<commit_message>
Ajouter 3 routes À MODIFIER LORSQUE POST TRANSACTION VA MARCHER
</commit_message>
<xml_diff>
--- a/Rapport.docx
+++ b/Rapport.docx
@@ -613,24 +613,39 @@
         <w:spacing w:before="0" w:beforeAutospacing="0" w:after="0" w:afterAutospacing="0"/>
         <w:rPr>
           <w:rFonts w:asciiTheme="minorHAnsi" w:hAnsiTheme="minorHAnsi" w:cstheme="minorHAnsi"/>
-          <w:color w:val="000000"/>
-        </w:rPr>
-      </w:pPr>
-    </w:p>
-    <w:p>
-      <w:pPr>
-        <w:pStyle w:val="NormalWeb"/>
-        <w:spacing w:before="0" w:beforeAutospacing="0" w:after="0" w:afterAutospacing="0"/>
-        <w:rPr>
-          <w:rFonts w:asciiTheme="minorHAnsi" w:hAnsiTheme="minorHAnsi" w:cstheme="minorHAnsi"/>
-        </w:rPr>
-      </w:pPr>
-      <w:r>
-        <w:rPr>
-          <w:rFonts w:asciiTheme="minorHAnsi" w:hAnsiTheme="minorHAnsi" w:cstheme="minorHAnsi"/>
-          <w:color w:val="000000"/>
-        </w:rPr>
-        <w:t xml:space="preserve">Route : request POST \--url </w:t>
+          <w:bCs/>
+          <w:color w:val="000000"/>
+        </w:rPr>
+      </w:pPr>
+    </w:p>
+    <w:p>
+      <w:pPr>
+        <w:pStyle w:val="NormalWeb"/>
+        <w:spacing w:before="0" w:beforeAutospacing="0" w:after="0" w:afterAutospacing="0"/>
+        <w:rPr>
+          <w:rFonts w:asciiTheme="minorHAnsi" w:hAnsiTheme="minorHAnsi" w:cstheme="minorHAnsi"/>
+        </w:rPr>
+      </w:pPr>
+      <w:r>
+        <w:rPr>
+          <w:rFonts w:asciiTheme="minorHAnsi" w:hAnsiTheme="minorHAnsi" w:cstheme="minorHAnsi"/>
+          <w:color w:val="000000"/>
+        </w:rPr>
+        <w:t xml:space="preserve">Route : request </w:t>
+      </w:r>
+      <w:r>
+        <w:rPr>
+          <w:rFonts w:asciiTheme="minorHAnsi" w:hAnsiTheme="minorHAnsi" w:cstheme="minorHAnsi"/>
+          <w:color w:val="000000"/>
+        </w:rPr>
+        <w:t>Get</w:t>
+      </w:r>
+      <w:r>
+        <w:rPr>
+          <w:rFonts w:asciiTheme="minorHAnsi" w:hAnsiTheme="minorHAnsi" w:cstheme="minorHAnsi"/>
+          <w:color w:val="000000"/>
+        </w:rPr>
+        <w:t xml:space="preserve"> \--url </w:t>
       </w:r>
     </w:p>
     <w:p>
@@ -654,20 +669,164 @@
           <w:rFonts w:asciiTheme="minorHAnsi" w:hAnsiTheme="minorHAnsi" w:cstheme="minorHAnsi"/>
           <w:color w:val="1155CC"/>
         </w:rPr>
-        <w:t>’adresse ip application’</w:t>
-      </w:r>
-      <w:r>
+        <w:t>’adresse ip application’/</w:t>
+      </w:r>
+    </w:p>
+    <w:p>
+      <w:pPr>
+        <w:pStyle w:val="NormalWeb"/>
+        <w:spacing w:before="0" w:beforeAutospacing="0" w:after="0" w:afterAutospacing="0"/>
+        <w:rPr>
+          <w:rFonts w:asciiTheme="minorHAnsi" w:hAnsiTheme="minorHAnsi" w:cstheme="minorHAnsi"/>
+          <w:color w:val="000000" w:themeColor="text1"/>
+        </w:rPr>
+      </w:pPr>
+      <w:r>
+        <w:rPr>
+          <w:rFonts w:asciiTheme="minorHAnsi" w:hAnsiTheme="minorHAnsi" w:cstheme="minorHAnsi"/>
+          <w:color w:val="000000" w:themeColor="text1"/>
+        </w:rPr>
+        <w:t xml:space="preserve">Paramètres : </w:t>
+      </w:r>
+      <w:r>
+        <w:rPr>
+          <w:rFonts w:asciiTheme="minorHAnsi" w:hAnsiTheme="minorHAnsi" w:cstheme="minorHAnsi"/>
+          <w:color w:val="000000" w:themeColor="text1"/>
+        </w:rPr>
+        <w:t>aucun</w:t>
+      </w:r>
+    </w:p>
+    <w:p>
+      <w:pPr>
+        <w:pStyle w:val="NormalWeb"/>
+        <w:spacing w:before="0" w:beforeAutospacing="0" w:after="0" w:afterAutospacing="0"/>
+        <w:rPr>
+          <w:rFonts w:asciiTheme="minorHAnsi" w:hAnsiTheme="minorHAnsi" w:cstheme="minorHAnsi"/>
+          <w:color w:val="000000" w:themeColor="text1"/>
+        </w:rPr>
+      </w:pPr>
+      <w:r>
+        <w:rPr>
+          <w:rFonts w:asciiTheme="minorHAnsi" w:hAnsiTheme="minorHAnsi" w:cstheme="minorHAnsi"/>
+          <w:color w:val="000000" w:themeColor="text1"/>
+        </w:rPr>
+        <w:t xml:space="preserve">Retourne l’accueil de l’application. </w:t>
+      </w:r>
+    </w:p>
+    <w:p>
+      <w:pPr>
+        <w:pStyle w:val="NormalWeb"/>
+        <w:spacing w:before="0" w:beforeAutospacing="0" w:after="0" w:afterAutospacing="0"/>
+        <w:rPr>
+          <w:rFonts w:asciiTheme="minorHAnsi" w:hAnsiTheme="minorHAnsi" w:cstheme="minorHAnsi"/>
+        </w:rPr>
+      </w:pPr>
+      <w:r>
+        <w:rPr>
+          <w:rFonts w:asciiTheme="minorHAnsi" w:hAnsiTheme="minorHAnsi" w:cstheme="minorHAnsi"/>
+        </w:rPr>
+        <w:t xml:space="preserve">Complété. L’interface sera </w:t>
+      </w:r>
+      <w:r>
+        <w:rPr>
+          <w:rFonts w:asciiTheme="minorHAnsi" w:hAnsiTheme="minorHAnsi" w:cstheme="minorHAnsi"/>
+        </w:rPr>
+        <w:t>faite</w:t>
+      </w:r>
+      <w:r>
+        <w:rPr>
+          <w:rFonts w:asciiTheme="minorHAnsi" w:hAnsiTheme="minorHAnsi" w:cstheme="minorHAnsi"/>
+        </w:rPr>
+        <w:t xml:space="preserve"> au 2</w:t>
+      </w:r>
+      <w:r>
+        <w:rPr>
+          <w:rFonts w:asciiTheme="minorHAnsi" w:hAnsiTheme="minorHAnsi" w:cstheme="minorHAnsi"/>
+          <w:vertAlign w:val="superscript"/>
+        </w:rPr>
+        <w:t>e</w:t>
+      </w:r>
+      <w:r>
+        <w:rPr>
+          <w:rFonts w:asciiTheme="minorHAnsi" w:hAnsiTheme="minorHAnsi" w:cstheme="minorHAnsi"/>
+        </w:rPr>
+        <w:t xml:space="preserve"> livrable</w:t>
+      </w:r>
+    </w:p>
+    <w:p>
+      <w:pPr>
+        <w:pStyle w:val="NormalWeb"/>
+        <w:spacing w:before="0" w:beforeAutospacing="0" w:after="0" w:afterAutospacing="0"/>
+        <w:rPr>
+          <w:rFonts w:asciiTheme="minorHAnsi" w:hAnsiTheme="minorHAnsi" w:cstheme="minorHAnsi"/>
+        </w:rPr>
+      </w:pPr>
+    </w:p>
+    <w:p>
+      <w:pPr>
+        <w:pStyle w:val="NormalWeb"/>
+        <w:spacing w:before="0" w:beforeAutospacing="0" w:after="0" w:afterAutospacing="0"/>
+        <w:rPr>
+          <w:rFonts w:asciiTheme="minorHAnsi" w:hAnsiTheme="minorHAnsi" w:cstheme="minorHAnsi"/>
+        </w:rPr>
+      </w:pPr>
+      <w:r>
+        <w:rPr>
+          <w:rFonts w:asciiTheme="minorHAnsi" w:hAnsiTheme="minorHAnsi" w:cstheme="minorHAnsi"/>
+          <w:color w:val="000000"/>
+        </w:rPr>
+        <w:t xml:space="preserve">Route : request </w:t>
+      </w:r>
+      <w:r>
+        <w:rPr>
+          <w:rFonts w:asciiTheme="minorHAnsi" w:hAnsiTheme="minorHAnsi" w:cstheme="minorHAnsi"/>
+          <w:color w:val="000000"/>
+        </w:rPr>
+        <w:t>Get</w:t>
+      </w:r>
+      <w:r>
+        <w:rPr>
+          <w:rFonts w:asciiTheme="minorHAnsi" w:hAnsiTheme="minorHAnsi" w:cstheme="minorHAnsi"/>
+          <w:color w:val="000000"/>
+        </w:rPr>
+        <w:t xml:space="preserve"> \--url </w:t>
+      </w:r>
+    </w:p>
+    <w:p>
+      <w:pPr>
+        <w:pStyle w:val="NormalWeb"/>
+        <w:spacing w:before="0" w:beforeAutospacing="0" w:after="0" w:afterAutospacing="0"/>
         <w:rPr>
           <w:rFonts w:asciiTheme="minorHAnsi" w:hAnsiTheme="minorHAnsi" w:cstheme="minorHAnsi"/>
           <w:color w:val="1155CC"/>
         </w:rPr>
-        <w:t>/</w:t>
+      </w:pPr>
+      <w:r>
+        <w:rPr>
+          <w:rFonts w:asciiTheme="minorHAnsi" w:hAnsiTheme="minorHAnsi" w:cstheme="minorHAnsi"/>
+          <w:color w:val="000000"/>
+        </w:rPr>
+        <w:t>‘</w:t>
       </w:r>
       <w:r>
         <w:rPr>
           <w:rFonts w:asciiTheme="minorHAnsi" w:hAnsiTheme="minorHAnsi" w:cstheme="minorHAnsi"/>
           <w:color w:val="1155CC"/>
         </w:rPr>
+        <w:t>’adresse ip application’/</w:t>
+      </w:r>
+      <w:r>
+        <w:rPr>
+          <w:rFonts w:asciiTheme="minorHAnsi" w:hAnsiTheme="minorHAnsi" w:cstheme="minorHAnsi"/>
+          <w:color w:val="1155CC"/>
+        </w:rPr>
+        <w:t xml:space="preserve"> </w:t>
+      </w:r>
+      <w:r>
+        <w:rPr>
+          <w:rFonts w:asciiTheme="minorHAnsi" w:hAnsiTheme="minorHAnsi" w:cstheme="minorHAnsi"/>
+          <w:color w:val="1155CC"/>
+        </w:rPr>
         <w:t>transactions’</w:t>
       </w:r>
     </w:p>
@@ -685,53 +844,92 @@
           <w:rFonts w:asciiTheme="minorHAnsi" w:hAnsiTheme="minorHAnsi" w:cstheme="minorHAnsi"/>
           <w:color w:val="000000" w:themeColor="text1"/>
         </w:rPr>
-        <w:t>Paramètres : {donnée csv}</w:t>
-      </w:r>
-    </w:p>
-    <w:p>
-      <w:pPr>
-        <w:pStyle w:val="NormalWeb"/>
-        <w:spacing w:before="0" w:beforeAutospacing="0" w:after="0" w:afterAutospacing="0"/>
-        <w:rPr>
-          <w:rFonts w:asciiTheme="minorHAnsi" w:hAnsiTheme="minorHAnsi" w:cstheme="minorHAnsi"/>
-          <w:color w:val="000000" w:themeColor="text1"/>
-        </w:rPr>
-      </w:pPr>
-      <w:r>
-        <w:rPr>
-          <w:rFonts w:asciiTheme="minorHAnsi" w:hAnsiTheme="minorHAnsi" w:cstheme="minorHAnsi"/>
-          <w:color w:val="000000" w:themeColor="text1"/>
-        </w:rPr>
-        <w:t>Vérifie les données et les insères dans la base de donnée selon les données établies. Retourne un</w:t>
-      </w:r>
-      <w:r>
-        <w:rPr>
-          <w:rFonts w:asciiTheme="minorHAnsi" w:hAnsiTheme="minorHAnsi" w:cstheme="minorHAnsi"/>
-          <w:color w:val="000000" w:themeColor="text1"/>
-        </w:rPr>
-        <w:t>e erreur 400.</w:t>
-      </w:r>
-    </w:p>
-    <w:p>
-      <w:pPr>
-        <w:pStyle w:val="NormalWeb"/>
-        <w:spacing w:before="0" w:beforeAutospacing="0" w:after="0" w:afterAutospacing="0"/>
-        <w:rPr>
-          <w:rFonts w:asciiTheme="minorHAnsi" w:hAnsiTheme="minorHAnsi" w:cstheme="minorHAnsi"/>
-          <w:color w:val="000000" w:themeColor="text1"/>
-        </w:rPr>
-      </w:pPr>
-      <w:r>
-        <w:rPr>
-          <w:rFonts w:asciiTheme="minorHAnsi" w:hAnsiTheme="minorHAnsi" w:cstheme="minorHAnsi"/>
-        </w:rPr>
-        <w:t>Non c</w:t>
-      </w:r>
-      <w:r>
-        <w:rPr>
-          <w:rFonts w:asciiTheme="minorHAnsi" w:hAnsiTheme="minorHAnsi" w:cstheme="minorHAnsi"/>
-        </w:rPr>
-        <w:t>omplété</w:t>
+        <w:t xml:space="preserve">Paramètres : </w:t>
+      </w:r>
+      <w:r>
+        <w:rPr>
+          <w:rFonts w:asciiTheme="minorHAnsi" w:hAnsiTheme="minorHAnsi" w:cstheme="minorHAnsi"/>
+          <w:color w:val="000000" w:themeColor="text1"/>
+        </w:rPr>
+        <w:t>aucun</w:t>
+      </w:r>
+    </w:p>
+    <w:p>
+      <w:pPr>
+        <w:pStyle w:val="NormalWeb"/>
+        <w:spacing w:before="0" w:beforeAutospacing="0" w:after="0" w:afterAutospacing="0"/>
+        <w:rPr>
+          <w:rFonts w:asciiTheme="minorHAnsi" w:hAnsiTheme="minorHAnsi" w:cstheme="minorHAnsi"/>
+          <w:color w:val="000000" w:themeColor="text1"/>
+        </w:rPr>
+      </w:pPr>
+      <w:r>
+        <w:rPr>
+          <w:rFonts w:asciiTheme="minorHAnsi" w:hAnsiTheme="minorHAnsi" w:cstheme="minorHAnsi"/>
+          <w:color w:val="000000" w:themeColor="text1"/>
+        </w:rPr>
+        <w:t xml:space="preserve">Retourne </w:t>
+      </w:r>
+      <w:r>
+        <w:rPr>
+          <w:rFonts w:asciiTheme="minorHAnsi" w:hAnsiTheme="minorHAnsi" w:cstheme="minorHAnsi"/>
+          <w:color w:val="000000" w:themeColor="text1"/>
+        </w:rPr>
+        <w:t>le contenu de la collection transaction</w:t>
+      </w:r>
+      <w:r>
+        <w:rPr>
+          <w:rFonts w:asciiTheme="minorHAnsi" w:hAnsiTheme="minorHAnsi" w:cstheme="minorHAnsi"/>
+          <w:color w:val="000000" w:themeColor="text1"/>
+        </w:rPr>
+        <w:t xml:space="preserve">. </w:t>
+      </w:r>
+    </w:p>
+    <w:p>
+      <w:pPr>
+        <w:pStyle w:val="NormalWeb"/>
+        <w:spacing w:before="0" w:beforeAutospacing="0" w:after="0" w:afterAutospacing="0"/>
+        <w:rPr>
+          <w:rFonts w:asciiTheme="minorHAnsi" w:hAnsiTheme="minorHAnsi" w:cstheme="minorHAnsi"/>
+          <w:color w:val="000000" w:themeColor="text1"/>
+        </w:rPr>
+      </w:pPr>
+      <w:r>
+        <w:rPr>
+          <w:rFonts w:asciiTheme="minorHAnsi" w:hAnsiTheme="minorHAnsi" w:cstheme="minorHAnsi"/>
+        </w:rPr>
+        <w:t>Complété. L’interface sera fait</w:t>
+      </w:r>
+      <w:r>
+        <w:rPr>
+          <w:rFonts w:asciiTheme="minorHAnsi" w:hAnsiTheme="minorHAnsi" w:cstheme="minorHAnsi"/>
+        </w:rPr>
+        <w:t>e</w:t>
+      </w:r>
+      <w:r>
+        <w:rPr>
+          <w:rFonts w:asciiTheme="minorHAnsi" w:hAnsiTheme="minorHAnsi" w:cstheme="minorHAnsi"/>
+        </w:rPr>
+        <w:t xml:space="preserve"> au 2</w:t>
+      </w:r>
+      <w:r>
+        <w:rPr>
+          <w:rFonts w:asciiTheme="minorHAnsi" w:hAnsiTheme="minorHAnsi" w:cstheme="minorHAnsi"/>
+          <w:vertAlign w:val="superscript"/>
+        </w:rPr>
+        <w:t>e</w:t>
+      </w:r>
+      <w:r>
+        <w:rPr>
+          <w:rFonts w:asciiTheme="minorHAnsi" w:hAnsiTheme="minorHAnsi" w:cstheme="minorHAnsi"/>
+        </w:rPr>
+        <w:t xml:space="preserve"> livrable</w:t>
+      </w:r>
+      <w:r>
+        <w:rPr>
+          <w:rFonts w:asciiTheme="minorHAnsi" w:hAnsiTheme="minorHAnsi" w:cstheme="minorHAnsi"/>
+        </w:rPr>
+        <w:t>. Retourne seulement le JSON</w:t>
       </w:r>
       <w:r>
         <w:rPr>
@@ -765,6 +963,119 @@
           <w:rFonts w:asciiTheme="minorHAnsi" w:hAnsiTheme="minorHAnsi" w:cstheme="minorHAnsi"/>
           <w:color w:val="000000"/>
         </w:rPr>
+        <w:t xml:space="preserve">Route : request POST \--url </w:t>
+      </w:r>
+    </w:p>
+    <w:p>
+      <w:pPr>
+        <w:pStyle w:val="NormalWeb"/>
+        <w:spacing w:before="0" w:beforeAutospacing="0" w:after="0" w:afterAutospacing="0"/>
+        <w:rPr>
+          <w:rFonts w:asciiTheme="minorHAnsi" w:hAnsiTheme="minorHAnsi" w:cstheme="minorHAnsi"/>
+          <w:color w:val="1155CC"/>
+        </w:rPr>
+      </w:pPr>
+      <w:r>
+        <w:rPr>
+          <w:rFonts w:asciiTheme="minorHAnsi" w:hAnsiTheme="minorHAnsi" w:cstheme="minorHAnsi"/>
+          <w:color w:val="000000"/>
+        </w:rPr>
+        <w:t>‘</w:t>
+      </w:r>
+      <w:r>
+        <w:rPr>
+          <w:rFonts w:asciiTheme="minorHAnsi" w:hAnsiTheme="minorHAnsi" w:cstheme="minorHAnsi"/>
+          <w:color w:val="1155CC"/>
+        </w:rPr>
+        <w:t>’adresse ip application’/transactions’</w:t>
+      </w:r>
+    </w:p>
+    <w:p>
+      <w:pPr>
+        <w:pStyle w:val="NormalWeb"/>
+        <w:spacing w:before="0" w:beforeAutospacing="0" w:after="0" w:afterAutospacing="0"/>
+        <w:rPr>
+          <w:rFonts w:asciiTheme="minorHAnsi" w:hAnsiTheme="minorHAnsi" w:cstheme="minorHAnsi"/>
+          <w:color w:val="000000" w:themeColor="text1"/>
+        </w:rPr>
+      </w:pPr>
+      <w:r>
+        <w:rPr>
+          <w:rFonts w:asciiTheme="minorHAnsi" w:hAnsiTheme="minorHAnsi" w:cstheme="minorHAnsi"/>
+          <w:color w:val="000000" w:themeColor="text1"/>
+        </w:rPr>
+        <w:t>Paramètres : {donnée csv}</w:t>
+      </w:r>
+    </w:p>
+    <w:p>
+      <w:pPr>
+        <w:pStyle w:val="NormalWeb"/>
+        <w:spacing w:before="0" w:beforeAutospacing="0" w:after="0" w:afterAutospacing="0"/>
+        <w:rPr>
+          <w:rFonts w:asciiTheme="minorHAnsi" w:hAnsiTheme="minorHAnsi" w:cstheme="minorHAnsi"/>
+          <w:color w:val="000000" w:themeColor="text1"/>
+        </w:rPr>
+      </w:pPr>
+      <w:r>
+        <w:rPr>
+          <w:rFonts w:asciiTheme="minorHAnsi" w:hAnsiTheme="minorHAnsi" w:cstheme="minorHAnsi"/>
+          <w:color w:val="000000" w:themeColor="text1"/>
+        </w:rPr>
+        <w:t>Vérifie les données et les insères dans la base de donnée selon les données établies. Retourne un</w:t>
+      </w:r>
+      <w:r>
+        <w:rPr>
+          <w:rFonts w:asciiTheme="minorHAnsi" w:hAnsiTheme="minorHAnsi" w:cstheme="minorHAnsi"/>
+          <w:color w:val="000000" w:themeColor="text1"/>
+        </w:rPr>
+        <w:t>e erreur 400.</w:t>
+      </w:r>
+    </w:p>
+    <w:p>
+      <w:pPr>
+        <w:pStyle w:val="NormalWeb"/>
+        <w:spacing w:before="0" w:beforeAutospacing="0" w:after="0" w:afterAutospacing="0"/>
+        <w:rPr>
+          <w:rFonts w:asciiTheme="minorHAnsi" w:hAnsiTheme="minorHAnsi" w:cstheme="minorHAnsi"/>
+          <w:color w:val="000000" w:themeColor="text1"/>
+        </w:rPr>
+      </w:pPr>
+      <w:r>
+        <w:rPr>
+          <w:rFonts w:asciiTheme="minorHAnsi" w:hAnsiTheme="minorHAnsi" w:cstheme="minorHAnsi"/>
+        </w:rPr>
+        <w:t>Non complété</w:t>
+      </w:r>
+      <w:r>
+        <w:rPr>
+          <w:rFonts w:asciiTheme="minorHAnsi" w:hAnsiTheme="minorHAnsi" w:cstheme="minorHAnsi"/>
+        </w:rPr>
+        <w:t>.</w:t>
+      </w:r>
+    </w:p>
+    <w:p>
+      <w:pPr>
+        <w:pStyle w:val="NormalWeb"/>
+        <w:spacing w:before="0" w:beforeAutospacing="0" w:after="0" w:afterAutospacing="0"/>
+        <w:rPr>
+          <w:rFonts w:asciiTheme="minorHAnsi" w:hAnsiTheme="minorHAnsi" w:cstheme="minorHAnsi"/>
+          <w:color w:val="000000"/>
+        </w:rPr>
+      </w:pPr>
+    </w:p>
+    <w:p>
+      <w:pPr>
+        <w:pStyle w:val="NormalWeb"/>
+        <w:spacing w:before="0" w:beforeAutospacing="0" w:after="0" w:afterAutospacing="0"/>
+        <w:rPr>
+          <w:rFonts w:asciiTheme="minorHAnsi" w:hAnsiTheme="minorHAnsi" w:cstheme="minorHAnsi"/>
+        </w:rPr>
+      </w:pPr>
+      <w:r>
+        <w:rPr>
+          <w:rFonts w:asciiTheme="minorHAnsi" w:hAnsiTheme="minorHAnsi" w:cstheme="minorHAnsi"/>
+          <w:color w:val="000000"/>
+        </w:rPr>
         <w:t xml:space="preserve">Route : request </w:t>
       </w:r>
       <w:r>
@@ -803,59 +1114,24 @@
           <w:rFonts w:asciiTheme="minorHAnsi" w:hAnsiTheme="minorHAnsi" w:cstheme="minorHAnsi"/>
           <w:color w:val="1155CC"/>
         </w:rPr>
-        <w:t>’adresse ip</w:t>
-      </w:r>
-      <w:r>
-        <w:rPr>
-          <w:rFonts w:asciiTheme="minorHAnsi" w:hAnsiTheme="minorHAnsi" w:cstheme="minorHAnsi"/>
-          <w:color w:val="1155CC"/>
-        </w:rPr>
-        <w:t xml:space="preserve"> </w:t>
-      </w:r>
-      <w:r>
-        <w:rPr>
-          <w:rFonts w:asciiTheme="minorHAnsi" w:hAnsiTheme="minorHAnsi" w:cstheme="minorHAnsi"/>
-          <w:color w:val="1155CC"/>
-        </w:rPr>
-        <w:t>application’’/</w:t>
-      </w:r>
-      <w:r>
-        <w:rPr>
-          <w:rFonts w:asciiTheme="minorHAnsi" w:hAnsiTheme="minorHAnsi" w:cstheme="minorHAnsi"/>
-          <w:color w:val="1155CC"/>
-        </w:rPr>
-        <w:t>transactions’</w:t>
-      </w:r>
-    </w:p>
-    <w:p>
-      <w:pPr>
-        <w:pStyle w:val="NormalWeb"/>
-        <w:spacing w:before="0" w:beforeAutospacing="0" w:after="0" w:afterAutospacing="0"/>
-        <w:rPr>
-          <w:rFonts w:asciiTheme="minorHAnsi" w:hAnsiTheme="minorHAnsi" w:cstheme="minorHAnsi"/>
-          <w:color w:val="000000" w:themeColor="text1"/>
-        </w:rPr>
-      </w:pPr>
-      <w:r>
-        <w:rPr>
-          <w:rFonts w:asciiTheme="minorHAnsi" w:hAnsiTheme="minorHAnsi" w:cstheme="minorHAnsi"/>
-          <w:color w:val="000000" w:themeColor="text1"/>
-        </w:rPr>
-        <w:t>Paramètres : {</w:t>
-      </w:r>
-      <w:r>
-        <w:rPr>
-          <w:rFonts w:asciiTheme="minorHAnsi" w:hAnsiTheme="minorHAnsi" w:cstheme="minorHAnsi"/>
-          <w:color w:val="000000" w:themeColor="text1"/>
-        </w:rPr>
-        <w:t>mot de passe administrateur</w:t>
-      </w:r>
-      <w:r>
-        <w:rPr>
-          <w:rFonts w:asciiTheme="minorHAnsi" w:hAnsiTheme="minorHAnsi" w:cstheme="minorHAnsi"/>
-          <w:color w:val="000000" w:themeColor="text1"/>
-        </w:rPr>
-        <w:t>}</w:t>
+        <w:t>’adresse ip application’’/transactions’</w:t>
+      </w:r>
+    </w:p>
+    <w:p>
+      <w:pPr>
+        <w:pStyle w:val="NormalWeb"/>
+        <w:spacing w:before="0" w:beforeAutospacing="0" w:after="0" w:afterAutospacing="0"/>
+        <w:rPr>
+          <w:rFonts w:asciiTheme="minorHAnsi" w:hAnsiTheme="minorHAnsi" w:cstheme="minorHAnsi"/>
+          <w:color w:val="000000" w:themeColor="text1"/>
+        </w:rPr>
+      </w:pPr>
+      <w:r>
+        <w:rPr>
+          <w:rFonts w:asciiTheme="minorHAnsi" w:hAnsiTheme="minorHAnsi" w:cstheme="minorHAnsi"/>
+          <w:color w:val="000000" w:themeColor="text1"/>
+        </w:rPr>
+        <w:t>Paramètres : {mot de passe administrateur}</w:t>
       </w:r>
     </w:p>
     <w:p>

</xml_diff>

<commit_message>
Gestion erreur + ajout rapports
</commit_message>
<xml_diff>
--- a/Rapport.docx
+++ b/Rapport.docx
@@ -670,7 +670,7 @@
           <w:sz w:val="22"/>
           <w:szCs w:val="28"/>
         </w:rPr>
-        <w:t xml:space="preserve"> </w:t>
+        <w:t xml:space="preserve"> en les comparant grâce à des schémas de données. </w:t>
       </w:r>
       <w:r>
         <w:rPr>
@@ -678,7 +678,7 @@
           <w:sz w:val="22"/>
           <w:szCs w:val="28"/>
         </w:rPr>
-        <w:t>en les comparant grâce à des schémas de données</w:t>
+        <w:t>De plus, nous avons formater les données afin qu’elles respectent leurs types de donnée respective (</w:t>
       </w:r>
       <w:r>
         <w:rPr>
@@ -686,7 +686,33 @@
           <w:sz w:val="22"/>
           <w:szCs w:val="28"/>
         </w:rPr>
-        <w:t xml:space="preserve">. </w:t>
+        <w:t xml:space="preserve">ex : </w:t>
+      </w:r>
+      <w:r>
+        <w:rPr>
+          <w:rFonts w:asciiTheme="minorHAnsi" w:hAnsiTheme="minorHAnsi" w:cstheme="minorHAnsi"/>
+          <w:sz w:val="22"/>
+          <w:szCs w:val="28"/>
+        </w:rPr>
+        <w:t xml:space="preserve">les totaux en </w:t>
+      </w:r>
+      <w:proofErr w:type="spellStart"/>
+      <w:r>
+        <w:rPr>
+          <w:rFonts w:asciiTheme="minorHAnsi" w:hAnsiTheme="minorHAnsi" w:cstheme="minorHAnsi"/>
+          <w:sz w:val="22"/>
+          <w:szCs w:val="28"/>
+        </w:rPr>
+        <w:t>float</w:t>
+      </w:r>
+      <w:proofErr w:type="spellEnd"/>
+      <w:r>
+        <w:rPr>
+          <w:rFonts w:asciiTheme="minorHAnsi" w:hAnsiTheme="minorHAnsi" w:cstheme="minorHAnsi"/>
+          <w:sz w:val="22"/>
+          <w:szCs w:val="28"/>
+        </w:rPr>
+        <w:t>).</w:t>
       </w:r>
     </w:p>
     <w:p>
@@ -746,8 +772,10 @@
           <w:bCs/>
           <w:color w:val="000000"/>
           <w:sz w:val="22"/>
-        </w:rPr>
-      </w:pPr>
+          <w:lang w:val="en-CA"/>
+        </w:rPr>
+      </w:pPr>
+      <w:proofErr w:type="spellStart"/>
       <w:proofErr w:type="gramStart"/>
       <w:r>
         <w:rPr>
@@ -755,9 +783,11 @@
           <w:bCs/>
           <w:color w:val="000000"/>
           <w:sz w:val="22"/>
+          <w:lang w:val="en-CA"/>
         </w:rPr>
         <w:t>docker</w:t>
       </w:r>
+      <w:proofErr w:type="spellEnd"/>
       <w:proofErr w:type="gramEnd"/>
       <w:r>
         <w:rPr>
@@ -765,6 +795,7 @@
           <w:bCs/>
           <w:color w:val="000000"/>
           <w:sz w:val="22"/>
+          <w:lang w:val="en-CA"/>
         </w:rPr>
         <w:t xml:space="preserve"> pull grizzlys54/glo4035a18-projet2018-eq2</w:t>
       </w:r>
@@ -778,8 +809,10 @@
           <w:bCs/>
           <w:color w:val="000000"/>
           <w:sz w:val="22"/>
-        </w:rPr>
-      </w:pPr>
+          <w:lang w:val="en-CA"/>
+        </w:rPr>
+      </w:pPr>
+      <w:proofErr w:type="spellStart"/>
       <w:proofErr w:type="gramStart"/>
       <w:r>
         <w:rPr>
@@ -787,9 +820,11 @@
           <w:bCs/>
           <w:color w:val="000000"/>
           <w:sz w:val="22"/>
+          <w:lang w:val="en-CA"/>
         </w:rPr>
         <w:t>docker</w:t>
       </w:r>
+      <w:proofErr w:type="spellEnd"/>
       <w:proofErr w:type="gramEnd"/>
       <w:r>
         <w:rPr>
@@ -797,56 +832,18 @@
           <w:bCs/>
           <w:color w:val="000000"/>
           <w:sz w:val="22"/>
-        </w:rPr>
-        <w:t xml:space="preserve"> </w:t>
-      </w:r>
-      <w:proofErr w:type="spellStart"/>
-      <w:r>
-        <w:rPr>
-          <w:rFonts w:asciiTheme="minorHAnsi" w:hAnsiTheme="minorHAnsi" w:cstheme="minorHAnsi"/>
-          <w:bCs/>
-          <w:color w:val="000000"/>
-          <w:sz w:val="22"/>
-        </w:rPr>
-        <w:t>run</w:t>
-      </w:r>
-      <w:proofErr w:type="spellEnd"/>
-      <w:r>
-        <w:rPr>
-          <w:rFonts w:asciiTheme="minorHAnsi" w:hAnsiTheme="minorHAnsi" w:cstheme="minorHAnsi"/>
-          <w:bCs/>
-          <w:color w:val="000000"/>
-          <w:sz w:val="22"/>
-        </w:rPr>
-        <w:t xml:space="preserve"> --</w:t>
-      </w:r>
-      <w:proofErr w:type="spellStart"/>
-      <w:r>
-        <w:rPr>
-          <w:rFonts w:asciiTheme="minorHAnsi" w:hAnsiTheme="minorHAnsi" w:cstheme="minorHAnsi"/>
-          <w:bCs/>
-          <w:color w:val="000000"/>
-          <w:sz w:val="22"/>
-        </w:rPr>
-        <w:t>name</w:t>
-      </w:r>
-      <w:proofErr w:type="spellEnd"/>
-      <w:r>
-        <w:rPr>
-          <w:rFonts w:asciiTheme="minorHAnsi" w:hAnsiTheme="minorHAnsi" w:cstheme="minorHAnsi"/>
-          <w:bCs/>
-          <w:color w:val="000000"/>
-          <w:sz w:val="22"/>
-        </w:rPr>
-        <w:t xml:space="preserve"> </w:t>
-      </w:r>
-      <w:proofErr w:type="spellStart"/>
-      <w:r>
-        <w:rPr>
-          <w:rFonts w:asciiTheme="minorHAnsi" w:hAnsiTheme="minorHAnsi" w:cstheme="minorHAnsi"/>
-          <w:bCs/>
-          <w:color w:val="000000"/>
-          <w:sz w:val="22"/>
+          <w:lang w:val="en-CA"/>
+        </w:rPr>
+        <w:t xml:space="preserve"> run --name </w:t>
+      </w:r>
+      <w:proofErr w:type="spellStart"/>
+      <w:r>
+        <w:rPr>
+          <w:rFonts w:asciiTheme="minorHAnsi" w:hAnsiTheme="minorHAnsi" w:cstheme="minorHAnsi"/>
+          <w:bCs/>
+          <w:color w:val="000000"/>
+          <w:sz w:val="22"/>
+          <w:lang w:val="en-CA"/>
         </w:rPr>
         <w:t>testtp</w:t>
       </w:r>
@@ -857,8 +854,70 @@
           <w:bCs/>
           <w:color w:val="000000"/>
           <w:sz w:val="22"/>
+          <w:lang w:val="en-CA"/>
         </w:rPr>
         <w:t xml:space="preserve"> -p 80:80 grizzlys54/glo4035a18-projet2018-eq2</w:t>
+      </w:r>
+    </w:p>
+    <w:p>
+      <w:pPr>
+        <w:pStyle w:val="NormalWeb"/>
+        <w:spacing w:before="0" w:beforeAutospacing="0" w:after="0" w:afterAutospacing="0"/>
+        <w:rPr>
+          <w:rFonts w:asciiTheme="minorHAnsi" w:hAnsiTheme="minorHAnsi" w:cstheme="minorHAnsi"/>
+          <w:bCs/>
+          <w:color w:val="000000"/>
+          <w:sz w:val="22"/>
+          <w:lang w:val="en-CA"/>
+        </w:rPr>
+      </w:pPr>
+    </w:p>
+    <w:p>
+      <w:pPr>
+        <w:pStyle w:val="NormalWeb"/>
+        <w:spacing w:before="0" w:beforeAutospacing="0" w:after="0" w:afterAutospacing="0"/>
+        <w:rPr>
+          <w:rFonts w:asciiTheme="minorHAnsi" w:hAnsiTheme="minorHAnsi" w:cstheme="minorHAnsi"/>
+          <w:bCs/>
+          <w:color w:val="000000"/>
+          <w:sz w:val="22"/>
+        </w:rPr>
+      </w:pPr>
+      <w:r>
+        <w:rPr>
+          <w:rFonts w:asciiTheme="minorHAnsi" w:hAnsiTheme="minorHAnsi" w:cstheme="minorHAnsi"/>
+          <w:bCs/>
+          <w:color w:val="000000"/>
+          <w:sz w:val="22"/>
+        </w:rPr>
+        <w:t xml:space="preserve">Note : </w:t>
+      </w:r>
+      <w:r>
+        <w:rPr>
+          <w:rFonts w:asciiTheme="minorHAnsi" w:hAnsiTheme="minorHAnsi" w:cstheme="minorHAnsi"/>
+          <w:bCs/>
+          <w:color w:val="000000"/>
+          <w:sz w:val="22"/>
+        </w:rPr>
+        <w:t xml:space="preserve">Ce travail a été développé et testé pour une utilisation sur Google Chrome. </w:t>
+      </w:r>
+      <w:r>
+        <w:rPr>
+          <w:rFonts w:asciiTheme="minorHAnsi" w:hAnsiTheme="minorHAnsi" w:cstheme="minorHAnsi"/>
+          <w:bCs/>
+          <w:color w:val="000000"/>
+          <w:sz w:val="22"/>
+        </w:rPr>
+        <w:t>Pour le bon fonctionnement de cette application, l</w:t>
+      </w:r>
+      <w:r>
+        <w:rPr>
+          <w:rFonts w:asciiTheme="minorHAnsi" w:hAnsiTheme="minorHAnsi" w:cstheme="minorHAnsi"/>
+          <w:bCs/>
+          <w:color w:val="000000"/>
+          <w:sz w:val="22"/>
+        </w:rPr>
+        <w:t xml:space="preserve">es « cookie » doivent être activé et aucun bloqueur de publicité ne doit fonctionner lors de l’utilisation de l’application. </w:t>
       </w:r>
     </w:p>
     <w:p>
@@ -1105,6 +1164,7 @@
           <w:color w:val="000000"/>
           <w:sz w:val="28"/>
           <w:szCs w:val="28"/>
+          <w:highlight w:val="yellow"/>
         </w:rPr>
         <w:t>Requêtes</w:t>
       </w:r>
@@ -2834,6 +2894,7 @@
           <w:sz w:val="22"/>
           <w:szCs w:val="22"/>
         </w:rPr>
+        <w:lastRenderedPageBreak/>
         <w:t>Purchase</w:t>
       </w:r>
       <w:r>
@@ -2955,6 +3016,171 @@
     <w:p>
       <w:pPr>
         <w:pStyle w:val="NormalWeb"/>
+        <w:numPr>
+          <w:ilvl w:val="0"/>
+          <w:numId w:val="4"/>
+        </w:numPr>
+        <w:spacing w:before="0" w:beforeAutospacing="0" w:after="0" w:afterAutospacing="0"/>
+        <w:rPr>
+          <w:rFonts w:asciiTheme="minorHAnsi" w:hAnsiTheme="minorHAnsi" w:cstheme="minorHAnsi"/>
+          <w:bCs/>
+          <w:color w:val="000000"/>
+          <w:sz w:val="22"/>
+          <w:szCs w:val="22"/>
+          <w:lang w:val="en-CA"/>
+        </w:rPr>
+      </w:pPr>
+      <w:proofErr w:type="spellStart"/>
+      <w:r>
+        <w:rPr>
+          <w:rFonts w:asciiTheme="minorHAnsi" w:hAnsiTheme="minorHAnsi" w:cstheme="minorHAnsi"/>
+          <w:bCs/>
+          <w:color w:val="000000"/>
+          <w:sz w:val="22"/>
+          <w:szCs w:val="22"/>
+          <w:lang w:val="en-CA"/>
+        </w:rPr>
+        <w:t>Labors</w:t>
+      </w:r>
+      <w:r>
+        <w:rPr>
+          <w:rFonts w:asciiTheme="minorHAnsi" w:hAnsiTheme="minorHAnsi" w:cstheme="minorHAnsi"/>
+          <w:bCs/>
+          <w:color w:val="000000"/>
+          <w:sz w:val="22"/>
+          <w:szCs w:val="22"/>
+          <w:lang w:val="en-CA"/>
+        </w:rPr>
+        <w:t>.find</w:t>
+      </w:r>
+      <w:proofErr w:type="spellEnd"/>
+      <w:r>
+        <w:rPr>
+          <w:rFonts w:asciiTheme="minorHAnsi" w:hAnsiTheme="minorHAnsi" w:cstheme="minorHAnsi"/>
+          <w:bCs/>
+          <w:color w:val="000000"/>
+          <w:sz w:val="22"/>
+          <w:szCs w:val="22"/>
+          <w:lang w:val="en-CA"/>
+        </w:rPr>
+        <w:t>({"$and": [{"date":</w:t>
+      </w:r>
+      <w:proofErr w:type="spellStart"/>
+      <w:r>
+        <w:rPr>
+          <w:rFonts w:asciiTheme="minorHAnsi" w:hAnsiTheme="minorHAnsi" w:cstheme="minorHAnsi"/>
+          <w:bCs/>
+          <w:color w:val="000000"/>
+          <w:sz w:val="22"/>
+          <w:szCs w:val="22"/>
+          <w:lang w:val="en-CA"/>
+        </w:rPr>
+        <w:t>reqData</w:t>
+      </w:r>
+      <w:proofErr w:type="spellEnd"/>
+      <w:r>
+        <w:rPr>
+          <w:rFonts w:asciiTheme="minorHAnsi" w:hAnsiTheme="minorHAnsi" w:cstheme="minorHAnsi"/>
+          <w:bCs/>
+          <w:color w:val="000000"/>
+          <w:sz w:val="22"/>
+          <w:szCs w:val="22"/>
+          <w:lang w:val="en-CA"/>
+        </w:rPr>
+        <w:t>["date"]}, {"type" : "usage"}]})</w:t>
+      </w:r>
+    </w:p>
+    <w:p>
+      <w:pPr>
+        <w:pStyle w:val="NormalWeb"/>
+        <w:numPr>
+          <w:ilvl w:val="0"/>
+          <w:numId w:val="4"/>
+        </w:numPr>
+        <w:spacing w:before="0" w:beforeAutospacing="0" w:after="0" w:afterAutospacing="0"/>
+        <w:rPr>
+          <w:rFonts w:asciiTheme="minorHAnsi" w:hAnsiTheme="minorHAnsi" w:cstheme="minorHAnsi"/>
+          <w:bCs/>
+          <w:color w:val="000000"/>
+          <w:sz w:val="22"/>
+          <w:szCs w:val="22"/>
+          <w:lang w:val="en-CA"/>
+        </w:rPr>
+      </w:pPr>
+      <w:proofErr w:type="spellStart"/>
+      <w:r>
+        <w:rPr>
+          <w:rFonts w:asciiTheme="minorHAnsi" w:hAnsiTheme="minorHAnsi" w:cstheme="minorHAnsi"/>
+          <w:bCs/>
+          <w:color w:val="000000"/>
+          <w:sz w:val="22"/>
+          <w:szCs w:val="22"/>
+          <w:lang w:val="en-CA"/>
+        </w:rPr>
+        <w:t>Purchases.find</w:t>
+      </w:r>
+      <w:proofErr w:type="spellEnd"/>
+      <w:r>
+        <w:rPr>
+          <w:rFonts w:asciiTheme="minorHAnsi" w:hAnsiTheme="minorHAnsi" w:cstheme="minorHAnsi"/>
+          <w:bCs/>
+          <w:color w:val="000000"/>
+          <w:sz w:val="22"/>
+          <w:szCs w:val="22"/>
+          <w:lang w:val="en-CA"/>
+        </w:rPr>
+        <w:t>(</w:t>
+      </w:r>
+      <w:r>
+        <w:rPr>
+          <w:rFonts w:asciiTheme="minorHAnsi" w:hAnsiTheme="minorHAnsi" w:cstheme="minorHAnsi"/>
+          <w:bCs/>
+          <w:color w:val="000000"/>
+          <w:sz w:val="22"/>
+          <w:szCs w:val="22"/>
+          <w:lang w:val="en-CA"/>
+        </w:rPr>
+        <w:t>{"date":</w:t>
+      </w:r>
+      <w:proofErr w:type="spellStart"/>
+      <w:r>
+        <w:rPr>
+          <w:rFonts w:asciiTheme="minorHAnsi" w:hAnsiTheme="minorHAnsi" w:cstheme="minorHAnsi"/>
+          <w:bCs/>
+          <w:color w:val="000000"/>
+          <w:sz w:val="22"/>
+          <w:szCs w:val="22"/>
+          <w:lang w:val="en-CA"/>
+        </w:rPr>
+        <w:t>reqData</w:t>
+      </w:r>
+      <w:proofErr w:type="spellEnd"/>
+      <w:r>
+        <w:rPr>
+          <w:rFonts w:asciiTheme="minorHAnsi" w:hAnsiTheme="minorHAnsi" w:cstheme="minorHAnsi"/>
+          <w:bCs/>
+          <w:color w:val="000000"/>
+          <w:sz w:val="22"/>
+          <w:szCs w:val="22"/>
+          <w:lang w:val="en-CA"/>
+        </w:rPr>
+        <w:t>["date"]}</w:t>
+      </w:r>
+      <w:r>
+        <w:rPr>
+          <w:rFonts w:asciiTheme="minorHAnsi" w:hAnsiTheme="minorHAnsi" w:cstheme="minorHAnsi"/>
+          <w:bCs/>
+          <w:color w:val="000000"/>
+          <w:sz w:val="22"/>
+          <w:szCs w:val="22"/>
+          <w:lang w:val="en-CA"/>
+        </w:rPr>
+        <w:t>)</w:t>
+      </w:r>
+    </w:p>
+    <w:p>
+      <w:pPr>
+        <w:pStyle w:val="NormalWeb"/>
         <w:spacing w:before="0" w:beforeAutospacing="0" w:after="0" w:afterAutospacing="0"/>
         <w:ind w:left="720"/>
         <w:rPr>
@@ -2963,17 +3189,7 @@
           <w:color w:val="000000"/>
           <w:sz w:val="22"/>
           <w:szCs w:val="22"/>
-        </w:rPr>
-      </w:pPr>
-    </w:p>
-    <w:p>
-      <w:pPr>
-        <w:pStyle w:val="NormalWeb"/>
-        <w:spacing w:before="0" w:beforeAutospacing="0" w:after="0" w:afterAutospacing="0"/>
-        <w:rPr>
-          <w:rFonts w:asciiTheme="minorHAnsi" w:hAnsiTheme="minorHAnsi" w:cstheme="minorHAnsi"/>
-          <w:bCs/>
-          <w:color w:val="000000"/>
+          <w:lang w:val="en-CA"/>
         </w:rPr>
       </w:pPr>
     </w:p>
@@ -2988,6 +3204,7 @@
           <w:color w:val="000000"/>
           <w:sz w:val="28"/>
           <w:szCs w:val="28"/>
+          <w:lang w:val="en-CA"/>
         </w:rPr>
       </w:pPr>
     </w:p>
@@ -3012,6 +3229,7 @@
           <w:color w:val="000000"/>
           <w:sz w:val="28"/>
           <w:szCs w:val="28"/>
+          <w:highlight w:val="yellow"/>
         </w:rPr>
         <w:t>Index utilisés</w:t>
       </w:r>
@@ -3144,6 +3362,7 @@
           <w:color w:val="000000"/>
           <w:sz w:val="28"/>
           <w:szCs w:val="28"/>
+          <w:highlight w:val="yellow"/>
         </w:rPr>
         <w:t>API</w:t>
       </w:r>
@@ -4499,7 +4718,6 @@
           <w:sz w:val="22"/>
           <w:szCs w:val="22"/>
         </w:rPr>
-        <w:lastRenderedPageBreak/>
         <w:t xml:space="preserve">Retourne le contenu de la collection </w:t>
       </w:r>
       <w:proofErr w:type="spellStart"/>
@@ -6384,6 +6602,7 @@
           <w:sz w:val="22"/>
           <w:szCs w:val="22"/>
         </w:rPr>
+        <w:lastRenderedPageBreak/>
         <w:t>Requête utilisé</w:t>
       </w:r>
       <w:r>
@@ -6567,7 +6786,6 @@
           <w:rFonts w:cstheme="minorHAnsi"/>
           <w:color w:val="000000" w:themeColor="text1"/>
         </w:rPr>
-        <w:lastRenderedPageBreak/>
         <w:t xml:space="preserve">Paramètres : </w:t>
       </w:r>
       <w:r>
@@ -7591,17 +7809,24 @@
         </w:rPr>
         <w:t xml:space="preserve"> : </w:t>
       </w:r>
-      <w:proofErr w:type="spellStart"/>
-      <w:r>
-        <w:rPr>
-          <w:rFonts w:asciiTheme="minorHAnsi" w:hAnsiTheme="minorHAnsi" w:cstheme="minorHAnsi"/>
-          <w:color w:val="000000" w:themeColor="text1"/>
-          <w:sz w:val="22"/>
-          <w:szCs w:val="22"/>
-        </w:rPr>
-        <w:t>aucunne</w:t>
-      </w:r>
-      <w:proofErr w:type="spellEnd"/>
+      <w:r>
+        <w:rPr>
+          <w:rFonts w:asciiTheme="minorHAnsi" w:hAnsiTheme="minorHAnsi" w:cstheme="minorHAnsi"/>
+          <w:color w:val="000000" w:themeColor="text1"/>
+          <w:sz w:val="22"/>
+          <w:szCs w:val="22"/>
+        </w:rPr>
+        <w:t>aucu</w:t>
+      </w:r>
+      <w:r>
+        <w:rPr>
+          <w:rFonts w:asciiTheme="minorHAnsi" w:hAnsiTheme="minorHAnsi" w:cstheme="minorHAnsi"/>
+          <w:color w:val="000000" w:themeColor="text1"/>
+          <w:sz w:val="22"/>
+          <w:szCs w:val="22"/>
+        </w:rPr>
+        <w:t>ne</w:t>
+      </w:r>
     </w:p>
     <w:p>
       <w:pPr>
@@ -8158,17 +8383,6 @@
         </w:rPr>
         <w:t>/</w:t>
       </w:r>
-      <w:proofErr w:type="spellStart"/>
-      <w:r>
-        <w:rPr>
-          <w:rFonts w:asciiTheme="minorHAnsi" w:hAnsiTheme="minorHAnsi" w:cstheme="minorHAnsi"/>
-          <w:color w:val="1155CC"/>
-          <w:sz w:val="22"/>
-          <w:szCs w:val="22"/>
-        </w:rPr>
-        <w:t>purchase</w:t>
-      </w:r>
-      <w:proofErr w:type="spellEnd"/>
     </w:p>
     <w:p>
       <w:pPr>
@@ -8228,17 +8442,24 @@
         </w:rPr>
         <w:t xml:space="preserve"> : </w:t>
       </w:r>
-      <w:proofErr w:type="spellStart"/>
-      <w:r>
-        <w:rPr>
-          <w:rFonts w:asciiTheme="minorHAnsi" w:hAnsiTheme="minorHAnsi" w:cstheme="minorHAnsi"/>
-          <w:color w:val="000000" w:themeColor="text1"/>
-          <w:sz w:val="22"/>
-          <w:szCs w:val="22"/>
-        </w:rPr>
-        <w:t>aucunne</w:t>
-      </w:r>
-      <w:proofErr w:type="spellEnd"/>
+      <w:r>
+        <w:rPr>
+          <w:rFonts w:asciiTheme="minorHAnsi" w:hAnsiTheme="minorHAnsi" w:cstheme="minorHAnsi"/>
+          <w:color w:val="000000" w:themeColor="text1"/>
+          <w:sz w:val="22"/>
+          <w:szCs w:val="22"/>
+        </w:rPr>
+        <w:t>aucu</w:t>
+      </w:r>
+      <w:r>
+        <w:rPr>
+          <w:rFonts w:asciiTheme="minorHAnsi" w:hAnsiTheme="minorHAnsi" w:cstheme="minorHAnsi"/>
+          <w:color w:val="000000" w:themeColor="text1"/>
+          <w:sz w:val="22"/>
+          <w:szCs w:val="22"/>
+        </w:rPr>
+        <w:t>ne</w:t>
+      </w:r>
     </w:p>
     <w:p>
       <w:pPr>
@@ -8352,6 +8573,7 @@
           <w:sz w:val="22"/>
           <w:szCs w:val="22"/>
         </w:rPr>
+        <w:lastRenderedPageBreak/>
         <w:t>‘</w:t>
       </w:r>
       <w:r>
@@ -8403,17 +8625,6 @@
         </w:rPr>
         <w:t>/</w:t>
       </w:r>
-      <w:proofErr w:type="spellStart"/>
-      <w:r>
-        <w:rPr>
-          <w:rFonts w:asciiTheme="minorHAnsi" w:hAnsiTheme="minorHAnsi" w:cstheme="minorHAnsi"/>
-          <w:color w:val="1155CC"/>
-          <w:sz w:val="22"/>
-          <w:szCs w:val="22"/>
-        </w:rPr>
-        <w:t>purchase</w:t>
-      </w:r>
-      <w:proofErr w:type="spellEnd"/>
     </w:p>
     <w:p>
       <w:pPr>
@@ -8539,13 +8750,1378 @@
     </w:p>
     <w:p>
       <w:pPr>
-        <w:pStyle w:val="NormalWeb"/>
-        <w:spacing w:before="0" w:beforeAutospacing="0" w:after="0" w:afterAutospacing="0"/>
-        <w:rPr>
-          <w:rFonts w:asciiTheme="minorHAnsi" w:hAnsiTheme="minorHAnsi" w:cstheme="minorHAnsi"/>
-          <w:color w:val="000000" w:themeColor="text1"/>
-        </w:rPr>
-      </w:pPr>
+        <w:pStyle w:val="ListParagraph"/>
+        <w:ind w:left="1440"/>
+        <w:rPr>
+          <w:rFonts w:cstheme="minorHAnsi"/>
+          <w:color w:val="000000" w:themeColor="text1"/>
+        </w:rPr>
+      </w:pPr>
+    </w:p>
+    <w:p>
+      <w:pPr>
+        <w:pStyle w:val="NormalWeb"/>
+        <w:numPr>
+          <w:ilvl w:val="0"/>
+          <w:numId w:val="5"/>
+        </w:numPr>
+        <w:spacing w:before="0" w:beforeAutospacing="0" w:after="0" w:afterAutospacing="0"/>
+        <w:rPr>
+          <w:rFonts w:asciiTheme="minorHAnsi" w:hAnsiTheme="minorHAnsi" w:cstheme="minorHAnsi"/>
+          <w:sz w:val="22"/>
+          <w:szCs w:val="22"/>
+          <w:highlight w:val="yellow"/>
+        </w:rPr>
+      </w:pPr>
+      <w:r>
+        <w:rPr>
+          <w:rFonts w:asciiTheme="minorHAnsi" w:hAnsiTheme="minorHAnsi" w:cstheme="minorHAnsi"/>
+          <w:color w:val="000000"/>
+          <w:sz w:val="22"/>
+          <w:szCs w:val="22"/>
+          <w:highlight w:val="yellow"/>
+        </w:rPr>
+        <w:t xml:space="preserve">Route : </w:t>
+      </w:r>
+      <w:proofErr w:type="spellStart"/>
+      <w:r>
+        <w:rPr>
+          <w:rFonts w:asciiTheme="minorHAnsi" w:hAnsiTheme="minorHAnsi" w:cstheme="minorHAnsi"/>
+          <w:color w:val="000000"/>
+          <w:sz w:val="22"/>
+          <w:szCs w:val="22"/>
+          <w:highlight w:val="yellow"/>
+        </w:rPr>
+        <w:t>request</w:t>
+      </w:r>
+      <w:proofErr w:type="spellEnd"/>
+      <w:r>
+        <w:rPr>
+          <w:rFonts w:asciiTheme="minorHAnsi" w:hAnsiTheme="minorHAnsi" w:cstheme="minorHAnsi"/>
+          <w:color w:val="000000"/>
+          <w:sz w:val="22"/>
+          <w:szCs w:val="22"/>
+          <w:highlight w:val="yellow"/>
+        </w:rPr>
+        <w:t xml:space="preserve"> </w:t>
+      </w:r>
+      <w:proofErr w:type="spellStart"/>
+      <w:r>
+        <w:rPr>
+          <w:rFonts w:asciiTheme="minorHAnsi" w:hAnsiTheme="minorHAnsi" w:cstheme="minorHAnsi"/>
+          <w:color w:val="000000"/>
+          <w:sz w:val="22"/>
+          <w:szCs w:val="22"/>
+          <w:highlight w:val="yellow"/>
+        </w:rPr>
+        <w:t>Get</w:t>
+      </w:r>
+      <w:proofErr w:type="spellEnd"/>
+      <w:r>
+        <w:rPr>
+          <w:rFonts w:asciiTheme="minorHAnsi" w:hAnsiTheme="minorHAnsi" w:cstheme="minorHAnsi"/>
+          <w:color w:val="000000"/>
+          <w:sz w:val="22"/>
+          <w:szCs w:val="22"/>
+          <w:highlight w:val="yellow"/>
+        </w:rPr>
+        <w:t xml:space="preserve"> \--url </w:t>
+      </w:r>
+    </w:p>
+    <w:p>
+      <w:pPr>
+        <w:pStyle w:val="NormalWeb"/>
+        <w:numPr>
+          <w:ilvl w:val="1"/>
+          <w:numId w:val="5"/>
+        </w:numPr>
+        <w:spacing w:before="0" w:beforeAutospacing="0" w:after="0" w:afterAutospacing="0"/>
+        <w:rPr>
+          <w:rFonts w:asciiTheme="minorHAnsi" w:hAnsiTheme="minorHAnsi" w:cstheme="minorHAnsi"/>
+          <w:color w:val="1155CC"/>
+          <w:sz w:val="22"/>
+          <w:szCs w:val="22"/>
+          <w:highlight w:val="yellow"/>
+        </w:rPr>
+      </w:pPr>
+      <w:r>
+        <w:rPr>
+          <w:rFonts w:asciiTheme="minorHAnsi" w:hAnsiTheme="minorHAnsi" w:cstheme="minorHAnsi"/>
+          <w:color w:val="000000"/>
+          <w:sz w:val="22"/>
+          <w:szCs w:val="22"/>
+          <w:highlight w:val="yellow"/>
+        </w:rPr>
+        <w:t>‘</w:t>
+      </w:r>
+      <w:r>
+        <w:rPr>
+          <w:rFonts w:asciiTheme="minorHAnsi" w:hAnsiTheme="minorHAnsi" w:cstheme="minorHAnsi"/>
+          <w:color w:val="1155CC"/>
+          <w:sz w:val="22"/>
+          <w:szCs w:val="22"/>
+          <w:highlight w:val="yellow"/>
+        </w:rPr>
+        <w:t xml:space="preserve">’adresse </w:t>
+      </w:r>
+      <w:proofErr w:type="spellStart"/>
+      <w:r>
+        <w:rPr>
+          <w:rFonts w:asciiTheme="minorHAnsi" w:hAnsiTheme="minorHAnsi" w:cstheme="minorHAnsi"/>
+          <w:color w:val="1155CC"/>
+          <w:sz w:val="22"/>
+          <w:szCs w:val="22"/>
+          <w:highlight w:val="yellow"/>
+        </w:rPr>
+        <w:t>ip</w:t>
+      </w:r>
+      <w:proofErr w:type="spellEnd"/>
+      <w:r>
+        <w:rPr>
+          <w:rFonts w:asciiTheme="minorHAnsi" w:hAnsiTheme="minorHAnsi" w:cstheme="minorHAnsi"/>
+          <w:color w:val="1155CC"/>
+          <w:sz w:val="22"/>
+          <w:szCs w:val="22"/>
+          <w:highlight w:val="yellow"/>
+        </w:rPr>
+        <w:t xml:space="preserve"> application’/</w:t>
+      </w:r>
+      <w:proofErr w:type="spellStart"/>
+      <w:r>
+        <w:rPr>
+          <w:rFonts w:asciiTheme="minorHAnsi" w:hAnsiTheme="minorHAnsi" w:cstheme="minorHAnsi"/>
+          <w:color w:val="1155CC"/>
+          <w:sz w:val="22"/>
+          <w:szCs w:val="22"/>
+          <w:highlight w:val="yellow"/>
+        </w:rPr>
+        <w:t>averageCost</w:t>
+      </w:r>
+      <w:proofErr w:type="spellEnd"/>
+      <w:r>
+        <w:rPr>
+          <w:rFonts w:asciiTheme="minorHAnsi" w:hAnsiTheme="minorHAnsi" w:cstheme="minorHAnsi"/>
+          <w:color w:val="1155CC"/>
+          <w:sz w:val="22"/>
+          <w:szCs w:val="22"/>
+          <w:highlight w:val="yellow"/>
+        </w:rPr>
+        <w:t>/</w:t>
+      </w:r>
+    </w:p>
+    <w:p>
+      <w:pPr>
+        <w:pStyle w:val="NormalWeb"/>
+        <w:numPr>
+          <w:ilvl w:val="1"/>
+          <w:numId w:val="5"/>
+        </w:numPr>
+        <w:spacing w:before="0" w:beforeAutospacing="0" w:after="0" w:afterAutospacing="0"/>
+        <w:rPr>
+          <w:rFonts w:asciiTheme="minorHAnsi" w:hAnsiTheme="minorHAnsi" w:cstheme="minorHAnsi"/>
+          <w:color w:val="000000" w:themeColor="text1"/>
+          <w:sz w:val="22"/>
+          <w:szCs w:val="22"/>
+          <w:highlight w:val="yellow"/>
+        </w:rPr>
+      </w:pPr>
+      <w:r>
+        <w:rPr>
+          <w:rFonts w:asciiTheme="minorHAnsi" w:hAnsiTheme="minorHAnsi" w:cstheme="minorHAnsi"/>
+          <w:color w:val="000000" w:themeColor="text1"/>
+          <w:sz w:val="22"/>
+          <w:szCs w:val="22"/>
+          <w:highlight w:val="yellow"/>
+        </w:rPr>
+        <w:t>Paramètres : aucun</w:t>
+      </w:r>
+    </w:p>
+    <w:p>
+      <w:pPr>
+        <w:pStyle w:val="NormalWeb"/>
+        <w:numPr>
+          <w:ilvl w:val="1"/>
+          <w:numId w:val="5"/>
+        </w:numPr>
+        <w:spacing w:before="0" w:beforeAutospacing="0" w:after="0" w:afterAutospacing="0"/>
+        <w:rPr>
+          <w:rFonts w:asciiTheme="minorHAnsi" w:hAnsiTheme="minorHAnsi" w:cstheme="minorHAnsi"/>
+          <w:color w:val="000000" w:themeColor="text1"/>
+          <w:sz w:val="22"/>
+          <w:szCs w:val="22"/>
+          <w:highlight w:val="yellow"/>
+        </w:rPr>
+      </w:pPr>
+      <w:r>
+        <w:rPr>
+          <w:rFonts w:asciiTheme="minorHAnsi" w:hAnsiTheme="minorHAnsi" w:cstheme="minorHAnsi"/>
+          <w:color w:val="000000" w:themeColor="text1"/>
+          <w:sz w:val="22"/>
+          <w:szCs w:val="22"/>
+          <w:highlight w:val="yellow"/>
+        </w:rPr>
+        <w:t xml:space="preserve">Requête utilisé : </w:t>
+      </w:r>
+      <w:r>
+        <w:rPr>
+          <w:rFonts w:asciiTheme="minorHAnsi" w:hAnsiTheme="minorHAnsi" w:cstheme="minorHAnsi"/>
+          <w:color w:val="000000" w:themeColor="text1"/>
+          <w:sz w:val="22"/>
+          <w:szCs w:val="22"/>
+          <w:highlight w:val="yellow"/>
+        </w:rPr>
+        <w:t>aucun</w:t>
+      </w:r>
+      <w:r>
+        <w:rPr>
+          <w:rFonts w:asciiTheme="minorHAnsi" w:hAnsiTheme="minorHAnsi" w:cstheme="minorHAnsi"/>
+          <w:color w:val="000000" w:themeColor="text1"/>
+          <w:sz w:val="22"/>
+          <w:szCs w:val="22"/>
+          <w:highlight w:val="yellow"/>
+        </w:rPr>
+        <w:t>e</w:t>
+      </w:r>
+    </w:p>
+    <w:p>
+      <w:pPr>
+        <w:pStyle w:val="NormalWeb"/>
+        <w:numPr>
+          <w:ilvl w:val="1"/>
+          <w:numId w:val="5"/>
+        </w:numPr>
+        <w:spacing w:before="0" w:beforeAutospacing="0" w:after="0" w:afterAutospacing="0"/>
+        <w:rPr>
+          <w:rFonts w:asciiTheme="minorHAnsi" w:hAnsiTheme="minorHAnsi" w:cstheme="minorHAnsi"/>
+          <w:color w:val="000000" w:themeColor="text1"/>
+          <w:sz w:val="22"/>
+          <w:szCs w:val="22"/>
+          <w:highlight w:val="yellow"/>
+        </w:rPr>
+      </w:pPr>
+      <w:r>
+        <w:rPr>
+          <w:rFonts w:asciiTheme="minorHAnsi" w:hAnsiTheme="minorHAnsi" w:cstheme="minorHAnsi"/>
+          <w:color w:val="000000" w:themeColor="text1"/>
+          <w:sz w:val="22"/>
+          <w:szCs w:val="22"/>
+          <w:highlight w:val="yellow"/>
+        </w:rPr>
+        <w:t xml:space="preserve">Retourne l’interface d’affichage pour le </w:t>
+      </w:r>
+      <w:r>
+        <w:rPr>
+          <w:rFonts w:asciiTheme="minorHAnsi" w:hAnsiTheme="minorHAnsi" w:cstheme="minorHAnsi"/>
+          <w:color w:val="000000" w:themeColor="text1"/>
+          <w:sz w:val="22"/>
+          <w:szCs w:val="22"/>
+          <w:highlight w:val="yellow"/>
+        </w:rPr>
+        <w:t>coût moyen</w:t>
+      </w:r>
+      <w:r>
+        <w:rPr>
+          <w:rFonts w:asciiTheme="minorHAnsi" w:hAnsiTheme="minorHAnsi" w:cstheme="minorHAnsi"/>
+          <w:color w:val="000000" w:themeColor="text1"/>
+          <w:sz w:val="22"/>
+          <w:szCs w:val="22"/>
+          <w:highlight w:val="yellow"/>
+        </w:rPr>
+        <w:t xml:space="preserve"> à une date précise</w:t>
+      </w:r>
+      <w:r>
+        <w:rPr>
+          <w:rFonts w:asciiTheme="minorHAnsi" w:hAnsiTheme="minorHAnsi" w:cstheme="minorHAnsi"/>
+          <w:color w:val="000000" w:themeColor="text1"/>
+          <w:sz w:val="22"/>
+          <w:szCs w:val="22"/>
+          <w:highlight w:val="yellow"/>
+        </w:rPr>
+        <w:t xml:space="preserve"> pour une catégorie de matériel</w:t>
+      </w:r>
+    </w:p>
+    <w:p>
+      <w:pPr>
+        <w:pStyle w:val="NormalWeb"/>
+        <w:spacing w:before="0" w:beforeAutospacing="0" w:after="0" w:afterAutospacing="0"/>
+        <w:ind w:left="1440"/>
+        <w:rPr>
+          <w:rFonts w:asciiTheme="minorHAnsi" w:hAnsiTheme="minorHAnsi" w:cstheme="minorHAnsi"/>
+          <w:color w:val="000000" w:themeColor="text1"/>
+          <w:sz w:val="22"/>
+          <w:szCs w:val="22"/>
+          <w:highlight w:val="yellow"/>
+        </w:rPr>
+      </w:pPr>
+    </w:p>
+    <w:p>
+      <w:pPr>
+        <w:pStyle w:val="NormalWeb"/>
+        <w:numPr>
+          <w:ilvl w:val="0"/>
+          <w:numId w:val="5"/>
+        </w:numPr>
+        <w:spacing w:before="0" w:beforeAutospacing="0" w:after="0" w:afterAutospacing="0"/>
+        <w:rPr>
+          <w:rFonts w:asciiTheme="minorHAnsi" w:hAnsiTheme="minorHAnsi" w:cstheme="minorHAnsi"/>
+          <w:sz w:val="22"/>
+          <w:szCs w:val="22"/>
+          <w:highlight w:val="yellow"/>
+        </w:rPr>
+      </w:pPr>
+      <w:r>
+        <w:rPr>
+          <w:rFonts w:asciiTheme="minorHAnsi" w:hAnsiTheme="minorHAnsi" w:cstheme="minorHAnsi"/>
+          <w:color w:val="000000"/>
+          <w:sz w:val="22"/>
+          <w:szCs w:val="22"/>
+          <w:highlight w:val="yellow"/>
+        </w:rPr>
+        <w:t xml:space="preserve">Route : </w:t>
+      </w:r>
+      <w:proofErr w:type="spellStart"/>
+      <w:r>
+        <w:rPr>
+          <w:rFonts w:asciiTheme="minorHAnsi" w:hAnsiTheme="minorHAnsi" w:cstheme="minorHAnsi"/>
+          <w:color w:val="000000"/>
+          <w:sz w:val="22"/>
+          <w:szCs w:val="22"/>
+          <w:highlight w:val="yellow"/>
+        </w:rPr>
+        <w:t>request</w:t>
+      </w:r>
+      <w:proofErr w:type="spellEnd"/>
+      <w:r>
+        <w:rPr>
+          <w:rFonts w:asciiTheme="minorHAnsi" w:hAnsiTheme="minorHAnsi" w:cstheme="minorHAnsi"/>
+          <w:color w:val="000000"/>
+          <w:sz w:val="22"/>
+          <w:szCs w:val="22"/>
+          <w:highlight w:val="yellow"/>
+        </w:rPr>
+        <w:t xml:space="preserve"> </w:t>
+      </w:r>
+      <w:r>
+        <w:rPr>
+          <w:rFonts w:asciiTheme="minorHAnsi" w:hAnsiTheme="minorHAnsi" w:cstheme="minorHAnsi"/>
+          <w:color w:val="000000"/>
+          <w:sz w:val="22"/>
+          <w:szCs w:val="22"/>
+          <w:highlight w:val="yellow"/>
+        </w:rPr>
+        <w:t>Post</w:t>
+      </w:r>
+      <w:r>
+        <w:rPr>
+          <w:rFonts w:asciiTheme="minorHAnsi" w:hAnsiTheme="minorHAnsi" w:cstheme="minorHAnsi"/>
+          <w:color w:val="000000"/>
+          <w:sz w:val="22"/>
+          <w:szCs w:val="22"/>
+          <w:highlight w:val="yellow"/>
+        </w:rPr>
+        <w:t xml:space="preserve"> \--url </w:t>
+      </w:r>
+    </w:p>
+    <w:p>
+      <w:pPr>
+        <w:pStyle w:val="NormalWeb"/>
+        <w:numPr>
+          <w:ilvl w:val="1"/>
+          <w:numId w:val="5"/>
+        </w:numPr>
+        <w:spacing w:before="0" w:beforeAutospacing="0" w:after="0" w:afterAutospacing="0"/>
+        <w:rPr>
+          <w:rFonts w:asciiTheme="minorHAnsi" w:hAnsiTheme="minorHAnsi" w:cstheme="minorHAnsi"/>
+          <w:color w:val="1155CC"/>
+          <w:sz w:val="22"/>
+          <w:szCs w:val="22"/>
+          <w:highlight w:val="yellow"/>
+        </w:rPr>
+      </w:pPr>
+      <w:r>
+        <w:rPr>
+          <w:rFonts w:asciiTheme="minorHAnsi" w:hAnsiTheme="minorHAnsi" w:cstheme="minorHAnsi"/>
+          <w:color w:val="000000"/>
+          <w:sz w:val="22"/>
+          <w:szCs w:val="22"/>
+          <w:highlight w:val="yellow"/>
+        </w:rPr>
+        <w:t>‘</w:t>
+      </w:r>
+      <w:r>
+        <w:rPr>
+          <w:rFonts w:asciiTheme="minorHAnsi" w:hAnsiTheme="minorHAnsi" w:cstheme="minorHAnsi"/>
+          <w:color w:val="1155CC"/>
+          <w:sz w:val="22"/>
+          <w:szCs w:val="22"/>
+          <w:highlight w:val="yellow"/>
+        </w:rPr>
+        <w:t xml:space="preserve">’adresse </w:t>
+      </w:r>
+      <w:proofErr w:type="spellStart"/>
+      <w:r>
+        <w:rPr>
+          <w:rFonts w:asciiTheme="minorHAnsi" w:hAnsiTheme="minorHAnsi" w:cstheme="minorHAnsi"/>
+          <w:color w:val="1155CC"/>
+          <w:sz w:val="22"/>
+          <w:szCs w:val="22"/>
+          <w:highlight w:val="yellow"/>
+        </w:rPr>
+        <w:t>ip</w:t>
+      </w:r>
+      <w:proofErr w:type="spellEnd"/>
+      <w:r>
+        <w:rPr>
+          <w:rFonts w:asciiTheme="minorHAnsi" w:hAnsiTheme="minorHAnsi" w:cstheme="minorHAnsi"/>
+          <w:color w:val="1155CC"/>
+          <w:sz w:val="22"/>
+          <w:szCs w:val="22"/>
+          <w:highlight w:val="yellow"/>
+        </w:rPr>
+        <w:t xml:space="preserve"> application’/</w:t>
+      </w:r>
+      <w:proofErr w:type="spellStart"/>
+      <w:r>
+        <w:rPr>
+          <w:rFonts w:asciiTheme="minorHAnsi" w:hAnsiTheme="minorHAnsi" w:cstheme="minorHAnsi"/>
+          <w:color w:val="1155CC"/>
+          <w:sz w:val="22"/>
+          <w:szCs w:val="22"/>
+          <w:highlight w:val="yellow"/>
+        </w:rPr>
+        <w:t>averageCost</w:t>
+      </w:r>
+      <w:proofErr w:type="spellEnd"/>
+      <w:r>
+        <w:rPr>
+          <w:rFonts w:asciiTheme="minorHAnsi" w:hAnsiTheme="minorHAnsi" w:cstheme="minorHAnsi"/>
+          <w:color w:val="1155CC"/>
+          <w:sz w:val="22"/>
+          <w:szCs w:val="22"/>
+          <w:highlight w:val="yellow"/>
+        </w:rPr>
+        <w:t>/</w:t>
+      </w:r>
+    </w:p>
+    <w:p>
+      <w:pPr>
+        <w:pStyle w:val="NormalWeb"/>
+        <w:numPr>
+          <w:ilvl w:val="1"/>
+          <w:numId w:val="5"/>
+        </w:numPr>
+        <w:spacing w:before="0" w:beforeAutospacing="0" w:after="0" w:afterAutospacing="0"/>
+        <w:rPr>
+          <w:rFonts w:asciiTheme="minorHAnsi" w:hAnsiTheme="minorHAnsi" w:cstheme="minorHAnsi"/>
+          <w:color w:val="000000" w:themeColor="text1"/>
+          <w:sz w:val="22"/>
+          <w:szCs w:val="22"/>
+          <w:highlight w:val="yellow"/>
+        </w:rPr>
+      </w:pPr>
+      <w:r>
+        <w:rPr>
+          <w:rFonts w:asciiTheme="minorHAnsi" w:hAnsiTheme="minorHAnsi" w:cstheme="minorHAnsi"/>
+          <w:color w:val="000000" w:themeColor="text1"/>
+          <w:sz w:val="22"/>
+          <w:szCs w:val="22"/>
+          <w:highlight w:val="yellow"/>
+        </w:rPr>
+        <w:t>Paramètres : aucun</w:t>
+      </w:r>
+    </w:p>
+    <w:p>
+      <w:pPr>
+        <w:pStyle w:val="NormalWeb"/>
+        <w:numPr>
+          <w:ilvl w:val="1"/>
+          <w:numId w:val="5"/>
+        </w:numPr>
+        <w:spacing w:before="0" w:beforeAutospacing="0" w:after="0" w:afterAutospacing="0"/>
+        <w:rPr>
+          <w:rFonts w:asciiTheme="minorHAnsi" w:hAnsiTheme="minorHAnsi" w:cstheme="minorHAnsi"/>
+          <w:color w:val="000000" w:themeColor="text1"/>
+          <w:sz w:val="22"/>
+          <w:szCs w:val="22"/>
+          <w:highlight w:val="yellow"/>
+        </w:rPr>
+      </w:pPr>
+      <w:r>
+        <w:rPr>
+          <w:rFonts w:asciiTheme="minorHAnsi" w:hAnsiTheme="minorHAnsi" w:cstheme="minorHAnsi"/>
+          <w:color w:val="000000" w:themeColor="text1"/>
+          <w:sz w:val="22"/>
+          <w:szCs w:val="22"/>
+          <w:highlight w:val="yellow"/>
+        </w:rPr>
+        <w:t>Requête utilisé : aucune</w:t>
+      </w:r>
+    </w:p>
+    <w:p>
+      <w:pPr>
+        <w:pStyle w:val="NormalWeb"/>
+        <w:numPr>
+          <w:ilvl w:val="1"/>
+          <w:numId w:val="5"/>
+        </w:numPr>
+        <w:spacing w:before="0" w:beforeAutospacing="0" w:after="0" w:afterAutospacing="0"/>
+        <w:rPr>
+          <w:rFonts w:asciiTheme="minorHAnsi" w:hAnsiTheme="minorHAnsi" w:cstheme="minorHAnsi"/>
+          <w:color w:val="000000" w:themeColor="text1"/>
+          <w:sz w:val="22"/>
+          <w:szCs w:val="22"/>
+          <w:highlight w:val="yellow"/>
+        </w:rPr>
+      </w:pPr>
+      <w:r>
+        <w:rPr>
+          <w:rFonts w:asciiTheme="minorHAnsi" w:hAnsiTheme="minorHAnsi" w:cstheme="minorHAnsi"/>
+          <w:color w:val="000000" w:themeColor="text1"/>
+          <w:sz w:val="22"/>
+          <w:szCs w:val="22"/>
+          <w:highlight w:val="yellow"/>
+        </w:rPr>
+        <w:t>Retourne l’interface d’affichage pour le coût moyen à une date précise pour une catégorie de matériel.</w:t>
+      </w:r>
+    </w:p>
+    <w:p>
+      <w:pPr>
+        <w:pStyle w:val="NormalWeb"/>
+        <w:spacing w:before="0" w:beforeAutospacing="0" w:after="0" w:afterAutospacing="0"/>
+        <w:ind w:left="1440"/>
+        <w:rPr>
+          <w:rFonts w:asciiTheme="minorHAnsi" w:hAnsiTheme="minorHAnsi" w:cstheme="minorHAnsi"/>
+          <w:color w:val="000000" w:themeColor="text1"/>
+          <w:sz w:val="22"/>
+          <w:szCs w:val="22"/>
+          <w:highlight w:val="yellow"/>
+        </w:rPr>
+      </w:pPr>
+    </w:p>
+    <w:p>
+      <w:pPr>
+        <w:pStyle w:val="NormalWeb"/>
+        <w:spacing w:before="0" w:beforeAutospacing="0" w:after="0" w:afterAutospacing="0"/>
+        <w:ind w:left="1440"/>
+        <w:rPr>
+          <w:rFonts w:asciiTheme="minorHAnsi" w:hAnsiTheme="minorHAnsi" w:cstheme="minorHAnsi"/>
+          <w:color w:val="000000" w:themeColor="text1"/>
+          <w:sz w:val="22"/>
+          <w:szCs w:val="22"/>
+          <w:highlight w:val="yellow"/>
+        </w:rPr>
+      </w:pPr>
+    </w:p>
+    <w:p>
+      <w:pPr>
+        <w:pStyle w:val="NormalWeb"/>
+        <w:numPr>
+          <w:ilvl w:val="0"/>
+          <w:numId w:val="5"/>
+        </w:numPr>
+        <w:spacing w:before="0" w:beforeAutospacing="0" w:after="0" w:afterAutospacing="0"/>
+        <w:rPr>
+          <w:rFonts w:asciiTheme="minorHAnsi" w:hAnsiTheme="minorHAnsi" w:cstheme="minorHAnsi"/>
+          <w:sz w:val="22"/>
+          <w:szCs w:val="22"/>
+        </w:rPr>
+      </w:pPr>
+      <w:r>
+        <w:rPr>
+          <w:rFonts w:asciiTheme="minorHAnsi" w:hAnsiTheme="minorHAnsi" w:cstheme="minorHAnsi"/>
+          <w:color w:val="000000"/>
+          <w:sz w:val="22"/>
+          <w:szCs w:val="22"/>
+        </w:rPr>
+        <w:t xml:space="preserve">Route : </w:t>
+      </w:r>
+      <w:proofErr w:type="spellStart"/>
+      <w:r>
+        <w:rPr>
+          <w:rFonts w:asciiTheme="minorHAnsi" w:hAnsiTheme="minorHAnsi" w:cstheme="minorHAnsi"/>
+          <w:color w:val="000000"/>
+          <w:sz w:val="22"/>
+          <w:szCs w:val="22"/>
+        </w:rPr>
+        <w:t>request</w:t>
+      </w:r>
+      <w:proofErr w:type="spellEnd"/>
+      <w:r>
+        <w:rPr>
+          <w:rFonts w:asciiTheme="minorHAnsi" w:hAnsiTheme="minorHAnsi" w:cstheme="minorHAnsi"/>
+          <w:color w:val="000000"/>
+          <w:sz w:val="22"/>
+          <w:szCs w:val="22"/>
+        </w:rPr>
+        <w:t xml:space="preserve"> </w:t>
+      </w:r>
+      <w:proofErr w:type="spellStart"/>
+      <w:r>
+        <w:rPr>
+          <w:rFonts w:asciiTheme="minorHAnsi" w:hAnsiTheme="minorHAnsi" w:cstheme="minorHAnsi"/>
+          <w:color w:val="000000"/>
+          <w:sz w:val="22"/>
+          <w:szCs w:val="22"/>
+        </w:rPr>
+        <w:t>Get</w:t>
+      </w:r>
+      <w:proofErr w:type="spellEnd"/>
+      <w:r>
+        <w:rPr>
+          <w:rFonts w:asciiTheme="minorHAnsi" w:hAnsiTheme="minorHAnsi" w:cstheme="minorHAnsi"/>
+          <w:color w:val="000000"/>
+          <w:sz w:val="22"/>
+          <w:szCs w:val="22"/>
+        </w:rPr>
+        <w:t xml:space="preserve"> \--url </w:t>
+      </w:r>
+    </w:p>
+    <w:p>
+      <w:pPr>
+        <w:pStyle w:val="NormalWeb"/>
+        <w:numPr>
+          <w:ilvl w:val="1"/>
+          <w:numId w:val="5"/>
+        </w:numPr>
+        <w:spacing w:before="0" w:beforeAutospacing="0" w:after="0" w:afterAutospacing="0"/>
+        <w:rPr>
+          <w:rFonts w:asciiTheme="minorHAnsi" w:hAnsiTheme="minorHAnsi" w:cstheme="minorHAnsi"/>
+          <w:color w:val="1155CC"/>
+          <w:sz w:val="22"/>
+          <w:szCs w:val="22"/>
+        </w:rPr>
+      </w:pPr>
+      <w:r>
+        <w:rPr>
+          <w:rFonts w:asciiTheme="minorHAnsi" w:hAnsiTheme="minorHAnsi" w:cstheme="minorHAnsi"/>
+          <w:color w:val="000000"/>
+          <w:sz w:val="22"/>
+          <w:szCs w:val="22"/>
+        </w:rPr>
+        <w:t>‘</w:t>
+      </w:r>
+      <w:r>
+        <w:rPr>
+          <w:rFonts w:asciiTheme="minorHAnsi" w:hAnsiTheme="minorHAnsi" w:cstheme="minorHAnsi"/>
+          <w:color w:val="1155CC"/>
+          <w:sz w:val="22"/>
+          <w:szCs w:val="22"/>
+        </w:rPr>
+        <w:t xml:space="preserve">’adresse </w:t>
+      </w:r>
+      <w:proofErr w:type="spellStart"/>
+      <w:r>
+        <w:rPr>
+          <w:rFonts w:asciiTheme="minorHAnsi" w:hAnsiTheme="minorHAnsi" w:cstheme="minorHAnsi"/>
+          <w:color w:val="1155CC"/>
+          <w:sz w:val="22"/>
+          <w:szCs w:val="22"/>
+        </w:rPr>
+        <w:t>ip</w:t>
+      </w:r>
+      <w:proofErr w:type="spellEnd"/>
+      <w:r>
+        <w:rPr>
+          <w:rFonts w:asciiTheme="minorHAnsi" w:hAnsiTheme="minorHAnsi" w:cstheme="minorHAnsi"/>
+          <w:color w:val="1155CC"/>
+          <w:sz w:val="22"/>
+          <w:szCs w:val="22"/>
+        </w:rPr>
+        <w:t xml:space="preserve"> application’/</w:t>
+      </w:r>
+      <w:proofErr w:type="spellStart"/>
+      <w:r>
+        <w:rPr>
+          <w:rFonts w:asciiTheme="minorHAnsi" w:hAnsiTheme="minorHAnsi" w:cstheme="minorHAnsi"/>
+          <w:color w:val="1155CC"/>
+          <w:sz w:val="22"/>
+          <w:szCs w:val="22"/>
+        </w:rPr>
+        <w:t>leftQuantity</w:t>
+      </w:r>
+      <w:proofErr w:type="spellEnd"/>
+      <w:r>
+        <w:rPr>
+          <w:rFonts w:asciiTheme="minorHAnsi" w:hAnsiTheme="minorHAnsi" w:cstheme="minorHAnsi"/>
+          <w:color w:val="1155CC"/>
+          <w:sz w:val="22"/>
+          <w:szCs w:val="22"/>
+        </w:rPr>
+        <w:t>/</w:t>
+      </w:r>
+    </w:p>
+    <w:p>
+      <w:pPr>
+        <w:pStyle w:val="NormalWeb"/>
+        <w:numPr>
+          <w:ilvl w:val="1"/>
+          <w:numId w:val="5"/>
+        </w:numPr>
+        <w:spacing w:before="0" w:beforeAutospacing="0" w:after="0" w:afterAutospacing="0"/>
+        <w:rPr>
+          <w:rFonts w:asciiTheme="minorHAnsi" w:hAnsiTheme="minorHAnsi" w:cstheme="minorHAnsi"/>
+          <w:color w:val="000000" w:themeColor="text1"/>
+          <w:sz w:val="22"/>
+          <w:szCs w:val="22"/>
+        </w:rPr>
+      </w:pPr>
+      <w:r>
+        <w:rPr>
+          <w:rFonts w:asciiTheme="minorHAnsi" w:hAnsiTheme="minorHAnsi" w:cstheme="minorHAnsi"/>
+          <w:color w:val="000000" w:themeColor="text1"/>
+          <w:sz w:val="22"/>
+          <w:szCs w:val="22"/>
+        </w:rPr>
+        <w:t>Paramètres : aucun</w:t>
+      </w:r>
+    </w:p>
+    <w:p>
+      <w:pPr>
+        <w:pStyle w:val="NormalWeb"/>
+        <w:numPr>
+          <w:ilvl w:val="1"/>
+          <w:numId w:val="5"/>
+        </w:numPr>
+        <w:spacing w:before="0" w:beforeAutospacing="0" w:after="0" w:afterAutospacing="0"/>
+        <w:rPr>
+          <w:rFonts w:asciiTheme="minorHAnsi" w:hAnsiTheme="minorHAnsi" w:cstheme="minorHAnsi"/>
+          <w:color w:val="000000" w:themeColor="text1"/>
+          <w:sz w:val="22"/>
+          <w:szCs w:val="22"/>
+        </w:rPr>
+      </w:pPr>
+      <w:r>
+        <w:rPr>
+          <w:rFonts w:asciiTheme="minorHAnsi" w:hAnsiTheme="minorHAnsi" w:cstheme="minorHAnsi"/>
+          <w:color w:val="000000" w:themeColor="text1"/>
+          <w:sz w:val="22"/>
+          <w:szCs w:val="22"/>
+        </w:rPr>
+        <w:t>Requête utilisé</w:t>
+      </w:r>
+      <w:r>
+        <w:rPr>
+          <w:rFonts w:asciiTheme="minorHAnsi" w:hAnsiTheme="minorHAnsi" w:cstheme="minorHAnsi"/>
+          <w:color w:val="000000" w:themeColor="text1"/>
+          <w:sz w:val="22"/>
+          <w:szCs w:val="22"/>
+        </w:rPr>
+        <w:t xml:space="preserve"> : </w:t>
+      </w:r>
+      <w:r>
+        <w:rPr>
+          <w:rFonts w:asciiTheme="minorHAnsi" w:hAnsiTheme="minorHAnsi" w:cstheme="minorHAnsi"/>
+          <w:color w:val="000000" w:themeColor="text1"/>
+          <w:sz w:val="22"/>
+          <w:szCs w:val="22"/>
+        </w:rPr>
+        <w:t>aucune</w:t>
+      </w:r>
+    </w:p>
+    <w:p>
+      <w:pPr>
+        <w:pStyle w:val="NormalWeb"/>
+        <w:numPr>
+          <w:ilvl w:val="1"/>
+          <w:numId w:val="5"/>
+        </w:numPr>
+        <w:spacing w:before="0" w:beforeAutospacing="0" w:after="0" w:afterAutospacing="0"/>
+        <w:rPr>
+          <w:rFonts w:asciiTheme="minorHAnsi" w:hAnsiTheme="minorHAnsi" w:cstheme="minorHAnsi"/>
+          <w:color w:val="000000" w:themeColor="text1"/>
+          <w:sz w:val="22"/>
+          <w:szCs w:val="22"/>
+        </w:rPr>
+      </w:pPr>
+      <w:r>
+        <w:rPr>
+          <w:rFonts w:asciiTheme="minorHAnsi" w:hAnsiTheme="minorHAnsi" w:cstheme="minorHAnsi"/>
+          <w:color w:val="000000" w:themeColor="text1"/>
+          <w:sz w:val="22"/>
+          <w:szCs w:val="22"/>
+        </w:rPr>
+        <w:t xml:space="preserve">Retourne l’interface </w:t>
+      </w:r>
+      <w:r>
+        <w:rPr>
+          <w:rFonts w:asciiTheme="minorHAnsi" w:hAnsiTheme="minorHAnsi" w:cstheme="minorHAnsi"/>
+          <w:color w:val="000000" w:themeColor="text1"/>
+          <w:sz w:val="22"/>
+          <w:szCs w:val="22"/>
+        </w:rPr>
+        <w:t xml:space="preserve">d’affichage pour les quantités restante d’un item </w:t>
+      </w:r>
+      <w:r>
+        <w:rPr>
+          <w:rFonts w:asciiTheme="minorHAnsi" w:hAnsiTheme="minorHAnsi" w:cstheme="minorHAnsi"/>
+          <w:color w:val="000000" w:themeColor="text1"/>
+          <w:sz w:val="22"/>
+          <w:szCs w:val="22"/>
+        </w:rPr>
+        <w:t>à une date précise pour une catégorie de matériel.</w:t>
+      </w:r>
+    </w:p>
+    <w:p>
+      <w:pPr>
+        <w:pStyle w:val="NormalWeb"/>
+        <w:spacing w:before="0" w:beforeAutospacing="0" w:after="0" w:afterAutospacing="0"/>
+        <w:ind w:left="1440"/>
+        <w:rPr>
+          <w:rFonts w:asciiTheme="minorHAnsi" w:hAnsiTheme="minorHAnsi" w:cstheme="minorHAnsi"/>
+          <w:color w:val="000000" w:themeColor="text1"/>
+          <w:sz w:val="22"/>
+          <w:szCs w:val="22"/>
+        </w:rPr>
+      </w:pPr>
+    </w:p>
+    <w:p>
+      <w:pPr>
+        <w:pStyle w:val="NormalWeb"/>
+        <w:numPr>
+          <w:ilvl w:val="0"/>
+          <w:numId w:val="5"/>
+        </w:numPr>
+        <w:spacing w:before="0" w:beforeAutospacing="0" w:after="0" w:afterAutospacing="0"/>
+        <w:rPr>
+          <w:rFonts w:asciiTheme="minorHAnsi" w:hAnsiTheme="minorHAnsi" w:cstheme="minorHAnsi"/>
+          <w:sz w:val="22"/>
+          <w:szCs w:val="22"/>
+        </w:rPr>
+      </w:pPr>
+      <w:r>
+        <w:rPr>
+          <w:rFonts w:asciiTheme="minorHAnsi" w:hAnsiTheme="minorHAnsi" w:cstheme="minorHAnsi"/>
+          <w:color w:val="000000"/>
+          <w:sz w:val="22"/>
+          <w:szCs w:val="22"/>
+        </w:rPr>
+        <w:t xml:space="preserve">Route : </w:t>
+      </w:r>
+      <w:proofErr w:type="spellStart"/>
+      <w:r>
+        <w:rPr>
+          <w:rFonts w:asciiTheme="minorHAnsi" w:hAnsiTheme="minorHAnsi" w:cstheme="minorHAnsi"/>
+          <w:color w:val="000000"/>
+          <w:sz w:val="22"/>
+          <w:szCs w:val="22"/>
+        </w:rPr>
+        <w:t>request</w:t>
+      </w:r>
+      <w:proofErr w:type="spellEnd"/>
+      <w:r>
+        <w:rPr>
+          <w:rFonts w:asciiTheme="minorHAnsi" w:hAnsiTheme="minorHAnsi" w:cstheme="minorHAnsi"/>
+          <w:color w:val="000000"/>
+          <w:sz w:val="22"/>
+          <w:szCs w:val="22"/>
+        </w:rPr>
+        <w:t xml:space="preserve"> Post \--url </w:t>
+      </w:r>
+    </w:p>
+    <w:p>
+      <w:pPr>
+        <w:pStyle w:val="NormalWeb"/>
+        <w:numPr>
+          <w:ilvl w:val="1"/>
+          <w:numId w:val="5"/>
+        </w:numPr>
+        <w:spacing w:before="0" w:beforeAutospacing="0" w:after="0" w:afterAutospacing="0"/>
+        <w:rPr>
+          <w:rFonts w:asciiTheme="minorHAnsi" w:hAnsiTheme="minorHAnsi" w:cstheme="minorHAnsi"/>
+          <w:color w:val="1155CC"/>
+          <w:sz w:val="22"/>
+          <w:szCs w:val="22"/>
+        </w:rPr>
+      </w:pPr>
+      <w:r>
+        <w:rPr>
+          <w:rFonts w:asciiTheme="minorHAnsi" w:hAnsiTheme="minorHAnsi" w:cstheme="minorHAnsi"/>
+          <w:color w:val="000000"/>
+          <w:sz w:val="22"/>
+          <w:szCs w:val="22"/>
+        </w:rPr>
+        <w:t>‘</w:t>
+      </w:r>
+      <w:r>
+        <w:rPr>
+          <w:rFonts w:asciiTheme="minorHAnsi" w:hAnsiTheme="minorHAnsi" w:cstheme="minorHAnsi"/>
+          <w:color w:val="1155CC"/>
+          <w:sz w:val="22"/>
+          <w:szCs w:val="22"/>
+        </w:rPr>
+        <w:t xml:space="preserve">’adresse </w:t>
+      </w:r>
+      <w:proofErr w:type="spellStart"/>
+      <w:r>
+        <w:rPr>
+          <w:rFonts w:asciiTheme="minorHAnsi" w:hAnsiTheme="minorHAnsi" w:cstheme="minorHAnsi"/>
+          <w:color w:val="1155CC"/>
+          <w:sz w:val="22"/>
+          <w:szCs w:val="22"/>
+        </w:rPr>
+        <w:t>ip</w:t>
+      </w:r>
+      <w:proofErr w:type="spellEnd"/>
+      <w:r>
+        <w:rPr>
+          <w:rFonts w:asciiTheme="minorHAnsi" w:hAnsiTheme="minorHAnsi" w:cstheme="minorHAnsi"/>
+          <w:color w:val="1155CC"/>
+          <w:sz w:val="22"/>
+          <w:szCs w:val="22"/>
+        </w:rPr>
+        <w:t xml:space="preserve"> application’/</w:t>
+      </w:r>
+      <w:proofErr w:type="spellStart"/>
+      <w:r>
+        <w:rPr>
+          <w:rFonts w:asciiTheme="minorHAnsi" w:hAnsiTheme="minorHAnsi" w:cstheme="minorHAnsi"/>
+          <w:color w:val="1155CC"/>
+          <w:sz w:val="22"/>
+          <w:szCs w:val="22"/>
+        </w:rPr>
+        <w:t>leftQuantity</w:t>
+      </w:r>
+      <w:proofErr w:type="spellEnd"/>
+      <w:r>
+        <w:rPr>
+          <w:rFonts w:asciiTheme="minorHAnsi" w:hAnsiTheme="minorHAnsi" w:cstheme="minorHAnsi"/>
+          <w:color w:val="1155CC"/>
+          <w:sz w:val="22"/>
+          <w:szCs w:val="22"/>
+        </w:rPr>
+        <w:t xml:space="preserve"> </w:t>
+      </w:r>
+      <w:r>
+        <w:rPr>
+          <w:rFonts w:asciiTheme="minorHAnsi" w:hAnsiTheme="minorHAnsi" w:cstheme="minorHAnsi"/>
+          <w:color w:val="1155CC"/>
+          <w:sz w:val="22"/>
+          <w:szCs w:val="22"/>
+        </w:rPr>
+        <w:t>/</w:t>
+      </w:r>
+    </w:p>
+    <w:p>
+      <w:pPr>
+        <w:pStyle w:val="ListParagraph"/>
+        <w:numPr>
+          <w:ilvl w:val="1"/>
+          <w:numId w:val="5"/>
+        </w:numPr>
+        <w:rPr>
+          <w:rFonts w:cstheme="minorHAnsi"/>
+        </w:rPr>
+      </w:pPr>
+      <w:r>
+        <w:rPr>
+          <w:rFonts w:cstheme="minorHAnsi"/>
+          <w:color w:val="000000" w:themeColor="text1"/>
+        </w:rPr>
+        <w:t xml:space="preserve">Paramètres: </w:t>
+      </w:r>
+      <w:r>
+        <w:rPr>
+          <w:rFonts w:cstheme="minorHAnsi"/>
+        </w:rPr>
+        <w:t>{"</w:t>
+      </w:r>
+      <w:proofErr w:type="spellStart"/>
+      <w:r>
+        <w:rPr>
+          <w:rFonts w:cstheme="minorHAnsi"/>
+        </w:rPr>
+        <w:t>date</w:t>
+      </w:r>
+      <w:proofErr w:type="gramStart"/>
+      <w:r>
+        <w:rPr>
+          <w:rFonts w:cstheme="minorHAnsi"/>
+        </w:rPr>
+        <w:t>":date</w:t>
+      </w:r>
+      <w:proofErr w:type="spellEnd"/>
+      <w:proofErr w:type="gramEnd"/>
+      <w:r>
+        <w:rPr>
+          <w:rFonts w:cstheme="minorHAnsi"/>
+        </w:rPr>
+        <w:t>}</w:t>
+      </w:r>
+    </w:p>
+    <w:p>
+      <w:pPr>
+        <w:pStyle w:val="NormalWeb"/>
+        <w:numPr>
+          <w:ilvl w:val="1"/>
+          <w:numId w:val="5"/>
+        </w:numPr>
+        <w:spacing w:before="0" w:beforeAutospacing="0" w:after="0" w:afterAutospacing="0"/>
+        <w:rPr>
+          <w:rFonts w:asciiTheme="minorHAnsi" w:hAnsiTheme="minorHAnsi" w:cstheme="minorHAnsi"/>
+          <w:color w:val="000000" w:themeColor="text1"/>
+          <w:sz w:val="22"/>
+          <w:szCs w:val="22"/>
+        </w:rPr>
+      </w:pPr>
+      <w:r>
+        <w:rPr>
+          <w:rFonts w:asciiTheme="minorHAnsi" w:hAnsiTheme="minorHAnsi" w:cstheme="minorHAnsi"/>
+          <w:color w:val="000000" w:themeColor="text1"/>
+          <w:sz w:val="22"/>
+          <w:szCs w:val="22"/>
+        </w:rPr>
+        <w:t>Requête utilisé</w:t>
+      </w:r>
+      <w:r>
+        <w:rPr>
+          <w:rFonts w:asciiTheme="minorHAnsi" w:hAnsiTheme="minorHAnsi" w:cstheme="minorHAnsi"/>
+          <w:color w:val="000000" w:themeColor="text1"/>
+          <w:sz w:val="22"/>
+          <w:szCs w:val="22"/>
+        </w:rPr>
+        <w:t xml:space="preserve"> : </w:t>
+      </w:r>
+      <w:r>
+        <w:rPr>
+          <w:rFonts w:asciiTheme="minorHAnsi" w:hAnsiTheme="minorHAnsi" w:cstheme="minorHAnsi"/>
+          <w:color w:val="000000" w:themeColor="text1"/>
+          <w:sz w:val="22"/>
+          <w:szCs w:val="22"/>
+        </w:rPr>
+        <w:t>14</w:t>
+      </w:r>
+    </w:p>
+    <w:p>
+      <w:pPr>
+        <w:pStyle w:val="ListParagraph"/>
+        <w:numPr>
+          <w:ilvl w:val="1"/>
+          <w:numId w:val="5"/>
+        </w:numPr>
+        <w:rPr>
+          <w:rFonts w:cstheme="minorHAnsi"/>
+          <w:color w:val="000000" w:themeColor="text1"/>
+        </w:rPr>
+      </w:pPr>
+      <w:r>
+        <w:rPr>
+          <w:rFonts w:cstheme="minorHAnsi"/>
+          <w:color w:val="000000" w:themeColor="text1"/>
+        </w:rPr>
+        <w:t xml:space="preserve">Retourne </w:t>
+      </w:r>
+      <w:r>
+        <w:rPr>
+          <w:rFonts w:cstheme="minorHAnsi"/>
+          <w:color w:val="000000" w:themeColor="text1"/>
+        </w:rPr>
+        <w:t>les</w:t>
+      </w:r>
+      <w:proofErr w:type="gramStart"/>
+      <w:r>
+        <w:rPr>
+          <w:rFonts w:cstheme="minorHAnsi"/>
+          <w:color w:val="000000" w:themeColor="text1"/>
+        </w:rPr>
+        <w:t xml:space="preserve"> «</w:t>
+      </w:r>
+      <w:proofErr w:type="spellStart"/>
+      <w:r>
+        <w:rPr>
+          <w:rFonts w:cstheme="minorHAnsi"/>
+          <w:color w:val="000000" w:themeColor="text1"/>
+        </w:rPr>
+        <w:t>labors</w:t>
+      </w:r>
+      <w:proofErr w:type="spellEnd"/>
+      <w:proofErr w:type="gramEnd"/>
+      <w:r>
+        <w:rPr>
+          <w:rFonts w:cstheme="minorHAnsi"/>
+          <w:color w:val="000000" w:themeColor="text1"/>
+        </w:rPr>
+        <w:t>» de type «usage» à la date demandé</w:t>
+      </w:r>
+    </w:p>
+    <w:p>
+      <w:pPr>
+        <w:pStyle w:val="NormalWeb"/>
+        <w:numPr>
+          <w:ilvl w:val="0"/>
+          <w:numId w:val="5"/>
+        </w:numPr>
+        <w:spacing w:before="0" w:beforeAutospacing="0" w:after="0" w:afterAutospacing="0"/>
+        <w:rPr>
+          <w:rFonts w:asciiTheme="minorHAnsi" w:hAnsiTheme="minorHAnsi" w:cstheme="minorHAnsi"/>
+          <w:sz w:val="22"/>
+          <w:szCs w:val="22"/>
+        </w:rPr>
+      </w:pPr>
+      <w:r>
+        <w:rPr>
+          <w:rFonts w:asciiTheme="minorHAnsi" w:hAnsiTheme="minorHAnsi" w:cstheme="minorHAnsi"/>
+          <w:color w:val="000000"/>
+          <w:sz w:val="22"/>
+          <w:szCs w:val="22"/>
+        </w:rPr>
+        <w:t xml:space="preserve">Route : </w:t>
+      </w:r>
+      <w:proofErr w:type="spellStart"/>
+      <w:r>
+        <w:rPr>
+          <w:rFonts w:asciiTheme="minorHAnsi" w:hAnsiTheme="minorHAnsi" w:cstheme="minorHAnsi"/>
+          <w:color w:val="000000"/>
+          <w:sz w:val="22"/>
+          <w:szCs w:val="22"/>
+        </w:rPr>
+        <w:t>request</w:t>
+      </w:r>
+      <w:proofErr w:type="spellEnd"/>
+      <w:r>
+        <w:rPr>
+          <w:rFonts w:asciiTheme="minorHAnsi" w:hAnsiTheme="minorHAnsi" w:cstheme="minorHAnsi"/>
+          <w:color w:val="000000"/>
+          <w:sz w:val="22"/>
+          <w:szCs w:val="22"/>
+        </w:rPr>
+        <w:t xml:space="preserve"> Post \--url </w:t>
+      </w:r>
+    </w:p>
+    <w:p>
+      <w:pPr>
+        <w:pStyle w:val="NormalWeb"/>
+        <w:numPr>
+          <w:ilvl w:val="1"/>
+          <w:numId w:val="5"/>
+        </w:numPr>
+        <w:spacing w:before="0" w:beforeAutospacing="0" w:after="0" w:afterAutospacing="0"/>
+        <w:rPr>
+          <w:rFonts w:asciiTheme="minorHAnsi" w:hAnsiTheme="minorHAnsi" w:cstheme="minorHAnsi"/>
+          <w:color w:val="1155CC"/>
+          <w:sz w:val="22"/>
+          <w:szCs w:val="22"/>
+        </w:rPr>
+      </w:pPr>
+      <w:r>
+        <w:rPr>
+          <w:rFonts w:asciiTheme="minorHAnsi" w:hAnsiTheme="minorHAnsi" w:cstheme="minorHAnsi"/>
+          <w:color w:val="000000"/>
+          <w:sz w:val="22"/>
+          <w:szCs w:val="22"/>
+        </w:rPr>
+        <w:t>‘</w:t>
+      </w:r>
+      <w:r>
+        <w:rPr>
+          <w:rFonts w:asciiTheme="minorHAnsi" w:hAnsiTheme="minorHAnsi" w:cstheme="minorHAnsi"/>
+          <w:color w:val="1155CC"/>
+          <w:sz w:val="22"/>
+          <w:szCs w:val="22"/>
+        </w:rPr>
+        <w:t xml:space="preserve">’adresse </w:t>
+      </w:r>
+      <w:proofErr w:type="spellStart"/>
+      <w:r>
+        <w:rPr>
+          <w:rFonts w:asciiTheme="minorHAnsi" w:hAnsiTheme="minorHAnsi" w:cstheme="minorHAnsi"/>
+          <w:color w:val="1155CC"/>
+          <w:sz w:val="22"/>
+          <w:szCs w:val="22"/>
+        </w:rPr>
+        <w:t>ip</w:t>
+      </w:r>
+      <w:proofErr w:type="spellEnd"/>
+      <w:r>
+        <w:rPr>
+          <w:rFonts w:asciiTheme="minorHAnsi" w:hAnsiTheme="minorHAnsi" w:cstheme="minorHAnsi"/>
+          <w:color w:val="1155CC"/>
+          <w:sz w:val="22"/>
+          <w:szCs w:val="22"/>
+        </w:rPr>
+        <w:t xml:space="preserve"> application’/</w:t>
+      </w:r>
+      <w:proofErr w:type="spellStart"/>
+      <w:r>
+        <w:rPr>
+          <w:rFonts w:asciiTheme="minorHAnsi" w:hAnsiTheme="minorHAnsi" w:cstheme="minorHAnsi"/>
+          <w:color w:val="1155CC"/>
+          <w:sz w:val="22"/>
+          <w:szCs w:val="22"/>
+        </w:rPr>
+        <w:t>leftQuantity</w:t>
+      </w:r>
+      <w:proofErr w:type="spellEnd"/>
+      <w:r>
+        <w:rPr>
+          <w:rFonts w:asciiTheme="minorHAnsi" w:hAnsiTheme="minorHAnsi" w:cstheme="minorHAnsi"/>
+          <w:color w:val="1155CC"/>
+          <w:sz w:val="22"/>
+          <w:szCs w:val="22"/>
+        </w:rPr>
+        <w:t xml:space="preserve"> /</w:t>
+      </w:r>
+      <w:proofErr w:type="spellStart"/>
+      <w:r>
+        <w:rPr>
+          <w:rFonts w:asciiTheme="minorHAnsi" w:hAnsiTheme="minorHAnsi" w:cstheme="minorHAnsi"/>
+          <w:color w:val="1155CC"/>
+          <w:sz w:val="22"/>
+          <w:szCs w:val="22"/>
+        </w:rPr>
+        <w:t>purchase</w:t>
+      </w:r>
+      <w:proofErr w:type="spellEnd"/>
+    </w:p>
+    <w:p>
+      <w:pPr>
+        <w:pStyle w:val="ListParagraph"/>
+        <w:numPr>
+          <w:ilvl w:val="1"/>
+          <w:numId w:val="5"/>
+        </w:numPr>
+        <w:rPr>
+          <w:rFonts w:cstheme="minorHAnsi"/>
+        </w:rPr>
+      </w:pPr>
+      <w:r>
+        <w:rPr>
+          <w:rFonts w:cstheme="minorHAnsi"/>
+          <w:color w:val="000000" w:themeColor="text1"/>
+        </w:rPr>
+        <w:t xml:space="preserve">Paramètres: </w:t>
+      </w:r>
+      <w:r>
+        <w:rPr>
+          <w:rFonts w:cstheme="minorHAnsi"/>
+        </w:rPr>
+        <w:t>{"</w:t>
+      </w:r>
+      <w:proofErr w:type="spellStart"/>
+      <w:r>
+        <w:rPr>
+          <w:rFonts w:cstheme="minorHAnsi"/>
+        </w:rPr>
+        <w:t>date</w:t>
+      </w:r>
+      <w:proofErr w:type="gramStart"/>
+      <w:r>
+        <w:rPr>
+          <w:rFonts w:cstheme="minorHAnsi"/>
+        </w:rPr>
+        <w:t>":date</w:t>
+      </w:r>
+      <w:proofErr w:type="spellEnd"/>
+      <w:proofErr w:type="gramEnd"/>
+      <w:r>
+        <w:rPr>
+          <w:rFonts w:cstheme="minorHAnsi"/>
+        </w:rPr>
+        <w:t>}</w:t>
+      </w:r>
+    </w:p>
+    <w:p>
+      <w:pPr>
+        <w:pStyle w:val="NormalWeb"/>
+        <w:numPr>
+          <w:ilvl w:val="1"/>
+          <w:numId w:val="5"/>
+        </w:numPr>
+        <w:spacing w:before="0" w:beforeAutospacing="0" w:after="0" w:afterAutospacing="0"/>
+        <w:rPr>
+          <w:rFonts w:asciiTheme="minorHAnsi" w:hAnsiTheme="minorHAnsi" w:cstheme="minorHAnsi"/>
+          <w:color w:val="000000" w:themeColor="text1"/>
+          <w:sz w:val="22"/>
+          <w:szCs w:val="22"/>
+        </w:rPr>
+      </w:pPr>
+      <w:r>
+        <w:rPr>
+          <w:rFonts w:asciiTheme="minorHAnsi" w:hAnsiTheme="minorHAnsi" w:cstheme="minorHAnsi"/>
+          <w:color w:val="000000" w:themeColor="text1"/>
+          <w:sz w:val="22"/>
+          <w:szCs w:val="22"/>
+        </w:rPr>
+        <w:t>Requête utilisé</w:t>
+      </w:r>
+      <w:r>
+        <w:rPr>
+          <w:rFonts w:asciiTheme="minorHAnsi" w:hAnsiTheme="minorHAnsi" w:cstheme="minorHAnsi"/>
+          <w:color w:val="000000" w:themeColor="text1"/>
+          <w:sz w:val="22"/>
+          <w:szCs w:val="22"/>
+        </w:rPr>
+        <w:t xml:space="preserve"> : </w:t>
+      </w:r>
+      <w:r>
+        <w:rPr>
+          <w:rFonts w:asciiTheme="minorHAnsi" w:hAnsiTheme="minorHAnsi" w:cstheme="minorHAnsi"/>
+          <w:color w:val="000000" w:themeColor="text1"/>
+          <w:sz w:val="22"/>
+          <w:szCs w:val="22"/>
+        </w:rPr>
+        <w:t>15</w:t>
+      </w:r>
+    </w:p>
+    <w:p>
+      <w:pPr>
+        <w:pStyle w:val="ListParagraph"/>
+        <w:numPr>
+          <w:ilvl w:val="1"/>
+          <w:numId w:val="5"/>
+        </w:numPr>
+        <w:rPr>
+          <w:rFonts w:cstheme="minorHAnsi"/>
+          <w:color w:val="000000" w:themeColor="text1"/>
+        </w:rPr>
+      </w:pPr>
+      <w:r>
+        <w:rPr>
+          <w:rFonts w:cstheme="minorHAnsi"/>
+          <w:color w:val="000000" w:themeColor="text1"/>
+        </w:rPr>
+        <w:t xml:space="preserve">Retourne </w:t>
+      </w:r>
+      <w:r>
+        <w:rPr>
+          <w:rFonts w:cstheme="minorHAnsi"/>
+          <w:color w:val="000000" w:themeColor="text1"/>
+        </w:rPr>
+        <w:t xml:space="preserve">les </w:t>
+      </w:r>
+      <w:r>
+        <w:rPr>
+          <w:rFonts w:cstheme="minorHAnsi"/>
+          <w:color w:val="000000" w:themeColor="text1"/>
+        </w:rPr>
+        <w:t>achats de la date demandé.</w:t>
+      </w:r>
+    </w:p>
+    <w:p>
+      <w:pPr>
+        <w:pStyle w:val="NormalWeb"/>
+        <w:spacing w:before="0" w:beforeAutospacing="0" w:after="0" w:afterAutospacing="0"/>
+        <w:rPr>
+          <w:rFonts w:asciiTheme="minorHAnsi" w:hAnsiTheme="minorHAnsi" w:cstheme="minorHAnsi"/>
+          <w:color w:val="000000" w:themeColor="text1"/>
+        </w:rPr>
+      </w:pPr>
+    </w:p>
+    <w:p>
+      <w:pPr>
+        <w:rPr>
+          <w:rFonts w:cstheme="minorHAnsi"/>
+          <w:color w:val="000000" w:themeColor="text1"/>
+          <w:sz w:val="28"/>
+        </w:rPr>
+      </w:pPr>
+      <w:r>
+        <w:rPr>
+          <w:rFonts w:cstheme="minorHAnsi"/>
+          <w:color w:val="000000" w:themeColor="text1"/>
+          <w:sz w:val="28"/>
+        </w:rPr>
+        <w:br w:type="page"/>
+      </w:r>
     </w:p>
     <w:p>
       <w:pPr>
@@ -8563,6 +10139,7 @@
           <w:color w:val="000000" w:themeColor="text1"/>
           <w:sz w:val="28"/>
         </w:rPr>
+        <w:lastRenderedPageBreak/>
         <w:t>Interfaces</w:t>
       </w:r>
     </w:p>
@@ -8607,9 +10184,9 @@
         </w:rPr>
         <w:drawing>
           <wp:inline distT="0" distB="0" distL="0" distR="0">
-            <wp:extent cx="5473700" cy="2470150"/>
-            <wp:effectExtent l="19050" t="19050" r="12700" b="25400"/>
-            <wp:docPr id="1" name="Picture 1"/>
+            <wp:extent cx="5486400" cy="2787015"/>
+            <wp:effectExtent l="19050" t="19050" r="19050" b="13335"/>
+            <wp:docPr id="4" name="Picture 4"/>
             <wp:cNvGraphicFramePr>
               <a:graphicFrameLocks xmlns:a="http://schemas.openxmlformats.org/drawingml/2006/main" noChangeAspect="1"/>
             </wp:cNvGraphicFramePr>
@@ -8638,7 +10215,7 @@
                   <pic:spPr bwMode="auto">
                     <a:xfrm>
                       <a:off x="0" y="0"/>
-                      <a:ext cx="5473700" cy="2470150"/>
+                      <a:ext cx="5486400" cy="2787015"/>
                     </a:xfrm>
                     <a:prstGeom prst="rect">
                       <a:avLst/>
@@ -8737,9 +10314,9 @@
         </w:rPr>
         <w:drawing>
           <wp:inline distT="0" distB="0" distL="0" distR="0">
-            <wp:extent cx="5474335" cy="1852295"/>
-            <wp:effectExtent l="19050" t="19050" r="12065" b="14605"/>
-            <wp:docPr id="5" name="Picture 5"/>
+            <wp:extent cx="5471795" cy="2691765"/>
+            <wp:effectExtent l="19050" t="19050" r="14605" b="13335"/>
+            <wp:docPr id="7" name="Picture 7"/>
             <wp:cNvGraphicFramePr>
               <a:graphicFrameLocks xmlns:a="http://schemas.openxmlformats.org/drawingml/2006/main" noChangeAspect="1"/>
             </wp:cNvGraphicFramePr>
@@ -8747,7 +10324,7 @@
               <a:graphicData uri="http://schemas.openxmlformats.org/drawingml/2006/picture">
                 <pic:pic xmlns:pic="http://schemas.openxmlformats.org/drawingml/2006/picture">
                   <pic:nvPicPr>
-                    <pic:cNvPr id="0" name="Picture 1"/>
+                    <pic:cNvPr id="0" name="Picture 2"/>
                     <pic:cNvPicPr>
                       <a:picLocks noChangeAspect="1" noChangeArrowheads="1"/>
                     </pic:cNvPicPr>
@@ -8768,7 +10345,7 @@
                   <pic:spPr bwMode="auto">
                     <a:xfrm>
                       <a:off x="0" y="0"/>
-                      <a:ext cx="5474335" cy="1852295"/>
+                      <a:ext cx="5471795" cy="2691765"/>
                     </a:xfrm>
                     <a:prstGeom prst="rect">
                       <a:avLst/>
@@ -8889,7 +10466,42 @@
         <w:rPr>
           <w:rFonts w:cstheme="minorHAnsi"/>
         </w:rPr>
-        <w:t xml:space="preserve"> de l’item associé au bouton.</w:t>
+        <w:t xml:space="preserve"> de l’item </w:t>
+      </w:r>
+      <w:r>
+        <w:rPr>
+          <w:rFonts w:cstheme="minorHAnsi"/>
+        </w:rPr>
+        <w:lastRenderedPageBreak/>
+        <w:t>associé au bouton.</w:t>
+      </w:r>
+      <w:r>
+        <w:rPr>
+          <w:rFonts w:cstheme="minorHAnsi"/>
+        </w:rPr>
+        <w:t xml:space="preserve"> En cliquant sur</w:t>
+      </w:r>
+      <w:proofErr w:type="gramStart"/>
+      <w:r>
+        <w:rPr>
+          <w:rFonts w:cstheme="minorHAnsi"/>
+        </w:rPr>
+        <w:t xml:space="preserve"> «</w:t>
+      </w:r>
+      <w:proofErr w:type="spellStart"/>
+      <w:r>
+        <w:rPr>
+          <w:rFonts w:cstheme="minorHAnsi"/>
+        </w:rPr>
+        <w:t>Remove</w:t>
+      </w:r>
+      <w:proofErr w:type="spellEnd"/>
+      <w:proofErr w:type="gramEnd"/>
+      <w:r>
+        <w:rPr>
+          <w:rFonts w:cstheme="minorHAnsi"/>
+        </w:rPr>
+        <w:t>», l’utilisateur peut supprimer l’item voulu après confirmation.</w:t>
       </w:r>
     </w:p>
     <w:p>
@@ -8923,12 +10535,11 @@
           <w:rFonts w:asciiTheme="minorHAnsi" w:hAnsiTheme="minorHAnsi" w:cstheme="minorHAnsi"/>
           <w:noProof/>
         </w:rPr>
-        <w:lastRenderedPageBreak/>
         <w:drawing>
           <wp:inline distT="0" distB="0" distL="0" distR="0">
-            <wp:extent cx="5480050" cy="2038350"/>
-            <wp:effectExtent l="19050" t="19050" r="25400" b="19050"/>
-            <wp:docPr id="2" name="Picture 2"/>
+            <wp:extent cx="5486400" cy="1737360"/>
+            <wp:effectExtent l="19050" t="19050" r="19050" b="15240"/>
+            <wp:docPr id="9" name="Picture 9"/>
             <wp:cNvGraphicFramePr>
               <a:graphicFrameLocks xmlns:a="http://schemas.openxmlformats.org/drawingml/2006/main" noChangeAspect="1"/>
             </wp:cNvGraphicFramePr>
@@ -8936,7 +10547,7 @@
               <a:graphicData uri="http://schemas.openxmlformats.org/drawingml/2006/picture">
                 <pic:pic xmlns:pic="http://schemas.openxmlformats.org/drawingml/2006/picture">
                   <pic:nvPicPr>
-                    <pic:cNvPr id="0" name="Picture 1"/>
+                    <pic:cNvPr id="0" name="Picture 4"/>
                     <pic:cNvPicPr>
                       <a:picLocks noChangeAspect="1" noChangeArrowheads="1"/>
                     </pic:cNvPicPr>
@@ -8957,7 +10568,7 @@
                   <pic:spPr bwMode="auto">
                     <a:xfrm>
                       <a:off x="0" y="0"/>
-                      <a:ext cx="5480050" cy="2038350"/>
+                      <a:ext cx="5486400" cy="1737360"/>
                     </a:xfrm>
                     <a:prstGeom prst="rect">
                       <a:avLst/>
@@ -9104,7 +10715,7 @@
         <w:rPr>
           <w:rFonts w:eastAsia="Times New Roman" w:cstheme="minorHAnsi"/>
           <w:b/>
-          <w:sz w:val="24"/>
+          <w:sz w:val="28"/>
           <w:szCs w:val="24"/>
           <w:lang w:eastAsia="fr-CA"/>
         </w:rPr>
@@ -9113,25 +10724,8 @@
         <w:rPr>
           <w:rFonts w:cstheme="minorHAnsi"/>
           <w:b/>
-        </w:rPr>
-        <w:br w:type="page"/>
-      </w:r>
-    </w:p>
-    <w:p>
-      <w:pPr>
-        <w:pStyle w:val="NormalWeb"/>
-        <w:spacing w:before="0" w:beforeAutospacing="0" w:after="0" w:afterAutospacing="0"/>
-        <w:rPr>
-          <w:rFonts w:asciiTheme="minorHAnsi" w:hAnsiTheme="minorHAnsi" w:cstheme="minorHAnsi"/>
-          <w:b/>
-        </w:rPr>
-      </w:pPr>
-      <w:r>
-        <w:rPr>
-          <w:rFonts w:asciiTheme="minorHAnsi" w:hAnsiTheme="minorHAnsi" w:cstheme="minorHAnsi"/>
-          <w:b/>
-        </w:rPr>
-        <w:lastRenderedPageBreak/>
+          <w:sz w:val="24"/>
+        </w:rPr>
         <w:t>Ajout d’un item</w:t>
       </w:r>
     </w:p>
@@ -9302,18 +10896,37 @@
     </w:p>
     <w:p>
       <w:pPr>
-        <w:pStyle w:val="NormalWeb"/>
-        <w:spacing w:before="0" w:beforeAutospacing="0" w:after="0" w:afterAutospacing="0"/>
-        <w:rPr>
-          <w:rFonts w:asciiTheme="minorHAnsi" w:hAnsiTheme="minorHAnsi" w:cstheme="minorHAnsi"/>
+        <w:rPr>
+          <w:rFonts w:eastAsia="Times New Roman" w:cstheme="minorHAnsi"/>
           <w:b/>
-        </w:rPr>
-      </w:pPr>
-      <w:r>
-        <w:rPr>
-          <w:rFonts w:asciiTheme="minorHAnsi" w:hAnsiTheme="minorHAnsi" w:cstheme="minorHAnsi"/>
+          <w:sz w:val="24"/>
+          <w:szCs w:val="24"/>
+          <w:lang w:eastAsia="fr-CA"/>
+        </w:rPr>
+      </w:pPr>
+      <w:r>
+        <w:rPr>
+          <w:rFonts w:cstheme="minorHAnsi"/>
           <w:b/>
         </w:rPr>
+        <w:br w:type="page"/>
+      </w:r>
+    </w:p>
+    <w:p>
+      <w:pPr>
+        <w:pStyle w:val="NormalWeb"/>
+        <w:spacing w:before="0" w:beforeAutospacing="0" w:after="0" w:afterAutospacing="0"/>
+        <w:rPr>
+          <w:rFonts w:asciiTheme="minorHAnsi" w:hAnsiTheme="minorHAnsi" w:cstheme="minorHAnsi"/>
+          <w:b/>
+        </w:rPr>
+      </w:pPr>
+      <w:r>
+        <w:rPr>
+          <w:rFonts w:asciiTheme="minorHAnsi" w:hAnsiTheme="minorHAnsi" w:cstheme="minorHAnsi"/>
+          <w:b/>
+        </w:rPr>
+        <w:lastRenderedPageBreak/>
         <w:t>Coût total</w:t>
       </w:r>
     </w:p>
@@ -9334,9 +10947,9 @@
         </w:rPr>
         <w:drawing>
           <wp:inline distT="0" distB="0" distL="0" distR="0">
-            <wp:extent cx="5480685" cy="1431290"/>
-            <wp:effectExtent l="19050" t="19050" r="24765" b="16510"/>
-            <wp:docPr id="6" name="Picture 6"/>
+            <wp:extent cx="5478780" cy="1843405"/>
+            <wp:effectExtent l="19050" t="19050" r="26670" b="23495"/>
+            <wp:docPr id="10" name="Picture 10"/>
             <wp:cNvGraphicFramePr>
               <a:graphicFrameLocks xmlns:a="http://schemas.openxmlformats.org/drawingml/2006/main" noChangeAspect="1"/>
             </wp:cNvGraphicFramePr>
@@ -9344,7 +10957,7 @@
               <a:graphicData uri="http://schemas.openxmlformats.org/drawingml/2006/picture">
                 <pic:pic xmlns:pic="http://schemas.openxmlformats.org/drawingml/2006/picture">
                   <pic:nvPicPr>
-                    <pic:cNvPr id="0" name="Picture 2"/>
+                    <pic:cNvPr id="0" name="Picture 5"/>
                     <pic:cNvPicPr>
                       <a:picLocks noChangeAspect="1" noChangeArrowheads="1"/>
                     </pic:cNvPicPr>
@@ -9365,7 +10978,7 @@
                   <pic:spPr bwMode="auto">
                     <a:xfrm>
                       <a:off x="0" y="0"/>
-                      <a:ext cx="5480685" cy="1431290"/>
+                      <a:ext cx="5478780" cy="1843405"/>
                     </a:xfrm>
                     <a:prstGeom prst="rect">
                       <a:avLst/>
@@ -9439,7 +11052,31 @@
           <w:sz w:val="22"/>
           <w:szCs w:val="22"/>
         </w:rPr>
-        <w:t xml:space="preserve"> total». Une phrase s’affichera avec le total juste en dessous du bouton. </w:t>
+        <w:t xml:space="preserve"> total». </w:t>
+      </w:r>
+      <w:r>
+        <w:rPr>
+          <w:rFonts w:asciiTheme="minorHAnsi" w:hAnsiTheme="minorHAnsi" w:cstheme="minorHAnsi"/>
+          <w:sz w:val="22"/>
+          <w:szCs w:val="22"/>
+        </w:rPr>
+        <w:t xml:space="preserve">Un tableau s’affichera avec </w:t>
+      </w:r>
+      <w:r>
+        <w:rPr>
+          <w:rFonts w:asciiTheme="minorHAnsi" w:hAnsiTheme="minorHAnsi" w:cstheme="minorHAnsi"/>
+          <w:sz w:val="22"/>
+          <w:szCs w:val="22"/>
+        </w:rPr>
+        <w:t>les coûts totaux</w:t>
+      </w:r>
+      <w:r>
+        <w:rPr>
+          <w:rFonts w:asciiTheme="minorHAnsi" w:hAnsiTheme="minorHAnsi" w:cstheme="minorHAnsi"/>
+          <w:sz w:val="22"/>
+          <w:szCs w:val="22"/>
+        </w:rPr>
+        <w:t xml:space="preserve">. </w:t>
       </w:r>
       <w:r>
         <w:rPr>
@@ -9455,20 +11092,342 @@
           <w:sz w:val="22"/>
           <w:szCs w:val="22"/>
         </w:rPr>
-        <w:t xml:space="preserve"> n’y a pas de total pour cette date ou catégorie, la phrase l’affichera.</w:t>
-      </w:r>
-    </w:p>
-    <w:p>
-      <w:pPr>
-        <w:pStyle w:val="NormalWeb"/>
-        <w:spacing w:before="0" w:beforeAutospacing="0" w:after="0" w:afterAutospacing="0"/>
-        <w:rPr>
-          <w:rFonts w:asciiTheme="minorHAnsi" w:hAnsiTheme="minorHAnsi" w:cstheme="minorHAnsi"/>
+        <w:t xml:space="preserve"> n’y a pas de totaux</w:t>
+      </w:r>
+      <w:r>
+        <w:rPr>
+          <w:rFonts w:asciiTheme="minorHAnsi" w:hAnsiTheme="minorHAnsi" w:cstheme="minorHAnsi"/>
+          <w:sz w:val="22"/>
+          <w:szCs w:val="22"/>
+        </w:rPr>
+        <w:t xml:space="preserve"> p</w:t>
+      </w:r>
+      <w:r>
+        <w:rPr>
+          <w:rFonts w:asciiTheme="minorHAnsi" w:hAnsiTheme="minorHAnsi" w:cstheme="minorHAnsi"/>
+          <w:sz w:val="22"/>
+          <w:szCs w:val="22"/>
+        </w:rPr>
+        <w:t xml:space="preserve">our cette date ou catégorie, une mention </w:t>
+      </w:r>
+      <w:r>
+        <w:rPr>
+          <w:rFonts w:asciiTheme="minorHAnsi" w:hAnsiTheme="minorHAnsi" w:cstheme="minorHAnsi"/>
+          <w:sz w:val="22"/>
+          <w:szCs w:val="22"/>
+        </w:rPr>
+        <w:t>l’affichera.</w:t>
+      </w:r>
+    </w:p>
+    <w:p>
+      <w:pPr>
+        <w:pStyle w:val="NormalWeb"/>
+        <w:spacing w:before="0" w:beforeAutospacing="0" w:after="0" w:afterAutospacing="0"/>
+        <w:rPr>
+          <w:rFonts w:asciiTheme="minorHAnsi" w:hAnsiTheme="minorHAnsi" w:cstheme="minorHAnsi"/>
+          <w:sz w:val="22"/>
+          <w:szCs w:val="22"/>
+        </w:rPr>
+      </w:pPr>
+    </w:p>
+    <w:p>
+      <w:pPr>
+        <w:pStyle w:val="NormalWeb"/>
+        <w:spacing w:before="0" w:beforeAutospacing="0" w:after="0" w:afterAutospacing="0"/>
+        <w:rPr>
+          <w:rFonts w:asciiTheme="minorHAnsi" w:hAnsiTheme="minorHAnsi" w:cstheme="minorHAnsi"/>
+          <w:b/>
+        </w:rPr>
+      </w:pPr>
+      <w:r>
+        <w:rPr>
+          <w:rFonts w:asciiTheme="minorHAnsi" w:hAnsiTheme="minorHAnsi" w:cstheme="minorHAnsi"/>
+          <w:b/>
+          <w:highlight w:val="yellow"/>
+        </w:rPr>
+        <w:t>Coût moyen d’acquisition</w:t>
+      </w:r>
+    </w:p>
+    <w:p>
+      <w:pPr>
+        <w:pStyle w:val="NormalWeb"/>
+        <w:spacing w:before="0" w:beforeAutospacing="0" w:after="0" w:afterAutospacing="0"/>
+        <w:rPr>
+          <w:rFonts w:asciiTheme="minorHAnsi" w:hAnsiTheme="minorHAnsi" w:cstheme="minorHAnsi"/>
+        </w:rPr>
+      </w:pPr>
+    </w:p>
+    <w:p>
+      <w:pPr>
+        <w:pStyle w:val="NormalWeb"/>
+        <w:spacing w:before="0" w:beforeAutospacing="0" w:after="0" w:afterAutospacing="0"/>
+        <w:rPr>
+          <w:rFonts w:asciiTheme="minorHAnsi" w:hAnsiTheme="minorHAnsi" w:cstheme="minorHAnsi"/>
+          <w:b/>
+        </w:rPr>
+      </w:pPr>
+      <w:r>
+        <w:rPr>
+          <w:rFonts w:asciiTheme="minorHAnsi" w:hAnsiTheme="minorHAnsi" w:cstheme="minorHAnsi"/>
+          <w:b/>
+        </w:rPr>
+        <w:t>Quantité restante</w:t>
+      </w:r>
+    </w:p>
+    <w:p>
+      <w:pPr>
+        <w:pStyle w:val="NormalWeb"/>
+        <w:spacing w:before="0" w:beforeAutospacing="0" w:after="0" w:afterAutospacing="0"/>
+        <w:rPr>
+          <w:rFonts w:asciiTheme="minorHAnsi" w:hAnsiTheme="minorHAnsi" w:cstheme="minorHAnsi"/>
+          <w:b/>
+        </w:rPr>
+      </w:pPr>
+    </w:p>
+    <w:p>
+      <w:pPr>
+        <w:pStyle w:val="NormalWeb"/>
+        <w:spacing w:before="0" w:beforeAutospacing="0" w:after="0" w:afterAutospacing="0"/>
+        <w:rPr>
+          <w:rFonts w:asciiTheme="minorHAnsi" w:hAnsiTheme="minorHAnsi" w:cstheme="minorHAnsi"/>
+          <w:b/>
+        </w:rPr>
+      </w:pPr>
+      <w:r>
+        <w:rPr>
+          <w:rFonts w:asciiTheme="minorHAnsi" w:hAnsiTheme="minorHAnsi" w:cstheme="minorHAnsi"/>
+          <w:b/>
+          <w:noProof/>
+        </w:rPr>
+        <w:drawing>
+          <wp:inline distT="0" distB="0" distL="0" distR="0">
+            <wp:extent cx="5478780" cy="1579880"/>
+            <wp:effectExtent l="19050" t="19050" r="26670" b="20320"/>
+            <wp:docPr id="11" name="Picture 11"/>
+            <wp:cNvGraphicFramePr>
+              <a:graphicFrameLocks xmlns:a="http://schemas.openxmlformats.org/drawingml/2006/main" noChangeAspect="1"/>
+            </wp:cNvGraphicFramePr>
+            <a:graphic xmlns:a="http://schemas.openxmlformats.org/drawingml/2006/main">
+              <a:graphicData uri="http://schemas.openxmlformats.org/drawingml/2006/picture">
+                <pic:pic xmlns:pic="http://schemas.openxmlformats.org/drawingml/2006/picture">
+                  <pic:nvPicPr>
+                    <pic:cNvPr id="0" name="Picture 6"/>
+                    <pic:cNvPicPr>
+                      <a:picLocks noChangeAspect="1" noChangeArrowheads="1"/>
+                    </pic:cNvPicPr>
+                  </pic:nvPicPr>
+                  <pic:blipFill>
+                    <a:blip r:embed="rId12" cstate="print">
+                      <a:extLst>
+                        <a:ext uri="{28A0092B-C50C-407E-A947-70E740481C1C}">
+                          <a14:useLocalDpi xmlns:a14="http://schemas.microsoft.com/office/drawing/2010/main" val="0"/>
+                        </a:ext>
+                      </a:extLst>
+                    </a:blip>
+                    <a:srcRect/>
+                    <a:stretch>
+                      <a:fillRect/>
+                    </a:stretch>
+                  </pic:blipFill>
+                  <pic:spPr bwMode="auto">
+                    <a:xfrm>
+                      <a:off x="0" y="0"/>
+                      <a:ext cx="5478780" cy="1579880"/>
+                    </a:xfrm>
+                    <a:prstGeom prst="rect">
+                      <a:avLst/>
+                    </a:prstGeom>
+                    <a:noFill/>
+                    <a:ln>
+                      <a:solidFill>
+                        <a:schemeClr val="tx1"/>
+                      </a:solidFill>
+                    </a:ln>
+                  </pic:spPr>
+                </pic:pic>
+              </a:graphicData>
+            </a:graphic>
+          </wp:inline>
+        </w:drawing>
+      </w:r>
+    </w:p>
+    <w:p>
+      <w:pPr>
+        <w:pStyle w:val="NormalWeb"/>
+        <w:spacing w:before="0" w:beforeAutospacing="0" w:after="0" w:afterAutospacing="0"/>
+        <w:rPr>
+          <w:rFonts w:asciiTheme="minorHAnsi" w:hAnsiTheme="minorHAnsi" w:cstheme="minorHAnsi"/>
+          <w:b/>
+        </w:rPr>
+      </w:pPr>
+    </w:p>
+    <w:p>
+      <w:pPr>
+        <w:pStyle w:val="NormalWeb"/>
+        <w:spacing w:before="0" w:beforeAutospacing="0" w:after="0" w:afterAutospacing="0"/>
+        <w:rPr>
+          <w:rFonts w:asciiTheme="minorHAnsi" w:hAnsiTheme="minorHAnsi" w:cstheme="minorHAnsi"/>
+          <w:sz w:val="22"/>
+          <w:szCs w:val="22"/>
+        </w:rPr>
+      </w:pPr>
+      <w:r>
+        <w:rPr>
+          <w:rFonts w:asciiTheme="minorHAnsi" w:hAnsiTheme="minorHAnsi" w:cstheme="minorHAnsi"/>
+          <w:sz w:val="22"/>
+          <w:szCs w:val="22"/>
+        </w:rPr>
+        <w:t xml:space="preserve">Cette interface permet d’afficher </w:t>
+      </w:r>
+      <w:r>
+        <w:rPr>
+          <w:rFonts w:asciiTheme="minorHAnsi" w:hAnsiTheme="minorHAnsi" w:cstheme="minorHAnsi"/>
+          <w:sz w:val="22"/>
+          <w:szCs w:val="22"/>
+        </w:rPr>
+        <w:t>la quantité restante d’item</w:t>
+      </w:r>
+      <w:r>
+        <w:rPr>
+          <w:rFonts w:asciiTheme="minorHAnsi" w:hAnsiTheme="minorHAnsi" w:cstheme="minorHAnsi"/>
+          <w:sz w:val="22"/>
+          <w:szCs w:val="22"/>
+        </w:rPr>
+        <w:t xml:space="preserve"> selon une date précise pour une catégorie de matériel. L’utilisateur doit entrer les informations voulue et cliquer sur le bouton</w:t>
+      </w:r>
+      <w:proofErr w:type="gramStart"/>
+      <w:r>
+        <w:rPr>
+          <w:rFonts w:asciiTheme="minorHAnsi" w:hAnsiTheme="minorHAnsi" w:cstheme="minorHAnsi"/>
+          <w:sz w:val="22"/>
+          <w:szCs w:val="22"/>
+        </w:rPr>
+        <w:t xml:space="preserve"> «</w:t>
+      </w:r>
+      <w:proofErr w:type="spellStart"/>
+      <w:r>
+        <w:rPr>
+          <w:rFonts w:asciiTheme="minorHAnsi" w:hAnsiTheme="minorHAnsi" w:cstheme="minorHAnsi"/>
+          <w:sz w:val="22"/>
+          <w:szCs w:val="22"/>
+        </w:rPr>
+        <w:t>Get</w:t>
+      </w:r>
+      <w:proofErr w:type="spellEnd"/>
+      <w:proofErr w:type="gramEnd"/>
+      <w:r>
+        <w:rPr>
+          <w:rFonts w:asciiTheme="minorHAnsi" w:hAnsiTheme="minorHAnsi" w:cstheme="minorHAnsi"/>
+          <w:sz w:val="22"/>
+          <w:szCs w:val="22"/>
+        </w:rPr>
+        <w:t xml:space="preserve"> </w:t>
+      </w:r>
+      <w:proofErr w:type="spellStart"/>
+      <w:r>
+        <w:rPr>
+          <w:rFonts w:asciiTheme="minorHAnsi" w:hAnsiTheme="minorHAnsi" w:cstheme="minorHAnsi"/>
+          <w:sz w:val="22"/>
+          <w:szCs w:val="22"/>
+        </w:rPr>
+        <w:t>letf</w:t>
+      </w:r>
+      <w:proofErr w:type="spellEnd"/>
+      <w:r>
+        <w:rPr>
+          <w:rFonts w:asciiTheme="minorHAnsi" w:hAnsiTheme="minorHAnsi" w:cstheme="minorHAnsi"/>
+          <w:sz w:val="22"/>
+          <w:szCs w:val="22"/>
+        </w:rPr>
+        <w:t xml:space="preserve"> </w:t>
+      </w:r>
+      <w:proofErr w:type="spellStart"/>
+      <w:r>
+        <w:rPr>
+          <w:rFonts w:asciiTheme="minorHAnsi" w:hAnsiTheme="minorHAnsi" w:cstheme="minorHAnsi"/>
+          <w:sz w:val="22"/>
+          <w:szCs w:val="22"/>
+        </w:rPr>
+        <w:t>quantity</w:t>
+      </w:r>
+      <w:proofErr w:type="spellEnd"/>
+      <w:r>
+        <w:rPr>
+          <w:rFonts w:asciiTheme="minorHAnsi" w:hAnsiTheme="minorHAnsi" w:cstheme="minorHAnsi"/>
+          <w:sz w:val="22"/>
+          <w:szCs w:val="22"/>
+        </w:rPr>
+        <w:t xml:space="preserve">». </w:t>
+      </w:r>
+      <w:r>
+        <w:rPr>
+          <w:rFonts w:asciiTheme="minorHAnsi" w:hAnsiTheme="minorHAnsi" w:cstheme="minorHAnsi"/>
+          <w:sz w:val="22"/>
+          <w:szCs w:val="22"/>
+        </w:rPr>
+        <w:t xml:space="preserve">Un tableau s’affichera avec </w:t>
+      </w:r>
+      <w:r>
+        <w:rPr>
+          <w:rFonts w:asciiTheme="minorHAnsi" w:hAnsiTheme="minorHAnsi" w:cstheme="minorHAnsi"/>
+          <w:sz w:val="22"/>
+          <w:szCs w:val="22"/>
+        </w:rPr>
+        <w:t>les quantités restantes en millilitres et en gramme selon le facteur g/ml trouvé dans la base de donnée</w:t>
+      </w:r>
+      <w:r>
+        <w:rPr>
+          <w:rFonts w:asciiTheme="minorHAnsi" w:hAnsiTheme="minorHAnsi" w:cstheme="minorHAnsi"/>
+          <w:sz w:val="22"/>
+          <w:szCs w:val="22"/>
+        </w:rPr>
+        <w:t xml:space="preserve">. </w:t>
+      </w:r>
+      <w:r>
+        <w:rPr>
+          <w:rFonts w:asciiTheme="minorHAnsi" w:hAnsiTheme="minorHAnsi" w:cstheme="minorHAnsi"/>
+          <w:sz w:val="22"/>
+          <w:szCs w:val="22"/>
+        </w:rPr>
+        <w:t xml:space="preserve">S’il n’y a pas de densité pour une catégorie trouvée, le facteur sera alors de 1 g/ml. </w:t>
+      </w:r>
+      <w:r>
+        <w:rPr>
+          <w:rFonts w:asciiTheme="minorHAnsi" w:hAnsiTheme="minorHAnsi" w:cstheme="minorHAnsi"/>
+          <w:sz w:val="22"/>
+          <w:szCs w:val="22"/>
+        </w:rPr>
+        <w:t>S’il</w:t>
+      </w:r>
+      <w:r>
+        <w:rPr>
+          <w:rFonts w:asciiTheme="minorHAnsi" w:hAnsiTheme="minorHAnsi" w:cstheme="minorHAnsi"/>
+          <w:sz w:val="22"/>
+          <w:szCs w:val="22"/>
+        </w:rPr>
+        <w:t xml:space="preserve"> n’y a pas de </w:t>
+      </w:r>
+      <w:r>
+        <w:rPr>
+          <w:rFonts w:asciiTheme="minorHAnsi" w:hAnsiTheme="minorHAnsi" w:cstheme="minorHAnsi"/>
+          <w:sz w:val="22"/>
+          <w:szCs w:val="22"/>
+        </w:rPr>
+        <w:t>quantité restante lors de cette date, le tableau sera vide.</w:t>
+      </w:r>
+    </w:p>
+    <w:p>
+      <w:pPr>
+        <w:pStyle w:val="NormalWeb"/>
+        <w:spacing w:before="0" w:beforeAutospacing="0" w:after="0" w:afterAutospacing="0"/>
+        <w:rPr>
+          <w:rFonts w:asciiTheme="minorHAnsi" w:hAnsiTheme="minorHAnsi" w:cstheme="minorHAnsi"/>
+          <w:b/>
         </w:rPr>
       </w:pPr>
     </w:p>
     <w:sectPr>
-      <w:footerReference w:type="default" r:id="rId12"/>
+      <w:footerReference w:type="default" r:id="rId13"/>
       <w:pgSz w:w="12240" w:h="15840"/>
       <w:pgMar w:top="1440" w:right="1800" w:bottom="1440" w:left="1800" w:header="708" w:footer="708" w:gutter="0"/>
       <w:cols w:space="708"/>
@@ -9538,7 +11497,7 @@
           <w:rPr>
             <w:noProof/>
           </w:rPr>
-          <w:t>8</w:t>
+          <w:t>9</w:t>
         </w:r>
         <w:r>
           <w:rPr>

</xml_diff>

<commit_message>
erreures réglé suite aux test d'Alex
</commit_message>
<xml_diff>
--- a/Rapport.docx
+++ b/Rapport.docx
@@ -25,7 +25,7 @@
           <w:szCs w:val="24"/>
           <w:lang w:eastAsia="fr-CA"/>
         </w:rPr>
-        <w:t>Remise 1</w:t>
+        <w:t>Remise 2</w:t>
       </w:r>
     </w:p>
     <w:p>
@@ -209,7 +209,6 @@
     <w:p>
       <w:pPr>
         <w:spacing w:after="220" w:line="240" w:lineRule="auto"/>
-        <w:jc w:val="center"/>
         <w:rPr>
           <w:rFonts w:eastAsia="Times New Roman" w:cstheme="minorHAnsi"/>
           <w:sz w:val="24"/>
@@ -217,6 +216,8 @@
           <w:lang w:eastAsia="fr-CA"/>
         </w:rPr>
       </w:pPr>
+      <w:bookmarkStart w:id="0" w:name="_GoBack"/>
+      <w:bookmarkEnd w:id="0"/>
     </w:p>
     <w:p>
       <w:pPr>
@@ -8960,27 +8961,7 @@
           <w:szCs w:val="22"/>
           <w:highlight w:val="yellow"/>
         </w:rPr>
-        <w:t xml:space="preserve">Requête utilisé : </w:t>
-      </w:r>
-      <w:r>
-        <w:rPr>
-          <w:rFonts w:asciiTheme="minorHAnsi" w:hAnsiTheme="minorHAnsi" w:cstheme="minorHAnsi"/>
-          <w:color w:val="000000" w:themeColor="text1"/>
-          <w:sz w:val="22"/>
-          <w:szCs w:val="22"/>
-          <w:highlight w:val="yellow"/>
-        </w:rPr>
-        <w:t>aucun</w:t>
-      </w:r>
-      <w:r>
-        <w:rPr>
-          <w:rFonts w:asciiTheme="minorHAnsi" w:hAnsiTheme="minorHAnsi" w:cstheme="minorHAnsi"/>
-          <w:color w:val="000000" w:themeColor="text1"/>
-          <w:sz w:val="22"/>
-          <w:szCs w:val="22"/>
-          <w:highlight w:val="yellow"/>
-        </w:rPr>
-        <w:t>e</w:t>
+        <w:t>Requête utilisé : aucune</w:t>
       </w:r>
     </w:p>
     <w:p>
@@ -9099,27 +9080,7 @@
           <w:szCs w:val="22"/>
           <w:highlight w:val="yellow"/>
         </w:rPr>
-        <w:t xml:space="preserve"> </w:t>
-      </w:r>
-      <w:r>
-        <w:rPr>
-          <w:rFonts w:asciiTheme="minorHAnsi" w:hAnsiTheme="minorHAnsi" w:cstheme="minorHAnsi"/>
-          <w:color w:val="000000"/>
-          <w:sz w:val="22"/>
-          <w:szCs w:val="22"/>
-          <w:highlight w:val="yellow"/>
-        </w:rPr>
-        <w:t>Post</w:t>
-      </w:r>
-      <w:r>
-        <w:rPr>
-          <w:rFonts w:asciiTheme="minorHAnsi" w:hAnsiTheme="minorHAnsi" w:cstheme="minorHAnsi"/>
-          <w:color w:val="000000"/>
-          <w:sz w:val="22"/>
-          <w:szCs w:val="22"/>
-          <w:highlight w:val="yellow"/>
-        </w:rPr>
-        <w:t xml:space="preserve"> \--url </w:t>
+        <w:t xml:space="preserve"> Post \--url </w:t>
       </w:r>
     </w:p>
     <w:p>
@@ -9689,16 +9650,7 @@
           <w:sz w:val="22"/>
           <w:szCs w:val="22"/>
         </w:rPr>
-        <w:t xml:space="preserve"> </w:t>
-      </w:r>
-      <w:r>
-        <w:rPr>
-          <w:rFonts w:asciiTheme="minorHAnsi" w:hAnsiTheme="minorHAnsi" w:cstheme="minorHAnsi"/>
-          <w:color w:val="1155CC"/>
-          <w:sz w:val="22"/>
-          <w:szCs w:val="22"/>
-        </w:rPr>
-        <w:t>/</w:t>
+        <w:t xml:space="preserve"> /</w:t>
       </w:r>
     </w:p>
     <w:p>
@@ -10086,14 +10038,7 @@
           <w:rFonts w:cstheme="minorHAnsi"/>
           <w:color w:val="000000" w:themeColor="text1"/>
         </w:rPr>
-        <w:t xml:space="preserve">les </w:t>
-      </w:r>
-      <w:r>
-        <w:rPr>
-          <w:rFonts w:cstheme="minorHAnsi"/>
-          <w:color w:val="000000" w:themeColor="text1"/>
-        </w:rPr>
-        <w:t>achats de la date demandé.</w:t>
+        <w:t>les achats de la date demandé.</w:t>
       </w:r>
     </w:p>
     <w:p>
@@ -10131,8 +10076,6 @@
           <w:sz w:val="28"/>
         </w:rPr>
       </w:pPr>
-      <w:bookmarkStart w:id="0" w:name="_GoBack"/>
-      <w:bookmarkEnd w:id="0"/>
       <w:r>
         <w:rPr>
           <w:rFonts w:cstheme="minorHAnsi"/>
@@ -11365,15 +11308,7 @@
           <w:sz w:val="22"/>
           <w:szCs w:val="22"/>
         </w:rPr>
-        <w:t xml:space="preserve">Un tableau s’affichera avec </w:t>
-      </w:r>
-      <w:r>
-        <w:rPr>
-          <w:rFonts w:asciiTheme="minorHAnsi" w:hAnsiTheme="minorHAnsi" w:cstheme="minorHAnsi"/>
-          <w:sz w:val="22"/>
-          <w:szCs w:val="22"/>
-        </w:rPr>
-        <w:t>les quantités restantes en millilitres et en gramme selon le facteur g/ml trouvé dans la base de donnée</w:t>
+        <w:t>Un tableau s’affichera avec les quantités restantes en millilitres et en gramme selon le facteur g/ml trouvé dans la base de donnée</w:t>
       </w:r>
       <w:r>
         <w:rPr>
@@ -11405,15 +11340,7 @@
           <w:sz w:val="22"/>
           <w:szCs w:val="22"/>
         </w:rPr>
-        <w:t xml:space="preserve"> n’y a pas de </w:t>
-      </w:r>
-      <w:r>
-        <w:rPr>
-          <w:rFonts w:asciiTheme="minorHAnsi" w:hAnsiTheme="minorHAnsi" w:cstheme="minorHAnsi"/>
-          <w:sz w:val="22"/>
-          <w:szCs w:val="22"/>
-        </w:rPr>
-        <w:t>quantité restante lors de cette date, le tableau sera vide.</w:t>
+        <w:t xml:space="preserve"> n’y a pas de quantité restante lors de cette date, le tableau sera vide.</w:t>
       </w:r>
     </w:p>
     <w:p>
@@ -11497,7 +11424,7 @@
           <w:rPr>
             <w:noProof/>
           </w:rPr>
-          <w:t>9</w:t>
+          <w:t>4</w:t>
         </w:r>
         <w:r>
           <w:rPr>

</xml_diff>

<commit_message>
modif main + rapport
</commit_message>
<xml_diff>
--- a/Rapport.docx
+++ b/Rapport.docx
@@ -539,6 +539,98 @@
         </w:rPr>
         <w:t>Lorsque nous avons reçu les données, nous avons remarqué que l’on peut créer trois collection avec celles-ci. Nous avons donc distribué les données selon leurs collections respectives en les comparant grâce à des schémas de données. De plus, nous avons formater les données afin qu’elles respectent leurs types de donnée respective (ex : les totaux en float).</w:t>
       </w:r>
+      <w:r>
+        <w:rPr>
+          <w:rFonts w:asciiTheme="minorHAnsi" w:hAnsiTheme="minorHAnsi" w:cstheme="minorHAnsi"/>
+          <w:sz w:val="22"/>
+          <w:szCs w:val="28"/>
+        </w:rPr>
+        <w:t xml:space="preserve"> </w:t>
+      </w:r>
+      <w:r>
+        <w:rPr>
+          <w:rFonts w:asciiTheme="minorHAnsi" w:hAnsiTheme="minorHAnsi" w:cstheme="minorHAnsi"/>
+          <w:sz w:val="22"/>
+          <w:szCs w:val="28"/>
+        </w:rPr>
+        <w:t xml:space="preserve">Ces changements sont </w:t>
+      </w:r>
+      <w:r>
+        <w:rPr>
+          <w:rFonts w:asciiTheme="minorHAnsi" w:hAnsiTheme="minorHAnsi" w:cstheme="minorHAnsi"/>
+          <w:sz w:val="22"/>
+          <w:szCs w:val="28"/>
+        </w:rPr>
+        <w:t>effectués</w:t>
+      </w:r>
+      <w:r>
+        <w:rPr>
+          <w:rFonts w:asciiTheme="minorHAnsi" w:hAnsiTheme="minorHAnsi" w:cstheme="minorHAnsi"/>
+          <w:sz w:val="22"/>
+          <w:szCs w:val="28"/>
+        </w:rPr>
+        <w:t xml:space="preserve"> dans le fichier utilities.py. </w:t>
+      </w:r>
+    </w:p>
+    <w:p>
+      <w:pPr>
+        <w:pStyle w:val="NormalWeb"/>
+        <w:spacing w:before="0" w:beforeAutospacing="0" w:after="0" w:afterAutospacing="0"/>
+        <w:rPr>
+          <w:rFonts w:asciiTheme="minorHAnsi" w:hAnsiTheme="minorHAnsi" w:cstheme="minorHAnsi"/>
+          <w:sz w:val="22"/>
+          <w:szCs w:val="28"/>
+        </w:rPr>
+      </w:pPr>
+    </w:p>
+    <w:p>
+      <w:pPr>
+        <w:pStyle w:val="NormalWeb"/>
+        <w:spacing w:before="0" w:beforeAutospacing="0" w:after="0" w:afterAutospacing="0"/>
+        <w:rPr>
+          <w:rFonts w:asciiTheme="minorHAnsi" w:hAnsiTheme="minorHAnsi" w:cstheme="minorHAnsi"/>
+          <w:b/>
+          <w:bCs/>
+          <w:color w:val="000000"/>
+          <w:sz w:val="28"/>
+          <w:szCs w:val="28"/>
+        </w:rPr>
+      </w:pPr>
+      <w:r>
+        <w:rPr>
+          <w:rFonts w:asciiTheme="minorHAnsi" w:hAnsiTheme="minorHAnsi" w:cstheme="minorHAnsi"/>
+          <w:sz w:val="22"/>
+          <w:szCs w:val="28"/>
+        </w:rPr>
+        <w:t>Nous avons ensuite créé une API permettant de retourner une interface html à l’utilisateur afin d’utiliser les différentes requêtes créées. Une section expliquant les différentes routes et ce qu’elles utilisent se retrouvent plus loin dans le rapport.</w:t>
+      </w:r>
+      <w:r>
+        <w:rPr>
+          <w:rFonts w:asciiTheme="minorHAnsi" w:hAnsiTheme="minorHAnsi" w:cstheme="minorHAnsi"/>
+          <w:sz w:val="22"/>
+          <w:szCs w:val="28"/>
+        </w:rPr>
+        <w:t xml:space="preserve"> </w:t>
+      </w:r>
+      <w:r>
+        <w:rPr>
+          <w:rFonts w:asciiTheme="minorHAnsi" w:hAnsiTheme="minorHAnsi" w:cstheme="minorHAnsi"/>
+          <w:sz w:val="22"/>
+          <w:szCs w:val="28"/>
+        </w:rPr>
+        <w:t>Toutes les routes créées sont dans le fichier app.py.</w:t>
+      </w:r>
+    </w:p>
+    <w:p>
+      <w:pPr>
+        <w:pStyle w:val="NormalWeb"/>
+        <w:spacing w:before="0" w:beforeAutospacing="0" w:after="0" w:afterAutospacing="0"/>
+        <w:rPr>
+          <w:rFonts w:asciiTheme="minorHAnsi" w:hAnsiTheme="minorHAnsi" w:cstheme="minorHAnsi"/>
+          <w:sz w:val="22"/>
+          <w:szCs w:val="28"/>
+        </w:rPr>
+      </w:pPr>
     </w:p>
     <w:p>
       <w:pPr>
@@ -855,6 +947,76 @@
         <w:spacing w:before="0" w:beforeAutospacing="0" w:after="0" w:afterAutospacing="0"/>
         <w:rPr>
           <w:rFonts w:asciiTheme="minorHAnsi" w:hAnsiTheme="minorHAnsi" w:cstheme="minorHAnsi"/>
+          <w:sz w:val="22"/>
+          <w:szCs w:val="28"/>
+        </w:rPr>
+      </w:pPr>
+      <w:r>
+        <w:rPr>
+          <w:rFonts w:asciiTheme="minorHAnsi" w:hAnsiTheme="minorHAnsi" w:cstheme="minorHAnsi"/>
+          <w:sz w:val="22"/>
+          <w:szCs w:val="28"/>
+        </w:rPr>
+        <w:t xml:space="preserve">Pour chaque aspect de ce travail, nous avons préféré être large avec le rendu des requêtes MongoDb afin d’exploiter la puissance du langage JavaScript et ainsi spécifier les requêtes avec celui-ci. Cela fait aussi en sorte que beaucoup de requêtes sont réutilisable. </w:t>
+      </w:r>
+      <w:r>
+        <w:rPr>
+          <w:rFonts w:asciiTheme="minorHAnsi" w:hAnsiTheme="minorHAnsi" w:cstheme="minorHAnsi"/>
+          <w:sz w:val="22"/>
+          <w:szCs w:val="28"/>
+        </w:rPr>
+        <w:t xml:space="preserve">Toutes ces requêtes sont </w:t>
+      </w:r>
+      <w:r>
+        <w:rPr>
+          <w:rFonts w:asciiTheme="minorHAnsi" w:hAnsiTheme="minorHAnsi" w:cstheme="minorHAnsi"/>
+          <w:sz w:val="22"/>
+          <w:szCs w:val="28"/>
+        </w:rPr>
+        <w:t>effectuées</w:t>
+      </w:r>
+      <w:r>
+        <w:rPr>
+          <w:rFonts w:asciiTheme="minorHAnsi" w:hAnsiTheme="minorHAnsi" w:cstheme="minorHAnsi"/>
+          <w:sz w:val="22"/>
+          <w:szCs w:val="28"/>
+        </w:rPr>
+        <w:t xml:space="preserve"> à travers les routes de l’API dans ap</w:t>
+      </w:r>
+      <w:r>
+        <w:rPr>
+          <w:rFonts w:asciiTheme="minorHAnsi" w:hAnsiTheme="minorHAnsi" w:cstheme="minorHAnsi"/>
+          <w:sz w:val="22"/>
+          <w:szCs w:val="28"/>
+        </w:rPr>
+        <w:t>p</w:t>
+      </w:r>
+      <w:r>
+        <w:rPr>
+          <w:rFonts w:asciiTheme="minorHAnsi" w:hAnsiTheme="minorHAnsi" w:cstheme="minorHAnsi"/>
+          <w:sz w:val="22"/>
+          <w:szCs w:val="28"/>
+        </w:rPr>
+        <w:t>.py.</w:t>
+      </w:r>
+    </w:p>
+    <w:p>
+      <w:pPr>
+        <w:pStyle w:val="NormalWeb"/>
+        <w:spacing w:before="0" w:beforeAutospacing="0" w:after="0" w:afterAutospacing="0"/>
+        <w:rPr>
+          <w:rFonts w:asciiTheme="minorHAnsi" w:hAnsiTheme="minorHAnsi" w:cstheme="minorHAnsi"/>
+          <w:sz w:val="22"/>
+          <w:szCs w:val="28"/>
+        </w:rPr>
+      </w:pPr>
+    </w:p>
+    <w:p>
+      <w:pPr>
+        <w:pStyle w:val="NormalWeb"/>
+        <w:spacing w:before="0" w:beforeAutospacing="0" w:after="0" w:afterAutospacing="0"/>
+        <w:rPr>
+          <w:rFonts w:asciiTheme="minorHAnsi" w:hAnsiTheme="minorHAnsi" w:cstheme="minorHAnsi"/>
           <w:bCs/>
           <w:color w:val="000000"/>
           <w:sz w:val="22"/>
@@ -902,6 +1064,20 @@
     <w:p>
       <w:pPr>
         <w:pStyle w:val="NormalWeb"/>
+        <w:spacing w:before="0" w:beforeAutospacing="0" w:after="0" w:afterAutospacing="0"/>
+        <w:ind w:left="720"/>
+        <w:rPr>
+          <w:rFonts w:asciiTheme="minorHAnsi" w:hAnsiTheme="minorHAnsi" w:cstheme="minorHAnsi"/>
+          <w:bCs/>
+          <w:color w:val="000000"/>
+          <w:sz w:val="22"/>
+          <w:szCs w:val="22"/>
+        </w:rPr>
+      </w:pPr>
+    </w:p>
+    <w:p>
+      <w:pPr>
+        <w:pStyle w:val="NormalWeb"/>
         <w:numPr>
           <w:ilvl w:val="0"/>
           <w:numId w:val="7"/>
@@ -929,6 +1105,20 @@
     <w:p>
       <w:pPr>
         <w:pStyle w:val="NormalWeb"/>
+        <w:spacing w:before="0" w:beforeAutospacing="0" w:after="0" w:afterAutospacing="0"/>
+        <w:ind w:left="720"/>
+        <w:rPr>
+          <w:rFonts w:asciiTheme="minorHAnsi" w:hAnsiTheme="minorHAnsi" w:cstheme="minorHAnsi"/>
+          <w:bCs/>
+          <w:color w:val="000000"/>
+          <w:sz w:val="22"/>
+          <w:szCs w:val="22"/>
+        </w:rPr>
+      </w:pPr>
+    </w:p>
+    <w:p>
+      <w:pPr>
+        <w:pStyle w:val="NormalWeb"/>
         <w:numPr>
           <w:ilvl w:val="0"/>
           <w:numId w:val="7"/>
@@ -956,6 +1146,20 @@
     <w:p>
       <w:pPr>
         <w:pStyle w:val="NormalWeb"/>
+        <w:spacing w:before="0" w:beforeAutospacing="0" w:after="0" w:afterAutospacing="0"/>
+        <w:ind w:left="720"/>
+        <w:rPr>
+          <w:rFonts w:asciiTheme="minorHAnsi" w:hAnsiTheme="minorHAnsi" w:cstheme="minorHAnsi"/>
+          <w:bCs/>
+          <w:color w:val="000000"/>
+          <w:sz w:val="22"/>
+          <w:szCs w:val="22"/>
+        </w:rPr>
+      </w:pPr>
+    </w:p>
+    <w:p>
+      <w:pPr>
+        <w:pStyle w:val="NormalWeb"/>
         <w:numPr>
           <w:ilvl w:val="0"/>
           <w:numId w:val="7"/>
@@ -983,6 +1187,20 @@
     <w:p>
       <w:pPr>
         <w:pStyle w:val="NormalWeb"/>
+        <w:spacing w:before="0" w:beforeAutospacing="0" w:after="0" w:afterAutospacing="0"/>
+        <w:ind w:left="720"/>
+        <w:rPr>
+          <w:rFonts w:asciiTheme="minorHAnsi" w:hAnsiTheme="minorHAnsi" w:cstheme="minorHAnsi"/>
+          <w:bCs/>
+          <w:color w:val="000000"/>
+          <w:sz w:val="22"/>
+          <w:szCs w:val="22"/>
+        </w:rPr>
+      </w:pPr>
+    </w:p>
+    <w:p>
+      <w:pPr>
+        <w:pStyle w:val="NormalWeb"/>
         <w:numPr>
           <w:ilvl w:val="0"/>
           <w:numId w:val="7"/>
@@ -1010,6 +1228,20 @@
     <w:p>
       <w:pPr>
         <w:pStyle w:val="NormalWeb"/>
+        <w:spacing w:before="0" w:beforeAutospacing="0" w:after="0" w:afterAutospacing="0"/>
+        <w:ind w:left="720"/>
+        <w:rPr>
+          <w:rFonts w:asciiTheme="minorHAnsi" w:hAnsiTheme="minorHAnsi" w:cstheme="minorHAnsi"/>
+          <w:bCs/>
+          <w:color w:val="000000"/>
+          <w:sz w:val="22"/>
+          <w:szCs w:val="22"/>
+        </w:rPr>
+      </w:pPr>
+    </w:p>
+    <w:p>
+      <w:pPr>
+        <w:pStyle w:val="NormalWeb"/>
         <w:numPr>
           <w:ilvl w:val="0"/>
           <w:numId w:val="7"/>
@@ -1036,6 +1268,20 @@
     </w:p>
     <w:p>
       <w:pPr>
+        <w:pStyle w:val="NormalWeb"/>
+        <w:spacing w:before="0" w:beforeAutospacing="0" w:after="0" w:afterAutospacing="0"/>
+        <w:ind w:left="720"/>
+        <w:rPr>
+          <w:rFonts w:asciiTheme="minorHAnsi" w:hAnsiTheme="minorHAnsi" w:cstheme="minorHAnsi"/>
+          <w:bCs/>
+          <w:color w:val="000000"/>
+          <w:sz w:val="22"/>
+          <w:szCs w:val="22"/>
+        </w:rPr>
+      </w:pPr>
+    </w:p>
+    <w:p>
+      <w:pPr>
         <w:pStyle w:val="ListParagraph"/>
         <w:numPr>
           <w:ilvl w:val="0"/>
@@ -1120,6 +1366,21 @@
     <w:p>
       <w:pPr>
         <w:pStyle w:val="NormalWeb"/>
+        <w:spacing w:before="0" w:beforeAutospacing="0" w:after="0" w:afterAutospacing="0"/>
+        <w:ind w:left="720"/>
+        <w:rPr>
+          <w:rFonts w:asciiTheme="minorHAnsi" w:hAnsiTheme="minorHAnsi" w:cstheme="minorHAnsi"/>
+          <w:bCs/>
+          <w:color w:val="000000"/>
+          <w:sz w:val="22"/>
+          <w:szCs w:val="22"/>
+          <w:lang w:val="en-CA"/>
+        </w:rPr>
+      </w:pPr>
+    </w:p>
+    <w:p>
+      <w:pPr>
+        <w:pStyle w:val="NormalWeb"/>
         <w:numPr>
           <w:ilvl w:val="0"/>
           <w:numId w:val="7"/>
@@ -1250,6 +1511,21 @@
     <w:p>
       <w:pPr>
         <w:pStyle w:val="NormalWeb"/>
+        <w:spacing w:before="0" w:beforeAutospacing="0" w:after="0" w:afterAutospacing="0"/>
+        <w:ind w:left="720"/>
+        <w:rPr>
+          <w:rFonts w:asciiTheme="minorHAnsi" w:hAnsiTheme="minorHAnsi" w:cstheme="minorHAnsi"/>
+          <w:bCs/>
+          <w:color w:val="000000"/>
+          <w:sz w:val="22"/>
+          <w:szCs w:val="22"/>
+          <w:lang w:val="en-CA"/>
+        </w:rPr>
+      </w:pPr>
+    </w:p>
+    <w:p>
+      <w:pPr>
+        <w:pStyle w:val="NormalWeb"/>
         <w:numPr>
           <w:ilvl w:val="0"/>
           <w:numId w:val="7"/>
@@ -1295,6 +1571,20 @@
     <w:p>
       <w:pPr>
         <w:pStyle w:val="NormalWeb"/>
+        <w:spacing w:before="0" w:beforeAutospacing="0" w:after="0" w:afterAutospacing="0"/>
+        <w:ind w:left="720"/>
+        <w:rPr>
+          <w:rFonts w:asciiTheme="minorHAnsi" w:hAnsiTheme="minorHAnsi" w:cstheme="minorHAnsi"/>
+          <w:bCs/>
+          <w:color w:val="000000"/>
+          <w:sz w:val="22"/>
+          <w:szCs w:val="22"/>
+        </w:rPr>
+      </w:pPr>
+    </w:p>
+    <w:p>
+      <w:pPr>
+        <w:pStyle w:val="NormalWeb"/>
         <w:numPr>
           <w:ilvl w:val="0"/>
           <w:numId w:val="7"/>
@@ -1316,9 +1606,22 @@
           <w:sz w:val="22"/>
           <w:szCs w:val="22"/>
         </w:rPr>
-        <w:lastRenderedPageBreak/>
         <w:t>Purchases.find({"$and":[{"date": date voulue}, {"item" : {"$regex": “/type de matière voulue /”}}]})</w:t>
       </w:r>
+    </w:p>
+    <w:p>
+      <w:pPr>
+        <w:pStyle w:val="NormalWeb"/>
+        <w:spacing w:before="0" w:beforeAutospacing="0" w:after="0" w:afterAutospacing="0"/>
+        <w:ind w:left="720"/>
+        <w:rPr>
+          <w:rFonts w:asciiTheme="minorHAnsi" w:hAnsiTheme="minorHAnsi" w:cstheme="minorHAnsi"/>
+          <w:bCs/>
+          <w:color w:val="000000"/>
+          <w:sz w:val="22"/>
+          <w:szCs w:val="22"/>
+        </w:rPr>
+      </w:pPr>
     </w:p>
     <w:p>
       <w:pPr>
@@ -1346,8 +1649,56 @@
           <w:szCs w:val="22"/>
           <w:lang w:val="en-CA"/>
         </w:rPr>
-        <w:t>Labors.find({"$and": [{"date":reqData["date"]}, {"type" : "usage"}]})</w:t>
-      </w:r>
+        <w:t>Labors.find</w:t>
+      </w:r>
+      <w:r>
+        <w:rPr>
+          <w:rFonts w:asciiTheme="minorHAnsi" w:hAnsiTheme="minorHAnsi" w:cstheme="minorHAnsi"/>
+          <w:bCs/>
+          <w:color w:val="000000"/>
+          <w:sz w:val="22"/>
+          <w:szCs w:val="22"/>
+          <w:lang w:val="en-CA"/>
+        </w:rPr>
+        <w:t>(</w:t>
+      </w:r>
+      <w:r>
+        <w:rPr>
+          <w:rFonts w:asciiTheme="minorHAnsi" w:hAnsiTheme="minorHAnsi" w:cstheme="minorHAnsi"/>
+          <w:bCs/>
+          <w:color w:val="000000"/>
+          <w:sz w:val="22"/>
+          <w:szCs w:val="22"/>
+          <w:lang w:val="en-CA"/>
+        </w:rPr>
+        <w:t>{"$and": [{"date": {"$lte":reqData["date"]}}, {"type" : "usage"}]}</w:t>
+      </w:r>
+      <w:r>
+        <w:rPr>
+          <w:rFonts w:asciiTheme="minorHAnsi" w:hAnsiTheme="minorHAnsi" w:cstheme="minorHAnsi"/>
+          <w:bCs/>
+          <w:color w:val="000000"/>
+          <w:sz w:val="22"/>
+          <w:szCs w:val="22"/>
+          <w:lang w:val="en-CA"/>
+        </w:rPr>
+        <w:t>)</w:t>
+      </w:r>
+    </w:p>
+    <w:p>
+      <w:pPr>
+        <w:pStyle w:val="NormalWeb"/>
+        <w:spacing w:before="0" w:beforeAutospacing="0" w:after="0" w:afterAutospacing="0"/>
+        <w:ind w:left="720"/>
+        <w:rPr>
+          <w:rFonts w:asciiTheme="minorHAnsi" w:hAnsiTheme="minorHAnsi" w:cstheme="minorHAnsi"/>
+          <w:bCs/>
+          <w:color w:val="000000"/>
+          <w:sz w:val="22"/>
+          <w:szCs w:val="22"/>
+          <w:lang w:val="en-CA"/>
+        </w:rPr>
+      </w:pPr>
     </w:p>
     <w:p>
       <w:pPr>
@@ -1375,7 +1726,35 @@
           <w:szCs w:val="22"/>
           <w:lang w:val="en-CA"/>
         </w:rPr>
-        <w:t>Purchases.find({"date":reqData["date"]})</w:t>
+        <w:t>Purchases.find</w:t>
+      </w:r>
+      <w:r>
+        <w:rPr>
+          <w:lang w:val="en-CA"/>
+        </w:rPr>
+        <w:t>(</w:t>
+      </w:r>
+      <w:r>
+        <w:rPr>
+          <w:rFonts w:asciiTheme="minorHAnsi" w:hAnsiTheme="minorHAnsi" w:cstheme="minorHAnsi"/>
+          <w:bCs/>
+          <w:color w:val="000000"/>
+          <w:sz w:val="22"/>
+          <w:szCs w:val="22"/>
+          <w:lang w:val="en-CA"/>
+        </w:rPr>
+        <w:t>{"date":  {"$lte": reqData["date"]}}</w:t>
+      </w:r>
+      <w:r>
+        <w:rPr>
+          <w:rFonts w:asciiTheme="minorHAnsi" w:hAnsiTheme="minorHAnsi" w:cstheme="minorHAnsi"/>
+          <w:bCs/>
+          <w:color w:val="000000"/>
+          <w:sz w:val="22"/>
+          <w:szCs w:val="22"/>
+          <w:lang w:val="en-CA"/>
+        </w:rPr>
+        <w:t>)</w:t>
       </w:r>
     </w:p>
     <w:p>
@@ -1429,7 +1808,6 @@
           <w:color w:val="000000"/>
           <w:sz w:val="28"/>
           <w:szCs w:val="28"/>
-          <w:highlight w:val="yellow"/>
         </w:rPr>
         <w:t>Index utilisés</w:t>
       </w:r>
@@ -1481,7 +1859,47 @@
           <w:sz w:val="22"/>
           <w:szCs w:val="22"/>
         </w:rPr>
-        <w:t>Date : Les recherches de coûts totaux et de coût d’acquisition se font par la date. Il est donc utile de mettre un index pour ce champ.</w:t>
+        <w:t>Date : Le</w:t>
+      </w:r>
+      <w:r>
+        <w:rPr>
+          <w:rFonts w:asciiTheme="minorHAnsi" w:hAnsiTheme="minorHAnsi" w:cstheme="minorHAnsi"/>
+          <w:bCs/>
+          <w:color w:val="000000"/>
+          <w:sz w:val="22"/>
+          <w:szCs w:val="22"/>
+        </w:rPr>
+        <w:t xml:space="preserve">s recherches de coûts totaux, </w:t>
+      </w:r>
+      <w:r>
+        <w:rPr>
+          <w:rFonts w:asciiTheme="minorHAnsi" w:hAnsiTheme="minorHAnsi" w:cstheme="minorHAnsi"/>
+          <w:bCs/>
+          <w:color w:val="000000"/>
+          <w:sz w:val="22"/>
+          <w:szCs w:val="22"/>
+        </w:rPr>
+        <w:t xml:space="preserve">de coût d’acquisition </w:t>
+      </w:r>
+      <w:r>
+        <w:rPr>
+          <w:rFonts w:asciiTheme="minorHAnsi" w:hAnsiTheme="minorHAnsi" w:cstheme="minorHAnsi"/>
+          <w:bCs/>
+          <w:color w:val="000000"/>
+          <w:sz w:val="22"/>
+          <w:szCs w:val="22"/>
+        </w:rPr>
+        <w:t xml:space="preserve">et de coût moyen </w:t>
+      </w:r>
+      <w:r>
+        <w:rPr>
+          <w:rFonts w:asciiTheme="minorHAnsi" w:hAnsiTheme="minorHAnsi" w:cstheme="minorHAnsi"/>
+          <w:bCs/>
+          <w:color w:val="000000"/>
+          <w:sz w:val="22"/>
+          <w:szCs w:val="22"/>
+        </w:rPr>
+        <w:t>se font par la date. Il est donc utile de mettre un index pour ce champ.</w:t>
       </w:r>
     </w:p>
     <w:p>
@@ -1533,6 +1951,66 @@
         </w:rPr>
         <w:t>Date :</w:t>
       </w:r>
+      <w:r>
+        <w:rPr>
+          <w:rFonts w:asciiTheme="minorHAnsi" w:hAnsiTheme="minorHAnsi" w:cstheme="minorHAnsi"/>
+          <w:bCs/>
+          <w:color w:val="000000"/>
+          <w:sz w:val="22"/>
+          <w:szCs w:val="22"/>
+        </w:rPr>
+        <w:t xml:space="preserve"> </w:t>
+      </w:r>
+      <w:r>
+        <w:rPr>
+          <w:rFonts w:asciiTheme="minorHAnsi" w:hAnsiTheme="minorHAnsi" w:cstheme="minorHAnsi"/>
+          <w:bCs/>
+          <w:color w:val="000000"/>
+          <w:sz w:val="22"/>
+          <w:szCs w:val="22"/>
+        </w:rPr>
+        <w:t>L</w:t>
+      </w:r>
+      <w:r>
+        <w:rPr>
+          <w:rFonts w:asciiTheme="minorHAnsi" w:hAnsiTheme="minorHAnsi" w:cstheme="minorHAnsi"/>
+          <w:bCs/>
+          <w:color w:val="000000"/>
+          <w:sz w:val="22"/>
+          <w:szCs w:val="22"/>
+        </w:rPr>
+        <w:t>es recherches de coûts totaux,</w:t>
+      </w:r>
+      <w:r>
+        <w:rPr>
+          <w:rFonts w:asciiTheme="minorHAnsi" w:hAnsiTheme="minorHAnsi" w:cstheme="minorHAnsi"/>
+          <w:bCs/>
+          <w:color w:val="000000"/>
+          <w:sz w:val="22"/>
+          <w:szCs w:val="22"/>
+        </w:rPr>
+        <w:t xml:space="preserve"> de coût d’acquisition </w:t>
+      </w:r>
+      <w:r>
+        <w:rPr>
+          <w:rFonts w:asciiTheme="minorHAnsi" w:hAnsiTheme="minorHAnsi" w:cstheme="minorHAnsi"/>
+          <w:bCs/>
+          <w:color w:val="000000"/>
+          <w:sz w:val="22"/>
+          <w:szCs w:val="22"/>
+        </w:rPr>
+        <w:t xml:space="preserve">et de coût moyen </w:t>
+      </w:r>
+      <w:r>
+        <w:rPr>
+          <w:rFonts w:asciiTheme="minorHAnsi" w:hAnsiTheme="minorHAnsi" w:cstheme="minorHAnsi"/>
+          <w:bCs/>
+          <w:color w:val="000000"/>
+          <w:sz w:val="22"/>
+          <w:szCs w:val="22"/>
+        </w:rPr>
+        <w:t>se font par la date. Il est donc utile de mettre un index pour ce champ.</w:t>
+      </w:r>
     </w:p>
     <w:p>
       <w:pPr>
@@ -1583,6 +2061,16 @@
         </w:rPr>
         <w:t xml:space="preserve"> Item : nous l’avons mis unique afin qu’il n’y ait qu’une densité par item.</w:t>
       </w:r>
+      <w:r>
+        <w:rPr>
+          <w:rFonts w:asciiTheme="minorHAnsi" w:hAnsiTheme="minorHAnsi" w:cstheme="minorHAnsi"/>
+          <w:bCs/>
+          <w:color w:val="000000"/>
+          <w:sz w:val="22"/>
+          <w:szCs w:val="22"/>
+        </w:rPr>
+        <w:t xml:space="preserve"> Nous le vérifions aussi lors de l’ajout par javascript</w:t>
+      </w:r>
     </w:p>
     <w:p>
       <w:pPr>
@@ -1654,20 +2142,6 @@
         </w:rPr>
         <w:t>Mot de passe administrateur pour la suppression de toutes les données : admin123</w:t>
       </w:r>
-    </w:p>
-    <w:p>
-      <w:pPr>
-        <w:pStyle w:val="NormalWeb"/>
-        <w:spacing w:before="0" w:beforeAutospacing="0" w:after="0" w:afterAutospacing="0"/>
-        <w:rPr>
-          <w:rFonts w:asciiTheme="minorHAnsi" w:hAnsiTheme="minorHAnsi" w:cstheme="minorHAnsi"/>
-          <w:b/>
-          <w:bCs/>
-          <w:color w:val="000000"/>
-          <w:sz w:val="28"/>
-          <w:szCs w:val="28"/>
-        </w:rPr>
-      </w:pPr>
     </w:p>
     <w:p>
       <w:pPr>
@@ -1715,6 +2189,44 @@
         <w:spacing w:before="0" w:beforeAutospacing="0" w:after="0" w:afterAutospacing="0"/>
         <w:rPr>
           <w:rFonts w:asciiTheme="minorHAnsi" w:hAnsiTheme="minorHAnsi" w:cstheme="minorHAnsi"/>
+          <w:b/>
+          <w:bCs/>
+          <w:color w:val="000000"/>
+          <w:sz w:val="28"/>
+          <w:szCs w:val="28"/>
+        </w:rPr>
+      </w:pPr>
+      <w:r>
+        <w:rPr>
+          <w:rFonts w:asciiTheme="minorHAnsi" w:hAnsiTheme="minorHAnsi" w:cstheme="minorHAnsi"/>
+          <w:sz w:val="22"/>
+          <w:szCs w:val="28"/>
+        </w:rPr>
+        <w:t xml:space="preserve">Toutes </w:t>
+      </w:r>
+      <w:r>
+        <w:rPr>
+          <w:rFonts w:asciiTheme="minorHAnsi" w:hAnsiTheme="minorHAnsi" w:cstheme="minorHAnsi"/>
+          <w:sz w:val="22"/>
+          <w:szCs w:val="28"/>
+        </w:rPr>
+        <w:t>les routes créées</w:t>
+      </w:r>
+      <w:r>
+        <w:rPr>
+          <w:rFonts w:asciiTheme="minorHAnsi" w:hAnsiTheme="minorHAnsi" w:cstheme="minorHAnsi"/>
+          <w:sz w:val="22"/>
+          <w:szCs w:val="28"/>
+        </w:rPr>
+        <w:t xml:space="preserve"> sont dans le fichier app.py.</w:t>
+      </w:r>
+    </w:p>
+    <w:p>
+      <w:pPr>
+        <w:pStyle w:val="NormalWeb"/>
+        <w:spacing w:before="0" w:beforeAutospacing="0" w:after="0" w:afterAutospacing="0"/>
+        <w:rPr>
+          <w:rFonts w:asciiTheme="minorHAnsi" w:hAnsiTheme="minorHAnsi" w:cstheme="minorHAnsi"/>
           <w:bCs/>
           <w:color w:val="000000"/>
           <w:sz w:val="22"/>
@@ -2117,7 +2629,25 @@
           <w:sz w:val="22"/>
           <w:szCs w:val="22"/>
         </w:rPr>
-        <w:t>Requête utilisé : 7,8,9</w:t>
+        <w:t>Requête</w:t>
+      </w:r>
+      <w:r>
+        <w:rPr>
+          <w:rFonts w:asciiTheme="minorHAnsi" w:hAnsiTheme="minorHAnsi" w:cstheme="minorHAnsi"/>
+          <w:color w:val="000000" w:themeColor="text1"/>
+          <w:sz w:val="22"/>
+          <w:szCs w:val="22"/>
+        </w:rPr>
+        <w:t>s</w:t>
+      </w:r>
+      <w:r>
+        <w:rPr>
+          <w:rFonts w:asciiTheme="minorHAnsi" w:hAnsiTheme="minorHAnsi" w:cstheme="minorHAnsi"/>
+          <w:color w:val="000000" w:themeColor="text1"/>
+          <w:sz w:val="22"/>
+          <w:szCs w:val="22"/>
+        </w:rPr>
+        <w:t xml:space="preserve"> utilisé : 7,8,9</w:t>
       </w:r>
     </w:p>
     <w:p>
@@ -2262,7 +2792,25 @@
           <w:sz w:val="22"/>
           <w:szCs w:val="22"/>
         </w:rPr>
-        <w:t>Requête utilisé : 4,5,6</w:t>
+        <w:t>Requête</w:t>
+      </w:r>
+      <w:r>
+        <w:rPr>
+          <w:rFonts w:asciiTheme="minorHAnsi" w:hAnsiTheme="minorHAnsi" w:cstheme="minorHAnsi"/>
+          <w:color w:val="000000" w:themeColor="text1"/>
+          <w:sz w:val="22"/>
+          <w:szCs w:val="22"/>
+        </w:rPr>
+        <w:t>s</w:t>
+      </w:r>
+      <w:r>
+        <w:rPr>
+          <w:rFonts w:asciiTheme="minorHAnsi" w:hAnsiTheme="minorHAnsi" w:cstheme="minorHAnsi"/>
+          <w:color w:val="000000" w:themeColor="text1"/>
+          <w:sz w:val="22"/>
+          <w:szCs w:val="22"/>
+        </w:rPr>
+        <w:t xml:space="preserve"> utilisé : 4,5,6</w:t>
       </w:r>
     </w:p>
     <w:p>
@@ -2549,7 +3097,25 @@
           <w:sz w:val="22"/>
           <w:szCs w:val="22"/>
         </w:rPr>
-        <w:t>Requête utilisé : 2</w:t>
+        <w:t>Requête</w:t>
+      </w:r>
+      <w:r>
+        <w:rPr>
+          <w:rFonts w:asciiTheme="minorHAnsi" w:hAnsiTheme="minorHAnsi" w:cstheme="minorHAnsi"/>
+          <w:color w:val="000000" w:themeColor="text1"/>
+          <w:sz w:val="22"/>
+          <w:szCs w:val="22"/>
+        </w:rPr>
+        <w:t>s</w:t>
+      </w:r>
+      <w:r>
+        <w:rPr>
+          <w:rFonts w:asciiTheme="minorHAnsi" w:hAnsiTheme="minorHAnsi" w:cstheme="minorHAnsi"/>
+          <w:color w:val="000000" w:themeColor="text1"/>
+          <w:sz w:val="22"/>
+          <w:szCs w:val="22"/>
+        </w:rPr>
+        <w:t xml:space="preserve"> utilisé : 2</w:t>
       </w:r>
     </w:p>
     <w:p>
@@ -2787,1456 +3353,6 @@
           <w:szCs w:val="22"/>
         </w:rPr>
         <w:t>’adresse ip application’/transactions/add</w:t>
-      </w:r>
-    </w:p>
-    <w:p>
-      <w:pPr>
-        <w:pStyle w:val="NormalWeb"/>
-        <w:numPr>
-          <w:ilvl w:val="1"/>
-          <w:numId w:val="9"/>
-        </w:numPr>
-        <w:spacing w:before="0" w:beforeAutospacing="0" w:after="0" w:afterAutospacing="0"/>
-        <w:rPr>
-          <w:rFonts w:asciiTheme="minorHAnsi" w:hAnsiTheme="minorHAnsi" w:cstheme="minorHAnsi"/>
-          <w:color w:val="000000" w:themeColor="text1"/>
-          <w:sz w:val="22"/>
-          <w:szCs w:val="22"/>
-        </w:rPr>
-      </w:pPr>
-      <w:r>
-        <w:rPr>
-          <w:rFonts w:asciiTheme="minorHAnsi" w:hAnsiTheme="minorHAnsi" w:cstheme="minorHAnsi"/>
-          <w:color w:val="000000" w:themeColor="text1"/>
-          <w:sz w:val="22"/>
-          <w:szCs w:val="22"/>
-        </w:rPr>
-        <w:t>Paramètres : aucun</w:t>
-      </w:r>
-    </w:p>
-    <w:p>
-      <w:pPr>
-        <w:pStyle w:val="NormalWeb"/>
-        <w:numPr>
-          <w:ilvl w:val="1"/>
-          <w:numId w:val="9"/>
-        </w:numPr>
-        <w:spacing w:before="0" w:beforeAutospacing="0" w:after="0" w:afterAutospacing="0"/>
-        <w:rPr>
-          <w:rFonts w:asciiTheme="minorHAnsi" w:hAnsiTheme="minorHAnsi" w:cstheme="minorHAnsi"/>
-          <w:color w:val="000000" w:themeColor="text1"/>
-          <w:sz w:val="22"/>
-          <w:szCs w:val="22"/>
-        </w:rPr>
-      </w:pPr>
-      <w:r>
-        <w:rPr>
-          <w:rFonts w:asciiTheme="minorHAnsi" w:hAnsiTheme="minorHAnsi" w:cstheme="minorHAnsi"/>
-          <w:color w:val="000000" w:themeColor="text1"/>
-          <w:sz w:val="22"/>
-          <w:szCs w:val="22"/>
-        </w:rPr>
-        <w:t>Requête utilisé : accune</w:t>
-      </w:r>
-    </w:p>
-    <w:p>
-      <w:pPr>
-        <w:pStyle w:val="NormalWeb"/>
-        <w:numPr>
-          <w:ilvl w:val="1"/>
-          <w:numId w:val="9"/>
-        </w:numPr>
-        <w:spacing w:before="0" w:beforeAutospacing="0" w:after="0" w:afterAutospacing="0"/>
-        <w:rPr>
-          <w:rFonts w:asciiTheme="minorHAnsi" w:hAnsiTheme="minorHAnsi" w:cstheme="minorHAnsi"/>
-          <w:color w:val="000000" w:themeColor="text1"/>
-          <w:sz w:val="22"/>
-          <w:szCs w:val="22"/>
-        </w:rPr>
-      </w:pPr>
-      <w:r>
-        <w:rPr>
-          <w:rFonts w:asciiTheme="minorHAnsi" w:hAnsiTheme="minorHAnsi" w:cstheme="minorHAnsi"/>
-          <w:color w:val="000000" w:themeColor="text1"/>
-          <w:sz w:val="22"/>
-          <w:szCs w:val="22"/>
-        </w:rPr>
-        <w:t>Retourne l’interface pour ajouter un item dans une collection.</w:t>
-      </w:r>
-    </w:p>
-    <w:p>
-      <w:pPr>
-        <w:pStyle w:val="NormalWeb"/>
-        <w:spacing w:before="0" w:beforeAutospacing="0" w:after="0" w:afterAutospacing="0"/>
-        <w:rPr>
-          <w:rFonts w:asciiTheme="minorHAnsi" w:hAnsiTheme="minorHAnsi" w:cstheme="minorHAnsi"/>
-          <w:color w:val="000000" w:themeColor="text1"/>
-          <w:sz w:val="22"/>
-          <w:szCs w:val="22"/>
-        </w:rPr>
-      </w:pPr>
-    </w:p>
-    <w:p>
-      <w:pPr>
-        <w:pStyle w:val="NormalWeb"/>
-        <w:numPr>
-          <w:ilvl w:val="0"/>
-          <w:numId w:val="9"/>
-        </w:numPr>
-        <w:spacing w:before="0" w:beforeAutospacing="0" w:after="0" w:afterAutospacing="0"/>
-        <w:rPr>
-          <w:rFonts w:asciiTheme="minorHAnsi" w:hAnsiTheme="minorHAnsi" w:cstheme="minorHAnsi"/>
-          <w:sz w:val="22"/>
-          <w:szCs w:val="22"/>
-        </w:rPr>
-      </w:pPr>
-      <w:r>
-        <w:rPr>
-          <w:rFonts w:asciiTheme="minorHAnsi" w:hAnsiTheme="minorHAnsi" w:cstheme="minorHAnsi"/>
-          <w:color w:val="000000"/>
-          <w:sz w:val="22"/>
-          <w:szCs w:val="22"/>
-        </w:rPr>
-        <w:t xml:space="preserve">Route : request Post \--url </w:t>
-      </w:r>
-    </w:p>
-    <w:p>
-      <w:pPr>
-        <w:pStyle w:val="NormalWeb"/>
-        <w:numPr>
-          <w:ilvl w:val="1"/>
-          <w:numId w:val="9"/>
-        </w:numPr>
-        <w:spacing w:before="0" w:beforeAutospacing="0" w:after="0" w:afterAutospacing="0"/>
-        <w:rPr>
-          <w:rFonts w:asciiTheme="minorHAnsi" w:hAnsiTheme="minorHAnsi" w:cstheme="minorHAnsi"/>
-          <w:color w:val="1155CC"/>
-          <w:sz w:val="22"/>
-          <w:szCs w:val="22"/>
-        </w:rPr>
-      </w:pPr>
-      <w:r>
-        <w:rPr>
-          <w:rFonts w:asciiTheme="minorHAnsi" w:hAnsiTheme="minorHAnsi" w:cstheme="minorHAnsi"/>
-          <w:color w:val="000000"/>
-          <w:sz w:val="22"/>
-          <w:szCs w:val="22"/>
-        </w:rPr>
-        <w:t>‘</w:t>
-      </w:r>
-      <w:r>
-        <w:rPr>
-          <w:rFonts w:asciiTheme="minorHAnsi" w:hAnsiTheme="minorHAnsi" w:cstheme="minorHAnsi"/>
-          <w:color w:val="1155CC"/>
-          <w:sz w:val="22"/>
-          <w:szCs w:val="22"/>
-        </w:rPr>
-        <w:t>’adresse ip application’/transactions/add/purchase</w:t>
-      </w:r>
-    </w:p>
-    <w:p>
-      <w:pPr>
-        <w:pStyle w:val="ListParagraph"/>
-        <w:numPr>
-          <w:ilvl w:val="1"/>
-          <w:numId w:val="9"/>
-        </w:numPr>
-        <w:rPr>
-          <w:rFonts w:cstheme="minorHAnsi"/>
-        </w:rPr>
-      </w:pPr>
-      <w:r>
-        <w:rPr>
-          <w:rFonts w:cstheme="minorHAnsi"/>
-          <w:color w:val="000000" w:themeColor="text1"/>
-        </w:rPr>
-        <w:t xml:space="preserve">Paramètres: </w:t>
-      </w:r>
-      <w:r>
-        <w:rPr>
-          <w:rFonts w:cstheme="minorHAnsi"/>
-        </w:rPr>
-        <w:t>{"date": date, "item": item, "qte": quantité utilisé, “unit": unité, "total": total, "stotal": sous-total, "tax": taxe}</w:t>
-      </w:r>
-    </w:p>
-    <w:p>
-      <w:pPr>
-        <w:pStyle w:val="NormalWeb"/>
-        <w:numPr>
-          <w:ilvl w:val="1"/>
-          <w:numId w:val="9"/>
-        </w:numPr>
-        <w:spacing w:before="0" w:beforeAutospacing="0" w:after="0" w:afterAutospacing="0"/>
-        <w:rPr>
-          <w:rFonts w:asciiTheme="minorHAnsi" w:hAnsiTheme="minorHAnsi" w:cstheme="minorHAnsi"/>
-          <w:color w:val="000000" w:themeColor="text1"/>
-          <w:sz w:val="22"/>
-          <w:szCs w:val="22"/>
-        </w:rPr>
-      </w:pPr>
-      <w:r>
-        <w:rPr>
-          <w:rFonts w:asciiTheme="minorHAnsi" w:hAnsiTheme="minorHAnsi" w:cstheme="minorHAnsi"/>
-          <w:color w:val="000000" w:themeColor="text1"/>
-          <w:sz w:val="22"/>
-          <w:szCs w:val="22"/>
-        </w:rPr>
-        <w:t>Requête utilisé : 7</w:t>
-      </w:r>
-    </w:p>
-    <w:p>
-      <w:pPr>
-        <w:pStyle w:val="NormalWeb"/>
-        <w:numPr>
-          <w:ilvl w:val="1"/>
-          <w:numId w:val="9"/>
-        </w:numPr>
-        <w:spacing w:before="0" w:beforeAutospacing="0" w:after="0" w:afterAutospacing="0"/>
-        <w:rPr>
-          <w:rFonts w:asciiTheme="minorHAnsi" w:hAnsiTheme="minorHAnsi" w:cstheme="minorHAnsi"/>
-          <w:color w:val="000000" w:themeColor="text1"/>
-          <w:sz w:val="22"/>
-          <w:szCs w:val="22"/>
-        </w:rPr>
-      </w:pPr>
-      <w:r>
-        <w:rPr>
-          <w:rFonts w:asciiTheme="minorHAnsi" w:hAnsiTheme="minorHAnsi" w:cstheme="minorHAnsi"/>
-          <w:color w:val="000000" w:themeColor="text1"/>
-          <w:sz w:val="22"/>
-          <w:szCs w:val="22"/>
-        </w:rPr>
-        <w:t>Envoit un item dans la collection purchases. Retourne un Json de succès avec un status 200 ou 400.</w:t>
-      </w:r>
-    </w:p>
-    <w:p>
-      <w:pPr>
-        <w:pStyle w:val="NormalWeb"/>
-        <w:spacing w:before="0" w:beforeAutospacing="0" w:after="0" w:afterAutospacing="0"/>
-        <w:rPr>
-          <w:rFonts w:asciiTheme="minorHAnsi" w:hAnsiTheme="minorHAnsi" w:cstheme="minorHAnsi"/>
-          <w:color w:val="000000" w:themeColor="text1"/>
-          <w:sz w:val="22"/>
-          <w:szCs w:val="22"/>
-        </w:rPr>
-      </w:pPr>
-    </w:p>
-    <w:p>
-      <w:pPr>
-        <w:pStyle w:val="NormalWeb"/>
-        <w:numPr>
-          <w:ilvl w:val="0"/>
-          <w:numId w:val="9"/>
-        </w:numPr>
-        <w:spacing w:before="0" w:beforeAutospacing="0" w:after="0" w:afterAutospacing="0"/>
-        <w:rPr>
-          <w:rFonts w:asciiTheme="minorHAnsi" w:hAnsiTheme="minorHAnsi" w:cstheme="minorHAnsi"/>
-          <w:sz w:val="22"/>
-          <w:szCs w:val="22"/>
-        </w:rPr>
-      </w:pPr>
-      <w:r>
-        <w:rPr>
-          <w:rFonts w:asciiTheme="minorHAnsi" w:hAnsiTheme="minorHAnsi" w:cstheme="minorHAnsi"/>
-          <w:color w:val="000000"/>
-          <w:sz w:val="22"/>
-          <w:szCs w:val="22"/>
-        </w:rPr>
-        <w:t xml:space="preserve">Route : request Post \--url </w:t>
-      </w:r>
-    </w:p>
-    <w:p>
-      <w:pPr>
-        <w:pStyle w:val="NormalWeb"/>
-        <w:numPr>
-          <w:ilvl w:val="1"/>
-          <w:numId w:val="9"/>
-        </w:numPr>
-        <w:spacing w:before="0" w:beforeAutospacing="0" w:after="0" w:afterAutospacing="0"/>
-        <w:rPr>
-          <w:rFonts w:asciiTheme="minorHAnsi" w:hAnsiTheme="minorHAnsi" w:cstheme="minorHAnsi"/>
-          <w:color w:val="1155CC"/>
-          <w:sz w:val="22"/>
-          <w:szCs w:val="22"/>
-        </w:rPr>
-      </w:pPr>
-      <w:r>
-        <w:rPr>
-          <w:rFonts w:asciiTheme="minorHAnsi" w:hAnsiTheme="minorHAnsi" w:cstheme="minorHAnsi"/>
-          <w:color w:val="000000"/>
-          <w:sz w:val="22"/>
-          <w:szCs w:val="22"/>
-        </w:rPr>
-        <w:t>‘</w:t>
-      </w:r>
-      <w:r>
-        <w:rPr>
-          <w:rFonts w:asciiTheme="minorHAnsi" w:hAnsiTheme="minorHAnsi" w:cstheme="minorHAnsi"/>
-          <w:color w:val="1155CC"/>
-          <w:sz w:val="22"/>
-          <w:szCs w:val="22"/>
-        </w:rPr>
-        <w:t>’adresse ip application’/transactions/add/density</w:t>
-      </w:r>
-    </w:p>
-    <w:p>
-      <w:pPr>
-        <w:pStyle w:val="ListParagraph"/>
-        <w:numPr>
-          <w:ilvl w:val="1"/>
-          <w:numId w:val="9"/>
-        </w:numPr>
-        <w:rPr>
-          <w:rFonts w:cstheme="minorHAnsi"/>
-        </w:rPr>
-      </w:pPr>
-      <w:r>
-        <w:rPr>
-          <w:rFonts w:cstheme="minorHAnsi"/>
-          <w:color w:val="000000" w:themeColor="text1"/>
-        </w:rPr>
-        <w:t xml:space="preserve">Paramètres: </w:t>
-      </w:r>
-      <w:r>
-        <w:rPr>
-          <w:rFonts w:cstheme="minorHAnsi"/>
-        </w:rPr>
-        <w:t>{"item": item, "ml": millilitre utilisé, "g": gramme utilisé}</w:t>
-      </w:r>
-    </w:p>
-    <w:p>
-      <w:pPr>
-        <w:pStyle w:val="NormalWeb"/>
-        <w:numPr>
-          <w:ilvl w:val="1"/>
-          <w:numId w:val="9"/>
-        </w:numPr>
-        <w:spacing w:before="0" w:beforeAutospacing="0" w:after="0" w:afterAutospacing="0"/>
-        <w:rPr>
-          <w:rFonts w:asciiTheme="minorHAnsi" w:hAnsiTheme="minorHAnsi" w:cstheme="minorHAnsi"/>
-          <w:color w:val="000000" w:themeColor="text1"/>
-          <w:sz w:val="22"/>
-          <w:szCs w:val="22"/>
-        </w:rPr>
-      </w:pPr>
-      <w:r>
-        <w:rPr>
-          <w:rFonts w:asciiTheme="minorHAnsi" w:hAnsiTheme="minorHAnsi" w:cstheme="minorHAnsi"/>
-          <w:color w:val="000000" w:themeColor="text1"/>
-          <w:sz w:val="22"/>
-          <w:szCs w:val="22"/>
-        </w:rPr>
-        <w:t>Requête utilisé : 8</w:t>
-      </w:r>
-    </w:p>
-    <w:p>
-      <w:pPr>
-        <w:pStyle w:val="NormalWeb"/>
-        <w:numPr>
-          <w:ilvl w:val="1"/>
-          <w:numId w:val="9"/>
-        </w:numPr>
-        <w:spacing w:before="0" w:beforeAutospacing="0" w:after="0" w:afterAutospacing="0"/>
-        <w:rPr>
-          <w:rFonts w:asciiTheme="minorHAnsi" w:hAnsiTheme="minorHAnsi" w:cstheme="minorHAnsi"/>
-          <w:color w:val="000000" w:themeColor="text1"/>
-          <w:sz w:val="22"/>
-          <w:szCs w:val="22"/>
-        </w:rPr>
-      </w:pPr>
-      <w:r>
-        <w:rPr>
-          <w:rFonts w:asciiTheme="minorHAnsi" w:hAnsiTheme="minorHAnsi" w:cstheme="minorHAnsi"/>
-          <w:color w:val="000000" w:themeColor="text1"/>
-          <w:sz w:val="22"/>
-          <w:szCs w:val="22"/>
-        </w:rPr>
-        <w:t>Envoit un item dans la collection density. Retourne un Json de succès avec un status 200 ou 400.</w:t>
-      </w:r>
-    </w:p>
-    <w:p>
-      <w:pPr>
-        <w:pStyle w:val="NormalWeb"/>
-        <w:spacing w:before="0" w:beforeAutospacing="0" w:after="0" w:afterAutospacing="0"/>
-        <w:rPr>
-          <w:rFonts w:asciiTheme="minorHAnsi" w:hAnsiTheme="minorHAnsi" w:cstheme="minorHAnsi"/>
-          <w:color w:val="000000" w:themeColor="text1"/>
-          <w:sz w:val="22"/>
-          <w:szCs w:val="22"/>
-        </w:rPr>
-      </w:pPr>
-    </w:p>
-    <w:p>
-      <w:pPr>
-        <w:pStyle w:val="NormalWeb"/>
-        <w:numPr>
-          <w:ilvl w:val="0"/>
-          <w:numId w:val="9"/>
-        </w:numPr>
-        <w:spacing w:before="0" w:beforeAutospacing="0" w:after="0" w:afterAutospacing="0"/>
-        <w:rPr>
-          <w:rFonts w:asciiTheme="minorHAnsi" w:hAnsiTheme="minorHAnsi" w:cstheme="minorHAnsi"/>
-          <w:sz w:val="22"/>
-          <w:szCs w:val="22"/>
-        </w:rPr>
-      </w:pPr>
-      <w:r>
-        <w:rPr>
-          <w:rFonts w:asciiTheme="minorHAnsi" w:hAnsiTheme="minorHAnsi" w:cstheme="minorHAnsi"/>
-          <w:color w:val="000000"/>
-          <w:sz w:val="22"/>
-          <w:szCs w:val="22"/>
-        </w:rPr>
-        <w:t xml:space="preserve">Route : request Post \--url </w:t>
-      </w:r>
-    </w:p>
-    <w:p>
-      <w:pPr>
-        <w:pStyle w:val="NormalWeb"/>
-        <w:numPr>
-          <w:ilvl w:val="1"/>
-          <w:numId w:val="9"/>
-        </w:numPr>
-        <w:spacing w:before="0" w:beforeAutospacing="0" w:after="0" w:afterAutospacing="0"/>
-        <w:rPr>
-          <w:rFonts w:asciiTheme="minorHAnsi" w:hAnsiTheme="minorHAnsi" w:cstheme="minorHAnsi"/>
-          <w:color w:val="1155CC"/>
-          <w:sz w:val="22"/>
-          <w:szCs w:val="22"/>
-        </w:rPr>
-      </w:pPr>
-      <w:r>
-        <w:rPr>
-          <w:rFonts w:asciiTheme="minorHAnsi" w:hAnsiTheme="minorHAnsi" w:cstheme="minorHAnsi"/>
-          <w:color w:val="000000"/>
-          <w:sz w:val="22"/>
-          <w:szCs w:val="22"/>
-        </w:rPr>
-        <w:t>‘</w:t>
-      </w:r>
-      <w:r>
-        <w:rPr>
-          <w:rFonts w:asciiTheme="minorHAnsi" w:hAnsiTheme="minorHAnsi" w:cstheme="minorHAnsi"/>
-          <w:color w:val="1155CC"/>
-          <w:sz w:val="22"/>
-          <w:szCs w:val="22"/>
-        </w:rPr>
-        <w:t>’adresse ip application’/transactions/add/labor</w:t>
-      </w:r>
-    </w:p>
-    <w:p>
-      <w:pPr>
-        <w:pStyle w:val="ListParagraph"/>
-        <w:numPr>
-          <w:ilvl w:val="1"/>
-          <w:numId w:val="9"/>
-        </w:numPr>
-        <w:rPr>
-          <w:rFonts w:cstheme="minorHAnsi"/>
-        </w:rPr>
-      </w:pPr>
-      <w:r>
-        <w:rPr>
-          <w:rFonts w:cstheme="minorHAnsi"/>
-          <w:color w:val="000000" w:themeColor="text1"/>
-        </w:rPr>
-        <w:t xml:space="preserve">Paramètres: </w:t>
-      </w:r>
-      <w:r>
-        <w:rPr>
-          <w:rFonts w:cstheme="minorHAnsi"/>
-        </w:rPr>
-        <w:t>{"date": date, "item": item, "qte": quantitié utilisé, “unit": unité utilisé, “type": type de matière, "jobId": identifiant du «labor»}</w:t>
-      </w:r>
-    </w:p>
-    <w:p>
-      <w:pPr>
-        <w:pStyle w:val="NormalWeb"/>
-        <w:numPr>
-          <w:ilvl w:val="1"/>
-          <w:numId w:val="9"/>
-        </w:numPr>
-        <w:spacing w:before="0" w:beforeAutospacing="0" w:after="0" w:afterAutospacing="0"/>
-        <w:rPr>
-          <w:rFonts w:asciiTheme="minorHAnsi" w:hAnsiTheme="minorHAnsi" w:cstheme="minorHAnsi"/>
-          <w:color w:val="000000" w:themeColor="text1"/>
-          <w:sz w:val="22"/>
-          <w:szCs w:val="22"/>
-        </w:rPr>
-      </w:pPr>
-      <w:r>
-        <w:rPr>
-          <w:rFonts w:asciiTheme="minorHAnsi" w:hAnsiTheme="minorHAnsi" w:cstheme="minorHAnsi"/>
-          <w:color w:val="000000" w:themeColor="text1"/>
-          <w:sz w:val="22"/>
-          <w:szCs w:val="22"/>
-        </w:rPr>
-        <w:t>Requête utilisé : 9</w:t>
-      </w:r>
-    </w:p>
-    <w:p>
-      <w:pPr>
-        <w:pStyle w:val="NormalWeb"/>
-        <w:numPr>
-          <w:ilvl w:val="1"/>
-          <w:numId w:val="9"/>
-        </w:numPr>
-        <w:spacing w:before="0" w:beforeAutospacing="0" w:after="0" w:afterAutospacing="0"/>
-        <w:rPr>
-          <w:rFonts w:asciiTheme="minorHAnsi" w:hAnsiTheme="minorHAnsi" w:cstheme="minorHAnsi"/>
-          <w:color w:val="000000" w:themeColor="text1"/>
-          <w:sz w:val="22"/>
-          <w:szCs w:val="22"/>
-        </w:rPr>
-      </w:pPr>
-      <w:r>
-        <w:rPr>
-          <w:rFonts w:asciiTheme="minorHAnsi" w:hAnsiTheme="minorHAnsi" w:cstheme="minorHAnsi"/>
-          <w:color w:val="000000" w:themeColor="text1"/>
-          <w:sz w:val="22"/>
-          <w:szCs w:val="22"/>
-        </w:rPr>
-        <w:lastRenderedPageBreak/>
-        <w:t>Envoit un item dans la collection labors. Retourne un Json de succès avec un status 200 ou 400.</w:t>
-      </w:r>
-    </w:p>
-    <w:p>
-      <w:pPr>
-        <w:pStyle w:val="NormalWeb"/>
-        <w:spacing w:before="0" w:beforeAutospacing="0" w:after="0" w:afterAutospacing="0"/>
-        <w:rPr>
-          <w:rFonts w:asciiTheme="minorHAnsi" w:hAnsiTheme="minorHAnsi" w:cstheme="minorHAnsi"/>
-          <w:sz w:val="22"/>
-          <w:szCs w:val="22"/>
-        </w:rPr>
-      </w:pPr>
-    </w:p>
-    <w:p>
-      <w:pPr>
-        <w:pStyle w:val="NormalWeb"/>
-        <w:numPr>
-          <w:ilvl w:val="0"/>
-          <w:numId w:val="9"/>
-        </w:numPr>
-        <w:spacing w:before="0" w:beforeAutospacing="0" w:after="0" w:afterAutospacing="0"/>
-        <w:rPr>
-          <w:rFonts w:asciiTheme="minorHAnsi" w:hAnsiTheme="minorHAnsi" w:cstheme="minorHAnsi"/>
-          <w:sz w:val="22"/>
-          <w:szCs w:val="22"/>
-        </w:rPr>
-      </w:pPr>
-      <w:r>
-        <w:rPr>
-          <w:rFonts w:asciiTheme="minorHAnsi" w:hAnsiTheme="minorHAnsi" w:cstheme="minorHAnsi"/>
-          <w:color w:val="000000"/>
-          <w:sz w:val="22"/>
-          <w:szCs w:val="22"/>
-        </w:rPr>
-        <w:t xml:space="preserve">Route : request Get \--url </w:t>
-      </w:r>
-    </w:p>
-    <w:p>
-      <w:pPr>
-        <w:pStyle w:val="NormalWeb"/>
-        <w:numPr>
-          <w:ilvl w:val="1"/>
-          <w:numId w:val="9"/>
-        </w:numPr>
-        <w:spacing w:before="0" w:beforeAutospacing="0" w:after="0" w:afterAutospacing="0"/>
-        <w:rPr>
-          <w:rFonts w:asciiTheme="minorHAnsi" w:hAnsiTheme="minorHAnsi" w:cstheme="minorHAnsi"/>
-          <w:color w:val="1155CC"/>
-          <w:sz w:val="22"/>
-          <w:szCs w:val="22"/>
-        </w:rPr>
-      </w:pPr>
-      <w:r>
-        <w:rPr>
-          <w:rFonts w:asciiTheme="minorHAnsi" w:hAnsiTheme="minorHAnsi" w:cstheme="minorHAnsi"/>
-          <w:color w:val="000000"/>
-          <w:sz w:val="22"/>
-          <w:szCs w:val="22"/>
-        </w:rPr>
-        <w:t>‘</w:t>
-      </w:r>
-      <w:r>
-        <w:rPr>
-          <w:rFonts w:asciiTheme="minorHAnsi" w:hAnsiTheme="minorHAnsi" w:cstheme="minorHAnsi"/>
-          <w:color w:val="1155CC"/>
-          <w:sz w:val="22"/>
-          <w:szCs w:val="22"/>
-        </w:rPr>
-        <w:t>’adresse ip application’/transactions/modifyPurchase</w:t>
-      </w:r>
-    </w:p>
-    <w:p>
-      <w:pPr>
-        <w:pStyle w:val="NormalWeb"/>
-        <w:numPr>
-          <w:ilvl w:val="1"/>
-          <w:numId w:val="9"/>
-        </w:numPr>
-        <w:spacing w:before="0" w:beforeAutospacing="0" w:after="0" w:afterAutospacing="0"/>
-        <w:rPr>
-          <w:rFonts w:asciiTheme="minorHAnsi" w:hAnsiTheme="minorHAnsi" w:cstheme="minorHAnsi"/>
-          <w:color w:val="000000" w:themeColor="text1"/>
-          <w:sz w:val="22"/>
-          <w:szCs w:val="22"/>
-        </w:rPr>
-      </w:pPr>
-      <w:r>
-        <w:rPr>
-          <w:rFonts w:asciiTheme="minorHAnsi" w:hAnsiTheme="minorHAnsi" w:cstheme="minorHAnsi"/>
-          <w:color w:val="000000" w:themeColor="text1"/>
-          <w:sz w:val="22"/>
-          <w:szCs w:val="22"/>
-        </w:rPr>
-        <w:t>Paramètres : aucun</w:t>
-      </w:r>
-    </w:p>
-    <w:p>
-      <w:pPr>
-        <w:pStyle w:val="NormalWeb"/>
-        <w:numPr>
-          <w:ilvl w:val="1"/>
-          <w:numId w:val="9"/>
-        </w:numPr>
-        <w:spacing w:before="0" w:beforeAutospacing="0" w:after="0" w:afterAutospacing="0"/>
-        <w:rPr>
-          <w:rFonts w:asciiTheme="minorHAnsi" w:hAnsiTheme="minorHAnsi" w:cstheme="minorHAnsi"/>
-          <w:color w:val="000000" w:themeColor="text1"/>
-          <w:sz w:val="22"/>
-          <w:szCs w:val="22"/>
-        </w:rPr>
-      </w:pPr>
-      <w:r>
-        <w:rPr>
-          <w:rFonts w:asciiTheme="minorHAnsi" w:hAnsiTheme="minorHAnsi" w:cstheme="minorHAnsi"/>
-          <w:color w:val="000000" w:themeColor="text1"/>
-          <w:sz w:val="22"/>
-          <w:szCs w:val="22"/>
-        </w:rPr>
-        <w:t>Requête utilisé : aucune</w:t>
-      </w:r>
-    </w:p>
-    <w:p>
-      <w:pPr>
-        <w:pStyle w:val="NormalWeb"/>
-        <w:numPr>
-          <w:ilvl w:val="1"/>
-          <w:numId w:val="9"/>
-        </w:numPr>
-        <w:spacing w:before="0" w:beforeAutospacing="0" w:after="0" w:afterAutospacing="0"/>
-        <w:rPr>
-          <w:rFonts w:asciiTheme="minorHAnsi" w:hAnsiTheme="minorHAnsi" w:cstheme="minorHAnsi"/>
-          <w:color w:val="000000" w:themeColor="text1"/>
-          <w:sz w:val="22"/>
-          <w:szCs w:val="22"/>
-        </w:rPr>
-      </w:pPr>
-      <w:r>
-        <w:rPr>
-          <w:rFonts w:asciiTheme="minorHAnsi" w:hAnsiTheme="minorHAnsi" w:cstheme="minorHAnsi"/>
-          <w:color w:val="000000" w:themeColor="text1"/>
-          <w:sz w:val="22"/>
-          <w:szCs w:val="22"/>
-        </w:rPr>
-        <w:t>Retourne l’interface de modification des achats.</w:t>
-      </w:r>
-    </w:p>
-    <w:p>
-      <w:pPr>
-        <w:pStyle w:val="NormalWeb"/>
-        <w:spacing w:before="0" w:beforeAutospacing="0" w:after="0" w:afterAutospacing="0"/>
-        <w:rPr>
-          <w:rFonts w:asciiTheme="minorHAnsi" w:hAnsiTheme="minorHAnsi" w:cstheme="minorHAnsi"/>
-          <w:color w:val="000000" w:themeColor="text1"/>
-          <w:sz w:val="22"/>
-          <w:szCs w:val="22"/>
-        </w:rPr>
-      </w:pPr>
-    </w:p>
-    <w:p>
-      <w:pPr>
-        <w:pStyle w:val="NormalWeb"/>
-        <w:numPr>
-          <w:ilvl w:val="0"/>
-          <w:numId w:val="9"/>
-        </w:numPr>
-        <w:spacing w:before="0" w:beforeAutospacing="0" w:after="0" w:afterAutospacing="0"/>
-        <w:rPr>
-          <w:rFonts w:asciiTheme="minorHAnsi" w:hAnsiTheme="minorHAnsi" w:cstheme="minorHAnsi"/>
-          <w:sz w:val="22"/>
-          <w:szCs w:val="22"/>
-        </w:rPr>
-      </w:pPr>
-      <w:r>
-        <w:rPr>
-          <w:rFonts w:asciiTheme="minorHAnsi" w:hAnsiTheme="minorHAnsi" w:cstheme="minorHAnsi"/>
-          <w:color w:val="000000"/>
-          <w:sz w:val="22"/>
-          <w:szCs w:val="22"/>
-        </w:rPr>
-        <w:t xml:space="preserve">Route : request Post \--url </w:t>
-      </w:r>
-    </w:p>
-    <w:p>
-      <w:pPr>
-        <w:pStyle w:val="NormalWeb"/>
-        <w:numPr>
-          <w:ilvl w:val="1"/>
-          <w:numId w:val="9"/>
-        </w:numPr>
-        <w:spacing w:before="0" w:beforeAutospacing="0" w:after="0" w:afterAutospacing="0"/>
-        <w:rPr>
-          <w:rFonts w:asciiTheme="minorHAnsi" w:hAnsiTheme="minorHAnsi" w:cstheme="minorHAnsi"/>
-          <w:color w:val="1155CC"/>
-          <w:sz w:val="22"/>
-          <w:szCs w:val="22"/>
-        </w:rPr>
-      </w:pPr>
-      <w:r>
-        <w:rPr>
-          <w:rFonts w:asciiTheme="minorHAnsi" w:hAnsiTheme="minorHAnsi" w:cstheme="minorHAnsi"/>
-          <w:color w:val="000000"/>
-          <w:sz w:val="22"/>
-          <w:szCs w:val="22"/>
-        </w:rPr>
-        <w:t>‘</w:t>
-      </w:r>
-      <w:r>
-        <w:rPr>
-          <w:rFonts w:asciiTheme="minorHAnsi" w:hAnsiTheme="minorHAnsi" w:cstheme="minorHAnsi"/>
-          <w:color w:val="1155CC"/>
-          <w:sz w:val="22"/>
-          <w:szCs w:val="22"/>
-        </w:rPr>
-        <w:t>’adresse ip application’/transactions/modifyPurchase</w:t>
-      </w:r>
-    </w:p>
-    <w:p>
-      <w:pPr>
-        <w:pStyle w:val="ListParagraph"/>
-        <w:numPr>
-          <w:ilvl w:val="1"/>
-          <w:numId w:val="9"/>
-        </w:numPr>
-        <w:rPr>
-          <w:rFonts w:cstheme="minorHAnsi"/>
-        </w:rPr>
-      </w:pPr>
-      <w:r>
-        <w:rPr>
-          <w:rFonts w:cstheme="minorHAnsi"/>
-          <w:color w:val="000000" w:themeColor="text1"/>
-        </w:rPr>
-        <w:t xml:space="preserve">Paramètres : </w:t>
-      </w:r>
-      <w:r>
-        <w:rPr>
-          <w:rFonts w:cstheme="minorHAnsi"/>
-        </w:rPr>
-        <w:t>{“id”: id, "date": date, "item": item, "qte": quantité utilisé, “unit": unité utilisé, "total": total de l’achat, "stotal": sous-total de l’achat, "tax": taxe}</w:t>
-      </w:r>
-    </w:p>
-    <w:p>
-      <w:pPr>
-        <w:pStyle w:val="NormalWeb"/>
-        <w:numPr>
-          <w:ilvl w:val="1"/>
-          <w:numId w:val="9"/>
-        </w:numPr>
-        <w:spacing w:before="0" w:beforeAutospacing="0" w:after="0" w:afterAutospacing="0"/>
-        <w:rPr>
-          <w:rFonts w:asciiTheme="minorHAnsi" w:hAnsiTheme="minorHAnsi" w:cstheme="minorHAnsi"/>
-          <w:color w:val="000000" w:themeColor="text1"/>
-          <w:sz w:val="22"/>
-          <w:szCs w:val="22"/>
-        </w:rPr>
-      </w:pPr>
-      <w:r>
-        <w:rPr>
-          <w:rFonts w:asciiTheme="minorHAnsi" w:hAnsiTheme="minorHAnsi" w:cstheme="minorHAnsi"/>
-          <w:color w:val="000000" w:themeColor="text1"/>
-          <w:sz w:val="22"/>
-          <w:szCs w:val="22"/>
-        </w:rPr>
-        <w:t>Requête utilisé : 10</w:t>
-      </w:r>
-    </w:p>
-    <w:p>
-      <w:pPr>
-        <w:pStyle w:val="NormalWeb"/>
-        <w:numPr>
-          <w:ilvl w:val="1"/>
-          <w:numId w:val="9"/>
-        </w:numPr>
-        <w:spacing w:before="0" w:beforeAutospacing="0" w:after="0" w:afterAutospacing="0"/>
-        <w:rPr>
-          <w:rFonts w:asciiTheme="minorHAnsi" w:hAnsiTheme="minorHAnsi" w:cstheme="minorHAnsi"/>
-          <w:color w:val="000000" w:themeColor="text1"/>
-          <w:sz w:val="22"/>
-          <w:szCs w:val="22"/>
-        </w:rPr>
-      </w:pPr>
-      <w:r>
-        <w:rPr>
-          <w:rFonts w:asciiTheme="minorHAnsi" w:hAnsiTheme="minorHAnsi" w:cstheme="minorHAnsi"/>
-          <w:color w:val="000000" w:themeColor="text1"/>
-          <w:sz w:val="22"/>
-          <w:szCs w:val="22"/>
-        </w:rPr>
-        <w:t>Modifie un item dans la collection purchases. Retourne un Json de succès avec un status 200 ou 400.</w:t>
-      </w:r>
-    </w:p>
-    <w:p>
-      <w:pPr>
-        <w:pStyle w:val="NormalWeb"/>
-        <w:spacing w:before="0" w:beforeAutospacing="0" w:after="0" w:afterAutospacing="0"/>
-        <w:rPr>
-          <w:rFonts w:asciiTheme="minorHAnsi" w:hAnsiTheme="minorHAnsi" w:cstheme="minorHAnsi"/>
-          <w:color w:val="000000" w:themeColor="text1"/>
-          <w:sz w:val="22"/>
-          <w:szCs w:val="22"/>
-        </w:rPr>
-      </w:pPr>
-    </w:p>
-    <w:p>
-      <w:pPr>
-        <w:pStyle w:val="NormalWeb"/>
-        <w:numPr>
-          <w:ilvl w:val="0"/>
-          <w:numId w:val="9"/>
-        </w:numPr>
-        <w:spacing w:before="0" w:beforeAutospacing="0" w:after="0" w:afterAutospacing="0"/>
-        <w:rPr>
-          <w:rFonts w:asciiTheme="minorHAnsi" w:hAnsiTheme="minorHAnsi" w:cstheme="minorHAnsi"/>
-          <w:sz w:val="22"/>
-          <w:szCs w:val="22"/>
-        </w:rPr>
-      </w:pPr>
-      <w:r>
-        <w:rPr>
-          <w:rFonts w:asciiTheme="minorHAnsi" w:hAnsiTheme="minorHAnsi" w:cstheme="minorHAnsi"/>
-          <w:color w:val="000000"/>
-          <w:sz w:val="22"/>
-          <w:szCs w:val="22"/>
-        </w:rPr>
-        <w:t xml:space="preserve">Route : request Get \--url </w:t>
-      </w:r>
-    </w:p>
-    <w:p>
-      <w:pPr>
-        <w:pStyle w:val="NormalWeb"/>
-        <w:numPr>
-          <w:ilvl w:val="1"/>
-          <w:numId w:val="9"/>
-        </w:numPr>
-        <w:spacing w:before="0" w:beforeAutospacing="0" w:after="0" w:afterAutospacing="0"/>
-        <w:rPr>
-          <w:rFonts w:asciiTheme="minorHAnsi" w:hAnsiTheme="minorHAnsi" w:cstheme="minorHAnsi"/>
-          <w:color w:val="1155CC"/>
-          <w:sz w:val="22"/>
-          <w:szCs w:val="22"/>
-        </w:rPr>
-      </w:pPr>
-      <w:r>
-        <w:rPr>
-          <w:rFonts w:asciiTheme="minorHAnsi" w:hAnsiTheme="minorHAnsi" w:cstheme="minorHAnsi"/>
-          <w:color w:val="000000"/>
-          <w:sz w:val="22"/>
-          <w:szCs w:val="22"/>
-        </w:rPr>
-        <w:t>‘</w:t>
-      </w:r>
-      <w:r>
-        <w:rPr>
-          <w:rFonts w:asciiTheme="minorHAnsi" w:hAnsiTheme="minorHAnsi" w:cstheme="minorHAnsi"/>
-          <w:color w:val="1155CC"/>
-          <w:sz w:val="22"/>
-          <w:szCs w:val="22"/>
-        </w:rPr>
-        <w:t>’adresse ip application’/transactions/modifyDensity</w:t>
-      </w:r>
-    </w:p>
-    <w:p>
-      <w:pPr>
-        <w:pStyle w:val="NormalWeb"/>
-        <w:numPr>
-          <w:ilvl w:val="1"/>
-          <w:numId w:val="9"/>
-        </w:numPr>
-        <w:spacing w:before="0" w:beforeAutospacing="0" w:after="0" w:afterAutospacing="0"/>
-        <w:rPr>
-          <w:rFonts w:asciiTheme="minorHAnsi" w:hAnsiTheme="minorHAnsi" w:cstheme="minorHAnsi"/>
-          <w:color w:val="000000" w:themeColor="text1"/>
-          <w:sz w:val="22"/>
-          <w:szCs w:val="22"/>
-        </w:rPr>
-      </w:pPr>
-      <w:r>
-        <w:rPr>
-          <w:rFonts w:asciiTheme="minorHAnsi" w:hAnsiTheme="minorHAnsi" w:cstheme="minorHAnsi"/>
-          <w:color w:val="000000" w:themeColor="text1"/>
-          <w:sz w:val="22"/>
-          <w:szCs w:val="22"/>
-        </w:rPr>
-        <w:t>Paramètres : aucun</w:t>
-      </w:r>
-    </w:p>
-    <w:p>
-      <w:pPr>
-        <w:pStyle w:val="NormalWeb"/>
-        <w:numPr>
-          <w:ilvl w:val="1"/>
-          <w:numId w:val="9"/>
-        </w:numPr>
-        <w:spacing w:before="0" w:beforeAutospacing="0" w:after="0" w:afterAutospacing="0"/>
-        <w:rPr>
-          <w:rFonts w:asciiTheme="minorHAnsi" w:hAnsiTheme="minorHAnsi" w:cstheme="minorHAnsi"/>
-          <w:color w:val="000000" w:themeColor="text1"/>
-          <w:sz w:val="22"/>
-          <w:szCs w:val="22"/>
-        </w:rPr>
-      </w:pPr>
-      <w:r>
-        <w:rPr>
-          <w:rFonts w:asciiTheme="minorHAnsi" w:hAnsiTheme="minorHAnsi" w:cstheme="minorHAnsi"/>
-          <w:color w:val="000000" w:themeColor="text1"/>
-          <w:sz w:val="22"/>
-          <w:szCs w:val="22"/>
-        </w:rPr>
-        <w:t>Requête utilisé : aucune</w:t>
-      </w:r>
-    </w:p>
-    <w:p>
-      <w:pPr>
-        <w:pStyle w:val="NormalWeb"/>
-        <w:numPr>
-          <w:ilvl w:val="1"/>
-          <w:numId w:val="9"/>
-        </w:numPr>
-        <w:spacing w:before="0" w:beforeAutospacing="0" w:after="0" w:afterAutospacing="0"/>
-        <w:rPr>
-          <w:rFonts w:asciiTheme="minorHAnsi" w:hAnsiTheme="minorHAnsi" w:cstheme="minorHAnsi"/>
-          <w:color w:val="000000" w:themeColor="text1"/>
-          <w:sz w:val="22"/>
-          <w:szCs w:val="22"/>
-        </w:rPr>
-      </w:pPr>
-      <w:r>
-        <w:rPr>
-          <w:rFonts w:asciiTheme="minorHAnsi" w:hAnsiTheme="minorHAnsi" w:cstheme="minorHAnsi"/>
-          <w:color w:val="000000" w:themeColor="text1"/>
-          <w:sz w:val="22"/>
-          <w:szCs w:val="22"/>
-        </w:rPr>
-        <w:t>Retourne l’interface de modification des densités.</w:t>
-      </w:r>
-    </w:p>
-    <w:p>
-      <w:pPr>
-        <w:pStyle w:val="NormalWeb"/>
-        <w:spacing w:before="0" w:beforeAutospacing="0" w:after="0" w:afterAutospacing="0"/>
-        <w:rPr>
-          <w:rFonts w:asciiTheme="minorHAnsi" w:hAnsiTheme="minorHAnsi" w:cstheme="minorHAnsi"/>
-          <w:color w:val="000000" w:themeColor="text1"/>
-          <w:sz w:val="22"/>
-          <w:szCs w:val="22"/>
-        </w:rPr>
-      </w:pPr>
-    </w:p>
-    <w:p>
-      <w:pPr>
-        <w:pStyle w:val="NormalWeb"/>
-        <w:numPr>
-          <w:ilvl w:val="0"/>
-          <w:numId w:val="9"/>
-        </w:numPr>
-        <w:spacing w:before="0" w:beforeAutospacing="0" w:after="0" w:afterAutospacing="0"/>
-        <w:rPr>
-          <w:rFonts w:asciiTheme="minorHAnsi" w:hAnsiTheme="minorHAnsi" w:cstheme="minorHAnsi"/>
-          <w:sz w:val="22"/>
-          <w:szCs w:val="22"/>
-        </w:rPr>
-      </w:pPr>
-      <w:r>
-        <w:rPr>
-          <w:rFonts w:asciiTheme="minorHAnsi" w:hAnsiTheme="minorHAnsi" w:cstheme="minorHAnsi"/>
-          <w:color w:val="000000"/>
-          <w:sz w:val="22"/>
-          <w:szCs w:val="22"/>
-        </w:rPr>
-        <w:t xml:space="preserve">Route : request Post \--url </w:t>
-      </w:r>
-    </w:p>
-    <w:p>
-      <w:pPr>
-        <w:pStyle w:val="NormalWeb"/>
-        <w:numPr>
-          <w:ilvl w:val="1"/>
-          <w:numId w:val="9"/>
-        </w:numPr>
-        <w:spacing w:before="0" w:beforeAutospacing="0" w:after="0" w:afterAutospacing="0"/>
-        <w:rPr>
-          <w:rFonts w:asciiTheme="minorHAnsi" w:hAnsiTheme="minorHAnsi" w:cstheme="minorHAnsi"/>
-          <w:color w:val="1155CC"/>
-          <w:sz w:val="22"/>
-          <w:szCs w:val="22"/>
-        </w:rPr>
-      </w:pPr>
-      <w:r>
-        <w:rPr>
-          <w:rFonts w:asciiTheme="minorHAnsi" w:hAnsiTheme="minorHAnsi" w:cstheme="minorHAnsi"/>
-          <w:color w:val="000000"/>
-          <w:sz w:val="22"/>
-          <w:szCs w:val="22"/>
-        </w:rPr>
-        <w:t>‘</w:t>
-      </w:r>
-      <w:r>
-        <w:rPr>
-          <w:rFonts w:asciiTheme="minorHAnsi" w:hAnsiTheme="minorHAnsi" w:cstheme="minorHAnsi"/>
-          <w:color w:val="1155CC"/>
-          <w:sz w:val="22"/>
-          <w:szCs w:val="22"/>
-        </w:rPr>
-        <w:t>’adresse ip application’/transactions/modifyDensity</w:t>
-      </w:r>
-    </w:p>
-    <w:p>
-      <w:pPr>
-        <w:pStyle w:val="ListParagraph"/>
-        <w:numPr>
-          <w:ilvl w:val="1"/>
-          <w:numId w:val="9"/>
-        </w:numPr>
-        <w:rPr>
-          <w:rFonts w:cstheme="minorHAnsi"/>
-        </w:rPr>
-      </w:pPr>
-      <w:r>
-        <w:rPr>
-          <w:rFonts w:cstheme="minorHAnsi"/>
-          <w:color w:val="000000" w:themeColor="text1"/>
-        </w:rPr>
-        <w:t xml:space="preserve">Paramètres: </w:t>
-      </w:r>
-      <w:r>
-        <w:rPr>
-          <w:rFonts w:cstheme="minorHAnsi"/>
-        </w:rPr>
-        <w:t>{“id”:id, "item": item, "ml": millilitre utilisé, "g": gramme utilisé}</w:t>
-      </w:r>
-    </w:p>
-    <w:p>
-      <w:pPr>
-        <w:pStyle w:val="NormalWeb"/>
-        <w:numPr>
-          <w:ilvl w:val="1"/>
-          <w:numId w:val="9"/>
-        </w:numPr>
-        <w:spacing w:before="0" w:beforeAutospacing="0" w:after="0" w:afterAutospacing="0"/>
-        <w:rPr>
-          <w:rFonts w:asciiTheme="minorHAnsi" w:hAnsiTheme="minorHAnsi" w:cstheme="minorHAnsi"/>
-          <w:color w:val="000000" w:themeColor="text1"/>
-          <w:sz w:val="22"/>
-          <w:szCs w:val="22"/>
-        </w:rPr>
-      </w:pPr>
-      <w:r>
-        <w:rPr>
-          <w:rFonts w:asciiTheme="minorHAnsi" w:hAnsiTheme="minorHAnsi" w:cstheme="minorHAnsi"/>
-          <w:color w:val="000000" w:themeColor="text1"/>
-          <w:sz w:val="22"/>
-          <w:szCs w:val="22"/>
-        </w:rPr>
-        <w:t>Requête utilisé : 11</w:t>
-      </w:r>
-    </w:p>
-    <w:p>
-      <w:pPr>
-        <w:pStyle w:val="NormalWeb"/>
-        <w:numPr>
-          <w:ilvl w:val="1"/>
-          <w:numId w:val="9"/>
-        </w:numPr>
-        <w:spacing w:before="0" w:beforeAutospacing="0" w:after="0" w:afterAutospacing="0"/>
-        <w:rPr>
-          <w:rFonts w:asciiTheme="minorHAnsi" w:hAnsiTheme="minorHAnsi" w:cstheme="minorHAnsi"/>
-          <w:color w:val="000000" w:themeColor="text1"/>
-          <w:sz w:val="22"/>
-          <w:szCs w:val="22"/>
-        </w:rPr>
-      </w:pPr>
-      <w:r>
-        <w:rPr>
-          <w:rFonts w:asciiTheme="minorHAnsi" w:hAnsiTheme="minorHAnsi" w:cstheme="minorHAnsi"/>
-          <w:color w:val="000000" w:themeColor="text1"/>
-          <w:sz w:val="22"/>
-          <w:szCs w:val="22"/>
-        </w:rPr>
-        <w:t>Modifie un item dans la collection densitiesDb. Retourne un Json de succès avec un status 200 ou 400.</w:t>
-      </w:r>
-    </w:p>
-    <w:p>
-      <w:pPr>
-        <w:pStyle w:val="NormalWeb"/>
-        <w:spacing w:before="0" w:beforeAutospacing="0" w:after="0" w:afterAutospacing="0"/>
-        <w:rPr>
-          <w:rFonts w:asciiTheme="minorHAnsi" w:hAnsiTheme="minorHAnsi" w:cstheme="minorHAnsi"/>
-          <w:sz w:val="22"/>
-          <w:szCs w:val="22"/>
-        </w:rPr>
-      </w:pPr>
-    </w:p>
-    <w:p>
-      <w:pPr>
-        <w:pStyle w:val="NormalWeb"/>
-        <w:numPr>
-          <w:ilvl w:val="0"/>
-          <w:numId w:val="9"/>
-        </w:numPr>
-        <w:spacing w:before="0" w:beforeAutospacing="0" w:after="0" w:afterAutospacing="0"/>
-        <w:rPr>
-          <w:rFonts w:asciiTheme="minorHAnsi" w:hAnsiTheme="minorHAnsi" w:cstheme="minorHAnsi"/>
-          <w:sz w:val="22"/>
-          <w:szCs w:val="22"/>
-        </w:rPr>
-      </w:pPr>
-      <w:r>
-        <w:rPr>
-          <w:rFonts w:asciiTheme="minorHAnsi" w:hAnsiTheme="minorHAnsi" w:cstheme="minorHAnsi"/>
-          <w:color w:val="000000"/>
-          <w:sz w:val="22"/>
-          <w:szCs w:val="22"/>
-        </w:rPr>
-        <w:t xml:space="preserve">Route : request Get \--url </w:t>
-      </w:r>
-    </w:p>
-    <w:p>
-      <w:pPr>
-        <w:pStyle w:val="NormalWeb"/>
-        <w:numPr>
-          <w:ilvl w:val="1"/>
-          <w:numId w:val="9"/>
-        </w:numPr>
-        <w:spacing w:before="0" w:beforeAutospacing="0" w:after="0" w:afterAutospacing="0"/>
-        <w:rPr>
-          <w:rFonts w:asciiTheme="minorHAnsi" w:hAnsiTheme="minorHAnsi" w:cstheme="minorHAnsi"/>
-          <w:color w:val="1155CC"/>
-          <w:sz w:val="22"/>
-          <w:szCs w:val="22"/>
-        </w:rPr>
-      </w:pPr>
-      <w:r>
-        <w:rPr>
-          <w:rFonts w:asciiTheme="minorHAnsi" w:hAnsiTheme="minorHAnsi" w:cstheme="minorHAnsi"/>
-          <w:color w:val="000000"/>
-          <w:sz w:val="22"/>
-          <w:szCs w:val="22"/>
-        </w:rPr>
-        <w:t>‘</w:t>
-      </w:r>
-      <w:r>
-        <w:rPr>
-          <w:rFonts w:asciiTheme="minorHAnsi" w:hAnsiTheme="minorHAnsi" w:cstheme="minorHAnsi"/>
-          <w:color w:val="1155CC"/>
-          <w:sz w:val="22"/>
-          <w:szCs w:val="22"/>
-        </w:rPr>
-        <w:t>’adresse ip application’/transactions/modifyLabors</w:t>
-      </w:r>
-    </w:p>
-    <w:p>
-      <w:pPr>
-        <w:pStyle w:val="NormalWeb"/>
-        <w:numPr>
-          <w:ilvl w:val="1"/>
-          <w:numId w:val="9"/>
-        </w:numPr>
-        <w:spacing w:before="0" w:beforeAutospacing="0" w:after="0" w:afterAutospacing="0"/>
-        <w:rPr>
-          <w:rFonts w:asciiTheme="minorHAnsi" w:hAnsiTheme="minorHAnsi" w:cstheme="minorHAnsi"/>
-          <w:color w:val="000000" w:themeColor="text1"/>
-          <w:sz w:val="22"/>
-          <w:szCs w:val="22"/>
-        </w:rPr>
-      </w:pPr>
-      <w:r>
-        <w:rPr>
-          <w:rFonts w:asciiTheme="minorHAnsi" w:hAnsiTheme="minorHAnsi" w:cstheme="minorHAnsi"/>
-          <w:color w:val="000000" w:themeColor="text1"/>
-          <w:sz w:val="22"/>
-          <w:szCs w:val="22"/>
-        </w:rPr>
-        <w:t>Paramètres : aucun</w:t>
-      </w:r>
-    </w:p>
-    <w:p>
-      <w:pPr>
-        <w:pStyle w:val="NormalWeb"/>
-        <w:numPr>
-          <w:ilvl w:val="1"/>
-          <w:numId w:val="9"/>
-        </w:numPr>
-        <w:spacing w:before="0" w:beforeAutospacing="0" w:after="0" w:afterAutospacing="0"/>
-        <w:rPr>
-          <w:rFonts w:asciiTheme="minorHAnsi" w:hAnsiTheme="minorHAnsi" w:cstheme="minorHAnsi"/>
-          <w:color w:val="000000" w:themeColor="text1"/>
-          <w:sz w:val="22"/>
-          <w:szCs w:val="22"/>
-        </w:rPr>
-      </w:pPr>
-      <w:r>
-        <w:rPr>
-          <w:rFonts w:asciiTheme="minorHAnsi" w:hAnsiTheme="minorHAnsi" w:cstheme="minorHAnsi"/>
-          <w:color w:val="000000" w:themeColor="text1"/>
-          <w:sz w:val="22"/>
-          <w:szCs w:val="22"/>
-        </w:rPr>
-        <w:t>Requête utilisé : aucune</w:t>
-      </w:r>
-    </w:p>
-    <w:p>
-      <w:pPr>
-        <w:pStyle w:val="NormalWeb"/>
-        <w:numPr>
-          <w:ilvl w:val="1"/>
-          <w:numId w:val="9"/>
-        </w:numPr>
-        <w:spacing w:before="0" w:beforeAutospacing="0" w:after="0" w:afterAutospacing="0"/>
-        <w:rPr>
-          <w:rFonts w:asciiTheme="minorHAnsi" w:hAnsiTheme="minorHAnsi" w:cstheme="minorHAnsi"/>
-          <w:color w:val="000000" w:themeColor="text1"/>
-          <w:sz w:val="22"/>
-          <w:szCs w:val="22"/>
-        </w:rPr>
-      </w:pPr>
-      <w:r>
-        <w:rPr>
-          <w:rFonts w:asciiTheme="minorHAnsi" w:hAnsiTheme="minorHAnsi" w:cstheme="minorHAnsi"/>
-          <w:color w:val="000000" w:themeColor="text1"/>
-          <w:sz w:val="22"/>
-          <w:szCs w:val="22"/>
-        </w:rPr>
-        <w:t>Retourne l’interface de modification des travaux effectué sur les savons.</w:t>
-      </w:r>
-    </w:p>
-    <w:p>
-      <w:pPr>
-        <w:pStyle w:val="NormalWeb"/>
-        <w:spacing w:before="0" w:beforeAutospacing="0" w:after="0" w:afterAutospacing="0"/>
-        <w:ind w:left="360"/>
-        <w:rPr>
-          <w:rFonts w:asciiTheme="minorHAnsi" w:hAnsiTheme="minorHAnsi" w:cstheme="minorHAnsi"/>
-          <w:color w:val="000000" w:themeColor="text1"/>
-          <w:sz w:val="22"/>
-          <w:szCs w:val="22"/>
-        </w:rPr>
-      </w:pPr>
-    </w:p>
-    <w:p>
-      <w:pPr>
-        <w:pStyle w:val="NormalWeb"/>
-        <w:numPr>
-          <w:ilvl w:val="0"/>
-          <w:numId w:val="9"/>
-        </w:numPr>
-        <w:spacing w:before="0" w:beforeAutospacing="0" w:after="0" w:afterAutospacing="0"/>
-        <w:rPr>
-          <w:rFonts w:asciiTheme="minorHAnsi" w:hAnsiTheme="minorHAnsi" w:cstheme="minorHAnsi"/>
-          <w:sz w:val="22"/>
-          <w:szCs w:val="22"/>
-        </w:rPr>
-      </w:pPr>
-      <w:r>
-        <w:rPr>
-          <w:rFonts w:asciiTheme="minorHAnsi" w:hAnsiTheme="minorHAnsi" w:cstheme="minorHAnsi"/>
-          <w:color w:val="000000"/>
-          <w:sz w:val="22"/>
-          <w:szCs w:val="22"/>
-        </w:rPr>
-        <w:t xml:space="preserve">Route : request Post \--url </w:t>
-      </w:r>
-    </w:p>
-    <w:p>
-      <w:pPr>
-        <w:pStyle w:val="NormalWeb"/>
-        <w:numPr>
-          <w:ilvl w:val="1"/>
-          <w:numId w:val="9"/>
-        </w:numPr>
-        <w:spacing w:before="0" w:beforeAutospacing="0" w:after="0" w:afterAutospacing="0"/>
-        <w:rPr>
-          <w:rFonts w:asciiTheme="minorHAnsi" w:hAnsiTheme="minorHAnsi" w:cstheme="minorHAnsi"/>
-          <w:color w:val="1155CC"/>
-          <w:sz w:val="22"/>
-          <w:szCs w:val="22"/>
-        </w:rPr>
-      </w:pPr>
-      <w:r>
-        <w:rPr>
-          <w:rFonts w:asciiTheme="minorHAnsi" w:hAnsiTheme="minorHAnsi" w:cstheme="minorHAnsi"/>
-          <w:color w:val="000000"/>
-          <w:sz w:val="22"/>
-          <w:szCs w:val="22"/>
-        </w:rPr>
-        <w:t>‘</w:t>
-      </w:r>
-      <w:r>
-        <w:rPr>
-          <w:rFonts w:asciiTheme="minorHAnsi" w:hAnsiTheme="minorHAnsi" w:cstheme="minorHAnsi"/>
-          <w:color w:val="1155CC"/>
-          <w:sz w:val="22"/>
-          <w:szCs w:val="22"/>
-        </w:rPr>
-        <w:t>’adresse ip application’/transactions/modifyLabors</w:t>
-      </w:r>
-    </w:p>
-    <w:p>
-      <w:pPr>
-        <w:pStyle w:val="ListParagraph"/>
-        <w:numPr>
-          <w:ilvl w:val="1"/>
-          <w:numId w:val="9"/>
-        </w:numPr>
-        <w:rPr>
-          <w:rFonts w:cstheme="minorHAnsi"/>
-        </w:rPr>
-      </w:pPr>
-      <w:r>
-        <w:rPr>
-          <w:rFonts w:cstheme="minorHAnsi"/>
-          <w:color w:val="000000" w:themeColor="text1"/>
-        </w:rPr>
-        <w:t xml:space="preserve">Paramètres: </w:t>
-      </w:r>
-      <w:r>
-        <w:rPr>
-          <w:rFonts w:cstheme="minorHAnsi"/>
-        </w:rPr>
-        <w:t>{“id”: id, "date": date, "item": item, "qte": quantité utilisé, “unit": unité utilisé, “type": type de matière, "jobId": identidant du «labor»</w:t>
-      </w:r>
-    </w:p>
-    <w:p>
-      <w:pPr>
-        <w:pStyle w:val="NormalWeb"/>
-        <w:numPr>
-          <w:ilvl w:val="1"/>
-          <w:numId w:val="9"/>
-        </w:numPr>
-        <w:spacing w:before="0" w:beforeAutospacing="0" w:after="0" w:afterAutospacing="0"/>
-        <w:rPr>
-          <w:rFonts w:asciiTheme="minorHAnsi" w:hAnsiTheme="minorHAnsi" w:cstheme="minorHAnsi"/>
-          <w:color w:val="000000" w:themeColor="text1"/>
-          <w:sz w:val="22"/>
-          <w:szCs w:val="22"/>
-        </w:rPr>
-      </w:pPr>
-      <w:r>
-        <w:rPr>
-          <w:rFonts w:asciiTheme="minorHAnsi" w:hAnsiTheme="minorHAnsi" w:cstheme="minorHAnsi"/>
-          <w:color w:val="000000" w:themeColor="text1"/>
-          <w:sz w:val="22"/>
-          <w:szCs w:val="22"/>
-        </w:rPr>
-        <w:t>Requête utilisé : 12</w:t>
-      </w:r>
-    </w:p>
-    <w:p>
-      <w:pPr>
-        <w:pStyle w:val="NormalWeb"/>
-        <w:numPr>
-          <w:ilvl w:val="1"/>
-          <w:numId w:val="9"/>
-        </w:numPr>
-        <w:spacing w:before="0" w:beforeAutospacing="0" w:after="0" w:afterAutospacing="0"/>
-        <w:rPr>
-          <w:rFonts w:asciiTheme="minorHAnsi" w:hAnsiTheme="minorHAnsi" w:cstheme="minorHAnsi"/>
-          <w:color w:val="000000" w:themeColor="text1"/>
-          <w:sz w:val="22"/>
-          <w:szCs w:val="22"/>
-        </w:rPr>
-      </w:pPr>
-      <w:r>
-        <w:rPr>
-          <w:rFonts w:asciiTheme="minorHAnsi" w:hAnsiTheme="minorHAnsi" w:cstheme="minorHAnsi"/>
-          <w:color w:val="000000" w:themeColor="text1"/>
-          <w:sz w:val="22"/>
-          <w:szCs w:val="22"/>
-        </w:rPr>
-        <w:t>Modifie un item dans la collection densities. Retourne un Json de succès avec un status 200 ou 400.</w:t>
-      </w:r>
-    </w:p>
-    <w:p>
-      <w:pPr>
-        <w:pStyle w:val="NormalWeb"/>
-        <w:spacing w:before="0" w:beforeAutospacing="0" w:after="0" w:afterAutospacing="0"/>
-        <w:rPr>
-          <w:rFonts w:asciiTheme="minorHAnsi" w:hAnsiTheme="minorHAnsi" w:cstheme="minorHAnsi"/>
-          <w:color w:val="000000" w:themeColor="text1"/>
-          <w:sz w:val="22"/>
-          <w:szCs w:val="22"/>
-        </w:rPr>
-      </w:pPr>
-    </w:p>
-    <w:p>
-      <w:pPr>
-        <w:pStyle w:val="NormalWeb"/>
-        <w:numPr>
-          <w:ilvl w:val="0"/>
-          <w:numId w:val="9"/>
-        </w:numPr>
-        <w:spacing w:before="0" w:beforeAutospacing="0" w:after="0" w:afterAutospacing="0"/>
-        <w:rPr>
-          <w:rFonts w:asciiTheme="minorHAnsi" w:hAnsiTheme="minorHAnsi" w:cstheme="minorHAnsi"/>
-          <w:sz w:val="22"/>
-          <w:szCs w:val="22"/>
-        </w:rPr>
-      </w:pPr>
-      <w:r>
-        <w:rPr>
-          <w:rFonts w:asciiTheme="minorHAnsi" w:hAnsiTheme="minorHAnsi" w:cstheme="minorHAnsi"/>
-          <w:color w:val="000000"/>
-          <w:sz w:val="22"/>
-          <w:szCs w:val="22"/>
-        </w:rPr>
-        <w:t xml:space="preserve">Route : request Get \--url </w:t>
-      </w:r>
-    </w:p>
-    <w:p>
-      <w:pPr>
-        <w:pStyle w:val="NormalWeb"/>
-        <w:numPr>
-          <w:ilvl w:val="1"/>
-          <w:numId w:val="9"/>
-        </w:numPr>
-        <w:spacing w:before="0" w:beforeAutospacing="0" w:after="0" w:afterAutospacing="0"/>
-        <w:rPr>
-          <w:rFonts w:asciiTheme="minorHAnsi" w:hAnsiTheme="minorHAnsi" w:cstheme="minorHAnsi"/>
-          <w:color w:val="1155CC"/>
-          <w:sz w:val="22"/>
-          <w:szCs w:val="22"/>
-        </w:rPr>
-      </w:pPr>
-      <w:r>
-        <w:rPr>
-          <w:rFonts w:asciiTheme="minorHAnsi" w:hAnsiTheme="minorHAnsi" w:cstheme="minorHAnsi"/>
-          <w:color w:val="000000"/>
-          <w:sz w:val="22"/>
-          <w:szCs w:val="22"/>
-        </w:rPr>
-        <w:t>‘</w:t>
-      </w:r>
-      <w:r>
-        <w:rPr>
-          <w:rFonts w:asciiTheme="minorHAnsi" w:hAnsiTheme="minorHAnsi" w:cstheme="minorHAnsi"/>
-          <w:color w:val="1155CC"/>
-          <w:sz w:val="22"/>
-          <w:szCs w:val="22"/>
-        </w:rPr>
-        <w:t>’adresse ip application’/totalCost/</w:t>
       </w:r>
     </w:p>
     <w:p>
@@ -4287,6 +3403,1465 @@
           <w:sz w:val="22"/>
           <w:szCs w:val="22"/>
         </w:rPr>
+        <w:t>Requête utilisé : au</w:t>
+      </w:r>
+      <w:r>
+        <w:rPr>
+          <w:rFonts w:asciiTheme="minorHAnsi" w:hAnsiTheme="minorHAnsi" w:cstheme="minorHAnsi"/>
+          <w:color w:val="000000" w:themeColor="text1"/>
+          <w:sz w:val="22"/>
+          <w:szCs w:val="22"/>
+        </w:rPr>
+        <w:t>cune</w:t>
+      </w:r>
+    </w:p>
+    <w:p>
+      <w:pPr>
+        <w:pStyle w:val="NormalWeb"/>
+        <w:numPr>
+          <w:ilvl w:val="1"/>
+          <w:numId w:val="9"/>
+        </w:numPr>
+        <w:spacing w:before="0" w:beforeAutospacing="0" w:after="0" w:afterAutospacing="0"/>
+        <w:rPr>
+          <w:rFonts w:asciiTheme="minorHAnsi" w:hAnsiTheme="minorHAnsi" w:cstheme="minorHAnsi"/>
+          <w:color w:val="000000" w:themeColor="text1"/>
+          <w:sz w:val="22"/>
+          <w:szCs w:val="22"/>
+        </w:rPr>
+      </w:pPr>
+      <w:r>
+        <w:rPr>
+          <w:rFonts w:asciiTheme="minorHAnsi" w:hAnsiTheme="minorHAnsi" w:cstheme="minorHAnsi"/>
+          <w:color w:val="000000" w:themeColor="text1"/>
+          <w:sz w:val="22"/>
+          <w:szCs w:val="22"/>
+        </w:rPr>
+        <w:t>Retourne l’interface pour ajouter un item dans une collection.</w:t>
+      </w:r>
+    </w:p>
+    <w:p>
+      <w:pPr>
+        <w:pStyle w:val="NormalWeb"/>
+        <w:spacing w:before="0" w:beforeAutospacing="0" w:after="0" w:afterAutospacing="0"/>
+        <w:rPr>
+          <w:rFonts w:asciiTheme="minorHAnsi" w:hAnsiTheme="minorHAnsi" w:cstheme="minorHAnsi"/>
+          <w:color w:val="000000" w:themeColor="text1"/>
+          <w:sz w:val="22"/>
+          <w:szCs w:val="22"/>
+        </w:rPr>
+      </w:pPr>
+    </w:p>
+    <w:p>
+      <w:pPr>
+        <w:pStyle w:val="NormalWeb"/>
+        <w:numPr>
+          <w:ilvl w:val="0"/>
+          <w:numId w:val="9"/>
+        </w:numPr>
+        <w:spacing w:before="0" w:beforeAutospacing="0" w:after="0" w:afterAutospacing="0"/>
+        <w:rPr>
+          <w:rFonts w:asciiTheme="minorHAnsi" w:hAnsiTheme="minorHAnsi" w:cstheme="minorHAnsi"/>
+          <w:sz w:val="22"/>
+          <w:szCs w:val="22"/>
+        </w:rPr>
+      </w:pPr>
+      <w:r>
+        <w:rPr>
+          <w:rFonts w:asciiTheme="minorHAnsi" w:hAnsiTheme="minorHAnsi" w:cstheme="minorHAnsi"/>
+          <w:color w:val="000000"/>
+          <w:sz w:val="22"/>
+          <w:szCs w:val="22"/>
+        </w:rPr>
+        <w:t xml:space="preserve">Route : request Post \--url </w:t>
+      </w:r>
+    </w:p>
+    <w:p>
+      <w:pPr>
+        <w:pStyle w:val="NormalWeb"/>
+        <w:numPr>
+          <w:ilvl w:val="1"/>
+          <w:numId w:val="9"/>
+        </w:numPr>
+        <w:spacing w:before="0" w:beforeAutospacing="0" w:after="0" w:afterAutospacing="0"/>
+        <w:rPr>
+          <w:rFonts w:asciiTheme="minorHAnsi" w:hAnsiTheme="minorHAnsi" w:cstheme="minorHAnsi"/>
+          <w:color w:val="1155CC"/>
+          <w:sz w:val="22"/>
+          <w:szCs w:val="22"/>
+        </w:rPr>
+      </w:pPr>
+      <w:r>
+        <w:rPr>
+          <w:rFonts w:asciiTheme="minorHAnsi" w:hAnsiTheme="minorHAnsi" w:cstheme="minorHAnsi"/>
+          <w:color w:val="000000"/>
+          <w:sz w:val="22"/>
+          <w:szCs w:val="22"/>
+        </w:rPr>
+        <w:t>‘</w:t>
+      </w:r>
+      <w:r>
+        <w:rPr>
+          <w:rFonts w:asciiTheme="minorHAnsi" w:hAnsiTheme="minorHAnsi" w:cstheme="minorHAnsi"/>
+          <w:color w:val="1155CC"/>
+          <w:sz w:val="22"/>
+          <w:szCs w:val="22"/>
+        </w:rPr>
+        <w:t>’adresse ip application’/transactions/add/purchase</w:t>
+      </w:r>
+    </w:p>
+    <w:p>
+      <w:pPr>
+        <w:pStyle w:val="ListParagraph"/>
+        <w:numPr>
+          <w:ilvl w:val="1"/>
+          <w:numId w:val="9"/>
+        </w:numPr>
+        <w:rPr>
+          <w:rFonts w:cstheme="minorHAnsi"/>
+        </w:rPr>
+      </w:pPr>
+      <w:r>
+        <w:rPr>
+          <w:rFonts w:cstheme="minorHAnsi"/>
+          <w:color w:val="000000" w:themeColor="text1"/>
+        </w:rPr>
+        <w:t xml:space="preserve">Paramètres: </w:t>
+      </w:r>
+      <w:r>
+        <w:rPr>
+          <w:rFonts w:cstheme="minorHAnsi"/>
+        </w:rPr>
+        <w:t>{"date": date, "item": item, "qte": quantité utilisé, “unit": unité, "total": total, "stotal": sous-total, "tax": taxe}</w:t>
+      </w:r>
+    </w:p>
+    <w:p>
+      <w:pPr>
+        <w:pStyle w:val="NormalWeb"/>
+        <w:numPr>
+          <w:ilvl w:val="1"/>
+          <w:numId w:val="9"/>
+        </w:numPr>
+        <w:spacing w:before="0" w:beforeAutospacing="0" w:after="0" w:afterAutospacing="0"/>
+        <w:rPr>
+          <w:rFonts w:asciiTheme="minorHAnsi" w:hAnsiTheme="minorHAnsi" w:cstheme="minorHAnsi"/>
+          <w:color w:val="000000" w:themeColor="text1"/>
+          <w:sz w:val="22"/>
+          <w:szCs w:val="22"/>
+        </w:rPr>
+      </w:pPr>
+      <w:r>
+        <w:rPr>
+          <w:rFonts w:asciiTheme="minorHAnsi" w:hAnsiTheme="minorHAnsi" w:cstheme="minorHAnsi"/>
+          <w:color w:val="000000" w:themeColor="text1"/>
+          <w:sz w:val="22"/>
+          <w:szCs w:val="22"/>
+        </w:rPr>
+        <w:t>Requête utilisé : 7</w:t>
+      </w:r>
+    </w:p>
+    <w:p>
+      <w:pPr>
+        <w:pStyle w:val="NormalWeb"/>
+        <w:numPr>
+          <w:ilvl w:val="1"/>
+          <w:numId w:val="9"/>
+        </w:numPr>
+        <w:spacing w:before="0" w:beforeAutospacing="0" w:after="0" w:afterAutospacing="0"/>
+        <w:rPr>
+          <w:rFonts w:asciiTheme="minorHAnsi" w:hAnsiTheme="minorHAnsi" w:cstheme="minorHAnsi"/>
+          <w:color w:val="000000" w:themeColor="text1"/>
+          <w:sz w:val="22"/>
+          <w:szCs w:val="22"/>
+        </w:rPr>
+      </w:pPr>
+      <w:r>
+        <w:rPr>
+          <w:rFonts w:asciiTheme="minorHAnsi" w:hAnsiTheme="minorHAnsi" w:cstheme="minorHAnsi"/>
+          <w:color w:val="000000" w:themeColor="text1"/>
+          <w:sz w:val="22"/>
+          <w:szCs w:val="22"/>
+        </w:rPr>
+        <w:t>Envoit un item dans la collection purchases. Retourne un Json de succès avec un status 200 ou 400.</w:t>
+      </w:r>
+    </w:p>
+    <w:p>
+      <w:pPr>
+        <w:pStyle w:val="NormalWeb"/>
+        <w:spacing w:before="0" w:beforeAutospacing="0" w:after="0" w:afterAutospacing="0"/>
+        <w:rPr>
+          <w:rFonts w:asciiTheme="minorHAnsi" w:hAnsiTheme="minorHAnsi" w:cstheme="minorHAnsi"/>
+          <w:color w:val="000000" w:themeColor="text1"/>
+          <w:sz w:val="22"/>
+          <w:szCs w:val="22"/>
+        </w:rPr>
+      </w:pPr>
+    </w:p>
+    <w:p>
+      <w:pPr>
+        <w:pStyle w:val="NormalWeb"/>
+        <w:numPr>
+          <w:ilvl w:val="0"/>
+          <w:numId w:val="9"/>
+        </w:numPr>
+        <w:spacing w:before="0" w:beforeAutospacing="0" w:after="0" w:afterAutospacing="0"/>
+        <w:rPr>
+          <w:rFonts w:asciiTheme="minorHAnsi" w:hAnsiTheme="minorHAnsi" w:cstheme="minorHAnsi"/>
+          <w:sz w:val="22"/>
+          <w:szCs w:val="22"/>
+        </w:rPr>
+      </w:pPr>
+      <w:r>
+        <w:rPr>
+          <w:rFonts w:asciiTheme="minorHAnsi" w:hAnsiTheme="minorHAnsi" w:cstheme="minorHAnsi"/>
+          <w:color w:val="000000"/>
+          <w:sz w:val="22"/>
+          <w:szCs w:val="22"/>
+        </w:rPr>
+        <w:t xml:space="preserve">Route : request Post \--url </w:t>
+      </w:r>
+    </w:p>
+    <w:p>
+      <w:pPr>
+        <w:pStyle w:val="NormalWeb"/>
+        <w:numPr>
+          <w:ilvl w:val="1"/>
+          <w:numId w:val="9"/>
+        </w:numPr>
+        <w:spacing w:before="0" w:beforeAutospacing="0" w:after="0" w:afterAutospacing="0"/>
+        <w:rPr>
+          <w:rFonts w:asciiTheme="minorHAnsi" w:hAnsiTheme="minorHAnsi" w:cstheme="minorHAnsi"/>
+          <w:color w:val="1155CC"/>
+          <w:sz w:val="22"/>
+          <w:szCs w:val="22"/>
+        </w:rPr>
+      </w:pPr>
+      <w:r>
+        <w:rPr>
+          <w:rFonts w:asciiTheme="minorHAnsi" w:hAnsiTheme="minorHAnsi" w:cstheme="minorHAnsi"/>
+          <w:color w:val="000000"/>
+          <w:sz w:val="22"/>
+          <w:szCs w:val="22"/>
+        </w:rPr>
+        <w:t>‘</w:t>
+      </w:r>
+      <w:r>
+        <w:rPr>
+          <w:rFonts w:asciiTheme="minorHAnsi" w:hAnsiTheme="minorHAnsi" w:cstheme="minorHAnsi"/>
+          <w:color w:val="1155CC"/>
+          <w:sz w:val="22"/>
+          <w:szCs w:val="22"/>
+        </w:rPr>
+        <w:t>’adresse ip application’/transactions/add/density</w:t>
+      </w:r>
+    </w:p>
+    <w:p>
+      <w:pPr>
+        <w:pStyle w:val="ListParagraph"/>
+        <w:numPr>
+          <w:ilvl w:val="1"/>
+          <w:numId w:val="9"/>
+        </w:numPr>
+        <w:rPr>
+          <w:rFonts w:cstheme="minorHAnsi"/>
+        </w:rPr>
+      </w:pPr>
+      <w:r>
+        <w:rPr>
+          <w:rFonts w:cstheme="minorHAnsi"/>
+          <w:color w:val="000000" w:themeColor="text1"/>
+        </w:rPr>
+        <w:t xml:space="preserve">Paramètres: </w:t>
+      </w:r>
+      <w:r>
+        <w:rPr>
+          <w:rFonts w:cstheme="minorHAnsi"/>
+        </w:rPr>
+        <w:t>{"item": item, "ml": millilitre utilisé, "g": gramme utilisé}</w:t>
+      </w:r>
+    </w:p>
+    <w:p>
+      <w:pPr>
+        <w:pStyle w:val="NormalWeb"/>
+        <w:numPr>
+          <w:ilvl w:val="1"/>
+          <w:numId w:val="9"/>
+        </w:numPr>
+        <w:spacing w:before="0" w:beforeAutospacing="0" w:after="0" w:afterAutospacing="0"/>
+        <w:rPr>
+          <w:rFonts w:asciiTheme="minorHAnsi" w:hAnsiTheme="minorHAnsi" w:cstheme="minorHAnsi"/>
+          <w:color w:val="000000" w:themeColor="text1"/>
+          <w:sz w:val="22"/>
+          <w:szCs w:val="22"/>
+        </w:rPr>
+      </w:pPr>
+      <w:r>
+        <w:rPr>
+          <w:rFonts w:asciiTheme="minorHAnsi" w:hAnsiTheme="minorHAnsi" w:cstheme="minorHAnsi"/>
+          <w:color w:val="000000" w:themeColor="text1"/>
+          <w:sz w:val="22"/>
+          <w:szCs w:val="22"/>
+        </w:rPr>
+        <w:t>Requête utilisé : 8</w:t>
+      </w:r>
+    </w:p>
+    <w:p>
+      <w:pPr>
+        <w:pStyle w:val="NormalWeb"/>
+        <w:numPr>
+          <w:ilvl w:val="1"/>
+          <w:numId w:val="9"/>
+        </w:numPr>
+        <w:spacing w:before="0" w:beforeAutospacing="0" w:after="0" w:afterAutospacing="0"/>
+        <w:rPr>
+          <w:rFonts w:asciiTheme="minorHAnsi" w:hAnsiTheme="minorHAnsi" w:cstheme="minorHAnsi"/>
+          <w:color w:val="000000" w:themeColor="text1"/>
+          <w:sz w:val="22"/>
+          <w:szCs w:val="22"/>
+        </w:rPr>
+      </w:pPr>
+      <w:r>
+        <w:rPr>
+          <w:rFonts w:asciiTheme="minorHAnsi" w:hAnsiTheme="minorHAnsi" w:cstheme="minorHAnsi"/>
+          <w:color w:val="000000" w:themeColor="text1"/>
+          <w:sz w:val="22"/>
+          <w:szCs w:val="22"/>
+        </w:rPr>
+        <w:t>Envoit un item dans la collection density. Retourne un Json de succès avec un status 200 ou 400.</w:t>
+      </w:r>
+    </w:p>
+    <w:p>
+      <w:pPr>
+        <w:pStyle w:val="NormalWeb"/>
+        <w:spacing w:before="0" w:beforeAutospacing="0" w:after="0" w:afterAutospacing="0"/>
+        <w:rPr>
+          <w:rFonts w:asciiTheme="minorHAnsi" w:hAnsiTheme="minorHAnsi" w:cstheme="minorHAnsi"/>
+          <w:color w:val="000000" w:themeColor="text1"/>
+          <w:sz w:val="22"/>
+          <w:szCs w:val="22"/>
+        </w:rPr>
+      </w:pPr>
+    </w:p>
+    <w:p>
+      <w:pPr>
+        <w:pStyle w:val="NormalWeb"/>
+        <w:numPr>
+          <w:ilvl w:val="0"/>
+          <w:numId w:val="9"/>
+        </w:numPr>
+        <w:spacing w:before="0" w:beforeAutospacing="0" w:after="0" w:afterAutospacing="0"/>
+        <w:rPr>
+          <w:rFonts w:asciiTheme="minorHAnsi" w:hAnsiTheme="minorHAnsi" w:cstheme="minorHAnsi"/>
+          <w:sz w:val="22"/>
+          <w:szCs w:val="22"/>
+        </w:rPr>
+      </w:pPr>
+      <w:r>
+        <w:rPr>
+          <w:rFonts w:asciiTheme="minorHAnsi" w:hAnsiTheme="minorHAnsi" w:cstheme="minorHAnsi"/>
+          <w:color w:val="000000"/>
+          <w:sz w:val="22"/>
+          <w:szCs w:val="22"/>
+        </w:rPr>
+        <w:t xml:space="preserve">Route : request Post \--url </w:t>
+      </w:r>
+    </w:p>
+    <w:p>
+      <w:pPr>
+        <w:pStyle w:val="NormalWeb"/>
+        <w:numPr>
+          <w:ilvl w:val="1"/>
+          <w:numId w:val="9"/>
+        </w:numPr>
+        <w:spacing w:before="0" w:beforeAutospacing="0" w:after="0" w:afterAutospacing="0"/>
+        <w:rPr>
+          <w:rFonts w:asciiTheme="minorHAnsi" w:hAnsiTheme="minorHAnsi" w:cstheme="minorHAnsi"/>
+          <w:color w:val="1155CC"/>
+          <w:sz w:val="22"/>
+          <w:szCs w:val="22"/>
+        </w:rPr>
+      </w:pPr>
+      <w:r>
+        <w:rPr>
+          <w:rFonts w:asciiTheme="minorHAnsi" w:hAnsiTheme="minorHAnsi" w:cstheme="minorHAnsi"/>
+          <w:color w:val="000000"/>
+          <w:sz w:val="22"/>
+          <w:szCs w:val="22"/>
+        </w:rPr>
+        <w:t>‘</w:t>
+      </w:r>
+      <w:r>
+        <w:rPr>
+          <w:rFonts w:asciiTheme="minorHAnsi" w:hAnsiTheme="minorHAnsi" w:cstheme="minorHAnsi"/>
+          <w:color w:val="1155CC"/>
+          <w:sz w:val="22"/>
+          <w:szCs w:val="22"/>
+        </w:rPr>
+        <w:t>’adresse ip application’/transactions/add/labor</w:t>
+      </w:r>
+    </w:p>
+    <w:p>
+      <w:pPr>
+        <w:pStyle w:val="ListParagraph"/>
+        <w:numPr>
+          <w:ilvl w:val="1"/>
+          <w:numId w:val="9"/>
+        </w:numPr>
+        <w:rPr>
+          <w:rFonts w:cstheme="minorHAnsi"/>
+        </w:rPr>
+      </w:pPr>
+      <w:r>
+        <w:rPr>
+          <w:rFonts w:cstheme="minorHAnsi"/>
+          <w:color w:val="000000" w:themeColor="text1"/>
+        </w:rPr>
+        <w:t xml:space="preserve">Paramètres: </w:t>
+      </w:r>
+      <w:r>
+        <w:rPr>
+          <w:rFonts w:cstheme="minorHAnsi"/>
+        </w:rPr>
+        <w:t>{"date": date, "item": item, "qte": quantitié utilisé, “unit": unité utilisé, “type": type de matière, "jobId": identifiant du «labor»}</w:t>
+      </w:r>
+    </w:p>
+    <w:p>
+      <w:pPr>
+        <w:pStyle w:val="NormalWeb"/>
+        <w:numPr>
+          <w:ilvl w:val="1"/>
+          <w:numId w:val="9"/>
+        </w:numPr>
+        <w:spacing w:before="0" w:beforeAutospacing="0" w:after="0" w:afterAutospacing="0"/>
+        <w:rPr>
+          <w:rFonts w:asciiTheme="minorHAnsi" w:hAnsiTheme="minorHAnsi" w:cstheme="minorHAnsi"/>
+          <w:color w:val="000000" w:themeColor="text1"/>
+          <w:sz w:val="22"/>
+          <w:szCs w:val="22"/>
+        </w:rPr>
+      </w:pPr>
+      <w:r>
+        <w:rPr>
+          <w:rFonts w:asciiTheme="minorHAnsi" w:hAnsiTheme="minorHAnsi" w:cstheme="minorHAnsi"/>
+          <w:color w:val="000000" w:themeColor="text1"/>
+          <w:sz w:val="22"/>
+          <w:szCs w:val="22"/>
+        </w:rPr>
+        <w:t>Requête utilisé : 9</w:t>
+      </w:r>
+    </w:p>
+    <w:p>
+      <w:pPr>
+        <w:pStyle w:val="NormalWeb"/>
+        <w:numPr>
+          <w:ilvl w:val="1"/>
+          <w:numId w:val="9"/>
+        </w:numPr>
+        <w:spacing w:before="0" w:beforeAutospacing="0" w:after="0" w:afterAutospacing="0"/>
+        <w:rPr>
+          <w:rFonts w:asciiTheme="minorHAnsi" w:hAnsiTheme="minorHAnsi" w:cstheme="minorHAnsi"/>
+          <w:color w:val="000000" w:themeColor="text1"/>
+          <w:sz w:val="22"/>
+          <w:szCs w:val="22"/>
+        </w:rPr>
+      </w:pPr>
+      <w:r>
+        <w:rPr>
+          <w:rFonts w:asciiTheme="minorHAnsi" w:hAnsiTheme="minorHAnsi" w:cstheme="minorHAnsi"/>
+          <w:color w:val="000000" w:themeColor="text1"/>
+          <w:sz w:val="22"/>
+          <w:szCs w:val="22"/>
+        </w:rPr>
+        <w:t>Envoit un item dans la collection labors. Retourne un Json de succès avec un status 200 ou 400.</w:t>
+      </w:r>
+    </w:p>
+    <w:p>
+      <w:pPr>
+        <w:pStyle w:val="NormalWeb"/>
+        <w:spacing w:before="0" w:beforeAutospacing="0" w:after="0" w:afterAutospacing="0"/>
+        <w:rPr>
+          <w:rFonts w:asciiTheme="minorHAnsi" w:hAnsiTheme="minorHAnsi" w:cstheme="minorHAnsi"/>
+          <w:sz w:val="22"/>
+          <w:szCs w:val="22"/>
+        </w:rPr>
+      </w:pPr>
+    </w:p>
+    <w:p>
+      <w:pPr>
+        <w:pStyle w:val="NormalWeb"/>
+        <w:numPr>
+          <w:ilvl w:val="0"/>
+          <w:numId w:val="9"/>
+        </w:numPr>
+        <w:spacing w:before="0" w:beforeAutospacing="0" w:after="0" w:afterAutospacing="0"/>
+        <w:rPr>
+          <w:rFonts w:asciiTheme="minorHAnsi" w:hAnsiTheme="minorHAnsi" w:cstheme="minorHAnsi"/>
+          <w:sz w:val="22"/>
+          <w:szCs w:val="22"/>
+        </w:rPr>
+      </w:pPr>
+      <w:r>
+        <w:rPr>
+          <w:rFonts w:asciiTheme="minorHAnsi" w:hAnsiTheme="minorHAnsi" w:cstheme="minorHAnsi"/>
+          <w:color w:val="000000"/>
+          <w:sz w:val="22"/>
+          <w:szCs w:val="22"/>
+        </w:rPr>
+        <w:t xml:space="preserve">Route : request Get \--url </w:t>
+      </w:r>
+    </w:p>
+    <w:p>
+      <w:pPr>
+        <w:pStyle w:val="NormalWeb"/>
+        <w:numPr>
+          <w:ilvl w:val="1"/>
+          <w:numId w:val="9"/>
+        </w:numPr>
+        <w:spacing w:before="0" w:beforeAutospacing="0" w:after="0" w:afterAutospacing="0"/>
+        <w:rPr>
+          <w:rFonts w:asciiTheme="minorHAnsi" w:hAnsiTheme="minorHAnsi" w:cstheme="minorHAnsi"/>
+          <w:color w:val="1155CC"/>
+          <w:sz w:val="22"/>
+          <w:szCs w:val="22"/>
+        </w:rPr>
+      </w:pPr>
+      <w:r>
+        <w:rPr>
+          <w:rFonts w:asciiTheme="minorHAnsi" w:hAnsiTheme="minorHAnsi" w:cstheme="minorHAnsi"/>
+          <w:color w:val="000000"/>
+          <w:sz w:val="22"/>
+          <w:szCs w:val="22"/>
+        </w:rPr>
+        <w:t>‘</w:t>
+      </w:r>
+      <w:r>
+        <w:rPr>
+          <w:rFonts w:asciiTheme="minorHAnsi" w:hAnsiTheme="minorHAnsi" w:cstheme="minorHAnsi"/>
+          <w:color w:val="1155CC"/>
+          <w:sz w:val="22"/>
+          <w:szCs w:val="22"/>
+        </w:rPr>
+        <w:t>’adresse ip application’/transactions/modifyPurchase</w:t>
+      </w:r>
+    </w:p>
+    <w:p>
+      <w:pPr>
+        <w:pStyle w:val="NormalWeb"/>
+        <w:numPr>
+          <w:ilvl w:val="1"/>
+          <w:numId w:val="9"/>
+        </w:numPr>
+        <w:spacing w:before="0" w:beforeAutospacing="0" w:after="0" w:afterAutospacing="0"/>
+        <w:rPr>
+          <w:rFonts w:asciiTheme="minorHAnsi" w:hAnsiTheme="minorHAnsi" w:cstheme="minorHAnsi"/>
+          <w:color w:val="000000" w:themeColor="text1"/>
+          <w:sz w:val="22"/>
+          <w:szCs w:val="22"/>
+        </w:rPr>
+      </w:pPr>
+      <w:r>
+        <w:rPr>
+          <w:rFonts w:asciiTheme="minorHAnsi" w:hAnsiTheme="minorHAnsi" w:cstheme="minorHAnsi"/>
+          <w:color w:val="000000" w:themeColor="text1"/>
+          <w:sz w:val="22"/>
+          <w:szCs w:val="22"/>
+        </w:rPr>
+        <w:t>Paramètres : aucun</w:t>
+      </w:r>
+    </w:p>
+    <w:p>
+      <w:pPr>
+        <w:pStyle w:val="NormalWeb"/>
+        <w:numPr>
+          <w:ilvl w:val="1"/>
+          <w:numId w:val="9"/>
+        </w:numPr>
+        <w:spacing w:before="0" w:beforeAutospacing="0" w:after="0" w:afterAutospacing="0"/>
+        <w:rPr>
+          <w:rFonts w:asciiTheme="minorHAnsi" w:hAnsiTheme="minorHAnsi" w:cstheme="minorHAnsi"/>
+          <w:color w:val="000000" w:themeColor="text1"/>
+          <w:sz w:val="22"/>
+          <w:szCs w:val="22"/>
+        </w:rPr>
+      </w:pPr>
+      <w:r>
+        <w:rPr>
+          <w:rFonts w:asciiTheme="minorHAnsi" w:hAnsiTheme="minorHAnsi" w:cstheme="minorHAnsi"/>
+          <w:color w:val="000000" w:themeColor="text1"/>
+          <w:sz w:val="22"/>
+          <w:szCs w:val="22"/>
+        </w:rPr>
+        <w:t>Requête utilisé : aucune</w:t>
+      </w:r>
+    </w:p>
+    <w:p>
+      <w:pPr>
+        <w:pStyle w:val="NormalWeb"/>
+        <w:numPr>
+          <w:ilvl w:val="1"/>
+          <w:numId w:val="9"/>
+        </w:numPr>
+        <w:spacing w:before="0" w:beforeAutospacing="0" w:after="0" w:afterAutospacing="0"/>
+        <w:rPr>
+          <w:rFonts w:asciiTheme="minorHAnsi" w:hAnsiTheme="minorHAnsi" w:cstheme="minorHAnsi"/>
+          <w:color w:val="000000" w:themeColor="text1"/>
+          <w:sz w:val="22"/>
+          <w:szCs w:val="22"/>
+        </w:rPr>
+      </w:pPr>
+      <w:r>
+        <w:rPr>
+          <w:rFonts w:asciiTheme="minorHAnsi" w:hAnsiTheme="minorHAnsi" w:cstheme="minorHAnsi"/>
+          <w:color w:val="000000" w:themeColor="text1"/>
+          <w:sz w:val="22"/>
+          <w:szCs w:val="22"/>
+        </w:rPr>
+        <w:t>Retourne l’interface de modification des achats.</w:t>
+      </w:r>
+    </w:p>
+    <w:p>
+      <w:pPr>
+        <w:pStyle w:val="NormalWeb"/>
+        <w:spacing w:before="0" w:beforeAutospacing="0" w:after="0" w:afterAutospacing="0"/>
+        <w:rPr>
+          <w:rFonts w:asciiTheme="minorHAnsi" w:hAnsiTheme="minorHAnsi" w:cstheme="minorHAnsi"/>
+          <w:color w:val="000000" w:themeColor="text1"/>
+          <w:sz w:val="22"/>
+          <w:szCs w:val="22"/>
+        </w:rPr>
+      </w:pPr>
+    </w:p>
+    <w:p>
+      <w:pPr>
+        <w:pStyle w:val="NormalWeb"/>
+        <w:numPr>
+          <w:ilvl w:val="0"/>
+          <w:numId w:val="9"/>
+        </w:numPr>
+        <w:spacing w:before="0" w:beforeAutospacing="0" w:after="0" w:afterAutospacing="0"/>
+        <w:rPr>
+          <w:rFonts w:asciiTheme="minorHAnsi" w:hAnsiTheme="minorHAnsi" w:cstheme="minorHAnsi"/>
+          <w:sz w:val="22"/>
+          <w:szCs w:val="22"/>
+        </w:rPr>
+      </w:pPr>
+      <w:r>
+        <w:rPr>
+          <w:rFonts w:asciiTheme="minorHAnsi" w:hAnsiTheme="minorHAnsi" w:cstheme="minorHAnsi"/>
+          <w:color w:val="000000"/>
+          <w:sz w:val="22"/>
+          <w:szCs w:val="22"/>
+        </w:rPr>
+        <w:t xml:space="preserve">Route : request Post \--url </w:t>
+      </w:r>
+    </w:p>
+    <w:p>
+      <w:pPr>
+        <w:pStyle w:val="NormalWeb"/>
+        <w:numPr>
+          <w:ilvl w:val="1"/>
+          <w:numId w:val="9"/>
+        </w:numPr>
+        <w:spacing w:before="0" w:beforeAutospacing="0" w:after="0" w:afterAutospacing="0"/>
+        <w:rPr>
+          <w:rFonts w:asciiTheme="minorHAnsi" w:hAnsiTheme="minorHAnsi" w:cstheme="minorHAnsi"/>
+          <w:color w:val="1155CC"/>
+          <w:sz w:val="22"/>
+          <w:szCs w:val="22"/>
+        </w:rPr>
+      </w:pPr>
+      <w:r>
+        <w:rPr>
+          <w:rFonts w:asciiTheme="minorHAnsi" w:hAnsiTheme="minorHAnsi" w:cstheme="minorHAnsi"/>
+          <w:color w:val="000000"/>
+          <w:sz w:val="22"/>
+          <w:szCs w:val="22"/>
+        </w:rPr>
+        <w:t>‘</w:t>
+      </w:r>
+      <w:r>
+        <w:rPr>
+          <w:rFonts w:asciiTheme="minorHAnsi" w:hAnsiTheme="minorHAnsi" w:cstheme="minorHAnsi"/>
+          <w:color w:val="1155CC"/>
+          <w:sz w:val="22"/>
+          <w:szCs w:val="22"/>
+        </w:rPr>
+        <w:t>’adresse ip application’/transactions/modifyPurchase</w:t>
+      </w:r>
+    </w:p>
+    <w:p>
+      <w:pPr>
+        <w:pStyle w:val="ListParagraph"/>
+        <w:numPr>
+          <w:ilvl w:val="1"/>
+          <w:numId w:val="9"/>
+        </w:numPr>
+        <w:rPr>
+          <w:rFonts w:cstheme="minorHAnsi"/>
+        </w:rPr>
+      </w:pPr>
+      <w:r>
+        <w:rPr>
+          <w:rFonts w:cstheme="minorHAnsi"/>
+          <w:color w:val="000000" w:themeColor="text1"/>
+        </w:rPr>
+        <w:t xml:space="preserve">Paramètres : </w:t>
+      </w:r>
+      <w:r>
+        <w:rPr>
+          <w:rFonts w:cstheme="minorHAnsi"/>
+        </w:rPr>
+        <w:t>{“id”: id, "date": date, "item": item, "qte": quantité utilisé, “unit": unité utilisé, "total": total de l’achat, "stotal": sous-total de l’achat, "tax": taxe}</w:t>
+      </w:r>
+    </w:p>
+    <w:p>
+      <w:pPr>
+        <w:pStyle w:val="NormalWeb"/>
+        <w:numPr>
+          <w:ilvl w:val="1"/>
+          <w:numId w:val="9"/>
+        </w:numPr>
+        <w:spacing w:before="0" w:beforeAutospacing="0" w:after="0" w:afterAutospacing="0"/>
+        <w:rPr>
+          <w:rFonts w:asciiTheme="minorHAnsi" w:hAnsiTheme="minorHAnsi" w:cstheme="minorHAnsi"/>
+          <w:color w:val="000000" w:themeColor="text1"/>
+          <w:sz w:val="22"/>
+          <w:szCs w:val="22"/>
+        </w:rPr>
+      </w:pPr>
+      <w:r>
+        <w:rPr>
+          <w:rFonts w:asciiTheme="minorHAnsi" w:hAnsiTheme="minorHAnsi" w:cstheme="minorHAnsi"/>
+          <w:color w:val="000000" w:themeColor="text1"/>
+          <w:sz w:val="22"/>
+          <w:szCs w:val="22"/>
+        </w:rPr>
+        <w:t>Requête utilisé : 10</w:t>
+      </w:r>
+    </w:p>
+    <w:p>
+      <w:pPr>
+        <w:pStyle w:val="NormalWeb"/>
+        <w:numPr>
+          <w:ilvl w:val="1"/>
+          <w:numId w:val="9"/>
+        </w:numPr>
+        <w:spacing w:before="0" w:beforeAutospacing="0" w:after="0" w:afterAutospacing="0"/>
+        <w:rPr>
+          <w:rFonts w:asciiTheme="minorHAnsi" w:hAnsiTheme="minorHAnsi" w:cstheme="minorHAnsi"/>
+          <w:color w:val="000000" w:themeColor="text1"/>
+          <w:sz w:val="22"/>
+          <w:szCs w:val="22"/>
+        </w:rPr>
+      </w:pPr>
+      <w:r>
+        <w:rPr>
+          <w:rFonts w:asciiTheme="minorHAnsi" w:hAnsiTheme="minorHAnsi" w:cstheme="minorHAnsi"/>
+          <w:color w:val="000000" w:themeColor="text1"/>
+          <w:sz w:val="22"/>
+          <w:szCs w:val="22"/>
+        </w:rPr>
+        <w:t>Modifie un item dans la collection purchases. Retourne un Json de succès avec un status 200 ou 400.</w:t>
+      </w:r>
+    </w:p>
+    <w:p>
+      <w:pPr>
+        <w:pStyle w:val="NormalWeb"/>
+        <w:spacing w:before="0" w:beforeAutospacing="0" w:after="0" w:afterAutospacing="0"/>
+        <w:rPr>
+          <w:rFonts w:asciiTheme="minorHAnsi" w:hAnsiTheme="minorHAnsi" w:cstheme="minorHAnsi"/>
+          <w:color w:val="000000" w:themeColor="text1"/>
+          <w:sz w:val="22"/>
+          <w:szCs w:val="22"/>
+        </w:rPr>
+      </w:pPr>
+    </w:p>
+    <w:p>
+      <w:pPr>
+        <w:pStyle w:val="NormalWeb"/>
+        <w:numPr>
+          <w:ilvl w:val="0"/>
+          <w:numId w:val="9"/>
+        </w:numPr>
+        <w:spacing w:before="0" w:beforeAutospacing="0" w:after="0" w:afterAutospacing="0"/>
+        <w:rPr>
+          <w:rFonts w:asciiTheme="minorHAnsi" w:hAnsiTheme="minorHAnsi" w:cstheme="minorHAnsi"/>
+          <w:sz w:val="22"/>
+          <w:szCs w:val="22"/>
+        </w:rPr>
+      </w:pPr>
+      <w:r>
+        <w:rPr>
+          <w:rFonts w:asciiTheme="minorHAnsi" w:hAnsiTheme="minorHAnsi" w:cstheme="minorHAnsi"/>
+          <w:color w:val="000000"/>
+          <w:sz w:val="22"/>
+          <w:szCs w:val="22"/>
+        </w:rPr>
+        <w:t xml:space="preserve">Route : request Get \--url </w:t>
+      </w:r>
+    </w:p>
+    <w:p>
+      <w:pPr>
+        <w:pStyle w:val="NormalWeb"/>
+        <w:numPr>
+          <w:ilvl w:val="1"/>
+          <w:numId w:val="9"/>
+        </w:numPr>
+        <w:spacing w:before="0" w:beforeAutospacing="0" w:after="0" w:afterAutospacing="0"/>
+        <w:rPr>
+          <w:rFonts w:asciiTheme="minorHAnsi" w:hAnsiTheme="minorHAnsi" w:cstheme="minorHAnsi"/>
+          <w:color w:val="1155CC"/>
+          <w:sz w:val="22"/>
+          <w:szCs w:val="22"/>
+        </w:rPr>
+      </w:pPr>
+      <w:r>
+        <w:rPr>
+          <w:rFonts w:asciiTheme="minorHAnsi" w:hAnsiTheme="minorHAnsi" w:cstheme="minorHAnsi"/>
+          <w:color w:val="000000"/>
+          <w:sz w:val="22"/>
+          <w:szCs w:val="22"/>
+        </w:rPr>
+        <w:t>‘</w:t>
+      </w:r>
+      <w:r>
+        <w:rPr>
+          <w:rFonts w:asciiTheme="minorHAnsi" w:hAnsiTheme="minorHAnsi" w:cstheme="minorHAnsi"/>
+          <w:color w:val="1155CC"/>
+          <w:sz w:val="22"/>
+          <w:szCs w:val="22"/>
+        </w:rPr>
+        <w:t>’adresse ip application’/transactions/modifyDensity</w:t>
+      </w:r>
+    </w:p>
+    <w:p>
+      <w:pPr>
+        <w:pStyle w:val="NormalWeb"/>
+        <w:numPr>
+          <w:ilvl w:val="1"/>
+          <w:numId w:val="9"/>
+        </w:numPr>
+        <w:spacing w:before="0" w:beforeAutospacing="0" w:after="0" w:afterAutospacing="0"/>
+        <w:rPr>
+          <w:rFonts w:asciiTheme="minorHAnsi" w:hAnsiTheme="minorHAnsi" w:cstheme="minorHAnsi"/>
+          <w:color w:val="000000" w:themeColor="text1"/>
+          <w:sz w:val="22"/>
+          <w:szCs w:val="22"/>
+        </w:rPr>
+      </w:pPr>
+      <w:r>
+        <w:rPr>
+          <w:rFonts w:asciiTheme="minorHAnsi" w:hAnsiTheme="minorHAnsi" w:cstheme="minorHAnsi"/>
+          <w:color w:val="000000" w:themeColor="text1"/>
+          <w:sz w:val="22"/>
+          <w:szCs w:val="22"/>
+        </w:rPr>
+        <w:t>Paramètres : aucun</w:t>
+      </w:r>
+    </w:p>
+    <w:p>
+      <w:pPr>
+        <w:pStyle w:val="NormalWeb"/>
+        <w:numPr>
+          <w:ilvl w:val="1"/>
+          <w:numId w:val="9"/>
+        </w:numPr>
+        <w:spacing w:before="0" w:beforeAutospacing="0" w:after="0" w:afterAutospacing="0"/>
+        <w:rPr>
+          <w:rFonts w:asciiTheme="minorHAnsi" w:hAnsiTheme="minorHAnsi" w:cstheme="minorHAnsi"/>
+          <w:color w:val="000000" w:themeColor="text1"/>
+          <w:sz w:val="22"/>
+          <w:szCs w:val="22"/>
+        </w:rPr>
+      </w:pPr>
+      <w:r>
+        <w:rPr>
+          <w:rFonts w:asciiTheme="minorHAnsi" w:hAnsiTheme="minorHAnsi" w:cstheme="minorHAnsi"/>
+          <w:color w:val="000000" w:themeColor="text1"/>
+          <w:sz w:val="22"/>
+          <w:szCs w:val="22"/>
+        </w:rPr>
+        <w:t>Requête utilisé : aucune</w:t>
+      </w:r>
+    </w:p>
+    <w:p>
+      <w:pPr>
+        <w:pStyle w:val="NormalWeb"/>
+        <w:numPr>
+          <w:ilvl w:val="1"/>
+          <w:numId w:val="9"/>
+        </w:numPr>
+        <w:spacing w:before="0" w:beforeAutospacing="0" w:after="0" w:afterAutospacing="0"/>
+        <w:rPr>
+          <w:rFonts w:asciiTheme="minorHAnsi" w:hAnsiTheme="minorHAnsi" w:cstheme="minorHAnsi"/>
+          <w:color w:val="000000" w:themeColor="text1"/>
+          <w:sz w:val="22"/>
+          <w:szCs w:val="22"/>
+        </w:rPr>
+      </w:pPr>
+      <w:r>
+        <w:rPr>
+          <w:rFonts w:asciiTheme="minorHAnsi" w:hAnsiTheme="minorHAnsi" w:cstheme="minorHAnsi"/>
+          <w:color w:val="000000" w:themeColor="text1"/>
+          <w:sz w:val="22"/>
+          <w:szCs w:val="22"/>
+        </w:rPr>
+        <w:lastRenderedPageBreak/>
+        <w:t>Retourne l’interface de modification des densités.</w:t>
+      </w:r>
+    </w:p>
+    <w:p>
+      <w:pPr>
+        <w:pStyle w:val="NormalWeb"/>
+        <w:spacing w:before="0" w:beforeAutospacing="0" w:after="0" w:afterAutospacing="0"/>
+        <w:rPr>
+          <w:rFonts w:asciiTheme="minorHAnsi" w:hAnsiTheme="minorHAnsi" w:cstheme="minorHAnsi"/>
+          <w:color w:val="000000" w:themeColor="text1"/>
+          <w:sz w:val="22"/>
+          <w:szCs w:val="22"/>
+        </w:rPr>
+      </w:pPr>
+    </w:p>
+    <w:p>
+      <w:pPr>
+        <w:pStyle w:val="NormalWeb"/>
+        <w:numPr>
+          <w:ilvl w:val="0"/>
+          <w:numId w:val="9"/>
+        </w:numPr>
+        <w:spacing w:before="0" w:beforeAutospacing="0" w:after="0" w:afterAutospacing="0"/>
+        <w:rPr>
+          <w:rFonts w:asciiTheme="minorHAnsi" w:hAnsiTheme="minorHAnsi" w:cstheme="minorHAnsi"/>
+          <w:sz w:val="22"/>
+          <w:szCs w:val="22"/>
+        </w:rPr>
+      </w:pPr>
+      <w:r>
+        <w:rPr>
+          <w:rFonts w:asciiTheme="minorHAnsi" w:hAnsiTheme="minorHAnsi" w:cstheme="minorHAnsi"/>
+          <w:color w:val="000000"/>
+          <w:sz w:val="22"/>
+          <w:szCs w:val="22"/>
+        </w:rPr>
+        <w:t xml:space="preserve">Route : request Post \--url </w:t>
+      </w:r>
+    </w:p>
+    <w:p>
+      <w:pPr>
+        <w:pStyle w:val="NormalWeb"/>
+        <w:numPr>
+          <w:ilvl w:val="1"/>
+          <w:numId w:val="9"/>
+        </w:numPr>
+        <w:spacing w:before="0" w:beforeAutospacing="0" w:after="0" w:afterAutospacing="0"/>
+        <w:rPr>
+          <w:rFonts w:asciiTheme="minorHAnsi" w:hAnsiTheme="minorHAnsi" w:cstheme="minorHAnsi"/>
+          <w:color w:val="1155CC"/>
+          <w:sz w:val="22"/>
+          <w:szCs w:val="22"/>
+        </w:rPr>
+      </w:pPr>
+      <w:r>
+        <w:rPr>
+          <w:rFonts w:asciiTheme="minorHAnsi" w:hAnsiTheme="minorHAnsi" w:cstheme="minorHAnsi"/>
+          <w:color w:val="000000"/>
+          <w:sz w:val="22"/>
+          <w:szCs w:val="22"/>
+        </w:rPr>
+        <w:t>‘</w:t>
+      </w:r>
+      <w:r>
+        <w:rPr>
+          <w:rFonts w:asciiTheme="minorHAnsi" w:hAnsiTheme="minorHAnsi" w:cstheme="minorHAnsi"/>
+          <w:color w:val="1155CC"/>
+          <w:sz w:val="22"/>
+          <w:szCs w:val="22"/>
+        </w:rPr>
+        <w:t>’adresse ip application’/transactions/modifyDensity</w:t>
+      </w:r>
+    </w:p>
+    <w:p>
+      <w:pPr>
+        <w:pStyle w:val="ListParagraph"/>
+        <w:numPr>
+          <w:ilvl w:val="1"/>
+          <w:numId w:val="9"/>
+        </w:numPr>
+        <w:rPr>
+          <w:rFonts w:cstheme="minorHAnsi"/>
+        </w:rPr>
+      </w:pPr>
+      <w:r>
+        <w:rPr>
+          <w:rFonts w:cstheme="minorHAnsi"/>
+          <w:color w:val="000000" w:themeColor="text1"/>
+        </w:rPr>
+        <w:t xml:space="preserve">Paramètres: </w:t>
+      </w:r>
+      <w:r>
+        <w:rPr>
+          <w:rFonts w:cstheme="minorHAnsi"/>
+        </w:rPr>
+        <w:t>{“id”:id, "item": item, "ml": millilitre utilisé, "g": gramme utilisé}</w:t>
+      </w:r>
+    </w:p>
+    <w:p>
+      <w:pPr>
+        <w:pStyle w:val="NormalWeb"/>
+        <w:numPr>
+          <w:ilvl w:val="1"/>
+          <w:numId w:val="9"/>
+        </w:numPr>
+        <w:spacing w:before="0" w:beforeAutospacing="0" w:after="0" w:afterAutospacing="0"/>
+        <w:rPr>
+          <w:rFonts w:asciiTheme="minorHAnsi" w:hAnsiTheme="minorHAnsi" w:cstheme="minorHAnsi"/>
+          <w:color w:val="000000" w:themeColor="text1"/>
+          <w:sz w:val="22"/>
+          <w:szCs w:val="22"/>
+        </w:rPr>
+      </w:pPr>
+      <w:r>
+        <w:rPr>
+          <w:rFonts w:asciiTheme="minorHAnsi" w:hAnsiTheme="minorHAnsi" w:cstheme="minorHAnsi"/>
+          <w:color w:val="000000" w:themeColor="text1"/>
+          <w:sz w:val="22"/>
+          <w:szCs w:val="22"/>
+        </w:rPr>
+        <w:t>Requête utilisé : 11</w:t>
+      </w:r>
+    </w:p>
+    <w:p>
+      <w:pPr>
+        <w:pStyle w:val="NormalWeb"/>
+        <w:numPr>
+          <w:ilvl w:val="1"/>
+          <w:numId w:val="9"/>
+        </w:numPr>
+        <w:spacing w:before="0" w:beforeAutospacing="0" w:after="0" w:afterAutospacing="0"/>
+        <w:rPr>
+          <w:rFonts w:asciiTheme="minorHAnsi" w:hAnsiTheme="minorHAnsi" w:cstheme="minorHAnsi"/>
+          <w:color w:val="000000" w:themeColor="text1"/>
+          <w:sz w:val="22"/>
+          <w:szCs w:val="22"/>
+        </w:rPr>
+      </w:pPr>
+      <w:r>
+        <w:rPr>
+          <w:rFonts w:asciiTheme="minorHAnsi" w:hAnsiTheme="minorHAnsi" w:cstheme="minorHAnsi"/>
+          <w:color w:val="000000" w:themeColor="text1"/>
+          <w:sz w:val="22"/>
+          <w:szCs w:val="22"/>
+        </w:rPr>
+        <w:t>Modifie un item dans la collection densitiesDb. Retourne un Json de succès avec un status 200 ou 400.</w:t>
+      </w:r>
+    </w:p>
+    <w:p>
+      <w:pPr>
+        <w:pStyle w:val="NormalWeb"/>
+        <w:spacing w:before="0" w:beforeAutospacing="0" w:after="0" w:afterAutospacing="0"/>
+        <w:rPr>
+          <w:rFonts w:asciiTheme="minorHAnsi" w:hAnsiTheme="minorHAnsi" w:cstheme="minorHAnsi"/>
+          <w:sz w:val="22"/>
+          <w:szCs w:val="22"/>
+        </w:rPr>
+      </w:pPr>
+    </w:p>
+    <w:p>
+      <w:pPr>
+        <w:pStyle w:val="NormalWeb"/>
+        <w:numPr>
+          <w:ilvl w:val="0"/>
+          <w:numId w:val="9"/>
+        </w:numPr>
+        <w:spacing w:before="0" w:beforeAutospacing="0" w:after="0" w:afterAutospacing="0"/>
+        <w:rPr>
+          <w:rFonts w:asciiTheme="minorHAnsi" w:hAnsiTheme="minorHAnsi" w:cstheme="minorHAnsi"/>
+          <w:sz w:val="22"/>
+          <w:szCs w:val="22"/>
+        </w:rPr>
+      </w:pPr>
+      <w:r>
+        <w:rPr>
+          <w:rFonts w:asciiTheme="minorHAnsi" w:hAnsiTheme="minorHAnsi" w:cstheme="minorHAnsi"/>
+          <w:color w:val="000000"/>
+          <w:sz w:val="22"/>
+          <w:szCs w:val="22"/>
+        </w:rPr>
+        <w:t xml:space="preserve">Route : request Get \--url </w:t>
+      </w:r>
+    </w:p>
+    <w:p>
+      <w:pPr>
+        <w:pStyle w:val="NormalWeb"/>
+        <w:numPr>
+          <w:ilvl w:val="1"/>
+          <w:numId w:val="9"/>
+        </w:numPr>
+        <w:spacing w:before="0" w:beforeAutospacing="0" w:after="0" w:afterAutospacing="0"/>
+        <w:rPr>
+          <w:rFonts w:asciiTheme="minorHAnsi" w:hAnsiTheme="minorHAnsi" w:cstheme="minorHAnsi"/>
+          <w:color w:val="1155CC"/>
+          <w:sz w:val="22"/>
+          <w:szCs w:val="22"/>
+        </w:rPr>
+      </w:pPr>
+      <w:r>
+        <w:rPr>
+          <w:rFonts w:asciiTheme="minorHAnsi" w:hAnsiTheme="minorHAnsi" w:cstheme="minorHAnsi"/>
+          <w:color w:val="000000"/>
+          <w:sz w:val="22"/>
+          <w:szCs w:val="22"/>
+        </w:rPr>
+        <w:t>‘</w:t>
+      </w:r>
+      <w:r>
+        <w:rPr>
+          <w:rFonts w:asciiTheme="minorHAnsi" w:hAnsiTheme="minorHAnsi" w:cstheme="minorHAnsi"/>
+          <w:color w:val="1155CC"/>
+          <w:sz w:val="22"/>
+          <w:szCs w:val="22"/>
+        </w:rPr>
+        <w:t>’adresse ip application’/transactions/modifyLabors</w:t>
+      </w:r>
+    </w:p>
+    <w:p>
+      <w:pPr>
+        <w:pStyle w:val="NormalWeb"/>
+        <w:numPr>
+          <w:ilvl w:val="1"/>
+          <w:numId w:val="9"/>
+        </w:numPr>
+        <w:spacing w:before="0" w:beforeAutospacing="0" w:after="0" w:afterAutospacing="0"/>
+        <w:rPr>
+          <w:rFonts w:asciiTheme="minorHAnsi" w:hAnsiTheme="minorHAnsi" w:cstheme="minorHAnsi"/>
+          <w:color w:val="000000" w:themeColor="text1"/>
+          <w:sz w:val="22"/>
+          <w:szCs w:val="22"/>
+        </w:rPr>
+      </w:pPr>
+      <w:r>
+        <w:rPr>
+          <w:rFonts w:asciiTheme="minorHAnsi" w:hAnsiTheme="minorHAnsi" w:cstheme="minorHAnsi"/>
+          <w:color w:val="000000" w:themeColor="text1"/>
+          <w:sz w:val="22"/>
+          <w:szCs w:val="22"/>
+        </w:rPr>
+        <w:t>Paramètres : aucun</w:t>
+      </w:r>
+    </w:p>
+    <w:p>
+      <w:pPr>
+        <w:pStyle w:val="NormalWeb"/>
+        <w:numPr>
+          <w:ilvl w:val="1"/>
+          <w:numId w:val="9"/>
+        </w:numPr>
+        <w:spacing w:before="0" w:beforeAutospacing="0" w:after="0" w:afterAutospacing="0"/>
+        <w:rPr>
+          <w:rFonts w:asciiTheme="minorHAnsi" w:hAnsiTheme="minorHAnsi" w:cstheme="minorHAnsi"/>
+          <w:color w:val="000000" w:themeColor="text1"/>
+          <w:sz w:val="22"/>
+          <w:szCs w:val="22"/>
+        </w:rPr>
+      </w:pPr>
+      <w:r>
+        <w:rPr>
+          <w:rFonts w:asciiTheme="minorHAnsi" w:hAnsiTheme="minorHAnsi" w:cstheme="minorHAnsi"/>
+          <w:color w:val="000000" w:themeColor="text1"/>
+          <w:sz w:val="22"/>
+          <w:szCs w:val="22"/>
+        </w:rPr>
+        <w:t>Requête utilisé : aucune</w:t>
+      </w:r>
+    </w:p>
+    <w:p>
+      <w:pPr>
+        <w:pStyle w:val="NormalWeb"/>
+        <w:numPr>
+          <w:ilvl w:val="1"/>
+          <w:numId w:val="9"/>
+        </w:numPr>
+        <w:spacing w:before="0" w:beforeAutospacing="0" w:after="0" w:afterAutospacing="0"/>
+        <w:rPr>
+          <w:rFonts w:asciiTheme="minorHAnsi" w:hAnsiTheme="minorHAnsi" w:cstheme="minorHAnsi"/>
+          <w:color w:val="000000" w:themeColor="text1"/>
+          <w:sz w:val="22"/>
+          <w:szCs w:val="22"/>
+        </w:rPr>
+      </w:pPr>
+      <w:r>
+        <w:rPr>
+          <w:rFonts w:asciiTheme="minorHAnsi" w:hAnsiTheme="minorHAnsi" w:cstheme="minorHAnsi"/>
+          <w:color w:val="000000" w:themeColor="text1"/>
+          <w:sz w:val="22"/>
+          <w:szCs w:val="22"/>
+        </w:rPr>
+        <w:t>Retourne l’interface de modification des travaux effectué sur les savons.</w:t>
+      </w:r>
+    </w:p>
+    <w:p>
+      <w:pPr>
+        <w:pStyle w:val="NormalWeb"/>
+        <w:spacing w:before="0" w:beforeAutospacing="0" w:after="0" w:afterAutospacing="0"/>
+        <w:ind w:left="360"/>
+        <w:rPr>
+          <w:rFonts w:asciiTheme="minorHAnsi" w:hAnsiTheme="minorHAnsi" w:cstheme="minorHAnsi"/>
+          <w:color w:val="000000" w:themeColor="text1"/>
+          <w:sz w:val="22"/>
+          <w:szCs w:val="22"/>
+        </w:rPr>
+      </w:pPr>
+    </w:p>
+    <w:p>
+      <w:pPr>
+        <w:pStyle w:val="NormalWeb"/>
+        <w:numPr>
+          <w:ilvl w:val="0"/>
+          <w:numId w:val="9"/>
+        </w:numPr>
+        <w:spacing w:before="0" w:beforeAutospacing="0" w:after="0" w:afterAutospacing="0"/>
+        <w:rPr>
+          <w:rFonts w:asciiTheme="minorHAnsi" w:hAnsiTheme="minorHAnsi" w:cstheme="minorHAnsi"/>
+          <w:sz w:val="22"/>
+          <w:szCs w:val="22"/>
+        </w:rPr>
+      </w:pPr>
+      <w:r>
+        <w:rPr>
+          <w:rFonts w:asciiTheme="minorHAnsi" w:hAnsiTheme="minorHAnsi" w:cstheme="minorHAnsi"/>
+          <w:color w:val="000000"/>
+          <w:sz w:val="22"/>
+          <w:szCs w:val="22"/>
+        </w:rPr>
+        <w:t xml:space="preserve">Route : request Post \--url </w:t>
+      </w:r>
+    </w:p>
+    <w:p>
+      <w:pPr>
+        <w:pStyle w:val="NormalWeb"/>
+        <w:numPr>
+          <w:ilvl w:val="1"/>
+          <w:numId w:val="9"/>
+        </w:numPr>
+        <w:spacing w:before="0" w:beforeAutospacing="0" w:after="0" w:afterAutospacing="0"/>
+        <w:rPr>
+          <w:rFonts w:asciiTheme="minorHAnsi" w:hAnsiTheme="minorHAnsi" w:cstheme="minorHAnsi"/>
+          <w:color w:val="1155CC"/>
+          <w:sz w:val="22"/>
+          <w:szCs w:val="22"/>
+        </w:rPr>
+      </w:pPr>
+      <w:r>
+        <w:rPr>
+          <w:rFonts w:asciiTheme="minorHAnsi" w:hAnsiTheme="minorHAnsi" w:cstheme="minorHAnsi"/>
+          <w:color w:val="000000"/>
+          <w:sz w:val="22"/>
+          <w:szCs w:val="22"/>
+        </w:rPr>
+        <w:t>‘</w:t>
+      </w:r>
+      <w:r>
+        <w:rPr>
+          <w:rFonts w:asciiTheme="minorHAnsi" w:hAnsiTheme="minorHAnsi" w:cstheme="minorHAnsi"/>
+          <w:color w:val="1155CC"/>
+          <w:sz w:val="22"/>
+          <w:szCs w:val="22"/>
+        </w:rPr>
+        <w:t>’adresse ip application’/transactions/modifyLabors</w:t>
+      </w:r>
+    </w:p>
+    <w:p>
+      <w:pPr>
+        <w:pStyle w:val="ListParagraph"/>
+        <w:numPr>
+          <w:ilvl w:val="1"/>
+          <w:numId w:val="9"/>
+        </w:numPr>
+        <w:rPr>
+          <w:rFonts w:cstheme="minorHAnsi"/>
+        </w:rPr>
+      </w:pPr>
+      <w:r>
+        <w:rPr>
+          <w:rFonts w:cstheme="minorHAnsi"/>
+          <w:color w:val="000000" w:themeColor="text1"/>
+        </w:rPr>
+        <w:t xml:space="preserve">Paramètres: </w:t>
+      </w:r>
+      <w:r>
+        <w:rPr>
+          <w:rFonts w:cstheme="minorHAnsi"/>
+        </w:rPr>
+        <w:t>{“id”: id, "date": date, "item": item, "qte": quantité utilisé, “unit": unité utilisé, “type": type de matière, "jobId": identidant du «labor»</w:t>
+      </w:r>
+    </w:p>
+    <w:p>
+      <w:pPr>
+        <w:pStyle w:val="NormalWeb"/>
+        <w:numPr>
+          <w:ilvl w:val="1"/>
+          <w:numId w:val="9"/>
+        </w:numPr>
+        <w:spacing w:before="0" w:beforeAutospacing="0" w:after="0" w:afterAutospacing="0"/>
+        <w:rPr>
+          <w:rFonts w:asciiTheme="minorHAnsi" w:hAnsiTheme="minorHAnsi" w:cstheme="minorHAnsi"/>
+          <w:color w:val="000000" w:themeColor="text1"/>
+          <w:sz w:val="22"/>
+          <w:szCs w:val="22"/>
+        </w:rPr>
+      </w:pPr>
+      <w:r>
+        <w:rPr>
+          <w:rFonts w:asciiTheme="minorHAnsi" w:hAnsiTheme="minorHAnsi" w:cstheme="minorHAnsi"/>
+          <w:color w:val="000000" w:themeColor="text1"/>
+          <w:sz w:val="22"/>
+          <w:szCs w:val="22"/>
+        </w:rPr>
+        <w:t>Requête utilisé : 12</w:t>
+      </w:r>
+    </w:p>
+    <w:p>
+      <w:pPr>
+        <w:pStyle w:val="NormalWeb"/>
+        <w:numPr>
+          <w:ilvl w:val="1"/>
+          <w:numId w:val="9"/>
+        </w:numPr>
+        <w:spacing w:before="0" w:beforeAutospacing="0" w:after="0" w:afterAutospacing="0"/>
+        <w:rPr>
+          <w:rFonts w:asciiTheme="minorHAnsi" w:hAnsiTheme="minorHAnsi" w:cstheme="minorHAnsi"/>
+          <w:color w:val="000000" w:themeColor="text1"/>
+          <w:sz w:val="22"/>
+          <w:szCs w:val="22"/>
+        </w:rPr>
+      </w:pPr>
+      <w:r>
+        <w:rPr>
+          <w:rFonts w:asciiTheme="minorHAnsi" w:hAnsiTheme="minorHAnsi" w:cstheme="minorHAnsi"/>
+          <w:color w:val="000000" w:themeColor="text1"/>
+          <w:sz w:val="22"/>
+          <w:szCs w:val="22"/>
+        </w:rPr>
+        <w:t>Modifie un item dans la collection densities. Retourne un Json de succès avec un status 200 ou 400.</w:t>
+      </w:r>
+    </w:p>
+    <w:p>
+      <w:pPr>
+        <w:pStyle w:val="NormalWeb"/>
+        <w:spacing w:before="0" w:beforeAutospacing="0" w:after="0" w:afterAutospacing="0"/>
+        <w:rPr>
+          <w:rFonts w:asciiTheme="minorHAnsi" w:hAnsiTheme="minorHAnsi" w:cstheme="minorHAnsi"/>
+          <w:color w:val="000000" w:themeColor="text1"/>
+          <w:sz w:val="22"/>
+          <w:szCs w:val="22"/>
+        </w:rPr>
+      </w:pPr>
+    </w:p>
+    <w:p>
+      <w:pPr>
+        <w:pStyle w:val="NormalWeb"/>
+        <w:numPr>
+          <w:ilvl w:val="0"/>
+          <w:numId w:val="9"/>
+        </w:numPr>
+        <w:spacing w:before="0" w:beforeAutospacing="0" w:after="0" w:afterAutospacing="0"/>
+        <w:rPr>
+          <w:rFonts w:asciiTheme="minorHAnsi" w:hAnsiTheme="minorHAnsi" w:cstheme="minorHAnsi"/>
+          <w:sz w:val="22"/>
+          <w:szCs w:val="22"/>
+        </w:rPr>
+      </w:pPr>
+      <w:r>
+        <w:rPr>
+          <w:rFonts w:asciiTheme="minorHAnsi" w:hAnsiTheme="minorHAnsi" w:cstheme="minorHAnsi"/>
+          <w:color w:val="000000"/>
+          <w:sz w:val="22"/>
+          <w:szCs w:val="22"/>
+        </w:rPr>
+        <w:t xml:space="preserve">Route : request Get \--url </w:t>
+      </w:r>
+    </w:p>
+    <w:p>
+      <w:pPr>
+        <w:pStyle w:val="NormalWeb"/>
+        <w:numPr>
+          <w:ilvl w:val="1"/>
+          <w:numId w:val="9"/>
+        </w:numPr>
+        <w:spacing w:before="0" w:beforeAutospacing="0" w:after="0" w:afterAutospacing="0"/>
+        <w:rPr>
+          <w:rFonts w:asciiTheme="minorHAnsi" w:hAnsiTheme="minorHAnsi" w:cstheme="minorHAnsi"/>
+          <w:color w:val="1155CC"/>
+          <w:sz w:val="22"/>
+          <w:szCs w:val="22"/>
+        </w:rPr>
+      </w:pPr>
+      <w:r>
+        <w:rPr>
+          <w:rFonts w:asciiTheme="minorHAnsi" w:hAnsiTheme="minorHAnsi" w:cstheme="minorHAnsi"/>
+          <w:color w:val="000000"/>
+          <w:sz w:val="22"/>
+          <w:szCs w:val="22"/>
+        </w:rPr>
+        <w:t>‘</w:t>
+      </w:r>
+      <w:r>
+        <w:rPr>
+          <w:rFonts w:asciiTheme="minorHAnsi" w:hAnsiTheme="minorHAnsi" w:cstheme="minorHAnsi"/>
+          <w:color w:val="1155CC"/>
+          <w:sz w:val="22"/>
+          <w:szCs w:val="22"/>
+        </w:rPr>
+        <w:t>’adresse ip application’/totalCost/</w:t>
+      </w:r>
+    </w:p>
+    <w:p>
+      <w:pPr>
+        <w:pStyle w:val="NormalWeb"/>
+        <w:numPr>
+          <w:ilvl w:val="1"/>
+          <w:numId w:val="9"/>
+        </w:numPr>
+        <w:spacing w:before="0" w:beforeAutospacing="0" w:after="0" w:afterAutospacing="0"/>
+        <w:rPr>
+          <w:rFonts w:asciiTheme="minorHAnsi" w:hAnsiTheme="minorHAnsi" w:cstheme="minorHAnsi"/>
+          <w:color w:val="000000" w:themeColor="text1"/>
+          <w:sz w:val="22"/>
+          <w:szCs w:val="22"/>
+        </w:rPr>
+      </w:pPr>
+      <w:r>
+        <w:rPr>
+          <w:rFonts w:asciiTheme="minorHAnsi" w:hAnsiTheme="minorHAnsi" w:cstheme="minorHAnsi"/>
+          <w:color w:val="000000" w:themeColor="text1"/>
+          <w:sz w:val="22"/>
+          <w:szCs w:val="22"/>
+        </w:rPr>
+        <w:t>Paramètres : aucun</w:t>
+      </w:r>
+    </w:p>
+    <w:p>
+      <w:pPr>
+        <w:pStyle w:val="NormalWeb"/>
+        <w:numPr>
+          <w:ilvl w:val="1"/>
+          <w:numId w:val="9"/>
+        </w:numPr>
+        <w:spacing w:before="0" w:beforeAutospacing="0" w:after="0" w:afterAutospacing="0"/>
+        <w:rPr>
+          <w:rFonts w:asciiTheme="minorHAnsi" w:hAnsiTheme="minorHAnsi" w:cstheme="minorHAnsi"/>
+          <w:color w:val="000000" w:themeColor="text1"/>
+          <w:sz w:val="22"/>
+          <w:szCs w:val="22"/>
+        </w:rPr>
+      </w:pPr>
+      <w:r>
+        <w:rPr>
+          <w:rFonts w:asciiTheme="minorHAnsi" w:hAnsiTheme="minorHAnsi" w:cstheme="minorHAnsi"/>
+          <w:color w:val="000000" w:themeColor="text1"/>
+          <w:sz w:val="22"/>
+          <w:szCs w:val="22"/>
+        </w:rPr>
         <w:t>Requête utilisé : aucune</w:t>
       </w:r>
     </w:p>
@@ -4710,6 +5285,7 @@
           <w:szCs w:val="22"/>
           <w:highlight w:val="yellow"/>
         </w:rPr>
+        <w:lastRenderedPageBreak/>
         <w:t>Paramètres : aucun</w:t>
       </w:r>
     </w:p>
@@ -5209,6 +5785,7 @@
     </w:p>
     <w:p>
       <w:pPr>
+        <w:spacing w:line="259" w:lineRule="auto"/>
         <w:rPr>
           <w:rFonts w:cstheme="minorHAnsi"/>
           <w:color w:val="000000" w:themeColor="text1"/>
@@ -5221,7 +5798,6 @@
           <w:color w:val="000000" w:themeColor="text1"/>
           <w:sz w:val="28"/>
         </w:rPr>
-        <w:lastRenderedPageBreak/>
         <w:br w:type="page"/>
       </w:r>
     </w:p>
@@ -5241,6 +5817,42 @@
         </w:rPr>
         <w:lastRenderedPageBreak/>
         <w:t>Interfaces</w:t>
+      </w:r>
+    </w:p>
+    <w:p>
+      <w:pPr>
+        <w:rPr>
+          <w:rFonts w:cstheme="minorHAnsi"/>
+          <w:color w:val="000000" w:themeColor="text1"/>
+        </w:rPr>
+      </w:pPr>
+      <w:r>
+        <w:rPr>
+          <w:rFonts w:cstheme="minorHAnsi"/>
+          <w:color w:val="000000" w:themeColor="text1"/>
+        </w:rPr>
+        <w:t xml:space="preserve">Chaque </w:t>
+      </w:r>
+      <w:r>
+        <w:rPr>
+          <w:rFonts w:cstheme="minorHAnsi"/>
+          <w:color w:val="000000" w:themeColor="text1"/>
+        </w:rPr>
+        <w:t>interface</w:t>
+      </w:r>
+      <w:r>
+        <w:rPr>
+          <w:rFonts w:cstheme="minorHAnsi"/>
+          <w:color w:val="000000" w:themeColor="text1"/>
+        </w:rPr>
+        <w:t xml:space="preserve"> de l’application fut créée en </w:t>
+      </w:r>
+      <w:r>
+        <w:rPr>
+          <w:rFonts w:cstheme="minorHAnsi"/>
+          <w:color w:val="000000" w:themeColor="text1"/>
+        </w:rPr>
+        <w:t>HTML5 et JavaScript selon la norme ES6.</w:t>
       </w:r>
     </w:p>
     <w:p>
@@ -5360,11 +5972,9 @@
     </w:p>
     <w:p>
       <w:pPr>
+        <w:spacing w:line="259" w:lineRule="auto"/>
         <w:rPr>
           <w:rFonts w:cstheme="minorHAnsi"/>
-          <w:b/>
-          <w:sz w:val="24"/>
-          <w:szCs w:val="24"/>
         </w:rPr>
       </w:pPr>
       <w:r>
@@ -5461,14 +6071,38 @@
         <w:rPr>
           <w:rFonts w:cstheme="minorHAnsi"/>
         </w:rPr>
-        <w:t xml:space="preserve">Permet de lister les données de toutes les collections. En cliquant sur «Add item», l’utilisateur sera transféré vers la page d’ajout d’un item. En cliquant sur «Clear database», l’utilisateur sera invité à entrer un mot de passe permettant de supprimer les données de toutes les collections. En cliquant sur «Modify», l’utilisateur sera transféré vers la page de modification de l’item </w:t>
+        <w:t xml:space="preserve">Permet de lister les données de toutes les collections. En cliquant sur «Add item», l’utilisateur sera transféré vers la page d’ajout d’un item. En cliquant sur «Clear database», l’utilisateur sera invité à entrer un mot de passe permettant de supprimer les données de toutes les collections. </w:t>
       </w:r>
       <w:r>
         <w:rPr>
           <w:rFonts w:cstheme="minorHAnsi"/>
         </w:rPr>
         <w:lastRenderedPageBreak/>
-        <w:t>associé au bouton. En cliquant sur «Remove», l’utilisateur peut supprimer l’item voulu après confirmation.</w:t>
+        <w:t>En cliquant sur «Modify», l’utilisateur sera transféré vers la page de modification de l’item associé au bouton. En cliquant sur «Remove», l’utilisateur peut supprimer l’item voulu après confirmation.</w:t>
+      </w:r>
+      <w:r>
+        <w:rPr>
+          <w:rFonts w:cstheme="minorHAnsi"/>
+        </w:rPr>
+        <w:t xml:space="preserve"> Les «purchases» et les «labors» sont classés par date d’</w:t>
+      </w:r>
+      <w:r>
+        <w:rPr>
+          <w:rFonts w:cstheme="minorHAnsi"/>
+        </w:rPr>
+        <w:t xml:space="preserve">ajout et </w:t>
+      </w:r>
+      <w:r>
+        <w:rPr>
+          <w:rFonts w:cstheme="minorHAnsi"/>
+        </w:rPr>
+        <w:t>les «densities» par nom d’</w:t>
+      </w:r>
+      <w:r>
+        <w:rPr>
+          <w:rFonts w:cstheme="minorHAnsi"/>
+        </w:rPr>
+        <w:t xml:space="preserve">items. </w:t>
       </w:r>
     </w:p>
     <w:p>
@@ -5586,6 +6220,24 @@
     </w:p>
     <w:p>
       <w:pPr>
+        <w:spacing w:line="259" w:lineRule="auto"/>
+        <w:rPr>
+          <w:rFonts w:cstheme="minorHAnsi"/>
+          <w:b/>
+          <w:sz w:val="24"/>
+        </w:rPr>
+      </w:pPr>
+      <w:r>
+        <w:rPr>
+          <w:rFonts w:cstheme="minorHAnsi"/>
+          <w:b/>
+          <w:sz w:val="24"/>
+        </w:rPr>
+        <w:br w:type="page"/>
+      </w:r>
+    </w:p>
+    <w:p>
+      <w:pPr>
         <w:rPr>
           <w:rFonts w:eastAsia="Times New Roman" w:cstheme="minorHAnsi"/>
           <w:b/>
@@ -5600,6 +6252,7 @@
           <w:b/>
           <w:sz w:val="24"/>
         </w:rPr>
+        <w:lastRenderedPageBreak/>
         <w:t>Ajout d’un item</w:t>
       </w:r>
     </w:p>
@@ -5695,16 +6348,31 @@
           <w:rFonts w:asciiTheme="minorHAnsi" w:hAnsiTheme="minorHAnsi" w:cstheme="minorHAnsi"/>
           <w:sz w:val="22"/>
         </w:rPr>
-        <w:t>Cette interface permet d’ajouter un item dans n’importe lequel des collections. Simplement choisir le type d’item voulue et les informations vont s’ajuster selon le type. Lorsque l’utilisateur clique sur le bouton «Add purchase», les données s’envoit au serveur. Une alerte informera ensuite à l’utilisateur si l’ajout a bien été fait.</w:t>
-      </w:r>
-    </w:p>
-    <w:p>
-      <w:pPr>
-        <w:pStyle w:val="NormalWeb"/>
-        <w:spacing w:before="0" w:beforeAutospacing="0" w:after="0" w:afterAutospacing="0"/>
-        <w:rPr>
-          <w:rFonts w:asciiTheme="minorHAnsi" w:hAnsiTheme="minorHAnsi" w:cstheme="minorHAnsi"/>
-          <w:sz w:val="22"/>
+        <w:t>Cette interface permet d’ajouter un item dans n’importe lequel des collections</w:t>
+      </w:r>
+      <w:r>
+        <w:rPr>
+          <w:rFonts w:asciiTheme="minorHAnsi" w:hAnsiTheme="minorHAnsi" w:cstheme="minorHAnsi"/>
+          <w:sz w:val="22"/>
+        </w:rPr>
+        <w:t xml:space="preserve"> (purchase, labor ou density)</w:t>
+      </w:r>
+      <w:bookmarkStart w:id="0" w:name="_GoBack"/>
+      <w:bookmarkEnd w:id="0"/>
+      <w:r>
+        <w:rPr>
+          <w:rFonts w:asciiTheme="minorHAnsi" w:hAnsiTheme="minorHAnsi" w:cstheme="minorHAnsi"/>
+          <w:sz w:val="22"/>
+        </w:rPr>
+        <w:t>. Simplement choisir le type d’item voulue et les informations vont s’ajuster selon le type. Lorsque l’utilisateur clique sur le bouton «Add purchase», les données s’envoit au serveur. Une alerte informera ensuite à l’utilisateur si l’ajout a bien été fait.</w:t>
+      </w:r>
+    </w:p>
+    <w:p>
+      <w:pPr>
+        <w:pStyle w:val="NormalWeb"/>
+        <w:spacing w:before="0" w:beforeAutospacing="0" w:after="0" w:afterAutospacing="0"/>
+        <w:rPr>
+          <w:rFonts w:asciiTheme="minorHAnsi" w:hAnsiTheme="minorHAnsi" w:cstheme="minorHAnsi"/>
         </w:rPr>
       </w:pPr>
     </w:p>
@@ -5713,7 +6381,7 @@
         <w:rPr>
           <w:rFonts w:eastAsia="Times New Roman" w:cstheme="minorHAnsi"/>
           <w:b/>
-          <w:sz w:val="24"/>
+          <w:sz w:val="28"/>
           <w:szCs w:val="24"/>
           <w:lang w:eastAsia="fr-CA"/>
         </w:rPr>
@@ -5722,25 +6390,8 @@
         <w:rPr>
           <w:rFonts w:cstheme="minorHAnsi"/>
           <w:b/>
-        </w:rPr>
-        <w:br w:type="page"/>
-      </w:r>
-    </w:p>
-    <w:p>
-      <w:pPr>
-        <w:pStyle w:val="NormalWeb"/>
-        <w:spacing w:before="0" w:beforeAutospacing="0" w:after="0" w:afterAutospacing="0"/>
-        <w:rPr>
-          <w:rFonts w:asciiTheme="minorHAnsi" w:hAnsiTheme="minorHAnsi" w:cstheme="minorHAnsi"/>
-          <w:b/>
-        </w:rPr>
-      </w:pPr>
-      <w:r>
-        <w:rPr>
-          <w:rFonts w:asciiTheme="minorHAnsi" w:hAnsiTheme="minorHAnsi" w:cstheme="minorHAnsi"/>
-          <w:b/>
-        </w:rPr>
-        <w:lastRenderedPageBreak/>
+          <w:sz w:val="24"/>
+        </w:rPr>
         <w:t>Coût total</w:t>
       </w:r>
     </w:p>
@@ -5844,33 +6495,63 @@
         </w:rPr>
         <w:t>Cette interface permet d’afficher le coût total selon une date précise pour une catégorie de matériel. L’utilisateur doit entrer les informations voulue et cliquer sur le bouton «Get total». Un tableau s’affichera avec les coûts totaux. S’il n’y a pas de totaux pour cette date ou catégorie, une mention l’affichera.</w:t>
       </w:r>
-    </w:p>
-    <w:p>
-      <w:pPr>
-        <w:pStyle w:val="NormalWeb"/>
-        <w:spacing w:before="0" w:beforeAutospacing="0" w:after="0" w:afterAutospacing="0"/>
-        <w:rPr>
-          <w:rFonts w:asciiTheme="minorHAnsi" w:hAnsiTheme="minorHAnsi" w:cstheme="minorHAnsi"/>
-          <w:sz w:val="22"/>
-          <w:szCs w:val="22"/>
-        </w:rPr>
-      </w:pPr>
-    </w:p>
-    <w:p>
-      <w:pPr>
-        <w:pStyle w:val="NormalWeb"/>
-        <w:spacing w:before="0" w:beforeAutospacing="0" w:after="0" w:afterAutospacing="0"/>
-        <w:rPr>
-          <w:rFonts w:asciiTheme="minorHAnsi" w:hAnsiTheme="minorHAnsi" w:cstheme="minorHAnsi"/>
+      <w:r>
+        <w:rPr>
+          <w:rFonts w:asciiTheme="minorHAnsi" w:hAnsiTheme="minorHAnsi" w:cstheme="minorHAnsi"/>
+          <w:sz w:val="22"/>
+          <w:szCs w:val="22"/>
+        </w:rPr>
+        <w:t xml:space="preserve"> </w:t>
+      </w:r>
+    </w:p>
+    <w:p>
+      <w:pPr>
+        <w:pStyle w:val="NormalWeb"/>
+        <w:spacing w:before="0" w:beforeAutospacing="0" w:after="0" w:afterAutospacing="0"/>
+        <w:rPr>
+          <w:rFonts w:asciiTheme="minorHAnsi" w:hAnsiTheme="minorHAnsi" w:cstheme="minorHAnsi"/>
+          <w:sz w:val="22"/>
+          <w:szCs w:val="22"/>
+        </w:rPr>
+      </w:pPr>
+    </w:p>
+    <w:p>
+      <w:pPr>
+        <w:spacing w:line="259" w:lineRule="auto"/>
+        <w:rPr>
+          <w:rFonts w:eastAsia="Times New Roman" w:cstheme="minorHAnsi"/>
           <w:b/>
-        </w:rPr>
-      </w:pPr>
-      <w:r>
-        <w:rPr>
-          <w:rFonts w:asciiTheme="minorHAnsi" w:hAnsiTheme="minorHAnsi" w:cstheme="minorHAnsi"/>
+          <w:sz w:val="24"/>
+          <w:szCs w:val="24"/>
+          <w:highlight w:val="yellow"/>
+          <w:lang w:eastAsia="fr-CA"/>
+        </w:rPr>
+      </w:pPr>
+      <w:r>
+        <w:rPr>
+          <w:rFonts w:cstheme="minorHAnsi"/>
           <w:b/>
           <w:highlight w:val="yellow"/>
         </w:rPr>
+        <w:br w:type="page"/>
+      </w:r>
+    </w:p>
+    <w:p>
+      <w:pPr>
+        <w:pStyle w:val="NormalWeb"/>
+        <w:spacing w:before="0" w:beforeAutospacing="0" w:after="0" w:afterAutospacing="0"/>
+        <w:rPr>
+          <w:rFonts w:asciiTheme="minorHAnsi" w:hAnsiTheme="minorHAnsi" w:cstheme="minorHAnsi"/>
+          <w:b/>
+        </w:rPr>
+      </w:pPr>
+      <w:r>
+        <w:rPr>
+          <w:rFonts w:asciiTheme="minorHAnsi" w:hAnsiTheme="minorHAnsi" w:cstheme="minorHAnsi"/>
+          <w:b/>
+          <w:highlight w:val="yellow"/>
+        </w:rPr>
+        <w:lastRenderedPageBreak/>
         <w:t>Coût moyen d’acquisition</w:t>
       </w:r>
     </w:p>
@@ -6020,10 +6701,7 @@
         </w:rPr>
       </w:pPr>
     </w:p>
-    <w:p>
-      <w:bookmarkStart w:id="0" w:name="_GoBack"/>
-      <w:bookmarkEnd w:id="0"/>
-    </w:p>
+    <w:p/>
     <w:sectPr>
       <w:footerReference w:type="default" r:id="rId13"/>
       <w:pgSz w:w="12240" w:h="15840"/>
@@ -6836,15 +7514,6 @@
   </w:num>
   <w:num w:numId="6">
     <w:abstractNumId w:val="0"/>
-    <w:lvlOverride w:ilvl="0"/>
-    <w:lvlOverride w:ilvl="1"/>
-    <w:lvlOverride w:ilvl="2"/>
-    <w:lvlOverride w:ilvl="3"/>
-    <w:lvlOverride w:ilvl="4"/>
-    <w:lvlOverride w:ilvl="5"/>
-    <w:lvlOverride w:ilvl="6"/>
-    <w:lvlOverride w:ilvl="7"/>
-    <w:lvlOverride w:ilvl="8"/>
   </w:num>
   <w:num w:numId="7">
     <w:abstractNumId w:val="2"/>
@@ -6862,15 +7531,6 @@
   </w:num>
   <w:num w:numId="8">
     <w:abstractNumId w:val="5"/>
-    <w:lvlOverride w:ilvl="0"/>
-    <w:lvlOverride w:ilvl="1"/>
-    <w:lvlOverride w:ilvl="2"/>
-    <w:lvlOverride w:ilvl="3"/>
-    <w:lvlOverride w:ilvl="4"/>
-    <w:lvlOverride w:ilvl="5"/>
-    <w:lvlOverride w:ilvl="6"/>
-    <w:lvlOverride w:ilvl="7"/>
-    <w:lvlOverride w:ilvl="8"/>
   </w:num>
   <w:num w:numId="9">
     <w:abstractNumId w:val="1"/>

</xml_diff>

<commit_message>
fin du rapport + création pdf
</commit_message>
<xml_diff>
--- a/Rapport.docx
+++ b/Rapport.docx
@@ -1,6 +1,6 @@
 
 <file path=word/document.xml><?xml version="1.0" encoding="utf-8"?>
-<w:document xmlns:wpc="http://schemas.microsoft.com/office/word/2010/wordprocessingCanvas" xmlns:cx="http://schemas.microsoft.com/office/drawing/2014/chartex" xmlns:cx1="http://schemas.microsoft.com/office/drawing/2015/9/8/chartex" xmlns:cx2="http://schemas.microsoft.com/office/drawing/2015/10/21/chartex" xmlns:cx3="http://schemas.microsoft.com/office/drawing/2016/5/9/chartex" xmlns:cx4="http://schemas.microsoft.com/office/drawing/2016/5/10/chartex" xmlns:cx5="http://schemas.microsoft.com/office/drawing/2016/5/11/chartex" xmlns:cx6="http://schemas.microsoft.com/office/drawing/2016/5/12/chartex" xmlns:cx7="http://schemas.microsoft.com/office/drawing/2016/5/13/chartex" xmlns:cx8="http://schemas.microsoft.com/office/drawing/2016/5/14/chartex" xmlns:mc="http://schemas.openxmlformats.org/markup-compatibility/2006" xmlns:aink="http://schemas.microsoft.com/office/drawing/2016/ink" xmlns:am3d="http://schemas.microsoft.com/office/drawing/2017/model3d" xmlns:o="urn:schemas-microsoft-com:office:office" xmlns:r="http://schemas.openxmlformats.org/officeDocument/2006/relationships" xmlns:m="http://schemas.openxmlformats.org/officeDocument/2006/math" xmlns:v="urn:schemas-microsoft-com:vml" xmlns:wp14="http://schemas.microsoft.com/office/word/2010/wordprocessingDrawing" xmlns:wp="http://schemas.openxmlformats.org/drawingml/2006/wordprocessingDrawing" xmlns:w10="urn:schemas-microsoft-com:office:word" xmlns:w="http://schemas.openxmlformats.org/wordprocessingml/2006/main" xmlns:w14="http://schemas.microsoft.com/office/word/2010/wordml" xmlns:w15="http://schemas.microsoft.com/office/word/2012/wordml" xmlns:w16cid="http://schemas.microsoft.com/office/word/2016/wordml/cid" xmlns:w16se="http://schemas.microsoft.com/office/word/2015/wordml/symex" xmlns:wpg="http://schemas.microsoft.com/office/word/2010/wordprocessingGroup" xmlns:wpi="http://schemas.microsoft.com/office/word/2010/wordprocessingInk" xmlns:wne="http://schemas.microsoft.com/office/word/2006/wordml" xmlns:wps="http://schemas.microsoft.com/office/word/2010/wordprocessingShape" mc:Ignorable="w14 w15 w16se w16cid wp14">
+<w:document xmlns:wpc="http://schemas.microsoft.com/office/word/2010/wordprocessingCanvas" xmlns:cx="http://schemas.microsoft.com/office/drawing/2014/chartex" xmlns:cx1="http://schemas.microsoft.com/office/drawing/2015/9/8/chartex" xmlns:mc="http://schemas.openxmlformats.org/markup-compatibility/2006" xmlns:o="urn:schemas-microsoft-com:office:office" xmlns:r="http://schemas.openxmlformats.org/officeDocument/2006/relationships" xmlns:m="http://schemas.openxmlformats.org/officeDocument/2006/math" xmlns:v="urn:schemas-microsoft-com:vml" xmlns:wp14="http://schemas.microsoft.com/office/word/2010/wordprocessingDrawing" xmlns:wp="http://schemas.openxmlformats.org/drawingml/2006/wordprocessingDrawing" xmlns:w10="urn:schemas-microsoft-com:office:word" xmlns:w="http://schemas.openxmlformats.org/wordprocessingml/2006/main" xmlns:w14="http://schemas.microsoft.com/office/word/2010/wordml" xmlns:w15="http://schemas.microsoft.com/office/word/2012/wordml" xmlns:w16se="http://schemas.microsoft.com/office/word/2015/wordml/symex" xmlns:wpg="http://schemas.microsoft.com/office/word/2010/wordprocessingGroup" xmlns:wpi="http://schemas.microsoft.com/office/word/2010/wordprocessingInk" xmlns:wne="http://schemas.microsoft.com/office/word/2006/wordml" xmlns:wps="http://schemas.microsoft.com/office/word/2010/wordprocessingShape" mc:Ignorable="w14 w15 w16se wp14">
   <w:body>
     <w:p>
       <w:pPr>
@@ -162,8 +162,6 @@
         </w:rPr>
         <w:br/>
       </w:r>
-      <w:bookmarkStart w:id="0" w:name="_GoBack"/>
-      <w:bookmarkEnd w:id="0"/>
     </w:p>
     <w:p>
       <w:pPr>
@@ -813,8 +811,10 @@
           <w:bCs/>
           <w:color w:val="000000"/>
           <w:sz w:val="22"/>
-        </w:rPr>
-      </w:pPr>
+          <w:lang w:val="en-CA"/>
+        </w:rPr>
+      </w:pPr>
+      <w:proofErr w:type="spellStart"/>
       <w:proofErr w:type="gramStart"/>
       <w:r>
         <w:rPr>
@@ -822,9 +822,11 @@
           <w:bCs/>
           <w:color w:val="000000"/>
           <w:sz w:val="22"/>
+          <w:lang w:val="en-CA"/>
         </w:rPr>
         <w:t>docker</w:t>
       </w:r>
+      <w:proofErr w:type="spellEnd"/>
       <w:proofErr w:type="gramEnd"/>
       <w:r>
         <w:rPr>
@@ -832,6 +834,7 @@
           <w:bCs/>
           <w:color w:val="000000"/>
           <w:sz w:val="22"/>
+          <w:lang w:val="en-CA"/>
         </w:rPr>
         <w:t xml:space="preserve"> pull grizzlys54/glo4035a18-projet2018-eq2</w:t>
       </w:r>
@@ -848,6 +851,8 @@
           <w:lang w:val="en-CA"/>
         </w:rPr>
       </w:pPr>
+      <w:proofErr w:type="spellStart"/>
+      <w:proofErr w:type="gramStart"/>
       <w:r>
         <w:rPr>
           <w:rFonts w:asciiTheme="minorHAnsi" w:hAnsiTheme="minorHAnsi" w:cstheme="minorHAnsi"/>
@@ -856,7 +861,19 @@
           <w:sz w:val="22"/>
           <w:lang w:val="en-CA"/>
         </w:rPr>
-        <w:t xml:space="preserve">docker run --name </w:t>
+        <w:t>docker</w:t>
+      </w:r>
+      <w:proofErr w:type="spellEnd"/>
+      <w:proofErr w:type="gramEnd"/>
+      <w:r>
+        <w:rPr>
+          <w:rFonts w:asciiTheme="minorHAnsi" w:hAnsiTheme="minorHAnsi" w:cstheme="minorHAnsi"/>
+          <w:bCs/>
+          <w:color w:val="000000"/>
+          <w:sz w:val="22"/>
+          <w:lang w:val="en-CA"/>
+        </w:rPr>
+        <w:t xml:space="preserve"> run --name </w:t>
       </w:r>
       <w:proofErr w:type="spellStart"/>
       <w:r>
@@ -1225,7 +1242,6 @@
           <w:color w:val="000000"/>
           <w:sz w:val="28"/>
           <w:szCs w:val="28"/>
-          <w:highlight w:val="yellow"/>
         </w:rPr>
         <w:t>Requêtes</w:t>
       </w:r>
@@ -2391,38 +2407,16 @@
           <w:szCs w:val="22"/>
           <w:lang w:val="en-CA"/>
         </w:rPr>
-        <w:t>(id)</w:t>
-      </w:r>
-      <w:proofErr w:type="gramStart"/>
-      <w:r>
-        <w:rPr>
-          <w:rFonts w:asciiTheme="minorHAnsi" w:hAnsiTheme="minorHAnsi" w:cstheme="minorHAnsi"/>
-          <w:bCs/>
-          <w:color w:val="000000"/>
+        <w:t>(id)},</w:t>
+      </w:r>
+      <w:r>
+        <w:rPr>
+          <w:rFonts w:asciiTheme="minorHAnsi" w:hAnsiTheme="minorHAnsi" w:cstheme="minorHAnsi"/>
           <w:sz w:val="22"/>
           <w:szCs w:val="22"/>
           <w:lang w:val="en-CA"/>
         </w:rPr>
-        <w:t>},</w:t>
-      </w:r>
-      <w:r>
-        <w:rPr>
-          <w:rFonts w:asciiTheme="minorHAnsi" w:hAnsiTheme="minorHAnsi" w:cstheme="minorHAnsi"/>
-          <w:sz w:val="22"/>
-          <w:szCs w:val="22"/>
-          <w:lang w:val="en-CA"/>
-        </w:rPr>
-        <w:t>{</w:t>
-      </w:r>
-      <w:proofErr w:type="gramEnd"/>
-      <w:r>
-        <w:rPr>
-          <w:rFonts w:asciiTheme="minorHAnsi" w:hAnsiTheme="minorHAnsi" w:cstheme="minorHAnsi"/>
-          <w:sz w:val="22"/>
-          <w:szCs w:val="22"/>
-          <w:lang w:val="en-CA"/>
-        </w:rPr>
-        <w:t xml:space="preserve">"item": item, "ml": </w:t>
+        <w:t xml:space="preserve">{"item": item, "ml": </w:t>
       </w:r>
       <w:proofErr w:type="spellStart"/>
       <w:r>
@@ -2846,7 +2840,6 @@
         <w:t>lte</w:t>
       </w:r>
       <w:proofErr w:type="spellEnd"/>
-      <w:proofErr w:type="gramStart"/>
       <w:r>
         <w:rPr>
           <w:rFonts w:asciiTheme="minorHAnsi" w:hAnsiTheme="minorHAnsi" w:cstheme="minorHAnsi"/>
@@ -2871,7 +2864,6 @@
         <w:t>reqData</w:t>
       </w:r>
       <w:proofErr w:type="spellEnd"/>
-      <w:proofErr w:type="gramEnd"/>
       <w:r>
         <w:rPr>
           <w:rFonts w:asciiTheme="minorHAnsi" w:hAnsiTheme="minorHAnsi" w:cstheme="minorHAnsi"/>
@@ -2955,31 +2947,7 @@
           <w:szCs w:val="22"/>
           <w:lang w:val="en-CA"/>
         </w:rPr>
-        <w:t>{"date"</w:t>
-      </w:r>
-      <w:proofErr w:type="gramStart"/>
-      <w:r>
-        <w:rPr>
-          <w:rFonts w:asciiTheme="minorHAnsi" w:hAnsiTheme="minorHAnsi" w:cstheme="minorHAnsi"/>
-          <w:bCs/>
-          <w:color w:val="000000"/>
-          <w:sz w:val="22"/>
-          <w:szCs w:val="22"/>
-          <w:lang w:val="en-CA"/>
-        </w:rPr>
-        <w:t>:  {</w:t>
-      </w:r>
-      <w:proofErr w:type="gramEnd"/>
-      <w:r>
-        <w:rPr>
-          <w:rFonts w:asciiTheme="minorHAnsi" w:hAnsiTheme="minorHAnsi" w:cstheme="minorHAnsi"/>
-          <w:bCs/>
-          <w:color w:val="000000"/>
-          <w:sz w:val="22"/>
-          <w:szCs w:val="22"/>
-          <w:lang w:val="en-CA"/>
-        </w:rPr>
-        <w:t>"$</w:t>
+        <w:t>{"date":  {"$</w:t>
       </w:r>
       <w:proofErr w:type="spellStart"/>
       <w:r>
@@ -3573,7 +3541,6 @@
           <w:color w:val="000000"/>
           <w:sz w:val="28"/>
           <w:szCs w:val="28"/>
-          <w:highlight w:val="yellow"/>
         </w:rPr>
         <w:lastRenderedPageBreak/>
         <w:t>API</w:t>
@@ -5691,21 +5658,7 @@
         <w:rPr>
           <w:rFonts w:cstheme="minorHAnsi"/>
         </w:rPr>
-        <w:t xml:space="preserve">": </w:t>
-      </w:r>
-      <w:proofErr w:type="gramStart"/>
-      <w:r>
-        <w:rPr>
-          <w:rFonts w:cstheme="minorHAnsi"/>
-        </w:rPr>
-        <w:t>quantité utilisé</w:t>
-      </w:r>
-      <w:proofErr w:type="gramEnd"/>
-      <w:r>
-        <w:rPr>
-          <w:rFonts w:cstheme="minorHAnsi"/>
-        </w:rPr>
-        <w:t>, “unit": unité, "total": total, "</w:t>
+        <w:t>": quantité utilisé, “unit": unité, "total": total, "</w:t>
       </w:r>
       <w:proofErr w:type="spellStart"/>
       <w:r>
@@ -6960,21 +6913,7 @@
         <w:rPr>
           <w:rFonts w:cstheme="minorHAnsi"/>
         </w:rPr>
-        <w:t xml:space="preserve">": </w:t>
-      </w:r>
-      <w:proofErr w:type="gramStart"/>
-      <w:r>
-        <w:rPr>
-          <w:rFonts w:cstheme="minorHAnsi"/>
-        </w:rPr>
-        <w:t>quantité utilisé</w:t>
-      </w:r>
-      <w:proofErr w:type="gramEnd"/>
-      <w:r>
-        <w:rPr>
-          <w:rFonts w:cstheme="minorHAnsi"/>
-        </w:rPr>
-        <w:t>, “unit": unité utilisé, "total": total de l’achat, "</w:t>
+        <w:t>": quantité utilisé, “unit": unité utilisé, "total": total de l’achat, "</w:t>
       </w:r>
       <w:proofErr w:type="spellStart"/>
       <w:r>
@@ -8769,16 +8708,14 @@
           <w:rFonts w:asciiTheme="minorHAnsi" w:hAnsiTheme="minorHAnsi" w:cstheme="minorHAnsi"/>
           <w:sz w:val="22"/>
           <w:szCs w:val="22"/>
-          <w:highlight w:val="yellow"/>
-        </w:rPr>
-      </w:pPr>
-      <w:r>
-        <w:rPr>
-          <w:rFonts w:asciiTheme="minorHAnsi" w:hAnsiTheme="minorHAnsi" w:cstheme="minorHAnsi"/>
-          <w:color w:val="000000"/>
-          <w:sz w:val="22"/>
-          <w:szCs w:val="22"/>
-          <w:highlight w:val="yellow"/>
+        </w:rPr>
+      </w:pPr>
+      <w:r>
+        <w:rPr>
+          <w:rFonts w:asciiTheme="minorHAnsi" w:hAnsiTheme="minorHAnsi" w:cstheme="minorHAnsi"/>
+          <w:color w:val="000000"/>
+          <w:sz w:val="22"/>
+          <w:szCs w:val="22"/>
         </w:rPr>
         <w:t xml:space="preserve">Route : </w:t>
       </w:r>
@@ -8789,7 +8726,6 @@
           <w:color w:val="000000"/>
           <w:sz w:val="22"/>
           <w:szCs w:val="22"/>
-          <w:highlight w:val="yellow"/>
         </w:rPr>
         <w:t>request</w:t>
       </w:r>
@@ -8800,7 +8736,6 @@
           <w:color w:val="000000"/>
           <w:sz w:val="22"/>
           <w:szCs w:val="22"/>
-          <w:highlight w:val="yellow"/>
         </w:rPr>
         <w:t xml:space="preserve"> </w:t>
       </w:r>
@@ -8811,7 +8746,6 @@
           <w:color w:val="000000"/>
           <w:sz w:val="22"/>
           <w:szCs w:val="22"/>
-          <w:highlight w:val="yellow"/>
         </w:rPr>
         <w:t>Get</w:t>
       </w:r>
@@ -8822,7 +8756,6 @@
           <w:color w:val="000000"/>
           <w:sz w:val="22"/>
           <w:szCs w:val="22"/>
-          <w:highlight w:val="yellow"/>
         </w:rPr>
         <w:t xml:space="preserve"> \--url </w:t>
       </w:r>
@@ -8840,16 +8773,14 @@
           <w:color w:val="1155CC"/>
           <w:sz w:val="22"/>
           <w:szCs w:val="22"/>
-          <w:highlight w:val="yellow"/>
-        </w:rPr>
-      </w:pPr>
-      <w:r>
-        <w:rPr>
-          <w:rFonts w:asciiTheme="minorHAnsi" w:hAnsiTheme="minorHAnsi" w:cstheme="minorHAnsi"/>
-          <w:color w:val="000000"/>
-          <w:sz w:val="22"/>
-          <w:szCs w:val="22"/>
-          <w:highlight w:val="yellow"/>
+        </w:rPr>
+      </w:pPr>
+      <w:r>
+        <w:rPr>
+          <w:rFonts w:asciiTheme="minorHAnsi" w:hAnsiTheme="minorHAnsi" w:cstheme="minorHAnsi"/>
+          <w:color w:val="000000"/>
+          <w:sz w:val="22"/>
+          <w:szCs w:val="22"/>
         </w:rPr>
         <w:t>‘</w:t>
       </w:r>
@@ -8859,7 +8790,6 @@
           <w:color w:val="1155CC"/>
           <w:sz w:val="22"/>
           <w:szCs w:val="22"/>
-          <w:highlight w:val="yellow"/>
         </w:rPr>
         <w:t xml:space="preserve">’adresse </w:t>
       </w:r>
@@ -8870,7 +8800,6 @@
           <w:color w:val="1155CC"/>
           <w:sz w:val="22"/>
           <w:szCs w:val="22"/>
-          <w:highlight w:val="yellow"/>
         </w:rPr>
         <w:t>ip</w:t>
       </w:r>
@@ -8881,7 +8810,6 @@
           <w:color w:val="1155CC"/>
           <w:sz w:val="22"/>
           <w:szCs w:val="22"/>
-          <w:highlight w:val="yellow"/>
         </w:rPr>
         <w:t xml:space="preserve"> application’/</w:t>
       </w:r>
@@ -8892,7 +8820,6 @@
           <w:color w:val="1155CC"/>
           <w:sz w:val="22"/>
           <w:szCs w:val="22"/>
-          <w:highlight w:val="yellow"/>
         </w:rPr>
         <w:t>averageCost</w:t>
       </w:r>
@@ -8903,7 +8830,6 @@
           <w:color w:val="1155CC"/>
           <w:sz w:val="22"/>
           <w:szCs w:val="22"/>
-          <w:highlight w:val="yellow"/>
         </w:rPr>
         <w:t>/</w:t>
       </w:r>
@@ -8921,16 +8847,14 @@
           <w:color w:val="000000" w:themeColor="text1"/>
           <w:sz w:val="22"/>
           <w:szCs w:val="22"/>
-          <w:highlight w:val="yellow"/>
-        </w:rPr>
-      </w:pPr>
-      <w:r>
-        <w:rPr>
-          <w:rFonts w:asciiTheme="minorHAnsi" w:hAnsiTheme="minorHAnsi" w:cstheme="minorHAnsi"/>
-          <w:color w:val="000000" w:themeColor="text1"/>
-          <w:sz w:val="22"/>
-          <w:szCs w:val="22"/>
-          <w:highlight w:val="yellow"/>
+        </w:rPr>
+      </w:pPr>
+      <w:r>
+        <w:rPr>
+          <w:rFonts w:asciiTheme="minorHAnsi" w:hAnsiTheme="minorHAnsi" w:cstheme="minorHAnsi"/>
+          <w:color w:val="000000" w:themeColor="text1"/>
+          <w:sz w:val="22"/>
+          <w:szCs w:val="22"/>
         </w:rPr>
         <w:t>Paramètres : aucun</w:t>
       </w:r>
@@ -8948,16 +8872,14 @@
           <w:color w:val="000000" w:themeColor="text1"/>
           <w:sz w:val="22"/>
           <w:szCs w:val="22"/>
-          <w:highlight w:val="yellow"/>
-        </w:rPr>
-      </w:pPr>
-      <w:r>
-        <w:rPr>
-          <w:rFonts w:asciiTheme="minorHAnsi" w:hAnsiTheme="minorHAnsi" w:cstheme="minorHAnsi"/>
-          <w:color w:val="000000" w:themeColor="text1"/>
-          <w:sz w:val="22"/>
-          <w:szCs w:val="22"/>
-          <w:highlight w:val="yellow"/>
+        </w:rPr>
+      </w:pPr>
+      <w:r>
+        <w:rPr>
+          <w:rFonts w:asciiTheme="minorHAnsi" w:hAnsiTheme="minorHAnsi" w:cstheme="minorHAnsi"/>
+          <w:color w:val="000000" w:themeColor="text1"/>
+          <w:sz w:val="22"/>
+          <w:szCs w:val="22"/>
         </w:rPr>
         <w:t>Requête utilisé</w:t>
       </w:r>
@@ -8967,7 +8889,6 @@
           <w:color w:val="000000" w:themeColor="text1"/>
           <w:sz w:val="22"/>
           <w:szCs w:val="22"/>
-          <w:highlight w:val="yellow"/>
         </w:rPr>
         <w:t>e</w:t>
       </w:r>
@@ -8977,7 +8898,6 @@
           <w:color w:val="000000" w:themeColor="text1"/>
           <w:sz w:val="22"/>
           <w:szCs w:val="22"/>
-          <w:highlight w:val="yellow"/>
         </w:rPr>
         <w:t> : aucune</w:t>
       </w:r>
@@ -8995,19 +8915,30 @@
           <w:color w:val="000000" w:themeColor="text1"/>
           <w:sz w:val="22"/>
           <w:szCs w:val="22"/>
+        </w:rPr>
+      </w:pPr>
+      <w:r>
+        <w:rPr>
+          <w:rFonts w:asciiTheme="minorHAnsi" w:hAnsiTheme="minorHAnsi" w:cstheme="minorHAnsi"/>
+          <w:color w:val="000000" w:themeColor="text1"/>
+          <w:sz w:val="22"/>
+          <w:szCs w:val="22"/>
+        </w:rPr>
+        <w:t>Retourne l’interface d’affichage pour le coût moyen à une date précise pour une catégorie de matériel</w:t>
+      </w:r>
+    </w:p>
+    <w:p>
+      <w:pPr>
+        <w:pStyle w:val="NormalWeb"/>
+        <w:spacing w:before="0" w:beforeAutospacing="0" w:after="0" w:afterAutospacing="0"/>
+        <w:rPr>
+          <w:rFonts w:asciiTheme="minorHAnsi" w:hAnsiTheme="minorHAnsi" w:cstheme="minorHAnsi"/>
+          <w:color w:val="000000" w:themeColor="text1"/>
+          <w:sz w:val="22"/>
+          <w:szCs w:val="22"/>
           <w:highlight w:val="yellow"/>
         </w:rPr>
       </w:pPr>
-      <w:r>
-        <w:rPr>
-          <w:rFonts w:asciiTheme="minorHAnsi" w:hAnsiTheme="minorHAnsi" w:cstheme="minorHAnsi"/>
-          <w:color w:val="000000" w:themeColor="text1"/>
-          <w:sz w:val="22"/>
-          <w:szCs w:val="22"/>
-          <w:highlight w:val="yellow"/>
-        </w:rPr>
-        <w:t>Retourne l’interface d’affichage pour le coût moyen à une date précise pour une catégorie de matériel</w:t>
-      </w:r>
     </w:p>
     <w:p>
       <w:pPr>
@@ -9035,18 +8966,15 @@
           <w:rFonts w:asciiTheme="minorHAnsi" w:hAnsiTheme="minorHAnsi" w:cstheme="minorHAnsi"/>
           <w:sz w:val="22"/>
           <w:szCs w:val="22"/>
-          <w:highlight w:val="yellow"/>
-        </w:rPr>
-      </w:pPr>
-      <w:r>
-        <w:rPr>
-          <w:rFonts w:asciiTheme="minorHAnsi" w:hAnsiTheme="minorHAnsi" w:cstheme="minorHAnsi"/>
-          <w:color w:val="000000"/>
-          <w:sz w:val="22"/>
-          <w:szCs w:val="22"/>
-          <w:highlight w:val="yellow"/>
-        </w:rPr>
-        <w:lastRenderedPageBreak/>
+        </w:rPr>
+      </w:pPr>
+      <w:r>
+        <w:rPr>
+          <w:rFonts w:asciiTheme="minorHAnsi" w:hAnsiTheme="minorHAnsi" w:cstheme="minorHAnsi"/>
+          <w:color w:val="000000"/>
+          <w:sz w:val="22"/>
+          <w:szCs w:val="22"/>
+        </w:rPr>
         <w:t xml:space="preserve">Route : </w:t>
       </w:r>
       <w:proofErr w:type="spellStart"/>
@@ -9056,7 +8984,6 @@
           <w:color w:val="000000"/>
           <w:sz w:val="22"/>
           <w:szCs w:val="22"/>
-          <w:highlight w:val="yellow"/>
         </w:rPr>
         <w:t>request</w:t>
       </w:r>
@@ -9067,9 +8994,28 @@
           <w:color w:val="000000"/>
           <w:sz w:val="22"/>
           <w:szCs w:val="22"/>
-          <w:highlight w:val="yellow"/>
-        </w:rPr>
-        <w:t xml:space="preserve"> Post \--url </w:t>
+        </w:rPr>
+        <w:t xml:space="preserve"> </w:t>
+      </w:r>
+      <w:proofErr w:type="spellStart"/>
+      <w:r>
+        <w:rPr>
+          <w:rFonts w:asciiTheme="minorHAnsi" w:hAnsiTheme="minorHAnsi" w:cstheme="minorHAnsi"/>
+          <w:color w:val="000000"/>
+          <w:sz w:val="22"/>
+          <w:szCs w:val="22"/>
+        </w:rPr>
+        <w:t>Get</w:t>
+      </w:r>
+      <w:proofErr w:type="spellEnd"/>
+      <w:r>
+        <w:rPr>
+          <w:rFonts w:asciiTheme="minorHAnsi" w:hAnsiTheme="minorHAnsi" w:cstheme="minorHAnsi"/>
+          <w:color w:val="000000"/>
+          <w:sz w:val="22"/>
+          <w:szCs w:val="22"/>
+        </w:rPr>
+        <w:t xml:space="preserve"> \--url </w:t>
       </w:r>
     </w:p>
     <w:p>
@@ -9085,16 +9031,14 @@
           <w:color w:val="1155CC"/>
           <w:sz w:val="22"/>
           <w:szCs w:val="22"/>
-          <w:highlight w:val="yellow"/>
-        </w:rPr>
-      </w:pPr>
-      <w:r>
-        <w:rPr>
-          <w:rFonts w:asciiTheme="minorHAnsi" w:hAnsiTheme="minorHAnsi" w:cstheme="minorHAnsi"/>
-          <w:color w:val="000000"/>
-          <w:sz w:val="22"/>
-          <w:szCs w:val="22"/>
-          <w:highlight w:val="yellow"/>
+        </w:rPr>
+      </w:pPr>
+      <w:r>
+        <w:rPr>
+          <w:rFonts w:asciiTheme="minorHAnsi" w:hAnsiTheme="minorHAnsi" w:cstheme="minorHAnsi"/>
+          <w:color w:val="000000"/>
+          <w:sz w:val="22"/>
+          <w:szCs w:val="22"/>
         </w:rPr>
         <w:t>‘</w:t>
       </w:r>
@@ -9104,7 +9048,6 @@
           <w:color w:val="1155CC"/>
           <w:sz w:val="22"/>
           <w:szCs w:val="22"/>
-          <w:highlight w:val="yellow"/>
         </w:rPr>
         <w:t xml:space="preserve">’adresse </w:t>
       </w:r>
@@ -9115,7 +9058,6 @@
           <w:color w:val="1155CC"/>
           <w:sz w:val="22"/>
           <w:szCs w:val="22"/>
-          <w:highlight w:val="yellow"/>
         </w:rPr>
         <w:t>ip</w:t>
       </w:r>
@@ -9126,7 +9068,6 @@
           <w:color w:val="1155CC"/>
           <w:sz w:val="22"/>
           <w:szCs w:val="22"/>
-          <w:highlight w:val="yellow"/>
         </w:rPr>
         <w:t xml:space="preserve"> application’/</w:t>
       </w:r>
@@ -9137,9 +9078,8 @@
           <w:color w:val="1155CC"/>
           <w:sz w:val="22"/>
           <w:szCs w:val="22"/>
-          <w:highlight w:val="yellow"/>
-        </w:rPr>
-        <w:t>averageCost</w:t>
+        </w:rPr>
+        <w:t>leftQuantity</w:t>
       </w:r>
       <w:proofErr w:type="spellEnd"/>
       <w:r>
@@ -9148,7 +9088,6 @@
           <w:color w:val="1155CC"/>
           <w:sz w:val="22"/>
           <w:szCs w:val="22"/>
-          <w:highlight w:val="yellow"/>
         </w:rPr>
         <w:t>/</w:t>
       </w:r>
@@ -9166,16 +9105,14 @@
           <w:color w:val="000000" w:themeColor="text1"/>
           <w:sz w:val="22"/>
           <w:szCs w:val="22"/>
-          <w:highlight w:val="yellow"/>
-        </w:rPr>
-      </w:pPr>
-      <w:r>
-        <w:rPr>
-          <w:rFonts w:asciiTheme="minorHAnsi" w:hAnsiTheme="minorHAnsi" w:cstheme="minorHAnsi"/>
-          <w:color w:val="000000" w:themeColor="text1"/>
-          <w:sz w:val="22"/>
-          <w:szCs w:val="22"/>
-          <w:highlight w:val="yellow"/>
+        </w:rPr>
+      </w:pPr>
+      <w:r>
+        <w:rPr>
+          <w:rFonts w:asciiTheme="minorHAnsi" w:hAnsiTheme="minorHAnsi" w:cstheme="minorHAnsi"/>
+          <w:color w:val="000000" w:themeColor="text1"/>
+          <w:sz w:val="22"/>
+          <w:szCs w:val="22"/>
         </w:rPr>
         <w:t>Paramètres : aucun</w:t>
       </w:r>
@@ -9193,16 +9130,14 @@
           <w:color w:val="000000" w:themeColor="text1"/>
           <w:sz w:val="22"/>
           <w:szCs w:val="22"/>
-          <w:highlight w:val="yellow"/>
-        </w:rPr>
-      </w:pPr>
-      <w:r>
-        <w:rPr>
-          <w:rFonts w:asciiTheme="minorHAnsi" w:hAnsiTheme="minorHAnsi" w:cstheme="minorHAnsi"/>
-          <w:color w:val="000000" w:themeColor="text1"/>
-          <w:sz w:val="22"/>
-          <w:szCs w:val="22"/>
-          <w:highlight w:val="yellow"/>
+        </w:rPr>
+      </w:pPr>
+      <w:r>
+        <w:rPr>
+          <w:rFonts w:asciiTheme="minorHAnsi" w:hAnsiTheme="minorHAnsi" w:cstheme="minorHAnsi"/>
+          <w:color w:val="000000" w:themeColor="text1"/>
+          <w:sz w:val="22"/>
+          <w:szCs w:val="22"/>
         </w:rPr>
         <w:t>Requête utilisé</w:t>
       </w:r>
@@ -9212,7 +9147,6 @@
           <w:color w:val="000000" w:themeColor="text1"/>
           <w:sz w:val="22"/>
           <w:szCs w:val="22"/>
-          <w:highlight w:val="yellow"/>
         </w:rPr>
         <w:t>e</w:t>
       </w:r>
@@ -9222,7 +9156,6 @@
           <w:color w:val="000000" w:themeColor="text1"/>
           <w:sz w:val="22"/>
           <w:szCs w:val="22"/>
-          <w:highlight w:val="yellow"/>
         </w:rPr>
         <w:t> : aucune</w:t>
       </w:r>
@@ -9240,18 +9173,16 @@
           <w:color w:val="000000" w:themeColor="text1"/>
           <w:sz w:val="22"/>
           <w:szCs w:val="22"/>
-          <w:highlight w:val="yellow"/>
-        </w:rPr>
-      </w:pPr>
-      <w:r>
-        <w:rPr>
-          <w:rFonts w:asciiTheme="minorHAnsi" w:hAnsiTheme="minorHAnsi" w:cstheme="minorHAnsi"/>
-          <w:color w:val="000000" w:themeColor="text1"/>
-          <w:sz w:val="22"/>
-          <w:szCs w:val="22"/>
-          <w:highlight w:val="yellow"/>
-        </w:rPr>
-        <w:t>Retourne l’interface d’affichage pour le coût moyen à une date précise pour une catégorie de matériel.</w:t>
+        </w:rPr>
+      </w:pPr>
+      <w:r>
+        <w:rPr>
+          <w:rFonts w:asciiTheme="minorHAnsi" w:hAnsiTheme="minorHAnsi" w:cstheme="minorHAnsi"/>
+          <w:color w:val="000000" w:themeColor="text1"/>
+          <w:sz w:val="22"/>
+          <w:szCs w:val="22"/>
+        </w:rPr>
+        <w:t>Retourne l’interface d’affichage pour les quantités restante d’un item à une date précise pour une catégorie de matériel.</w:t>
       </w:r>
     </w:p>
     <w:p>
@@ -9264,21 +9195,6 @@
           <w:color w:val="000000" w:themeColor="text1"/>
           <w:sz w:val="22"/>
           <w:szCs w:val="22"/>
-          <w:highlight w:val="yellow"/>
-        </w:rPr>
-      </w:pPr>
-    </w:p>
-    <w:p>
-      <w:pPr>
-        <w:pStyle w:val="NormalWeb"/>
-        <w:spacing w:before="0" w:beforeAutospacing="0" w:after="0" w:afterAutospacing="0"/>
-        <w:ind w:left="1440"/>
-        <w:rPr>
-          <w:rFonts w:asciiTheme="minorHAnsi" w:hAnsiTheme="minorHAnsi" w:cstheme="minorHAnsi"/>
-          <w:color w:val="000000" w:themeColor="text1"/>
-          <w:sz w:val="22"/>
-          <w:szCs w:val="22"/>
-          <w:highlight w:val="yellow"/>
         </w:rPr>
       </w:pPr>
     </w:p>
@@ -9323,27 +9239,7 @@
           <w:sz w:val="22"/>
           <w:szCs w:val="22"/>
         </w:rPr>
-        <w:t xml:space="preserve"> </w:t>
-      </w:r>
-      <w:proofErr w:type="spellStart"/>
-      <w:r>
-        <w:rPr>
-          <w:rFonts w:asciiTheme="minorHAnsi" w:hAnsiTheme="minorHAnsi" w:cstheme="minorHAnsi"/>
-          <w:color w:val="000000"/>
-          <w:sz w:val="22"/>
-          <w:szCs w:val="22"/>
-        </w:rPr>
-        <w:t>Get</w:t>
-      </w:r>
-      <w:proofErr w:type="spellEnd"/>
-      <w:r>
-        <w:rPr>
-          <w:rFonts w:asciiTheme="minorHAnsi" w:hAnsiTheme="minorHAnsi" w:cstheme="minorHAnsi"/>
-          <w:color w:val="000000"/>
-          <w:sz w:val="22"/>
-          <w:szCs w:val="22"/>
-        </w:rPr>
-        <w:t xml:space="preserve"> \--url </w:t>
+        <w:t xml:space="preserve"> Post \--url </w:t>
       </w:r>
     </w:p>
     <w:p>
@@ -9417,32 +9313,54 @@
           <w:sz w:val="22"/>
           <w:szCs w:val="22"/>
         </w:rPr>
-        <w:t>/</w:t>
-      </w:r>
-    </w:p>
-    <w:p>
-      <w:pPr>
-        <w:pStyle w:val="NormalWeb"/>
+        <w:t xml:space="preserve"> /</w:t>
+      </w:r>
+    </w:p>
+    <w:p>
+      <w:pPr>
+        <w:pStyle w:val="ListParagraph"/>
         <w:numPr>
           <w:ilvl w:val="1"/>
           <w:numId w:val="9"/>
         </w:numPr>
-        <w:spacing w:before="0" w:beforeAutospacing="0" w:after="0" w:afterAutospacing="0"/>
-        <w:rPr>
-          <w:rFonts w:asciiTheme="minorHAnsi" w:hAnsiTheme="minorHAnsi" w:cstheme="minorHAnsi"/>
-          <w:color w:val="000000" w:themeColor="text1"/>
-          <w:sz w:val="22"/>
-          <w:szCs w:val="22"/>
-        </w:rPr>
-      </w:pPr>
-      <w:r>
-        <w:rPr>
-          <w:rFonts w:asciiTheme="minorHAnsi" w:hAnsiTheme="minorHAnsi" w:cstheme="minorHAnsi"/>
-          <w:color w:val="000000" w:themeColor="text1"/>
-          <w:sz w:val="22"/>
-          <w:szCs w:val="22"/>
-        </w:rPr>
-        <w:t>Paramètres : aucun</w:t>
+        <w:rPr>
+          <w:rFonts w:cstheme="minorHAnsi"/>
+        </w:rPr>
+      </w:pPr>
+      <w:r>
+        <w:rPr>
+          <w:rFonts w:cstheme="minorHAnsi"/>
+          <w:color w:val="000000" w:themeColor="text1"/>
+        </w:rPr>
+        <w:t xml:space="preserve">Paramètres: </w:t>
+      </w:r>
+      <w:r>
+        <w:rPr>
+          <w:rFonts w:cstheme="minorHAnsi"/>
+        </w:rPr>
+        <w:t>{"</w:t>
+      </w:r>
+      <w:proofErr w:type="spellStart"/>
+      <w:r>
+        <w:rPr>
+          <w:rFonts w:cstheme="minorHAnsi"/>
+        </w:rPr>
+        <w:t>date</w:t>
+      </w:r>
+      <w:proofErr w:type="gramStart"/>
+      <w:r>
+        <w:rPr>
+          <w:rFonts w:cstheme="minorHAnsi"/>
+        </w:rPr>
+        <w:t>":date</w:t>
+      </w:r>
+      <w:proofErr w:type="spellEnd"/>
+      <w:proofErr w:type="gramEnd"/>
+      <w:r>
+        <w:rPr>
+          <w:rFonts w:cstheme="minorHAnsi"/>
+        </w:rPr>
+        <w:t>}</w:t>
       </w:r>
     </w:p>
     <w:p>
@@ -9485,46 +9403,53 @@
           <w:sz w:val="22"/>
           <w:szCs w:val="22"/>
         </w:rPr>
-        <w:t> : aucune</w:t>
-      </w:r>
-    </w:p>
-    <w:p>
-      <w:pPr>
-        <w:pStyle w:val="NormalWeb"/>
+        <w:t> : 14</w:t>
+      </w:r>
+    </w:p>
+    <w:p>
+      <w:pPr>
+        <w:pStyle w:val="ListParagraph"/>
         <w:numPr>
           <w:ilvl w:val="1"/>
           <w:numId w:val="9"/>
         </w:numPr>
-        <w:spacing w:before="0" w:beforeAutospacing="0" w:after="0" w:afterAutospacing="0"/>
-        <w:rPr>
-          <w:rFonts w:asciiTheme="minorHAnsi" w:hAnsiTheme="minorHAnsi" w:cstheme="minorHAnsi"/>
-          <w:color w:val="000000" w:themeColor="text1"/>
-          <w:sz w:val="22"/>
-          <w:szCs w:val="22"/>
-        </w:rPr>
-      </w:pPr>
-      <w:r>
-        <w:rPr>
-          <w:rFonts w:asciiTheme="minorHAnsi" w:hAnsiTheme="minorHAnsi" w:cstheme="minorHAnsi"/>
-          <w:color w:val="000000" w:themeColor="text1"/>
-          <w:sz w:val="22"/>
-          <w:szCs w:val="22"/>
-        </w:rPr>
-        <w:t>Retourne l’interface d’affichage pour les quantités restante d’un item à une date précise pour une catégorie de matériel.</w:t>
-      </w:r>
-    </w:p>
-    <w:p>
-      <w:pPr>
-        <w:pStyle w:val="NormalWeb"/>
-        <w:spacing w:before="0" w:beforeAutospacing="0" w:after="0" w:afterAutospacing="0"/>
-        <w:ind w:left="1440"/>
-        <w:rPr>
-          <w:rFonts w:asciiTheme="minorHAnsi" w:hAnsiTheme="minorHAnsi" w:cstheme="minorHAnsi"/>
-          <w:color w:val="000000" w:themeColor="text1"/>
-          <w:sz w:val="22"/>
-          <w:szCs w:val="22"/>
-        </w:rPr>
-      </w:pPr>
+        <w:rPr>
+          <w:rFonts w:cstheme="minorHAnsi"/>
+          <w:color w:val="000000" w:themeColor="text1"/>
+        </w:rPr>
+      </w:pPr>
+      <w:r>
+        <w:rPr>
+          <w:rFonts w:cstheme="minorHAnsi"/>
+          <w:color w:val="000000" w:themeColor="text1"/>
+        </w:rPr>
+        <w:t>Retourne les</w:t>
+      </w:r>
+      <w:proofErr w:type="gramStart"/>
+      <w:r>
+        <w:rPr>
+          <w:rFonts w:cstheme="minorHAnsi"/>
+          <w:color w:val="000000" w:themeColor="text1"/>
+        </w:rPr>
+        <w:t xml:space="preserve"> «</w:t>
+      </w:r>
+      <w:proofErr w:type="spellStart"/>
+      <w:r>
+        <w:rPr>
+          <w:rFonts w:cstheme="minorHAnsi"/>
+          <w:color w:val="000000" w:themeColor="text1"/>
+        </w:rPr>
+        <w:t>labors</w:t>
+      </w:r>
+      <w:proofErr w:type="spellEnd"/>
+      <w:proofErr w:type="gramEnd"/>
+      <w:r>
+        <w:rPr>
+          <w:rFonts w:cstheme="minorHAnsi"/>
+          <w:color w:val="000000" w:themeColor="text1"/>
+        </w:rPr>
+        <w:t>» de type «usage» à la date demandé</w:t>
+      </w:r>
     </w:p>
     <w:p>
       <w:pPr>
@@ -9643,6 +9568,17 @@
         </w:rPr>
         <w:t xml:space="preserve"> /</w:t>
       </w:r>
+      <w:proofErr w:type="spellStart"/>
+      <w:r>
+        <w:rPr>
+          <w:rFonts w:asciiTheme="minorHAnsi" w:hAnsiTheme="minorHAnsi" w:cstheme="minorHAnsi"/>
+          <w:color w:val="1155CC"/>
+          <w:sz w:val="22"/>
+          <w:szCs w:val="22"/>
+        </w:rPr>
+        <w:t>purchase</w:t>
+      </w:r>
+      <w:proofErr w:type="spellEnd"/>
     </w:p>
     <w:p>
       <w:pPr>
@@ -9731,7 +9667,7 @@
           <w:sz w:val="22"/>
           <w:szCs w:val="22"/>
         </w:rPr>
-        <w:t> : 14</w:t>
+        <w:t> : 15</w:t>
       </w:r>
     </w:p>
     <w:p>
@@ -9751,281 +9687,17 @@
           <w:rFonts w:cstheme="minorHAnsi"/>
           <w:color w:val="000000" w:themeColor="text1"/>
         </w:rPr>
-        <w:t>Retourne les</w:t>
-      </w:r>
-      <w:proofErr w:type="gramStart"/>
-      <w:r>
-        <w:rPr>
-          <w:rFonts w:cstheme="minorHAnsi"/>
-          <w:color w:val="000000" w:themeColor="text1"/>
-        </w:rPr>
-        <w:t xml:space="preserve"> «</w:t>
-      </w:r>
-      <w:proofErr w:type="spellStart"/>
-      <w:r>
-        <w:rPr>
-          <w:rFonts w:cstheme="minorHAnsi"/>
-          <w:color w:val="000000" w:themeColor="text1"/>
-        </w:rPr>
-        <w:t>labors</w:t>
-      </w:r>
-      <w:proofErr w:type="spellEnd"/>
-      <w:proofErr w:type="gramEnd"/>
-      <w:r>
-        <w:rPr>
-          <w:rFonts w:cstheme="minorHAnsi"/>
-          <w:color w:val="000000" w:themeColor="text1"/>
-        </w:rPr>
-        <w:t>» de type «usage» à la date demandé</w:t>
-      </w:r>
-    </w:p>
-    <w:p>
-      <w:pPr>
-        <w:pStyle w:val="NormalWeb"/>
-        <w:numPr>
-          <w:ilvl w:val="0"/>
-          <w:numId w:val="9"/>
-        </w:numPr>
-        <w:spacing w:before="0" w:beforeAutospacing="0" w:after="0" w:afterAutospacing="0"/>
-        <w:rPr>
-          <w:rFonts w:asciiTheme="minorHAnsi" w:hAnsiTheme="minorHAnsi" w:cstheme="minorHAnsi"/>
-          <w:sz w:val="22"/>
-          <w:szCs w:val="22"/>
-        </w:rPr>
-      </w:pPr>
-      <w:r>
-        <w:rPr>
-          <w:rFonts w:asciiTheme="minorHAnsi" w:hAnsiTheme="minorHAnsi" w:cstheme="minorHAnsi"/>
-          <w:color w:val="000000"/>
-          <w:sz w:val="22"/>
-          <w:szCs w:val="22"/>
-        </w:rPr>
-        <w:t xml:space="preserve">Route : </w:t>
-      </w:r>
-      <w:proofErr w:type="spellStart"/>
-      <w:r>
-        <w:rPr>
-          <w:rFonts w:asciiTheme="minorHAnsi" w:hAnsiTheme="minorHAnsi" w:cstheme="minorHAnsi"/>
-          <w:color w:val="000000"/>
-          <w:sz w:val="22"/>
-          <w:szCs w:val="22"/>
-        </w:rPr>
-        <w:t>request</w:t>
-      </w:r>
-      <w:proofErr w:type="spellEnd"/>
-      <w:r>
-        <w:rPr>
-          <w:rFonts w:asciiTheme="minorHAnsi" w:hAnsiTheme="minorHAnsi" w:cstheme="minorHAnsi"/>
-          <w:color w:val="000000"/>
-          <w:sz w:val="22"/>
-          <w:szCs w:val="22"/>
-        </w:rPr>
-        <w:t xml:space="preserve"> Post \--url </w:t>
-      </w:r>
-    </w:p>
-    <w:p>
-      <w:pPr>
-        <w:pStyle w:val="NormalWeb"/>
-        <w:numPr>
-          <w:ilvl w:val="1"/>
-          <w:numId w:val="9"/>
-        </w:numPr>
-        <w:spacing w:before="0" w:beforeAutospacing="0" w:after="0" w:afterAutospacing="0"/>
-        <w:rPr>
-          <w:rFonts w:asciiTheme="minorHAnsi" w:hAnsiTheme="minorHAnsi" w:cstheme="minorHAnsi"/>
-          <w:color w:val="1155CC"/>
-          <w:sz w:val="22"/>
-          <w:szCs w:val="22"/>
-        </w:rPr>
-      </w:pPr>
-      <w:r>
-        <w:rPr>
-          <w:rFonts w:asciiTheme="minorHAnsi" w:hAnsiTheme="minorHAnsi" w:cstheme="minorHAnsi"/>
-          <w:color w:val="000000"/>
-          <w:sz w:val="22"/>
-          <w:szCs w:val="22"/>
-        </w:rPr>
-        <w:t>‘</w:t>
-      </w:r>
-      <w:r>
-        <w:rPr>
-          <w:rFonts w:asciiTheme="minorHAnsi" w:hAnsiTheme="minorHAnsi" w:cstheme="minorHAnsi"/>
-          <w:color w:val="1155CC"/>
-          <w:sz w:val="22"/>
-          <w:szCs w:val="22"/>
-        </w:rPr>
-        <w:t xml:space="preserve">’adresse </w:t>
-      </w:r>
-      <w:proofErr w:type="spellStart"/>
-      <w:r>
-        <w:rPr>
-          <w:rFonts w:asciiTheme="minorHAnsi" w:hAnsiTheme="minorHAnsi" w:cstheme="minorHAnsi"/>
-          <w:color w:val="1155CC"/>
-          <w:sz w:val="22"/>
-          <w:szCs w:val="22"/>
-        </w:rPr>
-        <w:t>ip</w:t>
-      </w:r>
-      <w:proofErr w:type="spellEnd"/>
-      <w:r>
-        <w:rPr>
-          <w:rFonts w:asciiTheme="minorHAnsi" w:hAnsiTheme="minorHAnsi" w:cstheme="minorHAnsi"/>
-          <w:color w:val="1155CC"/>
-          <w:sz w:val="22"/>
-          <w:szCs w:val="22"/>
-        </w:rPr>
-        <w:t xml:space="preserve"> application’/</w:t>
-      </w:r>
-      <w:proofErr w:type="spellStart"/>
-      <w:r>
-        <w:rPr>
-          <w:rFonts w:asciiTheme="minorHAnsi" w:hAnsiTheme="minorHAnsi" w:cstheme="minorHAnsi"/>
-          <w:color w:val="1155CC"/>
-          <w:sz w:val="22"/>
-          <w:szCs w:val="22"/>
-        </w:rPr>
-        <w:t>leftQuantity</w:t>
-      </w:r>
-      <w:proofErr w:type="spellEnd"/>
-      <w:r>
-        <w:rPr>
-          <w:rFonts w:asciiTheme="minorHAnsi" w:hAnsiTheme="minorHAnsi" w:cstheme="minorHAnsi"/>
-          <w:color w:val="1155CC"/>
-          <w:sz w:val="22"/>
-          <w:szCs w:val="22"/>
-        </w:rPr>
-        <w:t xml:space="preserve"> /</w:t>
-      </w:r>
-      <w:proofErr w:type="spellStart"/>
-      <w:r>
-        <w:rPr>
-          <w:rFonts w:asciiTheme="minorHAnsi" w:hAnsiTheme="minorHAnsi" w:cstheme="minorHAnsi"/>
-          <w:color w:val="1155CC"/>
-          <w:sz w:val="22"/>
-          <w:szCs w:val="22"/>
-        </w:rPr>
-        <w:t>purchase</w:t>
-      </w:r>
-      <w:proofErr w:type="spellEnd"/>
-    </w:p>
-    <w:p>
-      <w:pPr>
-        <w:pStyle w:val="ListParagraph"/>
-        <w:numPr>
-          <w:ilvl w:val="1"/>
-          <w:numId w:val="9"/>
-        </w:numPr>
-        <w:rPr>
-          <w:rFonts w:cstheme="minorHAnsi"/>
-        </w:rPr>
-      </w:pPr>
-      <w:r>
-        <w:rPr>
-          <w:rFonts w:cstheme="minorHAnsi"/>
-          <w:color w:val="000000" w:themeColor="text1"/>
-        </w:rPr>
-        <w:t xml:space="preserve">Paramètres: </w:t>
-      </w:r>
-      <w:r>
-        <w:rPr>
-          <w:rFonts w:cstheme="minorHAnsi"/>
-        </w:rPr>
-        <w:t>{"</w:t>
-      </w:r>
-      <w:proofErr w:type="spellStart"/>
-      <w:r>
-        <w:rPr>
-          <w:rFonts w:cstheme="minorHAnsi"/>
-        </w:rPr>
-        <w:t>date</w:t>
-      </w:r>
-      <w:proofErr w:type="gramStart"/>
-      <w:r>
-        <w:rPr>
-          <w:rFonts w:cstheme="minorHAnsi"/>
-        </w:rPr>
-        <w:t>":date</w:t>
-      </w:r>
-      <w:proofErr w:type="spellEnd"/>
-      <w:proofErr w:type="gramEnd"/>
-      <w:r>
-        <w:rPr>
-          <w:rFonts w:cstheme="minorHAnsi"/>
-        </w:rPr>
-        <w:t>}</w:t>
-      </w:r>
-    </w:p>
-    <w:p>
-      <w:pPr>
-        <w:pStyle w:val="NormalWeb"/>
-        <w:numPr>
-          <w:ilvl w:val="1"/>
-          <w:numId w:val="9"/>
-        </w:numPr>
-        <w:spacing w:before="0" w:beforeAutospacing="0" w:after="0" w:afterAutospacing="0"/>
-        <w:rPr>
-          <w:rFonts w:asciiTheme="minorHAnsi" w:hAnsiTheme="minorHAnsi" w:cstheme="minorHAnsi"/>
-          <w:color w:val="000000" w:themeColor="text1"/>
-          <w:sz w:val="22"/>
-          <w:szCs w:val="22"/>
-        </w:rPr>
-      </w:pPr>
-      <w:r>
-        <w:rPr>
-          <w:rFonts w:asciiTheme="minorHAnsi" w:hAnsiTheme="minorHAnsi" w:cstheme="minorHAnsi"/>
-          <w:color w:val="000000" w:themeColor="text1"/>
-          <w:sz w:val="22"/>
-          <w:szCs w:val="22"/>
-        </w:rPr>
-        <w:t>Requête utilisé</w:t>
-      </w:r>
-      <w:r>
-        <w:rPr>
-          <w:rFonts w:asciiTheme="minorHAnsi" w:hAnsiTheme="minorHAnsi" w:cstheme="minorHAnsi"/>
-          <w:color w:val="000000" w:themeColor="text1"/>
-          <w:sz w:val="22"/>
-          <w:szCs w:val="22"/>
+        <w:t>Retourne les achats de la date demandé</w:t>
+      </w:r>
+      <w:r>
+        <w:rPr>
+          <w:rFonts w:cstheme="minorHAnsi"/>
+          <w:color w:val="000000" w:themeColor="text1"/>
         </w:rPr>
         <w:t>e</w:t>
       </w:r>
       <w:r>
         <w:rPr>
-          <w:rFonts w:asciiTheme="minorHAnsi" w:hAnsiTheme="minorHAnsi" w:cstheme="minorHAnsi"/>
-          <w:color w:val="000000" w:themeColor="text1"/>
-          <w:sz w:val="22"/>
-          <w:szCs w:val="22"/>
-        </w:rPr>
-        <w:t> : 15</w:t>
-      </w:r>
-    </w:p>
-    <w:p>
-      <w:pPr>
-        <w:pStyle w:val="ListParagraph"/>
-        <w:numPr>
-          <w:ilvl w:val="1"/>
-          <w:numId w:val="9"/>
-        </w:numPr>
-        <w:rPr>
-          <w:rFonts w:cstheme="minorHAnsi"/>
-          <w:color w:val="000000" w:themeColor="text1"/>
-        </w:rPr>
-      </w:pPr>
-      <w:r>
-        <w:rPr>
-          <w:rFonts w:cstheme="minorHAnsi"/>
-          <w:color w:val="000000" w:themeColor="text1"/>
-        </w:rPr>
-        <w:t>Retourne les achats de la date demandé</w:t>
-      </w:r>
-      <w:r>
-        <w:rPr>
-          <w:rFonts w:cstheme="minorHAnsi"/>
-          <w:color w:val="000000" w:themeColor="text1"/>
-        </w:rPr>
-        <w:t>e</w:t>
-      </w:r>
-      <w:r>
-        <w:rPr>
           <w:rFonts w:cstheme="minorHAnsi"/>
           <w:color w:val="000000" w:themeColor="text1"/>
         </w:rPr>
@@ -10057,24 +9729,6 @@
           <w:color w:val="000000" w:themeColor="text1"/>
           <w:sz w:val="28"/>
         </w:rPr>
-        <w:br w:type="page"/>
-      </w:r>
-    </w:p>
-    <w:p>
-      <w:pPr>
-        <w:rPr>
-          <w:rFonts w:cstheme="minorHAnsi"/>
-          <w:color w:val="000000" w:themeColor="text1"/>
-          <w:sz w:val="28"/>
-        </w:rPr>
-      </w:pPr>
-      <w:r>
-        <w:rPr>
-          <w:rFonts w:cstheme="minorHAnsi"/>
-          <w:color w:val="000000" w:themeColor="text1"/>
-          <w:sz w:val="28"/>
-        </w:rPr>
-        <w:lastRenderedPageBreak/>
         <w:t>Interfaces</w:t>
       </w:r>
     </w:p>
@@ -10255,6 +9909,7 @@
           <w:sz w:val="24"/>
           <w:szCs w:val="24"/>
         </w:rPr>
+        <w:lastRenderedPageBreak/>
         <w:t>Listes des transactions (Inventory)</w:t>
       </w:r>
     </w:p>
@@ -10383,8 +10038,16 @@
         <w:rPr>
           <w:rFonts w:cstheme="minorHAnsi"/>
         </w:rPr>
-        <w:t xml:space="preserve"> «Clear</w:t>
-      </w:r>
+        <w:t xml:space="preserve"> «</w:t>
+      </w:r>
+      <w:proofErr w:type="spellStart"/>
+      <w:r>
+        <w:rPr>
+          <w:rFonts w:cstheme="minorHAnsi"/>
+        </w:rPr>
+        <w:t>Clear</w:t>
+      </w:r>
+      <w:proofErr w:type="spellEnd"/>
       <w:proofErr w:type="gramEnd"/>
       <w:r>
         <w:rPr>
@@ -10404,14 +10067,7 @@
         <w:rPr>
           <w:rFonts w:cstheme="minorHAnsi"/>
         </w:rPr>
-        <w:t xml:space="preserve">», l’utilisateur sera invité à entrer un mot de passe permettant de supprimer les données de toutes les collections. </w:t>
-      </w:r>
-      <w:r>
-        <w:rPr>
-          <w:rFonts w:cstheme="minorHAnsi"/>
-        </w:rPr>
-        <w:lastRenderedPageBreak/>
-        <w:t>En cliquant sur</w:t>
+        <w:t>», l’utilisateur sera invité à entrer un mot de passe permettant de supprimer les données de toutes les collections. En cliquant sur</w:t>
       </w:r>
       <w:proofErr w:type="gramStart"/>
       <w:r>
@@ -11216,7 +10872,6 @@
         <w:rPr>
           <w:rFonts w:asciiTheme="minorHAnsi" w:hAnsiTheme="minorHAnsi" w:cstheme="minorHAnsi"/>
           <w:b/>
-          <w:highlight w:val="yellow"/>
         </w:rPr>
         <w:lastRenderedPageBreak/>
         <w:t>Coût moyen d’acquisition</w:t>
@@ -11228,6 +10883,248 @@
         <w:spacing w:before="0" w:beforeAutospacing="0" w:after="0" w:afterAutospacing="0"/>
         <w:rPr>
           <w:rFonts w:asciiTheme="minorHAnsi" w:hAnsiTheme="minorHAnsi" w:cstheme="minorHAnsi"/>
+          <w:b/>
+        </w:rPr>
+      </w:pPr>
+    </w:p>
+    <w:p>
+      <w:pPr>
+        <w:pStyle w:val="NormalWeb"/>
+        <w:spacing w:before="0" w:beforeAutospacing="0" w:after="0" w:afterAutospacing="0"/>
+        <w:rPr>
+          <w:rFonts w:asciiTheme="minorHAnsi" w:hAnsiTheme="minorHAnsi" w:cstheme="minorHAnsi"/>
+          <w:b/>
+        </w:rPr>
+      </w:pPr>
+      <w:r>
+        <w:rPr>
+          <w:noProof/>
+        </w:rPr>
+        <w:drawing>
+          <wp:inline distT="0" distB="0" distL="0" distR="0">
+            <wp:extent cx="5445457" cy="2867458"/>
+            <wp:effectExtent l="19050" t="19050" r="22225" b="28575"/>
+            <wp:docPr id="3" name="Picture 3" descr="https://scontent.fymq2-1.fna.fbcdn.net/v/t1.15752-9/47357531_1300178540120041_3224323792687857664_n.png?_nc_cat=110&amp;_nc_ht=scontent.fymq2-1.fna&amp;oh=228c9553da0ca93cf2e693ecd402f102&amp;oe=5C69B895"/>
+            <wp:cNvGraphicFramePr>
+              <a:graphicFrameLocks xmlns:a="http://schemas.openxmlformats.org/drawingml/2006/main" noChangeAspect="1"/>
+            </wp:cNvGraphicFramePr>
+            <a:graphic xmlns:a="http://schemas.openxmlformats.org/drawingml/2006/main">
+              <a:graphicData uri="http://schemas.openxmlformats.org/drawingml/2006/picture">
+                <pic:pic xmlns:pic="http://schemas.openxmlformats.org/drawingml/2006/picture">
+                  <pic:nvPicPr>
+                    <pic:cNvPr id="0" name="Picture 1" descr="https://scontent.fymq2-1.fna.fbcdn.net/v/t1.15752-9/47357531_1300178540120041_3224323792687857664_n.png?_nc_cat=110&amp;_nc_ht=scontent.fymq2-1.fna&amp;oh=228c9553da0ca93cf2e693ecd402f102&amp;oe=5C69B895"/>
+                    <pic:cNvPicPr>
+                      <a:picLocks noChangeAspect="1" noChangeArrowheads="1"/>
+                    </pic:cNvPicPr>
+                  </pic:nvPicPr>
+                  <pic:blipFill rotWithShape="1">
+                    <a:blip r:embed="rId12" cstate="print">
+                      <a:extLst>
+                        <a:ext uri="{28A0092B-C50C-407E-A947-70E740481C1C}">
+                          <a14:useLocalDpi xmlns:a14="http://schemas.microsoft.com/office/drawing/2010/main" val="0"/>
+                        </a:ext>
+                      </a:extLst>
+                    </a:blip>
+                    <a:srcRect r="25123" b="19275"/>
+                    <a:stretch/>
+                  </pic:blipFill>
+                  <pic:spPr bwMode="auto">
+                    <a:xfrm>
+                      <a:off x="0" y="0"/>
+                      <a:ext cx="5457700" cy="2873905"/>
+                    </a:xfrm>
+                    <a:prstGeom prst="rect">
+                      <a:avLst/>
+                    </a:prstGeom>
+                    <a:noFill/>
+                    <a:ln>
+                      <a:solidFill>
+                        <a:schemeClr val="tx1"/>
+                      </a:solidFill>
+                    </a:ln>
+                    <a:extLst>
+                      <a:ext uri="{53640926-AAD7-44D8-BBD7-CCE9431645EC}">
+                        <a14:shadowObscured xmlns:a14="http://schemas.microsoft.com/office/drawing/2010/main"/>
+                      </a:ext>
+                    </a:extLst>
+                  </pic:spPr>
+                </pic:pic>
+              </a:graphicData>
+            </a:graphic>
+          </wp:inline>
+        </w:drawing>
+      </w:r>
+    </w:p>
+    <w:p>
+      <w:pPr>
+        <w:pStyle w:val="NormalWeb"/>
+        <w:spacing w:before="0" w:beforeAutospacing="0" w:after="0" w:afterAutospacing="0"/>
+        <w:rPr>
+          <w:rFonts w:asciiTheme="minorHAnsi" w:hAnsiTheme="minorHAnsi" w:cstheme="minorHAnsi"/>
+          <w:b/>
+        </w:rPr>
+      </w:pPr>
+    </w:p>
+    <w:p>
+      <w:pPr>
+        <w:pStyle w:val="NormalWeb"/>
+        <w:spacing w:before="0" w:beforeAutospacing="0" w:after="0" w:afterAutospacing="0"/>
+        <w:rPr>
+          <w:rFonts w:asciiTheme="minorHAnsi" w:hAnsiTheme="minorHAnsi" w:cstheme="minorHAnsi"/>
+        </w:rPr>
+      </w:pPr>
+      <w:r>
+        <w:rPr>
+          <w:rFonts w:asciiTheme="minorHAnsi" w:hAnsiTheme="minorHAnsi" w:cstheme="minorHAnsi"/>
+          <w:sz w:val="22"/>
+          <w:szCs w:val="22"/>
+        </w:rPr>
+        <w:t xml:space="preserve">Cette interface permet d’afficher </w:t>
+      </w:r>
+      <w:r>
+        <w:rPr>
+          <w:rFonts w:asciiTheme="minorHAnsi" w:hAnsiTheme="minorHAnsi" w:cstheme="minorHAnsi"/>
+          <w:sz w:val="22"/>
+          <w:szCs w:val="22"/>
+        </w:rPr>
+        <w:t xml:space="preserve">le coût d’acquisition des </w:t>
+      </w:r>
+      <w:r>
+        <w:rPr>
+          <w:rFonts w:asciiTheme="minorHAnsi" w:hAnsiTheme="minorHAnsi" w:cstheme="minorHAnsi"/>
+          <w:sz w:val="22"/>
+          <w:szCs w:val="22"/>
+        </w:rPr>
+        <w:t>items selon une date précise pour une catégorie de matériel</w:t>
+      </w:r>
+      <w:r>
+        <w:rPr>
+          <w:rFonts w:asciiTheme="minorHAnsi" w:hAnsiTheme="minorHAnsi" w:cstheme="minorHAnsi"/>
+          <w:sz w:val="22"/>
+          <w:szCs w:val="22"/>
+        </w:rPr>
+        <w:t xml:space="preserve"> et d’unité</w:t>
+      </w:r>
+      <w:r>
+        <w:rPr>
+          <w:rFonts w:asciiTheme="minorHAnsi" w:hAnsiTheme="minorHAnsi" w:cstheme="minorHAnsi"/>
+          <w:sz w:val="22"/>
+          <w:szCs w:val="22"/>
+        </w:rPr>
+        <w:t>. L’utilisateur doit entrer les informations voulues et cliquer sur le bouton</w:t>
+      </w:r>
+      <w:proofErr w:type="gramStart"/>
+      <w:r>
+        <w:rPr>
+          <w:rFonts w:asciiTheme="minorHAnsi" w:hAnsiTheme="minorHAnsi" w:cstheme="minorHAnsi"/>
+          <w:sz w:val="22"/>
+          <w:szCs w:val="22"/>
+        </w:rPr>
+        <w:t xml:space="preserve"> «</w:t>
+      </w:r>
+      <w:proofErr w:type="spellStart"/>
+      <w:r>
+        <w:rPr>
+          <w:rFonts w:asciiTheme="minorHAnsi" w:hAnsiTheme="minorHAnsi" w:cstheme="minorHAnsi"/>
+          <w:sz w:val="22"/>
+          <w:szCs w:val="22"/>
+        </w:rPr>
+        <w:t>Get</w:t>
+      </w:r>
+      <w:proofErr w:type="spellEnd"/>
+      <w:proofErr w:type="gramEnd"/>
+      <w:r>
+        <w:rPr>
+          <w:rFonts w:asciiTheme="minorHAnsi" w:hAnsiTheme="minorHAnsi" w:cstheme="minorHAnsi"/>
+          <w:sz w:val="22"/>
+          <w:szCs w:val="22"/>
+        </w:rPr>
+        <w:t xml:space="preserve"> </w:t>
+      </w:r>
+      <w:proofErr w:type="spellStart"/>
+      <w:r>
+        <w:rPr>
+          <w:rFonts w:asciiTheme="minorHAnsi" w:hAnsiTheme="minorHAnsi" w:cstheme="minorHAnsi"/>
+          <w:sz w:val="22"/>
+          <w:szCs w:val="22"/>
+        </w:rPr>
+        <w:t>average</w:t>
+      </w:r>
+      <w:proofErr w:type="spellEnd"/>
+      <w:r>
+        <w:rPr>
+          <w:rFonts w:asciiTheme="minorHAnsi" w:hAnsiTheme="minorHAnsi" w:cstheme="minorHAnsi"/>
+          <w:sz w:val="22"/>
+          <w:szCs w:val="22"/>
+        </w:rPr>
+        <w:t xml:space="preserve"> </w:t>
+      </w:r>
+      <w:proofErr w:type="spellStart"/>
+      <w:r>
+        <w:rPr>
+          <w:rFonts w:asciiTheme="minorHAnsi" w:hAnsiTheme="minorHAnsi" w:cstheme="minorHAnsi"/>
+          <w:sz w:val="22"/>
+          <w:szCs w:val="22"/>
+        </w:rPr>
+        <w:t>cost</w:t>
+      </w:r>
+      <w:proofErr w:type="spellEnd"/>
+      <w:r>
+        <w:rPr>
+          <w:rFonts w:asciiTheme="minorHAnsi" w:hAnsiTheme="minorHAnsi" w:cstheme="minorHAnsi"/>
+          <w:sz w:val="22"/>
+          <w:szCs w:val="22"/>
+        </w:rPr>
+        <w:t xml:space="preserve"> »</w:t>
+      </w:r>
+      <w:r>
+        <w:rPr>
+          <w:rFonts w:asciiTheme="minorHAnsi" w:hAnsiTheme="minorHAnsi" w:cstheme="minorHAnsi"/>
+          <w:sz w:val="22"/>
+          <w:szCs w:val="22"/>
+        </w:rPr>
+        <w:t>.</w:t>
+      </w:r>
+      <w:r>
+        <w:rPr>
+          <w:rFonts w:asciiTheme="minorHAnsi" w:hAnsiTheme="minorHAnsi" w:cstheme="minorHAnsi"/>
+          <w:sz w:val="22"/>
+          <w:szCs w:val="22"/>
+        </w:rPr>
+        <w:t xml:space="preserve"> Un tableau s’affichera avec les coûts moyens selon différentes unités de mesure. Si un item n’est pas lié à une unité de mesure, le coût moyen associé à cette mesure ne s’affichera pas dans le tableau.</w:t>
+      </w:r>
+      <w:r>
+        <w:rPr>
+          <w:rFonts w:asciiTheme="minorHAnsi" w:hAnsiTheme="minorHAnsi" w:cstheme="minorHAnsi"/>
+          <w:sz w:val="22"/>
+          <w:szCs w:val="22"/>
+        </w:rPr>
+        <w:t xml:space="preserve"> </w:t>
+      </w:r>
+      <w:r>
+        <w:rPr>
+          <w:rFonts w:asciiTheme="minorHAnsi" w:hAnsiTheme="minorHAnsi" w:cstheme="minorHAnsi"/>
+          <w:sz w:val="22"/>
+          <w:szCs w:val="22"/>
+        </w:rPr>
+        <w:t>S’il n’y a pas de densité pour une catégorie trouvée, le facteur sera alors de 1 g/ml par défaut</w:t>
+      </w:r>
+      <w:r>
+        <w:rPr>
+          <w:rFonts w:asciiTheme="minorHAnsi" w:hAnsiTheme="minorHAnsi" w:cstheme="minorHAnsi"/>
+          <w:sz w:val="22"/>
+          <w:szCs w:val="22"/>
+        </w:rPr>
+        <w:t>.</w:t>
+      </w:r>
+    </w:p>
+    <w:p>
+      <w:pPr>
+        <w:pStyle w:val="NormalWeb"/>
+        <w:spacing w:before="0" w:beforeAutospacing="0" w:after="0" w:afterAutospacing="0"/>
+        <w:rPr>
+          <w:rFonts w:asciiTheme="minorHAnsi" w:hAnsiTheme="minorHAnsi" w:cstheme="minorHAnsi"/>
+          <w:b/>
         </w:rPr>
       </w:pPr>
     </w:p>
@@ -11291,7 +11188,7 @@
                     </pic:cNvPicPr>
                   </pic:nvPicPr>
                   <pic:blipFill>
-                    <a:blip r:embed="rId12" cstate="print">
+                    <a:blip r:embed="rId13" cstate="print">
                       <a:extLst>
                         <a:ext uri="{28A0092B-C50C-407E-A947-70E740481C1C}">
                           <a14:useLocalDpi xmlns:a14="http://schemas.microsoft.com/office/drawing/2010/main" val="0"/>
@@ -11387,7 +11284,15 @@
           <w:sz w:val="22"/>
           <w:szCs w:val="22"/>
         </w:rPr>
-        <w:t xml:space="preserve"> et cliquer sur le bouton</w:t>
+        <w:t xml:space="preserve"> e</w:t>
+      </w:r>
+      <w:r>
+        <w:rPr>
+          <w:rFonts w:asciiTheme="minorHAnsi" w:hAnsiTheme="minorHAnsi" w:cstheme="minorHAnsi"/>
+          <w:sz w:val="22"/>
+          <w:szCs w:val="22"/>
+        </w:rPr>
+        <w:t>t cliquer sur le bouton</w:t>
       </w:r>
       <w:proofErr w:type="gramStart"/>
       <w:r>
@@ -11424,7 +11329,23 @@
           <w:sz w:val="22"/>
           <w:szCs w:val="22"/>
         </w:rPr>
-        <w:t>letf</w:t>
+        <w:t>le</w:t>
+      </w:r>
+      <w:r>
+        <w:rPr>
+          <w:rFonts w:asciiTheme="minorHAnsi" w:hAnsiTheme="minorHAnsi" w:cstheme="minorHAnsi"/>
+          <w:sz w:val="22"/>
+          <w:szCs w:val="22"/>
+        </w:rPr>
+        <w:t>f</w:t>
+      </w:r>
+      <w:r>
+        <w:rPr>
+          <w:rFonts w:asciiTheme="minorHAnsi" w:hAnsiTheme="minorHAnsi" w:cstheme="minorHAnsi"/>
+          <w:sz w:val="22"/>
+          <w:szCs w:val="22"/>
+        </w:rPr>
+        <w:t>t</w:t>
       </w:r>
       <w:proofErr w:type="spellEnd"/>
       <w:r>
@@ -11467,27 +11388,36 @@
           <w:sz w:val="22"/>
           <w:szCs w:val="22"/>
         </w:rPr>
-        <w:t>. S’il n’y a pas de densité pour une catégorie trouvée, le facteur sera alors de 1 g/ml. S’il n’y a pas de quantité restante lors de cette date, le tableau sera vide.</w:t>
-      </w:r>
-    </w:p>
-    <w:p>
-      <w:pPr>
-        <w:pStyle w:val="NormalWeb"/>
-        <w:spacing w:before="0" w:beforeAutospacing="0" w:after="0" w:afterAutospacing="0"/>
-        <w:rPr>
-          <w:rFonts w:asciiTheme="minorHAnsi" w:hAnsiTheme="minorHAnsi" w:cstheme="minorHAnsi"/>
-          <w:b/>
-        </w:rPr>
-      </w:pPr>
-    </w:p>
-    <w:p/>
+        <w:t>. S’il n’y a pas de densité pour une catégorie trouvée, le facteur sera alors de 1 g/ml</w:t>
+      </w:r>
+      <w:r>
+        <w:rPr>
+          <w:rFonts w:asciiTheme="minorHAnsi" w:hAnsiTheme="minorHAnsi" w:cstheme="minorHAnsi"/>
+          <w:sz w:val="22"/>
+          <w:szCs w:val="22"/>
+        </w:rPr>
+        <w:t xml:space="preserve"> par défaut</w:t>
+      </w:r>
+      <w:r>
+        <w:rPr>
+          <w:rFonts w:asciiTheme="minorHAnsi" w:hAnsiTheme="minorHAnsi" w:cstheme="minorHAnsi"/>
+          <w:sz w:val="22"/>
+          <w:szCs w:val="22"/>
+        </w:rPr>
+        <w:t>. S’il n’y a pas de quantité restante lors de cette date, le tableau sera vide.</w:t>
+      </w:r>
+    </w:p>
+    <w:p>
+      <w:bookmarkStart w:id="0" w:name="_GoBack"/>
+      <w:bookmarkEnd w:id="0"/>
+    </w:p>
     <w:sectPr>
-      <w:headerReference w:type="even" r:id="rId13"/>
-      <w:headerReference w:type="default" r:id="rId14"/>
-      <w:footerReference w:type="even" r:id="rId15"/>
-      <w:footerReference w:type="default" r:id="rId16"/>
-      <w:headerReference w:type="first" r:id="rId17"/>
-      <w:footerReference w:type="first" r:id="rId18"/>
+      <w:headerReference w:type="even" r:id="rId14"/>
+      <w:headerReference w:type="default" r:id="rId15"/>
+      <w:footerReference w:type="even" r:id="rId16"/>
+      <w:footerReference w:type="default" r:id="rId17"/>
+      <w:headerReference w:type="first" r:id="rId18"/>
+      <w:footerReference w:type="first" r:id="rId19"/>
       <w:pgSz w:w="12240" w:h="15840"/>
       <w:pgMar w:top="1440" w:right="1800" w:bottom="1440" w:left="1800" w:header="708" w:footer="708" w:gutter="0"/>
       <w:cols w:space="708"/>
@@ -11499,7 +11429,7 @@
 </file>
 
 <file path=word/endnotes.xml><?xml version="1.0" encoding="utf-8"?>
-<w:endnotes xmlns:wpc="http://schemas.microsoft.com/office/word/2010/wordprocessingCanvas" xmlns:cx="http://schemas.microsoft.com/office/drawing/2014/chartex" xmlns:cx1="http://schemas.microsoft.com/office/drawing/2015/9/8/chartex" xmlns:cx2="http://schemas.microsoft.com/office/drawing/2015/10/21/chartex" xmlns:cx3="http://schemas.microsoft.com/office/drawing/2016/5/9/chartex" xmlns:cx4="http://schemas.microsoft.com/office/drawing/2016/5/10/chartex" xmlns:cx5="http://schemas.microsoft.com/office/drawing/2016/5/11/chartex" xmlns:cx6="http://schemas.microsoft.com/office/drawing/2016/5/12/chartex" xmlns:cx7="http://schemas.microsoft.com/office/drawing/2016/5/13/chartex" xmlns:cx8="http://schemas.microsoft.com/office/drawing/2016/5/14/chartex" xmlns:mc="http://schemas.openxmlformats.org/markup-compatibility/2006" xmlns:aink="http://schemas.microsoft.com/office/drawing/2016/ink" xmlns:am3d="http://schemas.microsoft.com/office/drawing/2017/model3d" xmlns:o="urn:schemas-microsoft-com:office:office" xmlns:r="http://schemas.openxmlformats.org/officeDocument/2006/relationships" xmlns:m="http://schemas.openxmlformats.org/officeDocument/2006/math" xmlns:v="urn:schemas-microsoft-com:vml" xmlns:wp14="http://schemas.microsoft.com/office/word/2010/wordprocessingDrawing" xmlns:wp="http://schemas.openxmlformats.org/drawingml/2006/wordprocessingDrawing" xmlns:w10="urn:schemas-microsoft-com:office:word" xmlns:w="http://schemas.openxmlformats.org/wordprocessingml/2006/main" xmlns:w14="http://schemas.microsoft.com/office/word/2010/wordml" xmlns:w15="http://schemas.microsoft.com/office/word/2012/wordml" xmlns:w16cid="http://schemas.microsoft.com/office/word/2016/wordml/cid" xmlns:w16se="http://schemas.microsoft.com/office/word/2015/wordml/symex" xmlns:wpg="http://schemas.microsoft.com/office/word/2010/wordprocessingGroup" xmlns:wpi="http://schemas.microsoft.com/office/word/2010/wordprocessingInk" xmlns:wne="http://schemas.microsoft.com/office/word/2006/wordml" xmlns:wps="http://schemas.microsoft.com/office/word/2010/wordprocessingShape" mc:Ignorable="w14 w15 w16se w16cid wp14">
+<w:endnotes xmlns:wpc="http://schemas.microsoft.com/office/word/2010/wordprocessingCanvas" xmlns:cx="http://schemas.microsoft.com/office/drawing/2014/chartex" xmlns:cx1="http://schemas.microsoft.com/office/drawing/2015/9/8/chartex" xmlns:mc="http://schemas.openxmlformats.org/markup-compatibility/2006" xmlns:o="urn:schemas-microsoft-com:office:office" xmlns:r="http://schemas.openxmlformats.org/officeDocument/2006/relationships" xmlns:m="http://schemas.openxmlformats.org/officeDocument/2006/math" xmlns:v="urn:schemas-microsoft-com:vml" xmlns:wp14="http://schemas.microsoft.com/office/word/2010/wordprocessingDrawing" xmlns:wp="http://schemas.openxmlformats.org/drawingml/2006/wordprocessingDrawing" xmlns:w10="urn:schemas-microsoft-com:office:word" xmlns:w="http://schemas.openxmlformats.org/wordprocessingml/2006/main" xmlns:w14="http://schemas.microsoft.com/office/word/2010/wordml" xmlns:w15="http://schemas.microsoft.com/office/word/2012/wordml" xmlns:w16se="http://schemas.microsoft.com/office/word/2015/wordml/symex" xmlns:wpg="http://schemas.microsoft.com/office/word/2010/wordprocessingGroup" xmlns:wpi="http://schemas.microsoft.com/office/word/2010/wordprocessingInk" xmlns:wne="http://schemas.microsoft.com/office/word/2006/wordml" xmlns:wps="http://schemas.microsoft.com/office/word/2010/wordprocessingShape" mc:Ignorable="w14 w15 w16se wp14">
   <w:endnote w:type="separator" w:id="-1">
     <w:p>
       <w:pPr>
@@ -11524,7 +11454,7 @@
 </file>
 
 <file path=word/footer1.xml><?xml version="1.0" encoding="utf-8"?>
-<w:ftr xmlns:wpc="http://schemas.microsoft.com/office/word/2010/wordprocessingCanvas" xmlns:cx="http://schemas.microsoft.com/office/drawing/2014/chartex" xmlns:cx1="http://schemas.microsoft.com/office/drawing/2015/9/8/chartex" xmlns:cx2="http://schemas.microsoft.com/office/drawing/2015/10/21/chartex" xmlns:cx3="http://schemas.microsoft.com/office/drawing/2016/5/9/chartex" xmlns:cx4="http://schemas.microsoft.com/office/drawing/2016/5/10/chartex" xmlns:cx5="http://schemas.microsoft.com/office/drawing/2016/5/11/chartex" xmlns:cx6="http://schemas.microsoft.com/office/drawing/2016/5/12/chartex" xmlns:cx7="http://schemas.microsoft.com/office/drawing/2016/5/13/chartex" xmlns:cx8="http://schemas.microsoft.com/office/drawing/2016/5/14/chartex" xmlns:mc="http://schemas.openxmlformats.org/markup-compatibility/2006" xmlns:aink="http://schemas.microsoft.com/office/drawing/2016/ink" xmlns:am3d="http://schemas.microsoft.com/office/drawing/2017/model3d" xmlns:o="urn:schemas-microsoft-com:office:office" xmlns:r="http://schemas.openxmlformats.org/officeDocument/2006/relationships" xmlns:m="http://schemas.openxmlformats.org/officeDocument/2006/math" xmlns:v="urn:schemas-microsoft-com:vml" xmlns:wp14="http://schemas.microsoft.com/office/word/2010/wordprocessingDrawing" xmlns:wp="http://schemas.openxmlformats.org/drawingml/2006/wordprocessingDrawing" xmlns:w10="urn:schemas-microsoft-com:office:word" xmlns:w="http://schemas.openxmlformats.org/wordprocessingml/2006/main" xmlns:w14="http://schemas.microsoft.com/office/word/2010/wordml" xmlns:w15="http://schemas.microsoft.com/office/word/2012/wordml" xmlns:w16cid="http://schemas.microsoft.com/office/word/2016/wordml/cid" xmlns:w16se="http://schemas.microsoft.com/office/word/2015/wordml/symex" xmlns:wpg="http://schemas.microsoft.com/office/word/2010/wordprocessingGroup" xmlns:wpi="http://schemas.microsoft.com/office/word/2010/wordprocessingInk" xmlns:wne="http://schemas.microsoft.com/office/word/2006/wordml" xmlns:wps="http://schemas.microsoft.com/office/word/2010/wordprocessingShape" mc:Ignorable="w14 w15 w16se w16cid wp14">
+<w:ftr xmlns:wpc="http://schemas.microsoft.com/office/word/2010/wordprocessingCanvas" xmlns:cx="http://schemas.microsoft.com/office/drawing/2014/chartex" xmlns:cx1="http://schemas.microsoft.com/office/drawing/2015/9/8/chartex" xmlns:mc="http://schemas.openxmlformats.org/markup-compatibility/2006" xmlns:o="urn:schemas-microsoft-com:office:office" xmlns:r="http://schemas.openxmlformats.org/officeDocument/2006/relationships" xmlns:m="http://schemas.openxmlformats.org/officeDocument/2006/math" xmlns:v="urn:schemas-microsoft-com:vml" xmlns:wp14="http://schemas.microsoft.com/office/word/2010/wordprocessingDrawing" xmlns:wp="http://schemas.openxmlformats.org/drawingml/2006/wordprocessingDrawing" xmlns:w10="urn:schemas-microsoft-com:office:word" xmlns:w="http://schemas.openxmlformats.org/wordprocessingml/2006/main" xmlns:w14="http://schemas.microsoft.com/office/word/2010/wordml" xmlns:w15="http://schemas.microsoft.com/office/word/2012/wordml" xmlns:w16se="http://schemas.microsoft.com/office/word/2015/wordml/symex" xmlns:wpg="http://schemas.microsoft.com/office/word/2010/wordprocessingGroup" xmlns:wpi="http://schemas.microsoft.com/office/word/2010/wordprocessingInk" xmlns:wne="http://schemas.microsoft.com/office/word/2006/wordml" xmlns:wps="http://schemas.microsoft.com/office/word/2010/wordprocessingShape" mc:Ignorable="w14 w15 w16se wp14">
   <w:p>
     <w:pPr>
       <w:pStyle w:val="Footer"/>
@@ -11534,7 +11464,7 @@
 </file>
 
 <file path=word/footer2.xml><?xml version="1.0" encoding="utf-8"?>
-<w:ftr xmlns:wpc="http://schemas.microsoft.com/office/word/2010/wordprocessingCanvas" xmlns:cx="http://schemas.microsoft.com/office/drawing/2014/chartex" xmlns:cx1="http://schemas.microsoft.com/office/drawing/2015/9/8/chartex" xmlns:cx2="http://schemas.microsoft.com/office/drawing/2015/10/21/chartex" xmlns:cx3="http://schemas.microsoft.com/office/drawing/2016/5/9/chartex" xmlns:cx4="http://schemas.microsoft.com/office/drawing/2016/5/10/chartex" xmlns:cx5="http://schemas.microsoft.com/office/drawing/2016/5/11/chartex" xmlns:cx6="http://schemas.microsoft.com/office/drawing/2016/5/12/chartex" xmlns:cx7="http://schemas.microsoft.com/office/drawing/2016/5/13/chartex" xmlns:cx8="http://schemas.microsoft.com/office/drawing/2016/5/14/chartex" xmlns:mc="http://schemas.openxmlformats.org/markup-compatibility/2006" xmlns:aink="http://schemas.microsoft.com/office/drawing/2016/ink" xmlns:am3d="http://schemas.microsoft.com/office/drawing/2017/model3d" xmlns:o="urn:schemas-microsoft-com:office:office" xmlns:r="http://schemas.openxmlformats.org/officeDocument/2006/relationships" xmlns:m="http://schemas.openxmlformats.org/officeDocument/2006/math" xmlns:v="urn:schemas-microsoft-com:vml" xmlns:wp14="http://schemas.microsoft.com/office/word/2010/wordprocessingDrawing" xmlns:wp="http://schemas.openxmlformats.org/drawingml/2006/wordprocessingDrawing" xmlns:w10="urn:schemas-microsoft-com:office:word" xmlns:w="http://schemas.openxmlformats.org/wordprocessingml/2006/main" xmlns:w14="http://schemas.microsoft.com/office/word/2010/wordml" xmlns:w15="http://schemas.microsoft.com/office/word/2012/wordml" xmlns:w16cid="http://schemas.microsoft.com/office/word/2016/wordml/cid" xmlns:w16se="http://schemas.microsoft.com/office/word/2015/wordml/symex" xmlns:wpg="http://schemas.microsoft.com/office/word/2010/wordprocessingGroup" xmlns:wpi="http://schemas.microsoft.com/office/word/2010/wordprocessingInk" xmlns:wne="http://schemas.microsoft.com/office/word/2006/wordml" xmlns:wps="http://schemas.microsoft.com/office/word/2010/wordprocessingShape" mc:Ignorable="w14 w15 w16se w16cid wp14">
+<w:ftr xmlns:wpc="http://schemas.microsoft.com/office/word/2010/wordprocessingCanvas" xmlns:cx="http://schemas.microsoft.com/office/drawing/2014/chartex" xmlns:cx1="http://schemas.microsoft.com/office/drawing/2015/9/8/chartex" xmlns:mc="http://schemas.openxmlformats.org/markup-compatibility/2006" xmlns:o="urn:schemas-microsoft-com:office:office" xmlns:r="http://schemas.openxmlformats.org/officeDocument/2006/relationships" xmlns:m="http://schemas.openxmlformats.org/officeDocument/2006/math" xmlns:v="urn:schemas-microsoft-com:vml" xmlns:wp14="http://schemas.microsoft.com/office/word/2010/wordprocessingDrawing" xmlns:wp="http://schemas.openxmlformats.org/drawingml/2006/wordprocessingDrawing" xmlns:w10="urn:schemas-microsoft-com:office:word" xmlns:w="http://schemas.openxmlformats.org/wordprocessingml/2006/main" xmlns:w14="http://schemas.microsoft.com/office/word/2010/wordml" xmlns:w15="http://schemas.microsoft.com/office/word/2012/wordml" xmlns:w16se="http://schemas.microsoft.com/office/word/2015/wordml/symex" xmlns:wpg="http://schemas.microsoft.com/office/word/2010/wordprocessingGroup" xmlns:wpi="http://schemas.microsoft.com/office/word/2010/wordprocessingInk" xmlns:wne="http://schemas.microsoft.com/office/word/2006/wordml" xmlns:wps="http://schemas.microsoft.com/office/word/2010/wordprocessingShape" mc:Ignorable="w14 w15 w16se wp14">
   <w:sdt>
     <w:sdtPr>
       <w:id w:val="-631478529"/>
@@ -11587,7 +11517,7 @@
 </file>
 
 <file path=word/footer3.xml><?xml version="1.0" encoding="utf-8"?>
-<w:ftr xmlns:wpc="http://schemas.microsoft.com/office/word/2010/wordprocessingCanvas" xmlns:cx="http://schemas.microsoft.com/office/drawing/2014/chartex" xmlns:cx1="http://schemas.microsoft.com/office/drawing/2015/9/8/chartex" xmlns:cx2="http://schemas.microsoft.com/office/drawing/2015/10/21/chartex" xmlns:cx3="http://schemas.microsoft.com/office/drawing/2016/5/9/chartex" xmlns:cx4="http://schemas.microsoft.com/office/drawing/2016/5/10/chartex" xmlns:cx5="http://schemas.microsoft.com/office/drawing/2016/5/11/chartex" xmlns:cx6="http://schemas.microsoft.com/office/drawing/2016/5/12/chartex" xmlns:cx7="http://schemas.microsoft.com/office/drawing/2016/5/13/chartex" xmlns:cx8="http://schemas.microsoft.com/office/drawing/2016/5/14/chartex" xmlns:mc="http://schemas.openxmlformats.org/markup-compatibility/2006" xmlns:aink="http://schemas.microsoft.com/office/drawing/2016/ink" xmlns:am3d="http://schemas.microsoft.com/office/drawing/2017/model3d" xmlns:o="urn:schemas-microsoft-com:office:office" xmlns:r="http://schemas.openxmlformats.org/officeDocument/2006/relationships" xmlns:m="http://schemas.openxmlformats.org/officeDocument/2006/math" xmlns:v="urn:schemas-microsoft-com:vml" xmlns:wp14="http://schemas.microsoft.com/office/word/2010/wordprocessingDrawing" xmlns:wp="http://schemas.openxmlformats.org/drawingml/2006/wordprocessingDrawing" xmlns:w10="urn:schemas-microsoft-com:office:word" xmlns:w="http://schemas.openxmlformats.org/wordprocessingml/2006/main" xmlns:w14="http://schemas.microsoft.com/office/word/2010/wordml" xmlns:w15="http://schemas.microsoft.com/office/word/2012/wordml" xmlns:w16cid="http://schemas.microsoft.com/office/word/2016/wordml/cid" xmlns:w16se="http://schemas.microsoft.com/office/word/2015/wordml/symex" xmlns:wpg="http://schemas.microsoft.com/office/word/2010/wordprocessingGroup" xmlns:wpi="http://schemas.microsoft.com/office/word/2010/wordprocessingInk" xmlns:wne="http://schemas.microsoft.com/office/word/2006/wordml" xmlns:wps="http://schemas.microsoft.com/office/word/2010/wordprocessingShape" mc:Ignorable="w14 w15 w16se w16cid wp14">
+<w:ftr xmlns:wpc="http://schemas.microsoft.com/office/word/2010/wordprocessingCanvas" xmlns:cx="http://schemas.microsoft.com/office/drawing/2014/chartex" xmlns:cx1="http://schemas.microsoft.com/office/drawing/2015/9/8/chartex" xmlns:mc="http://schemas.openxmlformats.org/markup-compatibility/2006" xmlns:o="urn:schemas-microsoft-com:office:office" xmlns:r="http://schemas.openxmlformats.org/officeDocument/2006/relationships" xmlns:m="http://schemas.openxmlformats.org/officeDocument/2006/math" xmlns:v="urn:schemas-microsoft-com:vml" xmlns:wp14="http://schemas.microsoft.com/office/word/2010/wordprocessingDrawing" xmlns:wp="http://schemas.openxmlformats.org/drawingml/2006/wordprocessingDrawing" xmlns:w10="urn:schemas-microsoft-com:office:word" xmlns:w="http://schemas.openxmlformats.org/wordprocessingml/2006/main" xmlns:w14="http://schemas.microsoft.com/office/word/2010/wordml" xmlns:w15="http://schemas.microsoft.com/office/word/2012/wordml" xmlns:w16se="http://schemas.microsoft.com/office/word/2015/wordml/symex" xmlns:wpg="http://schemas.microsoft.com/office/word/2010/wordprocessingGroup" xmlns:wpi="http://schemas.microsoft.com/office/word/2010/wordprocessingInk" xmlns:wne="http://schemas.microsoft.com/office/word/2006/wordml" xmlns:wps="http://schemas.microsoft.com/office/word/2010/wordprocessingShape" mc:Ignorable="w14 w15 w16se wp14">
   <w:p>
     <w:pPr>
       <w:pStyle w:val="Footer"/>
@@ -11597,7 +11527,7 @@
 </file>
 
 <file path=word/footnotes.xml><?xml version="1.0" encoding="utf-8"?>
-<w:footnotes xmlns:wpc="http://schemas.microsoft.com/office/word/2010/wordprocessingCanvas" xmlns:cx="http://schemas.microsoft.com/office/drawing/2014/chartex" xmlns:cx1="http://schemas.microsoft.com/office/drawing/2015/9/8/chartex" xmlns:cx2="http://schemas.microsoft.com/office/drawing/2015/10/21/chartex" xmlns:cx3="http://schemas.microsoft.com/office/drawing/2016/5/9/chartex" xmlns:cx4="http://schemas.microsoft.com/office/drawing/2016/5/10/chartex" xmlns:cx5="http://schemas.microsoft.com/office/drawing/2016/5/11/chartex" xmlns:cx6="http://schemas.microsoft.com/office/drawing/2016/5/12/chartex" xmlns:cx7="http://schemas.microsoft.com/office/drawing/2016/5/13/chartex" xmlns:cx8="http://schemas.microsoft.com/office/drawing/2016/5/14/chartex" xmlns:mc="http://schemas.openxmlformats.org/markup-compatibility/2006" xmlns:aink="http://schemas.microsoft.com/office/drawing/2016/ink" xmlns:am3d="http://schemas.microsoft.com/office/drawing/2017/model3d" xmlns:o="urn:schemas-microsoft-com:office:office" xmlns:r="http://schemas.openxmlformats.org/officeDocument/2006/relationships" xmlns:m="http://schemas.openxmlformats.org/officeDocument/2006/math" xmlns:v="urn:schemas-microsoft-com:vml" xmlns:wp14="http://schemas.microsoft.com/office/word/2010/wordprocessingDrawing" xmlns:wp="http://schemas.openxmlformats.org/drawingml/2006/wordprocessingDrawing" xmlns:w10="urn:schemas-microsoft-com:office:word" xmlns:w="http://schemas.openxmlformats.org/wordprocessingml/2006/main" xmlns:w14="http://schemas.microsoft.com/office/word/2010/wordml" xmlns:w15="http://schemas.microsoft.com/office/word/2012/wordml" xmlns:w16cid="http://schemas.microsoft.com/office/word/2016/wordml/cid" xmlns:w16se="http://schemas.microsoft.com/office/word/2015/wordml/symex" xmlns:wpg="http://schemas.microsoft.com/office/word/2010/wordprocessingGroup" xmlns:wpi="http://schemas.microsoft.com/office/word/2010/wordprocessingInk" xmlns:wne="http://schemas.microsoft.com/office/word/2006/wordml" xmlns:wps="http://schemas.microsoft.com/office/word/2010/wordprocessingShape" mc:Ignorable="w14 w15 w16se w16cid wp14">
+<w:footnotes xmlns:wpc="http://schemas.microsoft.com/office/word/2010/wordprocessingCanvas" xmlns:cx="http://schemas.microsoft.com/office/drawing/2014/chartex" xmlns:cx1="http://schemas.microsoft.com/office/drawing/2015/9/8/chartex" xmlns:mc="http://schemas.openxmlformats.org/markup-compatibility/2006" xmlns:o="urn:schemas-microsoft-com:office:office" xmlns:r="http://schemas.openxmlformats.org/officeDocument/2006/relationships" xmlns:m="http://schemas.openxmlformats.org/officeDocument/2006/math" xmlns:v="urn:schemas-microsoft-com:vml" xmlns:wp14="http://schemas.microsoft.com/office/word/2010/wordprocessingDrawing" xmlns:wp="http://schemas.openxmlformats.org/drawingml/2006/wordprocessingDrawing" xmlns:w10="urn:schemas-microsoft-com:office:word" xmlns:w="http://schemas.openxmlformats.org/wordprocessingml/2006/main" xmlns:w14="http://schemas.microsoft.com/office/word/2010/wordml" xmlns:w15="http://schemas.microsoft.com/office/word/2012/wordml" xmlns:w16se="http://schemas.microsoft.com/office/word/2015/wordml/symex" xmlns:wpg="http://schemas.microsoft.com/office/word/2010/wordprocessingGroup" xmlns:wpi="http://schemas.microsoft.com/office/word/2010/wordprocessingInk" xmlns:wne="http://schemas.microsoft.com/office/word/2006/wordml" xmlns:wps="http://schemas.microsoft.com/office/word/2010/wordprocessingShape" mc:Ignorable="w14 w15 w16se wp14">
   <w:footnote w:type="separator" w:id="-1">
     <w:p>
       <w:pPr>
@@ -11622,7 +11552,7 @@
 </file>
 
 <file path=word/header1.xml><?xml version="1.0" encoding="utf-8"?>
-<w:hdr xmlns:wpc="http://schemas.microsoft.com/office/word/2010/wordprocessingCanvas" xmlns:cx="http://schemas.microsoft.com/office/drawing/2014/chartex" xmlns:cx1="http://schemas.microsoft.com/office/drawing/2015/9/8/chartex" xmlns:cx2="http://schemas.microsoft.com/office/drawing/2015/10/21/chartex" xmlns:cx3="http://schemas.microsoft.com/office/drawing/2016/5/9/chartex" xmlns:cx4="http://schemas.microsoft.com/office/drawing/2016/5/10/chartex" xmlns:cx5="http://schemas.microsoft.com/office/drawing/2016/5/11/chartex" xmlns:cx6="http://schemas.microsoft.com/office/drawing/2016/5/12/chartex" xmlns:cx7="http://schemas.microsoft.com/office/drawing/2016/5/13/chartex" xmlns:cx8="http://schemas.microsoft.com/office/drawing/2016/5/14/chartex" xmlns:mc="http://schemas.openxmlformats.org/markup-compatibility/2006" xmlns:aink="http://schemas.microsoft.com/office/drawing/2016/ink" xmlns:am3d="http://schemas.microsoft.com/office/drawing/2017/model3d" xmlns:o="urn:schemas-microsoft-com:office:office" xmlns:r="http://schemas.openxmlformats.org/officeDocument/2006/relationships" xmlns:m="http://schemas.openxmlformats.org/officeDocument/2006/math" xmlns:v="urn:schemas-microsoft-com:vml" xmlns:wp14="http://schemas.microsoft.com/office/word/2010/wordprocessingDrawing" xmlns:wp="http://schemas.openxmlformats.org/drawingml/2006/wordprocessingDrawing" xmlns:w10="urn:schemas-microsoft-com:office:word" xmlns:w="http://schemas.openxmlformats.org/wordprocessingml/2006/main" xmlns:w14="http://schemas.microsoft.com/office/word/2010/wordml" xmlns:w15="http://schemas.microsoft.com/office/word/2012/wordml" xmlns:w16cid="http://schemas.microsoft.com/office/word/2016/wordml/cid" xmlns:w16se="http://schemas.microsoft.com/office/word/2015/wordml/symex" xmlns:wpg="http://schemas.microsoft.com/office/word/2010/wordprocessingGroup" xmlns:wpi="http://schemas.microsoft.com/office/word/2010/wordprocessingInk" xmlns:wne="http://schemas.microsoft.com/office/word/2006/wordml" xmlns:wps="http://schemas.microsoft.com/office/word/2010/wordprocessingShape" mc:Ignorable="w14 w15 w16se w16cid wp14">
+<w:hdr xmlns:wpc="http://schemas.microsoft.com/office/word/2010/wordprocessingCanvas" xmlns:cx="http://schemas.microsoft.com/office/drawing/2014/chartex" xmlns:cx1="http://schemas.microsoft.com/office/drawing/2015/9/8/chartex" xmlns:mc="http://schemas.openxmlformats.org/markup-compatibility/2006" xmlns:o="urn:schemas-microsoft-com:office:office" xmlns:r="http://schemas.openxmlformats.org/officeDocument/2006/relationships" xmlns:m="http://schemas.openxmlformats.org/officeDocument/2006/math" xmlns:v="urn:schemas-microsoft-com:vml" xmlns:wp14="http://schemas.microsoft.com/office/word/2010/wordprocessingDrawing" xmlns:wp="http://schemas.openxmlformats.org/drawingml/2006/wordprocessingDrawing" xmlns:w10="urn:schemas-microsoft-com:office:word" xmlns:w="http://schemas.openxmlformats.org/wordprocessingml/2006/main" xmlns:w14="http://schemas.microsoft.com/office/word/2010/wordml" xmlns:w15="http://schemas.microsoft.com/office/word/2012/wordml" xmlns:w16se="http://schemas.microsoft.com/office/word/2015/wordml/symex" xmlns:wpg="http://schemas.microsoft.com/office/word/2010/wordprocessingGroup" xmlns:wpi="http://schemas.microsoft.com/office/word/2010/wordprocessingInk" xmlns:wne="http://schemas.microsoft.com/office/word/2006/wordml" xmlns:wps="http://schemas.microsoft.com/office/word/2010/wordprocessingShape" mc:Ignorable="w14 w15 w16se wp14">
   <w:p>
     <w:pPr>
       <w:pStyle w:val="Header"/>
@@ -11632,7 +11562,7 @@
 </file>
 
 <file path=word/header2.xml><?xml version="1.0" encoding="utf-8"?>
-<w:hdr xmlns:wpc="http://schemas.microsoft.com/office/word/2010/wordprocessingCanvas" xmlns:cx="http://schemas.microsoft.com/office/drawing/2014/chartex" xmlns:cx1="http://schemas.microsoft.com/office/drawing/2015/9/8/chartex" xmlns:cx2="http://schemas.microsoft.com/office/drawing/2015/10/21/chartex" xmlns:cx3="http://schemas.microsoft.com/office/drawing/2016/5/9/chartex" xmlns:cx4="http://schemas.microsoft.com/office/drawing/2016/5/10/chartex" xmlns:cx5="http://schemas.microsoft.com/office/drawing/2016/5/11/chartex" xmlns:cx6="http://schemas.microsoft.com/office/drawing/2016/5/12/chartex" xmlns:cx7="http://schemas.microsoft.com/office/drawing/2016/5/13/chartex" xmlns:cx8="http://schemas.microsoft.com/office/drawing/2016/5/14/chartex" xmlns:mc="http://schemas.openxmlformats.org/markup-compatibility/2006" xmlns:aink="http://schemas.microsoft.com/office/drawing/2016/ink" xmlns:am3d="http://schemas.microsoft.com/office/drawing/2017/model3d" xmlns:o="urn:schemas-microsoft-com:office:office" xmlns:r="http://schemas.openxmlformats.org/officeDocument/2006/relationships" xmlns:m="http://schemas.openxmlformats.org/officeDocument/2006/math" xmlns:v="urn:schemas-microsoft-com:vml" xmlns:wp14="http://schemas.microsoft.com/office/word/2010/wordprocessingDrawing" xmlns:wp="http://schemas.openxmlformats.org/drawingml/2006/wordprocessingDrawing" xmlns:w10="urn:schemas-microsoft-com:office:word" xmlns:w="http://schemas.openxmlformats.org/wordprocessingml/2006/main" xmlns:w14="http://schemas.microsoft.com/office/word/2010/wordml" xmlns:w15="http://schemas.microsoft.com/office/word/2012/wordml" xmlns:w16cid="http://schemas.microsoft.com/office/word/2016/wordml/cid" xmlns:w16se="http://schemas.microsoft.com/office/word/2015/wordml/symex" xmlns:wpg="http://schemas.microsoft.com/office/word/2010/wordprocessingGroup" xmlns:wpi="http://schemas.microsoft.com/office/word/2010/wordprocessingInk" xmlns:wne="http://schemas.microsoft.com/office/word/2006/wordml" xmlns:wps="http://schemas.microsoft.com/office/word/2010/wordprocessingShape" mc:Ignorable="w14 w15 w16se w16cid wp14">
+<w:hdr xmlns:wpc="http://schemas.microsoft.com/office/word/2010/wordprocessingCanvas" xmlns:cx="http://schemas.microsoft.com/office/drawing/2014/chartex" xmlns:cx1="http://schemas.microsoft.com/office/drawing/2015/9/8/chartex" xmlns:mc="http://schemas.openxmlformats.org/markup-compatibility/2006" xmlns:o="urn:schemas-microsoft-com:office:office" xmlns:r="http://schemas.openxmlformats.org/officeDocument/2006/relationships" xmlns:m="http://schemas.openxmlformats.org/officeDocument/2006/math" xmlns:v="urn:schemas-microsoft-com:vml" xmlns:wp14="http://schemas.microsoft.com/office/word/2010/wordprocessingDrawing" xmlns:wp="http://schemas.openxmlformats.org/drawingml/2006/wordprocessingDrawing" xmlns:w10="urn:schemas-microsoft-com:office:word" xmlns:w="http://schemas.openxmlformats.org/wordprocessingml/2006/main" xmlns:w14="http://schemas.microsoft.com/office/word/2010/wordml" xmlns:w15="http://schemas.microsoft.com/office/word/2012/wordml" xmlns:w16se="http://schemas.microsoft.com/office/word/2015/wordml/symex" xmlns:wpg="http://schemas.microsoft.com/office/word/2010/wordprocessingGroup" xmlns:wpi="http://schemas.microsoft.com/office/word/2010/wordprocessingInk" xmlns:wne="http://schemas.microsoft.com/office/word/2006/wordml" xmlns:wps="http://schemas.microsoft.com/office/word/2010/wordprocessingShape" mc:Ignorable="w14 w15 w16se wp14">
   <w:p>
     <w:pPr>
       <w:pStyle w:val="Header"/>
@@ -11642,7 +11572,7 @@
 </file>
 
 <file path=word/header3.xml><?xml version="1.0" encoding="utf-8"?>
-<w:hdr xmlns:wpc="http://schemas.microsoft.com/office/word/2010/wordprocessingCanvas" xmlns:cx="http://schemas.microsoft.com/office/drawing/2014/chartex" xmlns:cx1="http://schemas.microsoft.com/office/drawing/2015/9/8/chartex" xmlns:cx2="http://schemas.microsoft.com/office/drawing/2015/10/21/chartex" xmlns:cx3="http://schemas.microsoft.com/office/drawing/2016/5/9/chartex" xmlns:cx4="http://schemas.microsoft.com/office/drawing/2016/5/10/chartex" xmlns:cx5="http://schemas.microsoft.com/office/drawing/2016/5/11/chartex" xmlns:cx6="http://schemas.microsoft.com/office/drawing/2016/5/12/chartex" xmlns:cx7="http://schemas.microsoft.com/office/drawing/2016/5/13/chartex" xmlns:cx8="http://schemas.microsoft.com/office/drawing/2016/5/14/chartex" xmlns:mc="http://schemas.openxmlformats.org/markup-compatibility/2006" xmlns:aink="http://schemas.microsoft.com/office/drawing/2016/ink" xmlns:am3d="http://schemas.microsoft.com/office/drawing/2017/model3d" xmlns:o="urn:schemas-microsoft-com:office:office" xmlns:r="http://schemas.openxmlformats.org/officeDocument/2006/relationships" xmlns:m="http://schemas.openxmlformats.org/officeDocument/2006/math" xmlns:v="urn:schemas-microsoft-com:vml" xmlns:wp14="http://schemas.microsoft.com/office/word/2010/wordprocessingDrawing" xmlns:wp="http://schemas.openxmlformats.org/drawingml/2006/wordprocessingDrawing" xmlns:w10="urn:schemas-microsoft-com:office:word" xmlns:w="http://schemas.openxmlformats.org/wordprocessingml/2006/main" xmlns:w14="http://schemas.microsoft.com/office/word/2010/wordml" xmlns:w15="http://schemas.microsoft.com/office/word/2012/wordml" xmlns:w16cid="http://schemas.microsoft.com/office/word/2016/wordml/cid" xmlns:w16se="http://schemas.microsoft.com/office/word/2015/wordml/symex" xmlns:wpg="http://schemas.microsoft.com/office/word/2010/wordprocessingGroup" xmlns:wpi="http://schemas.microsoft.com/office/word/2010/wordprocessingInk" xmlns:wne="http://schemas.microsoft.com/office/word/2006/wordml" xmlns:wps="http://schemas.microsoft.com/office/word/2010/wordprocessingShape" mc:Ignorable="w14 w15 w16se w16cid wp14">
+<w:hdr xmlns:wpc="http://schemas.microsoft.com/office/word/2010/wordprocessingCanvas" xmlns:cx="http://schemas.microsoft.com/office/drawing/2014/chartex" xmlns:cx1="http://schemas.microsoft.com/office/drawing/2015/9/8/chartex" xmlns:mc="http://schemas.openxmlformats.org/markup-compatibility/2006" xmlns:o="urn:schemas-microsoft-com:office:office" xmlns:r="http://schemas.openxmlformats.org/officeDocument/2006/relationships" xmlns:m="http://schemas.openxmlformats.org/officeDocument/2006/math" xmlns:v="urn:schemas-microsoft-com:vml" xmlns:wp14="http://schemas.microsoft.com/office/word/2010/wordprocessingDrawing" xmlns:wp="http://schemas.openxmlformats.org/drawingml/2006/wordprocessingDrawing" xmlns:w10="urn:schemas-microsoft-com:office:word" xmlns:w="http://schemas.openxmlformats.org/wordprocessingml/2006/main" xmlns:w14="http://schemas.microsoft.com/office/word/2010/wordml" xmlns:w15="http://schemas.microsoft.com/office/word/2012/wordml" xmlns:w16se="http://schemas.microsoft.com/office/word/2015/wordml/symex" xmlns:wpg="http://schemas.microsoft.com/office/word/2010/wordprocessingGroup" xmlns:wpi="http://schemas.microsoft.com/office/word/2010/wordprocessingInk" xmlns:wne="http://schemas.microsoft.com/office/word/2006/wordml" xmlns:wps="http://schemas.microsoft.com/office/word/2010/wordprocessingShape" mc:Ignorable="w14 w15 w16se wp14">
   <w:p>
     <w:pPr>
       <w:pStyle w:val="Header"/>
@@ -11652,7 +11582,7 @@
 </file>
 
 <file path=word/numbering.xml><?xml version="1.0" encoding="utf-8"?>
-<w:numbering xmlns:wpc="http://schemas.microsoft.com/office/word/2010/wordprocessingCanvas" xmlns:cx="http://schemas.microsoft.com/office/drawing/2014/chartex" xmlns:cx1="http://schemas.microsoft.com/office/drawing/2015/9/8/chartex" xmlns:cx2="http://schemas.microsoft.com/office/drawing/2015/10/21/chartex" xmlns:cx3="http://schemas.microsoft.com/office/drawing/2016/5/9/chartex" xmlns:cx4="http://schemas.microsoft.com/office/drawing/2016/5/10/chartex" xmlns:cx5="http://schemas.microsoft.com/office/drawing/2016/5/11/chartex" xmlns:cx6="http://schemas.microsoft.com/office/drawing/2016/5/12/chartex" xmlns:cx7="http://schemas.microsoft.com/office/drawing/2016/5/13/chartex" xmlns:cx8="http://schemas.microsoft.com/office/drawing/2016/5/14/chartex" xmlns:mc="http://schemas.openxmlformats.org/markup-compatibility/2006" xmlns:aink="http://schemas.microsoft.com/office/drawing/2016/ink" xmlns:am3d="http://schemas.microsoft.com/office/drawing/2017/model3d" xmlns:o="urn:schemas-microsoft-com:office:office" xmlns:r="http://schemas.openxmlformats.org/officeDocument/2006/relationships" xmlns:m="http://schemas.openxmlformats.org/officeDocument/2006/math" xmlns:v="urn:schemas-microsoft-com:vml" xmlns:wp14="http://schemas.microsoft.com/office/word/2010/wordprocessingDrawing" xmlns:wp="http://schemas.openxmlformats.org/drawingml/2006/wordprocessingDrawing" xmlns:w10="urn:schemas-microsoft-com:office:word" xmlns:w="http://schemas.openxmlformats.org/wordprocessingml/2006/main" xmlns:w14="http://schemas.microsoft.com/office/word/2010/wordml" xmlns:w15="http://schemas.microsoft.com/office/word/2012/wordml" xmlns:w16cid="http://schemas.microsoft.com/office/word/2016/wordml/cid" xmlns:w16se="http://schemas.microsoft.com/office/word/2015/wordml/symex" xmlns:wpg="http://schemas.microsoft.com/office/word/2010/wordprocessingGroup" xmlns:wpi="http://schemas.microsoft.com/office/word/2010/wordprocessingInk" xmlns:wne="http://schemas.microsoft.com/office/word/2006/wordml" xmlns:wps="http://schemas.microsoft.com/office/word/2010/wordprocessingShape" mc:Ignorable="w14 w15 w16se w16cid wp14">
+<w:numbering xmlns:wpc="http://schemas.microsoft.com/office/word/2010/wordprocessingCanvas" xmlns:cx="http://schemas.microsoft.com/office/drawing/2014/chartex" xmlns:cx1="http://schemas.microsoft.com/office/drawing/2015/9/8/chartex" xmlns:mc="http://schemas.openxmlformats.org/markup-compatibility/2006" xmlns:o="urn:schemas-microsoft-com:office:office" xmlns:r="http://schemas.openxmlformats.org/officeDocument/2006/relationships" xmlns:m="http://schemas.openxmlformats.org/officeDocument/2006/math" xmlns:v="urn:schemas-microsoft-com:vml" xmlns:wp14="http://schemas.microsoft.com/office/word/2010/wordprocessingDrawing" xmlns:wp="http://schemas.openxmlformats.org/drawingml/2006/wordprocessingDrawing" xmlns:w10="urn:schemas-microsoft-com:office:word" xmlns:w="http://schemas.openxmlformats.org/wordprocessingml/2006/main" xmlns:w14="http://schemas.microsoft.com/office/word/2010/wordml" xmlns:w15="http://schemas.microsoft.com/office/word/2012/wordml" xmlns:w16se="http://schemas.microsoft.com/office/word/2015/wordml/symex" xmlns:wpg="http://schemas.microsoft.com/office/word/2010/wordprocessingGroup" xmlns:wpi="http://schemas.microsoft.com/office/word/2010/wordprocessingInk" xmlns:wne="http://schemas.microsoft.com/office/word/2006/wordml" xmlns:wps="http://schemas.microsoft.com/office/word/2010/wordprocessingShape" mc:Ignorable="w14 w15 w16se wp14">
   <w:abstractNum w:abstractNumId="0" w15:restartNumberingAfterBreak="0">
     <w:nsid w:val="02F761AC"/>
     <w:multiLevelType w:val="hybridMultilevel"/>
@@ -12384,7 +12314,7 @@
 </file>
 
 <file path=word/styles.xml><?xml version="1.0" encoding="utf-8"?>
-<w:styles xmlns:mc="http://schemas.openxmlformats.org/markup-compatibility/2006" xmlns:r="http://schemas.openxmlformats.org/officeDocument/2006/relationships" xmlns:w="http://schemas.openxmlformats.org/wordprocessingml/2006/main" xmlns:w14="http://schemas.microsoft.com/office/word/2010/wordml" xmlns:w15="http://schemas.microsoft.com/office/word/2012/wordml" xmlns:w16cid="http://schemas.microsoft.com/office/word/2016/wordml/cid" xmlns:w16se="http://schemas.microsoft.com/office/word/2015/wordml/symex" mc:Ignorable="w14 w15 w16se w16cid">
+<w:styles xmlns:mc="http://schemas.openxmlformats.org/markup-compatibility/2006" xmlns:r="http://schemas.openxmlformats.org/officeDocument/2006/relationships" xmlns:w="http://schemas.openxmlformats.org/wordprocessingml/2006/main" xmlns:w14="http://schemas.microsoft.com/office/word/2010/wordml" xmlns:w15="http://schemas.microsoft.com/office/word/2012/wordml" xmlns:w16se="http://schemas.microsoft.com/office/word/2015/wordml/symex" mc:Ignorable="w14 w15 w16se">
   <w:docDefaults>
     <w:rPrDefault>
       <w:rPr>
@@ -12400,7 +12330,7 @@
       </w:pPr>
     </w:pPrDefault>
   </w:docDefaults>
-  <w:latentStyles w:defLockedState="0" w:defUIPriority="99" w:defSemiHidden="0" w:defUnhideWhenUsed="0" w:defQFormat="0" w:count="375">
+  <w:latentStyles w:defLockedState="0" w:defUIPriority="99" w:defSemiHidden="0" w:defUnhideWhenUsed="0" w:defQFormat="0" w:count="371">
     <w:lsdException w:name="Normal" w:uiPriority="0" w:qFormat="1"/>
     <w:lsdException w:name="heading 1" w:uiPriority="9" w:qFormat="1"/>
     <w:lsdException w:name="heading 2" w:semiHidden="1" w:uiPriority="9" w:unhideWhenUsed="1" w:qFormat="1"/>
@@ -12506,6 +12436,7 @@
     <w:lsdException w:name="HTML Sample" w:semiHidden="1" w:unhideWhenUsed="1"/>
     <w:lsdException w:name="HTML Typewriter" w:semiHidden="1" w:unhideWhenUsed="1"/>
     <w:lsdException w:name="HTML Variable" w:semiHidden="1" w:unhideWhenUsed="1"/>
+    <w:lsdException w:name="Normal Table" w:semiHidden="1" w:unhideWhenUsed="1"/>
     <w:lsdException w:name="annotation subject" w:semiHidden="1" w:unhideWhenUsed="1"/>
     <w:lsdException w:name="No List" w:semiHidden="1" w:unhideWhenUsed="1"/>
     <w:lsdException w:name="Outline List 1" w:semiHidden="1" w:unhideWhenUsed="1"/>
@@ -12549,8 +12480,10 @@
     <w:lsdException w:name="Table Elegant" w:semiHidden="1" w:unhideWhenUsed="1"/>
     <w:lsdException w:name="Table Professional" w:semiHidden="1" w:unhideWhenUsed="1"/>
     <w:lsdException w:name="Table Subtle 1" w:semiHidden="1" w:unhideWhenUsed="1"/>
+    <w:lsdException w:name="Table Subtle 2" w:semiHidden="1" w:unhideWhenUsed="1"/>
     <w:lsdException w:name="Table Web 1" w:semiHidden="1" w:unhideWhenUsed="1"/>
     <w:lsdException w:name="Table Web 2" w:semiHidden="1" w:unhideWhenUsed="1"/>
+    <w:lsdException w:name="Table Web 3" w:semiHidden="1" w:unhideWhenUsed="1"/>
     <w:lsdException w:name="Balloon Text" w:semiHidden="1" w:unhideWhenUsed="1"/>
     <w:lsdException w:name="Table Grid" w:uiPriority="39"/>
     <w:lsdException w:name="Table Theme" w:semiHidden="1" w:unhideWhenUsed="1"/>
@@ -12769,10 +12702,6 @@
     <w:lsdException w:name="List Table 5 Dark Accent 6" w:uiPriority="50"/>
     <w:lsdException w:name="List Table 6 Colorful Accent 6" w:uiPriority="51"/>
     <w:lsdException w:name="List Table 7 Colorful Accent 6" w:uiPriority="52"/>
-    <w:lsdException w:name="Mention" w:semiHidden="1" w:unhideWhenUsed="1"/>
-    <w:lsdException w:name="Smart Hyperlink" w:semiHidden="1" w:unhideWhenUsed="1"/>
-    <w:lsdException w:name="Hashtag" w:semiHidden="1" w:unhideWhenUsed="1"/>
-    <w:lsdException w:name="Unresolved Mention" w:semiHidden="1" w:unhideWhenUsed="1"/>
   </w:latentStyles>
   <w:style w:type="paragraph" w:default="1" w:styleId="Normal">
     <w:name w:val="Normal"/>

</xml_diff>